<commit_message>
Lose condition and guesses are listed
Signed-off-by: ZephyrGitCode <zephyr.dobson@outlook.com>
</commit_message>
<xml_diff>
--- a/HangmanReport.docx
+++ b/HangmanReport.docx
@@ -69,7 +69,7 @@
           <w:r>
             <w:fldChar w:fldCharType="separate"/>
           </w:r>
-          <w:hyperlink w:anchor="_Toc48833754" w:history="1">
+          <w:hyperlink w:anchor="_Toc49440374" w:history="1">
             <w:r>
               <w:rPr>
                 <w:rStyle w:val="Hyperlink"/>
@@ -97,7 +97,7 @@
                 <w:noProof/>
                 <w:webHidden/>
               </w:rPr>
-              <w:instrText xml:space="preserve"> PAGEREF _Toc48833754 \h </w:instrText>
+              <w:instrText xml:space="preserve"> PAGEREF _Toc49440374 \h </w:instrText>
             </w:r>
             <w:r>
               <w:rPr>
@@ -140,7 +140,7 @@
               <w:lang w:eastAsia="en-AU"/>
             </w:rPr>
           </w:pPr>
-          <w:hyperlink w:anchor="_Toc48833755" w:history="1">
+          <w:hyperlink w:anchor="_Toc49440375" w:history="1">
             <w:r>
               <w:rPr>
                 <w:rStyle w:val="Hyperlink"/>
@@ -168,7 +168,7 @@
                 <w:noProof/>
                 <w:webHidden/>
               </w:rPr>
-              <w:instrText xml:space="preserve"> PAGEREF _Toc48833755 \h </w:instrText>
+              <w:instrText xml:space="preserve"> PAGEREF _Toc49440375 \h </w:instrText>
             </w:r>
             <w:r>
               <w:rPr>
@@ -211,7 +211,7 @@
               <w:lang w:eastAsia="en-AU"/>
             </w:rPr>
           </w:pPr>
-          <w:hyperlink w:anchor="_Toc48833756" w:history="1">
+          <w:hyperlink w:anchor="_Toc49440376" w:history="1">
             <w:r>
               <w:rPr>
                 <w:rStyle w:val="Hyperlink"/>
@@ -239,7 +239,7 @@
                 <w:noProof/>
                 <w:webHidden/>
               </w:rPr>
-              <w:instrText xml:space="preserve"> PAGEREF _Toc48833756 \h </w:instrText>
+              <w:instrText xml:space="preserve"> PAGEREF _Toc49440376 \h </w:instrText>
             </w:r>
             <w:r>
               <w:rPr>
@@ -282,7 +282,7 @@
               <w:lang w:eastAsia="en-AU"/>
             </w:rPr>
           </w:pPr>
-          <w:hyperlink w:anchor="_Toc48833757" w:history="1">
+          <w:hyperlink w:anchor="_Toc49440377" w:history="1">
             <w:r>
               <w:rPr>
                 <w:rStyle w:val="Hyperlink"/>
@@ -310,7 +310,7 @@
                 <w:noProof/>
                 <w:webHidden/>
               </w:rPr>
-              <w:instrText xml:space="preserve"> PAGEREF _Toc48833757 \h </w:instrText>
+              <w:instrText xml:space="preserve"> PAGEREF _Toc49440377 \h </w:instrText>
             </w:r>
             <w:r>
               <w:rPr>
@@ -353,7 +353,7 @@
               <w:lang w:eastAsia="en-AU"/>
             </w:rPr>
           </w:pPr>
-          <w:hyperlink w:anchor="_Toc48833758" w:history="1">
+          <w:hyperlink w:anchor="_Toc49440378" w:history="1">
             <w:r>
               <w:rPr>
                 <w:rStyle w:val="Hyperlink"/>
@@ -381,7 +381,7 @@
                 <w:noProof/>
                 <w:webHidden/>
               </w:rPr>
-              <w:instrText xml:space="preserve"> PAGEREF _Toc48833758 \h </w:instrText>
+              <w:instrText xml:space="preserve"> PAGEREF _Toc49440378 \h </w:instrText>
             </w:r>
             <w:r>
               <w:rPr>
@@ -424,7 +424,7 @@
               <w:lang w:eastAsia="en-AU"/>
             </w:rPr>
           </w:pPr>
-          <w:hyperlink w:anchor="_Toc48833759" w:history="1">
+          <w:hyperlink w:anchor="_Toc49440379" w:history="1">
             <w:r>
               <w:rPr>
                 <w:rStyle w:val="Hyperlink"/>
@@ -452,7 +452,7 @@
                 <w:noProof/>
                 <w:webHidden/>
               </w:rPr>
-              <w:instrText xml:space="preserve"> PAGEREF _Toc48833759 \h </w:instrText>
+              <w:instrText xml:space="preserve"> PAGEREF _Toc49440379 \h </w:instrText>
             </w:r>
             <w:r>
               <w:rPr>
@@ -503,7 +503,7 @@
           <w:lang w:val="en-US"/>
         </w:rPr>
       </w:pPr>
-      <w:bookmarkStart w:id="0" w:name="_Toc48833754"/>
+      <w:bookmarkStart w:id="0" w:name="_Toc49440374"/>
       <w:r>
         <w:rPr>
           <w:lang w:val="en-US"/>
@@ -600,7 +600,7 @@
           <w:lang w:val="en-US"/>
         </w:rPr>
       </w:pPr>
-      <w:bookmarkStart w:id="1" w:name="_Toc48833755"/>
+      <w:bookmarkStart w:id="1" w:name="_Toc49440375"/>
       <w:r>
         <w:rPr>
           <w:lang w:val="en-US"/>
@@ -641,7 +641,7 @@
           <w:lang w:val="en-US"/>
         </w:rPr>
       </w:pPr>
-      <w:bookmarkStart w:id="2" w:name="_Toc48833756"/>
+      <w:bookmarkStart w:id="2" w:name="_Toc49440376"/>
       <w:r>
         <w:rPr>
           <w:lang w:val="en-US"/>
@@ -776,7 +776,7 @@
           <w:lang w:val="en-US"/>
         </w:rPr>
       </w:pPr>
-      <w:bookmarkStart w:id="3" w:name="_Toc48833757"/>
+      <w:bookmarkStart w:id="3" w:name="_Toc49440377"/>
       <w:r>
         <w:rPr>
           <w:lang w:val="en-US"/>
@@ -1868,7 +1868,7 @@
           <w:lang w:val="en-US"/>
         </w:rPr>
       </w:pPr>
-      <w:bookmarkStart w:id="4" w:name="_Toc48833758"/>
+      <w:bookmarkStart w:id="4" w:name="_Toc49440378"/>
       <w:r>
         <w:rPr>
           <w:lang w:val="en-US"/>
@@ -1884,7 +1884,7 @@
           <w:lang w:val="en-US"/>
         </w:rPr>
       </w:pPr>
-      <w:bookmarkStart w:id="5" w:name="_Toc48833759"/>
+      <w:bookmarkStart w:id="5" w:name="_Toc49440379"/>
       <w:r>
         <w:rPr>
           <w:lang w:val="en-US"/>
@@ -1930,8 +1930,8 @@
           <w:noProof/>
         </w:rPr>
         <w:drawing>
-          <wp:inline distT="0" distB="0" distL="0" distR="0" wp14:anchorId="460376FA" wp14:editId="0DF8340F">
-            <wp:extent cx="5619750" cy="2590800"/>
+          <wp:inline distT="0" distB="0" distL="0" distR="0" wp14:anchorId="460376FA" wp14:editId="69FB9E44">
+            <wp:extent cx="4710672" cy="2171700"/>
             <wp:effectExtent l="0" t="0" r="0" b="0"/>
             <wp:docPr id="1" name="Picture 1"/>
             <wp:cNvGraphicFramePr>
@@ -1953,7 +1953,7 @@
                   <pic:spPr>
                     <a:xfrm>
                       <a:off x="0" y="0"/>
-                      <a:ext cx="5619750" cy="2590800"/>
+                      <a:ext cx="4724916" cy="2178267"/>
                     </a:xfrm>
                     <a:prstGeom prst="rect">
                       <a:avLst/>
@@ -1972,24 +1972,11 @@
           <w:lang w:val="en-US"/>
         </w:rPr>
       </w:pPr>
-    </w:p>
-    <w:p>
-      <w:pPr>
-        <w:rPr>
-          <w:lang w:val="en-US"/>
-        </w:rPr>
-      </w:pPr>
-      <w:r>
-        <w:rPr>
-          <w:lang w:val="en-US"/>
-        </w:rPr>
-        <w:t>String was immutabl</w:t>
-      </w:r>
-      <w:r>
-        <w:rPr>
-          <w:lang w:val="en-US"/>
-        </w:rPr>
-        <w:t>e so therefore I had to convert to string where needed.</w:t>
+      <w:r>
+        <w:rPr>
+          <w:lang w:val="en-US"/>
+        </w:rPr>
+        <w:t>This is fixed</w:t>
       </w:r>
     </w:p>
     <w:p>
@@ -2003,10 +1990,10 @@
           <w:noProof/>
         </w:rPr>
         <w:drawing>
-          <wp:inline distT="0" distB="0" distL="0" distR="0" wp14:anchorId="07045FAE" wp14:editId="4DD756E0">
-            <wp:extent cx="2743200" cy="600075"/>
-            <wp:effectExtent l="0" t="0" r="0" b="9525"/>
-            <wp:docPr id="2" name="Picture 2"/>
+          <wp:inline distT="0" distB="0" distL="0" distR="0" wp14:anchorId="7AFE0BB9" wp14:editId="070A8CA0">
+            <wp:extent cx="4724400" cy="2614008"/>
+            <wp:effectExtent l="0" t="0" r="0" b="0"/>
+            <wp:docPr id="7" name="Picture 7"/>
             <wp:cNvGraphicFramePr>
               <a:graphicFrameLocks xmlns:a="http://schemas.openxmlformats.org/drawingml/2006/main" noChangeAspect="1"/>
             </wp:cNvGraphicFramePr>
@@ -2026,7 +2013,7 @@
                   <pic:spPr>
                     <a:xfrm>
                       <a:off x="0" y="0"/>
-                      <a:ext cx="2743200" cy="600075"/>
+                      <a:ext cx="4738998" cy="2622085"/>
                     </a:xfrm>
                     <a:prstGeom prst="rect">
                       <a:avLst/>
@@ -2059,33 +2046,17 @@
           <w:lang w:val="en-US"/>
         </w:rPr>
       </w:pPr>
-    </w:p>
-    <w:p>
-      <w:pPr>
-        <w:rPr>
-          <w:lang w:val="en-US"/>
-        </w:rPr>
-      </w:pPr>
-    </w:p>
-    <w:p>
-      <w:pPr>
-        <w:rPr>
-          <w:lang w:val="en-US"/>
-        </w:rPr>
-      </w:pPr>
-    </w:p>
-    <w:p>
-      <w:pPr>
-        <w:rPr>
-          <w:lang w:val="en-US"/>
-        </w:rPr>
-      </w:pPr>
-      <w:r>
-        <w:rPr>
-          <w:lang w:val="en-US"/>
-        </w:rPr>
-        <w:lastRenderedPageBreak/>
-        <w:t>Spaced out the word</w:t>
+      <w:r>
+        <w:rPr>
+          <w:lang w:val="en-US"/>
+        </w:rPr>
+        <w:t>String was immutabl</w:t>
+      </w:r>
+      <w:r>
+        <w:rPr>
+          <w:lang w:val="en-US"/>
+        </w:rPr>
+        <w:t>e so therefore I had to convert to string where needed.</w:t>
       </w:r>
     </w:p>
     <w:p>
@@ -2099,10 +2070,10 @@
           <w:noProof/>
         </w:rPr>
         <w:drawing>
-          <wp:inline distT="0" distB="0" distL="0" distR="0" wp14:anchorId="07F98F45" wp14:editId="0BFA06B0">
-            <wp:extent cx="2571750" cy="1914525"/>
+          <wp:inline distT="0" distB="0" distL="0" distR="0" wp14:anchorId="07045FAE" wp14:editId="4DD756E0">
+            <wp:extent cx="2743200" cy="600075"/>
             <wp:effectExtent l="0" t="0" r="0" b="9525"/>
-            <wp:docPr id="5" name="Picture 5"/>
+            <wp:docPr id="2" name="Picture 2"/>
             <wp:cNvGraphicFramePr>
               <a:graphicFrameLocks xmlns:a="http://schemas.openxmlformats.org/drawingml/2006/main" noChangeAspect="1"/>
             </wp:cNvGraphicFramePr>
@@ -2122,7 +2093,7 @@
                   <pic:spPr>
                     <a:xfrm>
                       <a:off x="0" y="0"/>
-                      <a:ext cx="2571750" cy="1914525"/>
+                      <a:ext cx="2743200" cy="600075"/>
                     </a:xfrm>
                     <a:prstGeom prst="rect">
                       <a:avLst/>
@@ -2134,15 +2105,70 @@
           </wp:inline>
         </w:drawing>
       </w:r>
+    </w:p>
+    <w:p>
+      <w:pPr>
+        <w:rPr>
+          <w:lang w:val="en-US"/>
+        </w:rPr>
+      </w:pPr>
+    </w:p>
+    <w:p>
+      <w:pPr>
+        <w:rPr>
+          <w:lang w:val="en-US"/>
+        </w:rPr>
+      </w:pPr>
+    </w:p>
+    <w:p>
+      <w:pPr>
+        <w:rPr>
+          <w:lang w:val="en-US"/>
+        </w:rPr>
+      </w:pPr>
+    </w:p>
+    <w:p>
+      <w:pPr>
+        <w:rPr>
+          <w:lang w:val="en-US"/>
+        </w:rPr>
+      </w:pPr>
+    </w:p>
+    <w:p>
+      <w:pPr>
+        <w:rPr>
+          <w:lang w:val="en-US"/>
+        </w:rPr>
+      </w:pPr>
+    </w:p>
+    <w:p>
+      <w:pPr>
+        <w:rPr>
+          <w:lang w:val="en-US"/>
+        </w:rPr>
+      </w:pPr>
+      <w:r>
+        <w:rPr>
+          <w:lang w:val="en-US"/>
+        </w:rPr>
+        <w:t>Spaced out the word</w:t>
+      </w:r>
+    </w:p>
+    <w:p>
+      <w:pPr>
+        <w:rPr>
+          <w:lang w:val="en-US"/>
+        </w:rPr>
+      </w:pPr>
       <w:r>
         <w:rPr>
           <w:noProof/>
         </w:rPr>
         <w:drawing>
-          <wp:inline distT="0" distB="0" distL="0" distR="0" wp14:anchorId="695309CC" wp14:editId="31ABB36C">
-            <wp:extent cx="2486025" cy="2981325"/>
-            <wp:effectExtent l="0" t="0" r="9525" b="9525"/>
-            <wp:docPr id="4" name="Picture 4"/>
+          <wp:inline distT="0" distB="0" distL="0" distR="0" wp14:anchorId="07F98F45" wp14:editId="0BFA06B0">
+            <wp:extent cx="2571750" cy="1914525"/>
+            <wp:effectExtent l="0" t="0" r="0" b="9525"/>
+            <wp:docPr id="5" name="Picture 5"/>
             <wp:cNvGraphicFramePr>
               <a:graphicFrameLocks xmlns:a="http://schemas.openxmlformats.org/drawingml/2006/main" noChangeAspect="1"/>
             </wp:cNvGraphicFramePr>
@@ -2162,6 +2188,46 @@
                   <pic:spPr>
                     <a:xfrm>
                       <a:off x="0" y="0"/>
+                      <a:ext cx="2571750" cy="1914525"/>
+                    </a:xfrm>
+                    <a:prstGeom prst="rect">
+                      <a:avLst/>
+                    </a:prstGeom>
+                  </pic:spPr>
+                </pic:pic>
+              </a:graphicData>
+            </a:graphic>
+          </wp:inline>
+        </w:drawing>
+      </w:r>
+      <w:r>
+        <w:rPr>
+          <w:noProof/>
+        </w:rPr>
+        <w:drawing>
+          <wp:inline distT="0" distB="0" distL="0" distR="0" wp14:anchorId="695309CC" wp14:editId="31ABB36C">
+            <wp:extent cx="2486025" cy="2981325"/>
+            <wp:effectExtent l="0" t="0" r="9525" b="9525"/>
+            <wp:docPr id="4" name="Picture 4"/>
+            <wp:cNvGraphicFramePr>
+              <a:graphicFrameLocks xmlns:a="http://schemas.openxmlformats.org/drawingml/2006/main" noChangeAspect="1"/>
+            </wp:cNvGraphicFramePr>
+            <a:graphic xmlns:a="http://schemas.openxmlformats.org/drawingml/2006/main">
+              <a:graphicData uri="http://schemas.openxmlformats.org/drawingml/2006/picture">
+                <pic:pic xmlns:pic="http://schemas.openxmlformats.org/drawingml/2006/picture">
+                  <pic:nvPicPr>
+                    <pic:cNvPr id="1" name=""/>
+                    <pic:cNvPicPr/>
+                  </pic:nvPicPr>
+                  <pic:blipFill>
+                    <a:blip r:embed="rId12"/>
+                    <a:stretch>
+                      <a:fillRect/>
+                    </a:stretch>
+                  </pic:blipFill>
+                  <pic:spPr>
+                    <a:xfrm>
+                      <a:off x="0" y="0"/>
                       <a:ext cx="2486025" cy="2981325"/>
                     </a:xfrm>
                     <a:prstGeom prst="rect">
@@ -2176,8 +2242,8 @@
       </w:r>
     </w:p>
     <w:sectPr>
-      <w:headerReference w:type="default" r:id="rId12"/>
-      <w:footerReference w:type="default" r:id="rId13"/>
+      <w:headerReference w:type="default" r:id="rId13"/>
+      <w:footerReference w:type="default" r:id="rId14"/>
       <w:pgSz w:w="11906" w:h="16838"/>
       <w:pgMar w:top="720" w:right="720" w:bottom="720" w:left="720" w:header="708" w:footer="708" w:gutter="0"/>
       <w:cols w:space="708"/>

</xml_diff>

<commit_message>
Up to test case 3, user guess entry
</commit_message>
<xml_diff>
--- a/HangmanReport.docx
+++ b/HangmanReport.docx
@@ -578,14 +578,12 @@
         </w:rPr>
         <w:t xml:space="preserve">When running older tests some issues may arise that indicate code smells. These will then be </w:t>
       </w:r>
-      <w:proofErr w:type="gramStart"/>
-      <w:r>
-        <w:rPr>
-          <w:lang w:val="en-US"/>
-        </w:rPr>
-        <w:t>addressed</w:t>
-      </w:r>
-      <w:proofErr w:type="gramEnd"/>
+      <w:r>
+        <w:rPr>
+          <w:lang w:val="en-US"/>
+        </w:rPr>
+        <w:t>addressed,</w:t>
+      </w:r>
       <w:r>
         <w:rPr>
           <w:lang w:val="en-US"/>
@@ -625,13 +623,21 @@
         <w:rPr>
           <w:lang w:val="en-US"/>
         </w:rPr>
-        <w:t>construct a blank Tkinter window.</w:t>
-      </w:r>
-      <w:r>
-        <w:rPr>
-          <w:lang w:val="en-US"/>
-        </w:rPr>
-        <w:t xml:space="preserve">  </w:t>
+        <w:t xml:space="preserve">construct a blank </w:t>
+      </w:r>
+      <w:proofErr w:type="spellStart"/>
+      <w:r>
+        <w:rPr>
+          <w:lang w:val="en-US"/>
+        </w:rPr>
+        <w:t>Tkinter</w:t>
+      </w:r>
+      <w:proofErr w:type="spellEnd"/>
+      <w:r>
+        <w:rPr>
+          <w:lang w:val="en-US"/>
+        </w:rPr>
+        <w:t xml:space="preserve"> window.</w:t>
       </w:r>
     </w:p>
     <w:p>
@@ -689,15 +695,7 @@
         <w:t xml:space="preserve">Player </w:t>
       </w:r>
       <w:r>
-        <w:t xml:space="preserve">will be presented with </w:t>
-      </w:r>
-      <w:proofErr w:type="gramStart"/>
-      <w:r>
-        <w:t>a number of</w:t>
-      </w:r>
-      <w:proofErr w:type="gramEnd"/>
-      <w:r>
-        <w:t xml:space="preserve"> blank spaces representing the missing letters </w:t>
+        <w:t xml:space="preserve">will be presented with a number of blank spaces representing the missing letters </w:t>
       </w:r>
       <w:r>
         <w:t xml:space="preserve">the player </w:t>
@@ -813,7 +811,19 @@
         <w:rPr>
           <w:lang w:val="en-US"/>
         </w:rPr>
-        <w:t xml:space="preserve"> There is a likely chance that code will need to be refactored throughout development which will be documented here.</w:t>
+        <w:t xml:space="preserve"> There is a likely chance that code will need to be refactored throughout development which will be documented </w:t>
+      </w:r>
+      <w:r>
+        <w:rPr>
+          <w:lang w:val="en-US"/>
+        </w:rPr>
+        <w:t>within each test case</w:t>
+      </w:r>
+      <w:r>
+        <w:rPr>
+          <w:lang w:val="en-US"/>
+        </w:rPr>
+        <w:t>.</w:t>
       </w:r>
     </w:p>
     <w:p>
@@ -914,7 +924,27 @@
         <w:rPr>
           <w:lang w:val="en-US"/>
         </w:rPr>
-        <w:t>to Tkinter window.</w:t>
+        <w:t xml:space="preserve">to </w:t>
+      </w:r>
+      <w:r>
+        <w:rPr>
+          <w:lang w:val="en-US"/>
+        </w:rPr>
+        <w:t xml:space="preserve">the </w:t>
+      </w:r>
+      <w:proofErr w:type="spellStart"/>
+      <w:r>
+        <w:rPr>
+          <w:lang w:val="en-US"/>
+        </w:rPr>
+        <w:t>Tkinter</w:t>
+      </w:r>
+      <w:proofErr w:type="spellEnd"/>
+      <w:r>
+        <w:rPr>
+          <w:lang w:val="en-US"/>
+        </w:rPr>
+        <w:t xml:space="preserve"> window.</w:t>
       </w:r>
     </w:p>
     <w:p>
@@ -957,12 +987,6 @@
         </w:rPr>
         <w:t xml:space="preserve"> random word</w:t>
       </w:r>
-      <w:r>
-        <w:rPr>
-          <w:lang w:val="en-US"/>
-        </w:rPr>
-        <w:t xml:space="preserve"> (initially printed in console)</w:t>
-      </w:r>
     </w:p>
     <w:p>
       <w:pPr>
@@ -1030,7 +1054,19 @@
         <w:rPr>
           <w:lang w:val="en-US"/>
         </w:rPr>
-        <w:t xml:space="preserve">printed in console and </w:t>
+        <w:t xml:space="preserve">printed in console </w:t>
+      </w:r>
+      <w:r>
+        <w:rPr>
+          <w:lang w:val="en-US"/>
+        </w:rPr>
+        <w:t>and</w:t>
+      </w:r>
+      <w:r>
+        <w:rPr>
+          <w:lang w:val="en-US"/>
+        </w:rPr>
+        <w:t xml:space="preserve"> </w:t>
       </w:r>
       <w:r>
         <w:rPr>
@@ -1038,11 +1074,19 @@
         </w:rPr>
         <w:t xml:space="preserve">displayed to </w:t>
       </w:r>
-      <w:r>
-        <w:rPr>
-          <w:lang w:val="en-US"/>
-        </w:rPr>
-        <w:t>Tkinter window</w:t>
+      <w:proofErr w:type="spellStart"/>
+      <w:r>
+        <w:rPr>
+          <w:lang w:val="en-US"/>
+        </w:rPr>
+        <w:t>Tkinter</w:t>
+      </w:r>
+      <w:proofErr w:type="spellEnd"/>
+      <w:r>
+        <w:rPr>
+          <w:lang w:val="en-US"/>
+        </w:rPr>
+        <w:t xml:space="preserve"> window</w:t>
       </w:r>
       <w:r>
         <w:rPr>
@@ -1059,29 +1103,162 @@
       </w:pPr>
       <w:r>
         <w:rPr>
-          <w:lang w:val="en-US"/>
-        </w:rPr>
-        <w:t xml:space="preserve">(Screenshot of code and </w:t>
-      </w:r>
-      <w:r>
-        <w:rPr>
-          <w:lang w:val="en-US"/>
-        </w:rPr>
-        <w:t>App</w:t>
-      </w:r>
-      <w:r>
-        <w:rPr>
-          <w:lang w:val="en-US"/>
-        </w:rPr>
-        <w:t>)</w:t>
-      </w:r>
-    </w:p>
-    <w:p>
-      <w:pPr>
-        <w:rPr>
-          <w:lang w:val="en-US"/>
-        </w:rPr>
-      </w:pPr>
+          <w:noProof/>
+        </w:rPr>
+        <w:drawing>
+          <wp:inline distT="0" distB="0" distL="0" distR="0" wp14:anchorId="7A2766C9" wp14:editId="549F2C3F">
+            <wp:extent cx="2857500" cy="903903"/>
+            <wp:effectExtent l="0" t="0" r="0" b="0"/>
+            <wp:docPr id="3" name="Picture 3"/>
+            <wp:cNvGraphicFramePr>
+              <a:graphicFrameLocks xmlns:a="http://schemas.openxmlformats.org/drawingml/2006/main" noChangeAspect="1"/>
+            </wp:cNvGraphicFramePr>
+            <a:graphic xmlns:a="http://schemas.openxmlformats.org/drawingml/2006/main">
+              <a:graphicData uri="http://schemas.openxmlformats.org/drawingml/2006/picture">
+                <pic:pic xmlns:pic="http://schemas.openxmlformats.org/drawingml/2006/picture">
+                  <pic:nvPicPr>
+                    <pic:cNvPr id="1" name=""/>
+                    <pic:cNvPicPr/>
+                  </pic:nvPicPr>
+                  <pic:blipFill>
+                    <a:blip r:embed="rId8"/>
+                    <a:stretch>
+                      <a:fillRect/>
+                    </a:stretch>
+                  </pic:blipFill>
+                  <pic:spPr>
+                    <a:xfrm>
+                      <a:off x="0" y="0"/>
+                      <a:ext cx="2903145" cy="918342"/>
+                    </a:xfrm>
+                    <a:prstGeom prst="rect">
+                      <a:avLst/>
+                    </a:prstGeom>
+                  </pic:spPr>
+                </pic:pic>
+              </a:graphicData>
+            </a:graphic>
+          </wp:inline>
+        </w:drawing>
+      </w:r>
+      <w:r>
+        <w:drawing>
+          <wp:inline distT="0" distB="0" distL="0" distR="0" wp14:anchorId="1211E110" wp14:editId="24889221">
+            <wp:extent cx="4400550" cy="1592999"/>
+            <wp:effectExtent l="0" t="0" r="0" b="7620"/>
+            <wp:docPr id="8" name="Picture 8"/>
+            <wp:cNvGraphicFramePr>
+              <a:graphicFrameLocks xmlns:a="http://schemas.openxmlformats.org/drawingml/2006/main" noChangeAspect="1"/>
+            </wp:cNvGraphicFramePr>
+            <a:graphic xmlns:a="http://schemas.openxmlformats.org/drawingml/2006/main">
+              <a:graphicData uri="http://schemas.openxmlformats.org/drawingml/2006/picture">
+                <pic:pic xmlns:pic="http://schemas.openxmlformats.org/drawingml/2006/picture">
+                  <pic:nvPicPr>
+                    <pic:cNvPr id="1" name=""/>
+                    <pic:cNvPicPr/>
+                  </pic:nvPicPr>
+                  <pic:blipFill>
+                    <a:blip r:embed="rId9"/>
+                    <a:stretch>
+                      <a:fillRect/>
+                    </a:stretch>
+                  </pic:blipFill>
+                  <pic:spPr>
+                    <a:xfrm>
+                      <a:off x="0" y="0"/>
+                      <a:ext cx="4407665" cy="1595575"/>
+                    </a:xfrm>
+                    <a:prstGeom prst="rect">
+                      <a:avLst/>
+                    </a:prstGeom>
+                  </pic:spPr>
+                </pic:pic>
+              </a:graphicData>
+            </a:graphic>
+          </wp:inline>
+        </w:drawing>
+      </w:r>
+      <w:r>
+        <w:rPr>
+          <w:noProof/>
+        </w:rPr>
+        <w:drawing>
+          <wp:inline distT="0" distB="0" distL="0" distR="0" wp14:anchorId="13801F17" wp14:editId="353566CF">
+            <wp:extent cx="1944817" cy="1009650"/>
+            <wp:effectExtent l="0" t="0" r="0" b="0"/>
+            <wp:docPr id="6" name="Picture 6"/>
+            <wp:cNvGraphicFramePr>
+              <a:graphicFrameLocks xmlns:a="http://schemas.openxmlformats.org/drawingml/2006/main" noChangeAspect="1"/>
+            </wp:cNvGraphicFramePr>
+            <a:graphic xmlns:a="http://schemas.openxmlformats.org/drawingml/2006/main">
+              <a:graphicData uri="http://schemas.openxmlformats.org/drawingml/2006/picture">
+                <pic:pic xmlns:pic="http://schemas.openxmlformats.org/drawingml/2006/picture">
+                  <pic:nvPicPr>
+                    <pic:cNvPr id="1" name=""/>
+                    <pic:cNvPicPr/>
+                  </pic:nvPicPr>
+                  <pic:blipFill>
+                    <a:blip r:embed="rId10"/>
+                    <a:stretch>
+                      <a:fillRect/>
+                    </a:stretch>
+                  </pic:blipFill>
+                  <pic:spPr>
+                    <a:xfrm>
+                      <a:off x="0" y="0"/>
+                      <a:ext cx="1971920" cy="1023721"/>
+                    </a:xfrm>
+                    <a:prstGeom prst="rect">
+                      <a:avLst/>
+                    </a:prstGeom>
+                  </pic:spPr>
+                </pic:pic>
+              </a:graphicData>
+            </a:graphic>
+          </wp:inline>
+        </w:drawing>
+      </w:r>
+    </w:p>
+    <w:p>
+      <w:pPr>
+        <w:rPr>
+          <w:lang w:val="en-US"/>
+        </w:rPr>
+      </w:pPr>
+      <w:r>
+        <w:rPr>
+          <w:lang w:val="en-US"/>
+        </w:rPr>
+        <w:t xml:space="preserve">Figures 1. and 2. In the code images above, it shows that the random word is being generated from a python library and I am selecting 1 of these words. I am then printing the word to the console and also creating a </w:t>
+      </w:r>
+      <w:proofErr w:type="spellStart"/>
+      <w:r>
+        <w:rPr>
+          <w:lang w:val="en-US"/>
+        </w:rPr>
+        <w:t>wordlabel</w:t>
+      </w:r>
+      <w:proofErr w:type="spellEnd"/>
+      <w:r>
+        <w:rPr>
+          <w:lang w:val="en-US"/>
+        </w:rPr>
+        <w:t xml:space="preserve"> to hold the random word.. Figure 3. Shows the random word generated in the </w:t>
+      </w:r>
+      <w:proofErr w:type="spellStart"/>
+      <w:r>
+        <w:rPr>
+          <w:lang w:val="en-US"/>
+        </w:rPr>
+        <w:t>Tkinter</w:t>
+      </w:r>
+      <w:proofErr w:type="spellEnd"/>
+      <w:r>
+        <w:rPr>
+          <w:lang w:val="en-US"/>
+        </w:rPr>
+        <w:t xml:space="preserve"> window and in console.</w:t>
+      </w:r>
     </w:p>
     <w:p>
       <w:pPr>
@@ -1109,7 +1286,21 @@
         <w:rPr>
           <w:lang w:val="en-US"/>
         </w:rPr>
-        <w:t>The word displayed</w:t>
+        <w:t xml:space="preserve">The word is displayed in lowercase in the </w:t>
+      </w:r>
+      <w:proofErr w:type="spellStart"/>
+      <w:r>
+        <w:rPr>
+          <w:lang w:val="en-US"/>
+        </w:rPr>
+        <w:t>Tkinter</w:t>
+      </w:r>
+      <w:proofErr w:type="spellEnd"/>
+      <w:r>
+        <w:rPr>
+          <w:lang w:val="en-US"/>
+        </w:rPr>
+        <w:t xml:space="preserve"> window and printed to the console.</w:t>
       </w:r>
     </w:p>
     <w:p>
@@ -1131,6 +1322,12 @@
           <w:lang w:val="en-US"/>
         </w:rPr>
         <w:t>Pass</w:t>
+      </w:r>
+      <w:r>
+        <w:rPr>
+          <w:lang w:val="en-US"/>
+        </w:rPr>
+        <w:t xml:space="preserve"> – While the code passed on the first attempt, there is still refactoring to be done.</w:t>
       </w:r>
     </w:p>
     <w:p>
@@ -1166,10 +1363,7 @@
     </w:p>
     <w:p>
       <w:pPr>
-        <w:jc w:val="center"/>
-        <w:rPr>
-          <w:b/>
-          <w:bCs/>
+        <w:rPr>
           <w:sz w:val="24"/>
           <w:szCs w:val="24"/>
           <w:lang w:val="en-US"/>
@@ -1183,7 +1377,7 @@
           <w:szCs w:val="24"/>
           <w:lang w:val="en-US"/>
         </w:rPr>
-        <w:t xml:space="preserve">Test </w:t>
+        <w:t xml:space="preserve">Refactor </w:t>
       </w:r>
       <w:r>
         <w:rPr>
@@ -1193,7 +1387,7 @@
           <w:szCs w:val="24"/>
           <w:lang w:val="en-US"/>
         </w:rPr>
-        <w:t>C</w:t>
+        <w:t>R</w:t>
       </w:r>
       <w:r>
         <w:rPr>
@@ -1203,16 +1397,264 @@
           <w:szCs w:val="24"/>
           <w:lang w:val="en-US"/>
         </w:rPr>
-        <w:t xml:space="preserve">ase: </w:t>
-      </w:r>
-      <w:r>
-        <w:rPr>
-          <w:b/>
-          <w:bCs/>
+        <w:t>eason:</w:t>
+      </w:r>
+      <w:r>
+        <w:rPr>
           <w:sz w:val="24"/>
           <w:szCs w:val="24"/>
           <w:lang w:val="en-US"/>
         </w:rPr>
+        <w:t xml:space="preserve"> The random generation of the word should be within a defined function so that it </w:t>
+      </w:r>
+      <w:r>
+        <w:rPr>
+          <w:sz w:val="24"/>
+          <w:szCs w:val="24"/>
+          <w:lang w:val="en-US"/>
+        </w:rPr>
+        <w:t xml:space="preserve">is </w:t>
+      </w:r>
+      <w:r>
+        <w:rPr>
+          <w:sz w:val="24"/>
+          <w:szCs w:val="24"/>
+          <w:lang w:val="en-US"/>
+        </w:rPr>
+        <w:t>encapsulated</w:t>
+      </w:r>
+      <w:r>
+        <w:rPr>
+          <w:sz w:val="24"/>
+          <w:szCs w:val="24"/>
+          <w:lang w:val="en-US"/>
+        </w:rPr>
+        <w:t xml:space="preserve"> and </w:t>
+      </w:r>
+      <w:r>
+        <w:rPr>
+          <w:sz w:val="24"/>
+          <w:szCs w:val="24"/>
+          <w:lang w:val="en-US"/>
+        </w:rPr>
+        <w:t xml:space="preserve">may be expanded on later, </w:t>
+      </w:r>
+      <w:r>
+        <w:rPr>
+          <w:sz w:val="24"/>
+          <w:szCs w:val="24"/>
+          <w:lang w:val="en-US"/>
+        </w:rPr>
+        <w:t>also</w:t>
+      </w:r>
+      <w:r>
+        <w:rPr>
+          <w:sz w:val="24"/>
+          <w:szCs w:val="24"/>
+          <w:lang w:val="en-US"/>
+        </w:rPr>
+        <w:t xml:space="preserve"> I realized it would be better if the word was uppercase</w:t>
+      </w:r>
+      <w:r>
+        <w:rPr>
+          <w:sz w:val="24"/>
+          <w:szCs w:val="24"/>
+          <w:lang w:val="en-US"/>
+        </w:rPr>
+        <w:t>.</w:t>
+      </w:r>
+    </w:p>
+    <w:p>
+      <w:pPr>
+        <w:rPr>
+          <w:sz w:val="24"/>
+          <w:szCs w:val="24"/>
+          <w:lang w:val="en-US"/>
+        </w:rPr>
+      </w:pPr>
+      <w:r>
+        <w:rPr>
+          <w:noProof/>
+        </w:rPr>
+        <w:drawing>
+          <wp:inline distT="0" distB="0" distL="0" distR="0" wp14:anchorId="395A7596" wp14:editId="5E5DC7D8">
+            <wp:extent cx="2857500" cy="903903"/>
+            <wp:effectExtent l="0" t="0" r="0" b="0"/>
+            <wp:docPr id="9" name="Picture 9"/>
+            <wp:cNvGraphicFramePr>
+              <a:graphicFrameLocks xmlns:a="http://schemas.openxmlformats.org/drawingml/2006/main" noChangeAspect="1"/>
+            </wp:cNvGraphicFramePr>
+            <a:graphic xmlns:a="http://schemas.openxmlformats.org/drawingml/2006/main">
+              <a:graphicData uri="http://schemas.openxmlformats.org/drawingml/2006/picture">
+                <pic:pic xmlns:pic="http://schemas.openxmlformats.org/drawingml/2006/picture">
+                  <pic:nvPicPr>
+                    <pic:cNvPr id="1" name=""/>
+                    <pic:cNvPicPr/>
+                  </pic:nvPicPr>
+                  <pic:blipFill>
+                    <a:blip r:embed="rId8"/>
+                    <a:stretch>
+                      <a:fillRect/>
+                    </a:stretch>
+                  </pic:blipFill>
+                  <pic:spPr>
+                    <a:xfrm>
+                      <a:off x="0" y="0"/>
+                      <a:ext cx="2903145" cy="918342"/>
+                    </a:xfrm>
+                    <a:prstGeom prst="rect">
+                      <a:avLst/>
+                    </a:prstGeom>
+                  </pic:spPr>
+                </pic:pic>
+              </a:graphicData>
+            </a:graphic>
+          </wp:inline>
+        </w:drawing>
+      </w:r>
+      <w:r>
+        <w:rPr>
+          <w:noProof/>
+        </w:rPr>
+        <w:drawing>
+          <wp:inline distT="0" distB="0" distL="0" distR="0" wp14:anchorId="1EEF3AAF" wp14:editId="2E83780E">
+            <wp:extent cx="2677076" cy="990600"/>
+            <wp:effectExtent l="0" t="0" r="9525" b="0"/>
+            <wp:docPr id="10" name="Picture 10"/>
+            <wp:cNvGraphicFramePr>
+              <a:graphicFrameLocks xmlns:a="http://schemas.openxmlformats.org/drawingml/2006/main" noChangeAspect="1"/>
+            </wp:cNvGraphicFramePr>
+            <a:graphic xmlns:a="http://schemas.openxmlformats.org/drawingml/2006/main">
+              <a:graphicData uri="http://schemas.openxmlformats.org/drawingml/2006/picture">
+                <pic:pic xmlns:pic="http://schemas.openxmlformats.org/drawingml/2006/picture">
+                  <pic:nvPicPr>
+                    <pic:cNvPr id="1" name=""/>
+                    <pic:cNvPicPr/>
+                  </pic:nvPicPr>
+                  <pic:blipFill>
+                    <a:blip r:embed="rId11"/>
+                    <a:stretch>
+                      <a:fillRect/>
+                    </a:stretch>
+                  </pic:blipFill>
+                  <pic:spPr>
+                    <a:xfrm>
+                      <a:off x="0" y="0"/>
+                      <a:ext cx="2696747" cy="997879"/>
+                    </a:xfrm>
+                    <a:prstGeom prst="rect">
+                      <a:avLst/>
+                    </a:prstGeom>
+                  </pic:spPr>
+                </pic:pic>
+              </a:graphicData>
+            </a:graphic>
+          </wp:inline>
+        </w:drawing>
+      </w:r>
+    </w:p>
+    <w:p>
+      <w:pPr>
+        <w:rPr>
+          <w:sz w:val="24"/>
+          <w:szCs w:val="24"/>
+          <w:lang w:val="en-US"/>
+        </w:rPr>
+      </w:pPr>
+      <w:r>
+        <w:rPr>
+          <w:sz w:val="24"/>
+          <w:szCs w:val="24"/>
+          <w:lang w:val="en-US"/>
+        </w:rPr>
+        <w:t xml:space="preserve">Before / After: </w:t>
+      </w:r>
+      <w:r>
+        <w:rPr>
+          <w:sz w:val="24"/>
+          <w:szCs w:val="24"/>
+          <w:lang w:val="en-US"/>
+        </w:rPr>
+        <w:t>We can see the code is now within a defined function which returns the word when called.</w:t>
+      </w:r>
+    </w:p>
+    <w:p>
+      <w:pPr>
+        <w:rPr>
+          <w:sz w:val="24"/>
+          <w:szCs w:val="24"/>
+          <w:lang w:val="en-US"/>
+        </w:rPr>
+      </w:pPr>
+    </w:p>
+    <w:p>
+      <w:pPr>
+        <w:rPr>
+          <w:sz w:val="24"/>
+          <w:szCs w:val="24"/>
+          <w:lang w:val="en-US"/>
+        </w:rPr>
+      </w:pPr>
+    </w:p>
+    <w:p>
+      <w:pPr>
+        <w:rPr>
+          <w:sz w:val="24"/>
+          <w:szCs w:val="24"/>
+          <w:lang w:val="en-US"/>
+        </w:rPr>
+      </w:pPr>
+    </w:p>
+    <w:p>
+      <w:pPr>
+        <w:jc w:val="center"/>
+        <w:rPr>
+          <w:b/>
+          <w:bCs/>
+          <w:sz w:val="24"/>
+          <w:szCs w:val="24"/>
+          <w:lang w:val="en-US"/>
+        </w:rPr>
+      </w:pPr>
+      <w:r>
+        <w:rPr>
+          <w:b/>
+          <w:bCs/>
+          <w:sz w:val="24"/>
+          <w:szCs w:val="24"/>
+          <w:lang w:val="en-US"/>
+        </w:rPr>
+        <w:lastRenderedPageBreak/>
+        <w:t xml:space="preserve">Test </w:t>
+      </w:r>
+      <w:r>
+        <w:rPr>
+          <w:b/>
+          <w:bCs/>
+          <w:sz w:val="24"/>
+          <w:szCs w:val="24"/>
+          <w:lang w:val="en-US"/>
+        </w:rPr>
+        <w:t>C</w:t>
+      </w:r>
+      <w:r>
+        <w:rPr>
+          <w:b/>
+          <w:bCs/>
+          <w:sz w:val="24"/>
+          <w:szCs w:val="24"/>
+          <w:lang w:val="en-US"/>
+        </w:rPr>
+        <w:t xml:space="preserve">ase: </w:t>
+      </w:r>
+      <w:r>
+        <w:rPr>
+          <w:b/>
+          <w:bCs/>
+          <w:sz w:val="24"/>
+          <w:szCs w:val="24"/>
+          <w:lang w:val="en-US"/>
+        </w:rPr>
         <w:t>2</w:t>
       </w:r>
     </w:p>
@@ -1234,7 +1676,13 @@
         <w:rPr>
           <w:lang w:val="en-US"/>
         </w:rPr>
-        <w:t>Make letters display hidden and show only Underlines</w:t>
+        <w:t>Make letters display hidden and show only Unde</w:t>
+      </w:r>
+      <w:r>
+        <w:rPr>
+          <w:lang w:val="en-US"/>
+        </w:rPr>
+        <w:t>rlines on screen.</w:t>
       </w:r>
     </w:p>
     <w:p>
@@ -1285,7 +1733,13 @@
         <w:rPr>
           <w:lang w:val="en-US"/>
         </w:rPr>
-        <w:t>word invisible</w:t>
+        <w:t xml:space="preserve">word </w:t>
+      </w:r>
+      <w:r>
+        <w:rPr>
+          <w:lang w:val="en-US"/>
+        </w:rPr>
+        <w:t>hidden</w:t>
       </w:r>
     </w:p>
     <w:p>
@@ -1321,9 +1775,20 @@
         </w:rPr>
         <w:t>letter</w:t>
       </w:r>
-    </w:p>
-    <w:p>
-      <w:pPr>
+      <w:r>
+        <w:rPr>
+          <w:lang w:val="en-US"/>
+        </w:rPr>
+        <w:t xml:space="preserve"> in the word</w:t>
+      </w:r>
+    </w:p>
+    <w:p>
+      <w:pPr>
+        <w:pStyle w:val="ListParagraph"/>
+        <w:numPr>
+          <w:ilvl w:val="0"/>
+          <w:numId w:val="7"/>
+        </w:numPr>
         <w:rPr>
           <w:b/>
           <w:bCs/>
@@ -1332,38 +1797,203 @@
           <w:lang w:val="en-US"/>
         </w:rPr>
       </w:pPr>
-    </w:p>
-    <w:p>
-      <w:pPr>
-        <w:rPr>
-          <w:lang w:val="en-US"/>
-        </w:rPr>
-      </w:pPr>
-      <w:r>
-        <w:rPr>
-          <w:lang w:val="en-US"/>
-        </w:rPr>
-        <w:t xml:space="preserve"> (Screenshot of code and </w:t>
-      </w:r>
-      <w:r>
-        <w:rPr>
-          <w:lang w:val="en-US"/>
-        </w:rPr>
-        <w:t>App</w:t>
-      </w:r>
-      <w:r>
-        <w:rPr>
-          <w:lang w:val="en-US"/>
-        </w:rPr>
-        <w:t>)</w:t>
-      </w:r>
-    </w:p>
-    <w:p>
-      <w:pPr>
-        <w:rPr>
-          <w:lang w:val="en-US"/>
-        </w:rPr>
-      </w:pPr>
+      <w:r>
+        <w:rPr>
+          <w:lang w:val="en-US"/>
+        </w:rPr>
+        <w:t>Display the hidden word to the screen</w:t>
+      </w:r>
+    </w:p>
+    <w:p>
+      <w:pPr>
+        <w:rPr>
+          <w:sz w:val="24"/>
+          <w:szCs w:val="24"/>
+          <w:lang w:val="en-US"/>
+        </w:rPr>
+      </w:pPr>
+      <w:r>
+        <w:rPr>
+          <w:b/>
+          <w:bCs/>
+          <w:sz w:val="24"/>
+          <w:szCs w:val="24"/>
+          <w:lang w:val="en-US"/>
+        </w:rPr>
+        <w:t>Expected Result:</w:t>
+      </w:r>
+      <w:r>
+        <w:rPr>
+          <w:sz w:val="24"/>
+          <w:szCs w:val="24"/>
+          <w:lang w:val="en-US"/>
+        </w:rPr>
+        <w:t xml:space="preserve"> The word shall be hidden and displayed on screen as underscores only.</w:t>
+      </w:r>
+    </w:p>
+    <w:p>
+      <w:pPr>
+        <w:rPr>
+          <w:noProof/>
+        </w:rPr>
+      </w:pPr>
+      <w:r>
+        <w:rPr>
+          <w:noProof/>
+        </w:rPr>
+        <w:drawing>
+          <wp:inline distT="0" distB="0" distL="0" distR="0" wp14:anchorId="2CC74721" wp14:editId="2A521AA4">
+            <wp:extent cx="2362200" cy="1235355"/>
+            <wp:effectExtent l="0" t="0" r="0" b="3175"/>
+            <wp:docPr id="16" name="Picture 16"/>
+            <wp:cNvGraphicFramePr>
+              <a:graphicFrameLocks xmlns:a="http://schemas.openxmlformats.org/drawingml/2006/main" noChangeAspect="1"/>
+            </wp:cNvGraphicFramePr>
+            <a:graphic xmlns:a="http://schemas.openxmlformats.org/drawingml/2006/main">
+              <a:graphicData uri="http://schemas.openxmlformats.org/drawingml/2006/picture">
+                <pic:pic xmlns:pic="http://schemas.openxmlformats.org/drawingml/2006/picture">
+                  <pic:nvPicPr>
+                    <pic:cNvPr id="1" name=""/>
+                    <pic:cNvPicPr/>
+                  </pic:nvPicPr>
+                  <pic:blipFill>
+                    <a:blip r:embed="rId12"/>
+                    <a:stretch>
+                      <a:fillRect/>
+                    </a:stretch>
+                  </pic:blipFill>
+                  <pic:spPr>
+                    <a:xfrm>
+                      <a:off x="0" y="0"/>
+                      <a:ext cx="2385467" cy="1247523"/>
+                    </a:xfrm>
+                    <a:prstGeom prst="rect">
+                      <a:avLst/>
+                    </a:prstGeom>
+                  </pic:spPr>
+                </pic:pic>
+              </a:graphicData>
+            </a:graphic>
+          </wp:inline>
+        </w:drawing>
+      </w:r>
+      <w:r>
+        <w:rPr>
+          <w:noProof/>
+        </w:rPr>
+        <w:t xml:space="preserve"> </w:t>
+      </w:r>
+      <w:r>
+        <w:rPr>
+          <w:noProof/>
+        </w:rPr>
+        <w:drawing>
+          <wp:inline distT="0" distB="0" distL="0" distR="0" wp14:anchorId="0B1520DD" wp14:editId="0E8BFB77">
+            <wp:extent cx="4410900" cy="1590675"/>
+            <wp:effectExtent l="0" t="0" r="8890" b="0"/>
+            <wp:docPr id="13" name="Picture 13"/>
+            <wp:cNvGraphicFramePr>
+              <a:graphicFrameLocks xmlns:a="http://schemas.openxmlformats.org/drawingml/2006/main" noChangeAspect="1"/>
+            </wp:cNvGraphicFramePr>
+            <a:graphic xmlns:a="http://schemas.openxmlformats.org/drawingml/2006/main">
+              <a:graphicData uri="http://schemas.openxmlformats.org/drawingml/2006/picture">
+                <pic:pic xmlns:pic="http://schemas.openxmlformats.org/drawingml/2006/picture">
+                  <pic:nvPicPr>
+                    <pic:cNvPr id="1" name=""/>
+                    <pic:cNvPicPr/>
+                  </pic:nvPicPr>
+                  <pic:blipFill>
+                    <a:blip r:embed="rId13"/>
+                    <a:stretch>
+                      <a:fillRect/>
+                    </a:stretch>
+                  </pic:blipFill>
+                  <pic:spPr>
+                    <a:xfrm>
+                      <a:off x="0" y="0"/>
+                      <a:ext cx="4454748" cy="1606488"/>
+                    </a:xfrm>
+                    <a:prstGeom prst="rect">
+                      <a:avLst/>
+                    </a:prstGeom>
+                  </pic:spPr>
+                </pic:pic>
+              </a:graphicData>
+            </a:graphic>
+          </wp:inline>
+        </w:drawing>
+      </w:r>
+      <w:r>
+        <w:rPr>
+          <w:noProof/>
+        </w:rPr>
+        <w:drawing>
+          <wp:inline distT="0" distB="0" distL="0" distR="0" wp14:anchorId="2CBBFBC1" wp14:editId="42B5D45C">
+            <wp:extent cx="2152650" cy="1295400"/>
+            <wp:effectExtent l="0" t="0" r="0" b="0"/>
+            <wp:docPr id="11" name="Picture 11"/>
+            <wp:cNvGraphicFramePr>
+              <a:graphicFrameLocks xmlns:a="http://schemas.openxmlformats.org/drawingml/2006/main" noChangeAspect="1"/>
+            </wp:cNvGraphicFramePr>
+            <a:graphic xmlns:a="http://schemas.openxmlformats.org/drawingml/2006/main">
+              <a:graphicData uri="http://schemas.openxmlformats.org/drawingml/2006/picture">
+                <pic:pic xmlns:pic="http://schemas.openxmlformats.org/drawingml/2006/picture">
+                  <pic:nvPicPr>
+                    <pic:cNvPr id="1" name=""/>
+                    <pic:cNvPicPr/>
+                  </pic:nvPicPr>
+                  <pic:blipFill>
+                    <a:blip r:embed="rId14"/>
+                    <a:stretch>
+                      <a:fillRect/>
+                    </a:stretch>
+                  </pic:blipFill>
+                  <pic:spPr>
+                    <a:xfrm>
+                      <a:off x="0" y="0"/>
+                      <a:ext cx="2152650" cy="1295400"/>
+                    </a:xfrm>
+                    <a:prstGeom prst="rect">
+                      <a:avLst/>
+                    </a:prstGeom>
+                  </pic:spPr>
+                </pic:pic>
+              </a:graphicData>
+            </a:graphic>
+          </wp:inline>
+        </w:drawing>
+      </w:r>
+    </w:p>
+    <w:p>
+      <w:pPr>
+        <w:rPr>
+          <w:lang w:val="en-US"/>
+        </w:rPr>
+      </w:pPr>
+      <w:r>
+        <w:rPr>
+          <w:lang w:val="en-US"/>
+        </w:rPr>
+        <w:t xml:space="preserve">The code figures above show how the </w:t>
+      </w:r>
+      <w:r>
+        <w:rPr>
+          <w:lang w:val="en-US"/>
+        </w:rPr>
+        <w:t xml:space="preserve">hidden </w:t>
+      </w:r>
+      <w:r>
+        <w:rPr>
+          <w:lang w:val="en-US"/>
+        </w:rPr>
+        <w:t>word is generated</w:t>
+      </w:r>
+      <w:r>
+        <w:rPr>
+          <w:lang w:val="en-US"/>
+        </w:rPr>
+        <w:t xml:space="preserve"> by looping through the random word and placing underscores and spaces.</w:t>
+      </w:r>
     </w:p>
     <w:p>
       <w:pPr>
@@ -1413,6 +2043,597 @@
           <w:lang w:val="en-US"/>
         </w:rPr>
         <w:t>Fail</w:t>
+      </w:r>
+    </w:p>
+    <w:p>
+      <w:pPr>
+        <w:jc w:val="center"/>
+        <w:rPr>
+          <w:b/>
+          <w:bCs/>
+          <w:sz w:val="24"/>
+          <w:szCs w:val="24"/>
+          <w:lang w:val="en-US"/>
+        </w:rPr>
+      </w:pPr>
+      <w:r>
+        <w:rPr>
+          <w:b/>
+          <w:bCs/>
+          <w:sz w:val="24"/>
+          <w:szCs w:val="24"/>
+          <w:lang w:val="en-US"/>
+        </w:rPr>
+        <w:t xml:space="preserve">Refactoring Test Case </w:t>
+      </w:r>
+      <w:r>
+        <w:rPr>
+          <w:b/>
+          <w:bCs/>
+          <w:sz w:val="24"/>
+          <w:szCs w:val="24"/>
+          <w:lang w:val="en-US"/>
+        </w:rPr>
+        <w:t>2</w:t>
+      </w:r>
+    </w:p>
+    <w:p>
+      <w:pPr>
+        <w:rPr>
+          <w:lang w:val="en-US"/>
+        </w:rPr>
+      </w:pPr>
+      <w:r>
+        <w:rPr>
+          <w:b/>
+          <w:bCs/>
+          <w:sz w:val="24"/>
+          <w:szCs w:val="24"/>
+          <w:lang w:val="en-US"/>
+        </w:rPr>
+        <w:t>Refactor Reason:</w:t>
+      </w:r>
+      <w:r>
+        <w:rPr>
+          <w:sz w:val="24"/>
+          <w:szCs w:val="24"/>
+          <w:lang w:val="en-US"/>
+        </w:rPr>
+        <w:t xml:space="preserve"> </w:t>
+      </w:r>
+      <w:r>
+        <w:rPr>
+          <w:sz w:val="24"/>
+          <w:szCs w:val="24"/>
+          <w:lang w:val="en-US"/>
+        </w:rPr>
+        <w:t xml:space="preserve">The </w:t>
+      </w:r>
+      <w:proofErr w:type="spellStart"/>
+      <w:r>
+        <w:rPr>
+          <w:sz w:val="24"/>
+          <w:szCs w:val="24"/>
+          <w:lang w:val="en-US"/>
+        </w:rPr>
+        <w:t>hiddenword</w:t>
+      </w:r>
+      <w:proofErr w:type="spellEnd"/>
+      <w:r>
+        <w:rPr>
+          <w:sz w:val="24"/>
+          <w:szCs w:val="24"/>
+          <w:lang w:val="en-US"/>
+        </w:rPr>
+        <w:t xml:space="preserve"> code for this test case should also be encapsulated.</w:t>
+      </w:r>
+    </w:p>
+    <w:p>
+      <w:pPr>
+        <w:rPr>
+          <w:lang w:val="en-US"/>
+        </w:rPr>
+      </w:pPr>
+      <w:r>
+        <w:rPr>
+          <w:noProof/>
+        </w:rPr>
+        <w:drawing>
+          <wp:inline distT="0" distB="0" distL="0" distR="0" wp14:anchorId="02619AA4" wp14:editId="75763AD9">
+            <wp:extent cx="2362200" cy="1235355"/>
+            <wp:effectExtent l="0" t="0" r="0" b="3175"/>
+            <wp:docPr id="17" name="Picture 17"/>
+            <wp:cNvGraphicFramePr>
+              <a:graphicFrameLocks xmlns:a="http://schemas.openxmlformats.org/drawingml/2006/main" noChangeAspect="1"/>
+            </wp:cNvGraphicFramePr>
+            <a:graphic xmlns:a="http://schemas.openxmlformats.org/drawingml/2006/main">
+              <a:graphicData uri="http://schemas.openxmlformats.org/drawingml/2006/picture">
+                <pic:pic xmlns:pic="http://schemas.openxmlformats.org/drawingml/2006/picture">
+                  <pic:nvPicPr>
+                    <pic:cNvPr id="1" name=""/>
+                    <pic:cNvPicPr/>
+                  </pic:nvPicPr>
+                  <pic:blipFill>
+                    <a:blip r:embed="rId12"/>
+                    <a:stretch>
+                      <a:fillRect/>
+                    </a:stretch>
+                  </pic:blipFill>
+                  <pic:spPr>
+                    <a:xfrm>
+                      <a:off x="0" y="0"/>
+                      <a:ext cx="2385467" cy="1247523"/>
+                    </a:xfrm>
+                    <a:prstGeom prst="rect">
+                      <a:avLst/>
+                    </a:prstGeom>
+                  </pic:spPr>
+                </pic:pic>
+              </a:graphicData>
+            </a:graphic>
+          </wp:inline>
+        </w:drawing>
+      </w:r>
+      <w:r>
+        <w:rPr>
+          <w:noProof/>
+        </w:rPr>
+        <w:drawing>
+          <wp:inline distT="0" distB="0" distL="0" distR="0" wp14:anchorId="2121C4CF" wp14:editId="27880900">
+            <wp:extent cx="2257425" cy="1718811"/>
+            <wp:effectExtent l="0" t="0" r="0" b="0"/>
+            <wp:docPr id="12" name="Picture 12"/>
+            <wp:cNvGraphicFramePr>
+              <a:graphicFrameLocks xmlns:a="http://schemas.openxmlformats.org/drawingml/2006/main" noChangeAspect="1"/>
+            </wp:cNvGraphicFramePr>
+            <a:graphic xmlns:a="http://schemas.openxmlformats.org/drawingml/2006/main">
+              <a:graphicData uri="http://schemas.openxmlformats.org/drawingml/2006/picture">
+                <pic:pic xmlns:pic="http://schemas.openxmlformats.org/drawingml/2006/picture">
+                  <pic:nvPicPr>
+                    <pic:cNvPr id="1" name=""/>
+                    <pic:cNvPicPr/>
+                  </pic:nvPicPr>
+                  <pic:blipFill>
+                    <a:blip r:embed="rId15"/>
+                    <a:stretch>
+                      <a:fillRect/>
+                    </a:stretch>
+                  </pic:blipFill>
+                  <pic:spPr>
+                    <a:xfrm>
+                      <a:off x="0" y="0"/>
+                      <a:ext cx="2261177" cy="1721668"/>
+                    </a:xfrm>
+                    <a:prstGeom prst="rect">
+                      <a:avLst/>
+                    </a:prstGeom>
+                  </pic:spPr>
+                </pic:pic>
+              </a:graphicData>
+            </a:graphic>
+          </wp:inline>
+        </w:drawing>
+      </w:r>
+    </w:p>
+    <w:p>
+      <w:pPr>
+        <w:rPr>
+          <w:lang w:val="en-US"/>
+        </w:rPr>
+      </w:pPr>
+      <w:r>
+        <w:rPr>
+          <w:b/>
+          <w:bCs/>
+          <w:lang w:val="en-US"/>
+        </w:rPr>
+        <w:t xml:space="preserve">Before / After: </w:t>
+      </w:r>
+      <w:r>
+        <w:rPr>
+          <w:lang w:val="en-US"/>
+        </w:rPr>
+        <w:t xml:space="preserve">The </w:t>
+      </w:r>
+      <w:proofErr w:type="spellStart"/>
+      <w:r>
+        <w:rPr>
+          <w:lang w:val="en-US"/>
+        </w:rPr>
+        <w:t>hiddenword</w:t>
+      </w:r>
+      <w:proofErr w:type="spellEnd"/>
+      <w:r>
+        <w:rPr>
+          <w:lang w:val="en-US"/>
+        </w:rPr>
+        <w:t xml:space="preserve"> code is now encapsulated</w:t>
+      </w:r>
+      <w:r>
+        <w:rPr>
+          <w:lang w:val="en-US"/>
+        </w:rPr>
+        <w:t>, allowing for ease of change in the future.</w:t>
+      </w:r>
+    </w:p>
+    <w:p>
+      <w:pPr>
+        <w:rPr>
+          <w:lang w:val="en-US"/>
+        </w:rPr>
+      </w:pPr>
+      <w:r>
+        <w:rPr>
+          <w:lang w:val="en-US"/>
+        </w:rPr>
+        <w:br w:type="page"/>
+      </w:r>
+    </w:p>
+    <w:p>
+      <w:pPr>
+        <w:jc w:val="center"/>
+        <w:rPr>
+          <w:b/>
+          <w:bCs/>
+          <w:sz w:val="24"/>
+          <w:szCs w:val="24"/>
+          <w:lang w:val="en-US"/>
+        </w:rPr>
+      </w:pPr>
+      <w:r>
+        <w:rPr>
+          <w:b/>
+          <w:bCs/>
+          <w:sz w:val="24"/>
+          <w:szCs w:val="24"/>
+          <w:lang w:val="en-US"/>
+        </w:rPr>
+        <w:lastRenderedPageBreak/>
+        <w:t xml:space="preserve">Test </w:t>
+      </w:r>
+      <w:r>
+        <w:rPr>
+          <w:b/>
+          <w:bCs/>
+          <w:sz w:val="24"/>
+          <w:szCs w:val="24"/>
+          <w:lang w:val="en-US"/>
+        </w:rPr>
+        <w:t>Case</w:t>
+      </w:r>
+      <w:r>
+        <w:rPr>
+          <w:b/>
+          <w:bCs/>
+          <w:sz w:val="24"/>
+          <w:szCs w:val="24"/>
+          <w:lang w:val="en-US"/>
+        </w:rPr>
+        <w:t xml:space="preserve">: </w:t>
+      </w:r>
+      <w:r>
+        <w:rPr>
+          <w:b/>
+          <w:bCs/>
+          <w:sz w:val="24"/>
+          <w:szCs w:val="24"/>
+          <w:lang w:val="en-US"/>
+        </w:rPr>
+        <w:t>3</w:t>
+      </w:r>
+    </w:p>
+    <w:p>
+      <w:pPr>
+        <w:rPr>
+          <w:lang w:val="en-US"/>
+        </w:rPr>
+      </w:pPr>
+      <w:r>
+        <w:rPr>
+          <w:b/>
+          <w:bCs/>
+          <w:lang w:val="en-US"/>
+        </w:rPr>
+        <w:t>Description:</w:t>
+      </w:r>
+      <w:r>
+        <w:rPr>
+          <w:lang w:val="en-US"/>
+        </w:rPr>
+        <w:t xml:space="preserve"> </w:t>
+      </w:r>
+      <w:r>
+        <w:rPr>
+          <w:lang w:val="en-US"/>
+        </w:rPr>
+        <w:t>User can enter a guess letter. This letter will be displayed to the screen to show their entry.</w:t>
+      </w:r>
+    </w:p>
+    <w:p>
+      <w:pPr>
+        <w:rPr>
+          <w:b/>
+          <w:bCs/>
+          <w:lang w:val="en-US"/>
+        </w:rPr>
+      </w:pPr>
+      <w:r>
+        <w:rPr>
+          <w:b/>
+          <w:bCs/>
+          <w:lang w:val="en-US"/>
+        </w:rPr>
+        <w:t>Test Steps:</w:t>
+      </w:r>
+    </w:p>
+    <w:p>
+      <w:pPr>
+        <w:pStyle w:val="ListParagraph"/>
+        <w:numPr>
+          <w:ilvl w:val="0"/>
+          <w:numId w:val="8"/>
+        </w:numPr>
+        <w:rPr>
+          <w:lang w:val="en-US"/>
+        </w:rPr>
+      </w:pPr>
+      <w:r>
+        <w:rPr>
+          <w:lang w:val="en-US"/>
+        </w:rPr>
+        <w:t>User types in their letter</w:t>
+      </w:r>
+    </w:p>
+    <w:p>
+      <w:pPr>
+        <w:pStyle w:val="ListParagraph"/>
+        <w:numPr>
+          <w:ilvl w:val="0"/>
+          <w:numId w:val="8"/>
+        </w:numPr>
+        <w:rPr>
+          <w:lang w:val="en-US"/>
+        </w:rPr>
+      </w:pPr>
+      <w:r>
+        <w:rPr>
+          <w:lang w:val="en-US"/>
+        </w:rPr>
+        <w:t>User presses confirm</w:t>
+      </w:r>
+    </w:p>
+    <w:p>
+      <w:pPr>
+        <w:pStyle w:val="ListParagraph"/>
+        <w:numPr>
+          <w:ilvl w:val="0"/>
+          <w:numId w:val="8"/>
+        </w:numPr>
+        <w:rPr>
+          <w:lang w:val="en-US"/>
+        </w:rPr>
+      </w:pPr>
+      <w:r>
+        <w:rPr>
+          <w:lang w:val="en-US"/>
+        </w:rPr>
+        <w:t>The entered letter displays on the screen in uppercase</w:t>
+      </w:r>
+    </w:p>
+    <w:p>
+      <w:pPr>
+        <w:rPr>
+          <w:lang w:val="en-US"/>
+        </w:rPr>
+      </w:pPr>
+      <w:r>
+        <w:rPr>
+          <w:b/>
+          <w:bCs/>
+          <w:lang w:val="en-US"/>
+        </w:rPr>
+        <w:t>Expected Result:</w:t>
+      </w:r>
+      <w:r>
+        <w:rPr>
+          <w:lang w:val="en-US"/>
+        </w:rPr>
+        <w:t xml:space="preserve"> </w:t>
+      </w:r>
+      <w:r>
+        <w:rPr>
+          <w:lang w:val="en-US"/>
+        </w:rPr>
+        <w:t>After the user confirms their letter entry, it will be displayed to the scree</w:t>
+      </w:r>
+      <w:r>
+        <w:rPr>
+          <w:lang w:val="en-US"/>
+        </w:rPr>
+        <w:t>n</w:t>
+      </w:r>
+      <w:r>
+        <w:rPr>
+          <w:lang w:val="en-US"/>
+        </w:rPr>
+        <w:t xml:space="preserve"> as uppercase</w:t>
+      </w:r>
+      <w:r>
+        <w:rPr>
+          <w:lang w:val="en-US"/>
+        </w:rPr>
+        <w:t>.</w:t>
+      </w:r>
+    </w:p>
+    <w:p>
+      <w:pPr>
+        <w:rPr>
+          <w:lang w:val="en-US"/>
+        </w:rPr>
+      </w:pPr>
+    </w:p>
+    <w:p>
+      <w:pPr>
+        <w:rPr>
+          <w:noProof/>
+        </w:rPr>
+      </w:pPr>
+      <w:r>
+        <w:rPr>
+          <w:noProof/>
+        </w:rPr>
+        <w:t>(images)</w:t>
+      </w:r>
+    </w:p>
+    <w:p>
+      <w:pPr>
+        <w:rPr>
+          <w:lang w:val="en-US"/>
+        </w:rPr>
+      </w:pPr>
+      <w:r>
+        <w:rPr>
+          <w:lang w:val="en-US"/>
+        </w:rPr>
+        <w:t xml:space="preserve">Figures </w:t>
+      </w:r>
+      <w:r>
+        <w:rPr>
+          <w:lang w:val="en-US"/>
+        </w:rPr>
+        <w:t xml:space="preserve">1. And </w:t>
+      </w:r>
+    </w:p>
+    <w:p>
+      <w:pPr>
+        <w:rPr>
+          <w:lang w:val="en-US"/>
+        </w:rPr>
+      </w:pPr>
+      <w:r>
+        <w:rPr>
+          <w:b/>
+          <w:bCs/>
+          <w:lang w:val="en-US"/>
+        </w:rPr>
+        <w:t>Actual Result:</w:t>
+      </w:r>
+      <w:r>
+        <w:rPr>
+          <w:b/>
+          <w:bCs/>
+          <w:lang w:val="en-US"/>
+        </w:rPr>
+        <w:t xml:space="preserve"> </w:t>
+      </w:r>
+      <w:r>
+        <w:rPr>
+          <w:lang w:val="en-US"/>
+        </w:rPr>
+        <w:t xml:space="preserve">The word is displayed in lowercase in the </w:t>
+      </w:r>
+      <w:proofErr w:type="spellStart"/>
+      <w:r>
+        <w:rPr>
+          <w:lang w:val="en-US"/>
+        </w:rPr>
+        <w:t>Tkinter</w:t>
+      </w:r>
+      <w:proofErr w:type="spellEnd"/>
+      <w:r>
+        <w:rPr>
+          <w:lang w:val="en-US"/>
+        </w:rPr>
+        <w:t xml:space="preserve"> window and printed to the console.</w:t>
+      </w:r>
+    </w:p>
+    <w:p>
+      <w:pPr>
+        <w:rPr>
+          <w:lang w:val="en-US"/>
+        </w:rPr>
+      </w:pPr>
+      <w:r>
+        <w:rPr>
+          <w:b/>
+          <w:bCs/>
+          <w:lang w:val="en-US"/>
+        </w:rPr>
+        <w:t xml:space="preserve">Pass / Fail: </w:t>
+      </w:r>
+      <w:r>
+        <w:rPr>
+          <w:lang w:val="en-US"/>
+        </w:rPr>
+        <w:t>Pass – While the code passed on the first attempt, there is still refactoring to be done.</w:t>
+      </w:r>
+    </w:p>
+    <w:p>
+      <w:pPr>
+        <w:rPr>
+          <w:b/>
+          <w:bCs/>
+          <w:lang w:val="en-US"/>
+        </w:rPr>
+      </w:pPr>
+    </w:p>
+    <w:p>
+      <w:pPr>
+        <w:jc w:val="center"/>
+        <w:rPr>
+          <w:b/>
+          <w:bCs/>
+          <w:sz w:val="24"/>
+          <w:szCs w:val="24"/>
+          <w:lang w:val="en-US"/>
+        </w:rPr>
+      </w:pPr>
+      <w:r>
+        <w:rPr>
+          <w:b/>
+          <w:bCs/>
+          <w:sz w:val="24"/>
+          <w:szCs w:val="24"/>
+          <w:lang w:val="en-US"/>
+        </w:rPr>
+        <w:t xml:space="preserve">Refactoring Test Case </w:t>
+      </w:r>
+      <w:r>
+        <w:rPr>
+          <w:b/>
+          <w:bCs/>
+          <w:sz w:val="24"/>
+          <w:szCs w:val="24"/>
+          <w:lang w:val="en-US"/>
+        </w:rPr>
+        <w:t>3</w:t>
+      </w:r>
+    </w:p>
+    <w:p>
+      <w:pPr>
+        <w:rPr>
+          <w:sz w:val="24"/>
+          <w:szCs w:val="24"/>
+          <w:lang w:val="en-US"/>
+        </w:rPr>
+      </w:pPr>
+      <w:r>
+        <w:rPr>
+          <w:b/>
+          <w:bCs/>
+          <w:sz w:val="24"/>
+          <w:szCs w:val="24"/>
+          <w:lang w:val="en-US"/>
+        </w:rPr>
+        <w:t>Refactor Reason:</w:t>
+      </w:r>
+      <w:r>
+        <w:rPr>
+          <w:sz w:val="24"/>
+          <w:szCs w:val="24"/>
+          <w:lang w:val="en-US"/>
+        </w:rPr>
+        <w:t xml:space="preserve"> The random generation of the word should be within a defined function so that it is encapsulated and may be expanded on later, also I realized it would be better if the word was uppercase.</w:t>
       </w:r>
     </w:p>
     <w:p>
@@ -1461,21 +2682,7 @@
         <w:rPr>
           <w:lang w:val="en-US"/>
         </w:rPr>
-        <w:t xml:space="preserve">An underscore is shown for </w:t>
-      </w:r>
-      <w:proofErr w:type="gramStart"/>
-      <w:r>
-        <w:rPr>
-          <w:lang w:val="en-US"/>
-        </w:rPr>
-        <w:t>each and every</w:t>
-      </w:r>
-      <w:proofErr w:type="gramEnd"/>
-      <w:r>
-        <w:rPr>
-          <w:lang w:val="en-US"/>
-        </w:rPr>
-        <w:t xml:space="preserve"> letter</w:t>
+        <w:t>An underscore is shown for each and every letter</w:t>
       </w:r>
     </w:p>
     <w:p>
@@ -1908,6 +3115,230 @@
     </w:p>
     <w:p>
       <w:pPr>
+        <w:jc w:val="center"/>
+        <w:rPr>
+          <w:b/>
+          <w:bCs/>
+          <w:lang w:val="en-US"/>
+        </w:rPr>
+      </w:pPr>
+      <w:r>
+        <w:rPr>
+          <w:b/>
+          <w:bCs/>
+          <w:lang w:val="en-US"/>
+        </w:rPr>
+        <w:t>Code Smell 1</w:t>
+      </w:r>
+    </w:p>
+    <w:p>
+      <w:pPr>
+        <w:rPr>
+          <w:lang w:val="en-US"/>
+        </w:rPr>
+      </w:pPr>
+      <w:r>
+        <w:rPr>
+          <w:b/>
+          <w:bCs/>
+          <w:lang w:val="en-US"/>
+        </w:rPr>
+        <w:t xml:space="preserve">Code Smell reason: </w:t>
+      </w:r>
+      <w:proofErr w:type="spellStart"/>
+      <w:r>
+        <w:rPr>
+          <w:lang w:val="en-US"/>
+        </w:rPr>
+        <w:t>Hiddenword</w:t>
+      </w:r>
+      <w:proofErr w:type="spellEnd"/>
+      <w:r>
+        <w:rPr>
+          <w:lang w:val="en-US"/>
+        </w:rPr>
+        <w:t xml:space="preserve"> is a string and is immutable in python, therefore when it comes to revealing the </w:t>
+      </w:r>
+      <w:proofErr w:type="spellStart"/>
+      <w:r>
+        <w:rPr>
+          <w:lang w:val="en-US"/>
+        </w:rPr>
+        <w:t>hiddenword</w:t>
+      </w:r>
+      <w:proofErr w:type="spellEnd"/>
+      <w:r>
+        <w:rPr>
+          <w:lang w:val="en-US"/>
+        </w:rPr>
+        <w:t xml:space="preserve"> string, the letters cannot be altered. Therefore </w:t>
+      </w:r>
+      <w:proofErr w:type="spellStart"/>
+      <w:r>
+        <w:rPr>
+          <w:lang w:val="en-US"/>
+        </w:rPr>
+        <w:t>hiddenword</w:t>
+      </w:r>
+      <w:proofErr w:type="spellEnd"/>
+      <w:r>
+        <w:rPr>
+          <w:lang w:val="en-US"/>
+        </w:rPr>
+        <w:t xml:space="preserve"> must become a list but </w:t>
+      </w:r>
+      <w:proofErr w:type="spellStart"/>
+      <w:r>
+        <w:rPr>
+          <w:lang w:val="en-US"/>
+        </w:rPr>
+        <w:t>tkinter</w:t>
+      </w:r>
+      <w:proofErr w:type="spellEnd"/>
+      <w:r>
+        <w:rPr>
+          <w:lang w:val="en-US"/>
+        </w:rPr>
+        <w:t xml:space="preserve"> can only display string variables, therefore we must convert the string to a list to allow for modifying, then back to a string to display it on </w:t>
+      </w:r>
+      <w:proofErr w:type="spellStart"/>
+      <w:r>
+        <w:rPr>
+          <w:lang w:val="en-US"/>
+        </w:rPr>
+        <w:t>Tkinter</w:t>
+      </w:r>
+      <w:proofErr w:type="spellEnd"/>
+      <w:r>
+        <w:rPr>
+          <w:lang w:val="en-US"/>
+        </w:rPr>
+        <w:t>.</w:t>
+      </w:r>
+    </w:p>
+    <w:p>
+      <w:pPr>
+        <w:rPr>
+          <w:lang w:val="en-US"/>
+        </w:rPr>
+      </w:pPr>
+      <w:r>
+        <w:rPr>
+          <w:lang w:val="en-US"/>
+        </w:rPr>
+        <w:t>Code affected:</w:t>
+      </w:r>
+    </w:p>
+    <w:p>
+      <w:pPr>
+        <w:rPr>
+          <w:lang w:val="en-US"/>
+        </w:rPr>
+      </w:pPr>
+      <w:r>
+        <w:rPr>
+          <w:noProof/>
+        </w:rPr>
+        <w:drawing>
+          <wp:inline distT="0" distB="0" distL="0" distR="0" wp14:anchorId="6C1931A2" wp14:editId="5E904CB0">
+            <wp:extent cx="1838325" cy="865094"/>
+            <wp:effectExtent l="0" t="0" r="0" b="0"/>
+            <wp:docPr id="21" name="Picture 21"/>
+            <wp:cNvGraphicFramePr>
+              <a:graphicFrameLocks xmlns:a="http://schemas.openxmlformats.org/drawingml/2006/main" noChangeAspect="1"/>
+            </wp:cNvGraphicFramePr>
+            <a:graphic xmlns:a="http://schemas.openxmlformats.org/drawingml/2006/main">
+              <a:graphicData uri="http://schemas.openxmlformats.org/drawingml/2006/picture">
+                <pic:pic xmlns:pic="http://schemas.openxmlformats.org/drawingml/2006/picture">
+                  <pic:nvPicPr>
+                    <pic:cNvPr id="1" name=""/>
+                    <pic:cNvPicPr/>
+                  </pic:nvPicPr>
+                  <pic:blipFill>
+                    <a:blip r:embed="rId16"/>
+                    <a:stretch>
+                      <a:fillRect/>
+                    </a:stretch>
+                  </pic:blipFill>
+                  <pic:spPr>
+                    <a:xfrm>
+                      <a:off x="0" y="0"/>
+                      <a:ext cx="1845743" cy="868585"/>
+                    </a:xfrm>
+                    <a:prstGeom prst="rect">
+                      <a:avLst/>
+                    </a:prstGeom>
+                  </pic:spPr>
+                </pic:pic>
+              </a:graphicData>
+            </a:graphic>
+          </wp:inline>
+        </w:drawing>
+      </w:r>
+    </w:p>
+    <w:p>
+      <w:pPr>
+        <w:rPr>
+          <w:lang w:val="en-US"/>
+        </w:rPr>
+      </w:pPr>
+      <w:r>
+        <w:rPr>
+          <w:lang w:val="en-US"/>
+        </w:rPr>
+        <w:t xml:space="preserve">The </w:t>
+      </w:r>
+      <w:proofErr w:type="spellStart"/>
+      <w:r>
+        <w:rPr>
+          <w:lang w:val="en-US"/>
+        </w:rPr>
+        <w:t>hideword</w:t>
+      </w:r>
+      <w:proofErr w:type="spellEnd"/>
+      <w:r>
+        <w:rPr>
+          <w:lang w:val="en-US"/>
+        </w:rPr>
+        <w:t xml:space="preserve"> function must altered to make </w:t>
+      </w:r>
+      <w:proofErr w:type="spellStart"/>
+      <w:r>
+        <w:rPr>
+          <w:lang w:val="en-US"/>
+        </w:rPr>
+        <w:t>hiddenword</w:t>
+      </w:r>
+      <w:proofErr w:type="spellEnd"/>
+      <w:r>
+        <w:rPr>
+          <w:lang w:val="en-US"/>
+        </w:rPr>
+        <w:t xml:space="preserve"> a list.</w:t>
+      </w:r>
+    </w:p>
+    <w:p>
+      <w:pPr>
+        <w:rPr>
+          <w:lang w:val="en-US"/>
+        </w:rPr>
+      </w:pPr>
+      <w:r>
+        <w:rPr>
+          <w:lang w:val="en-US"/>
+        </w:rPr>
+        <w:t>Refactoring Before / After:</w:t>
+      </w:r>
+    </w:p>
+    <w:p>
+      <w:pPr>
+        <w:rPr>
+          <w:lang w:val="en-US"/>
+        </w:rPr>
+      </w:pPr>
+    </w:p>
+    <w:p>
+      <w:pPr>
         <w:rPr>
           <w:lang w:val="en-US"/>
         </w:rPr>
@@ -1945,7 +3376,7 @@
                     <pic:cNvPicPr/>
                   </pic:nvPicPr>
                   <pic:blipFill>
-                    <a:blip r:embed="rId8"/>
+                    <a:blip r:embed="rId17"/>
                     <a:stretch>
                       <a:fillRect/>
                     </a:stretch>
@@ -1976,6 +3407,7 @@
         <w:rPr>
           <w:lang w:val="en-US"/>
         </w:rPr>
+        <w:lastRenderedPageBreak/>
         <w:t>This is fixed</w:t>
       </w:r>
     </w:p>
@@ -2005,7 +3437,7 @@
                     <pic:cNvPicPr/>
                   </pic:nvPicPr>
                   <pic:blipFill>
-                    <a:blip r:embed="rId9"/>
+                    <a:blip r:embed="rId18"/>
                     <a:stretch>
                       <a:fillRect/>
                     </a:stretch>
@@ -2085,7 +3517,7 @@
                     <pic:cNvPicPr/>
                   </pic:nvPicPr>
                   <pic:blipFill>
-                    <a:blip r:embed="rId10"/>
+                    <a:blip r:embed="rId19"/>
                     <a:stretch>
                       <a:fillRect/>
                     </a:stretch>
@@ -2164,6 +3596,7 @@
         <w:rPr>
           <w:noProof/>
         </w:rPr>
+        <w:lastRenderedPageBreak/>
         <w:drawing>
           <wp:inline distT="0" distB="0" distL="0" distR="0" wp14:anchorId="07F98F45" wp14:editId="0BFA06B0">
             <wp:extent cx="2571750" cy="1914525"/>
@@ -2180,7 +3613,7 @@
                     <pic:cNvPicPr/>
                   </pic:nvPicPr>
                   <pic:blipFill>
-                    <a:blip r:embed="rId11"/>
+                    <a:blip r:embed="rId20"/>
                     <a:stretch>
                       <a:fillRect/>
                     </a:stretch>
@@ -2220,7 +3653,7 @@
                     <pic:cNvPicPr/>
                   </pic:nvPicPr>
                   <pic:blipFill>
-                    <a:blip r:embed="rId12"/>
+                    <a:blip r:embed="rId21"/>
                     <a:stretch>
                       <a:fillRect/>
                     </a:stretch>
@@ -2242,8 +3675,8 @@
       </w:r>
     </w:p>
     <w:sectPr>
-      <w:headerReference w:type="default" r:id="rId13"/>
-      <w:footerReference w:type="default" r:id="rId14"/>
+      <w:headerReference w:type="default" r:id="rId22"/>
+      <w:footerReference w:type="default" r:id="rId23"/>
       <w:pgSz w:w="11906" w:h="16838"/>
       <w:pgMar w:top="720" w:right="720" w:bottom="720" w:left="720" w:header="708" w:footer="708" w:gutter="0"/>
       <w:cols w:space="708"/>
@@ -2661,6 +4094,95 @@
     </w:lvl>
   </w:abstractNum>
   <w:abstractNum w:abstractNumId="3" w15:restartNumberingAfterBreak="0">
+    <w:nsid w:val="389E47FB"/>
+    <w:multiLevelType w:val="hybridMultilevel"/>
+    <w:tmpl w:val="815ADE64"/>
+    <w:lvl w:ilvl="0" w:tplc="0C09000F">
+      <w:start w:val="1"/>
+      <w:numFmt w:val="decimal"/>
+      <w:lvlText w:val="%1."/>
+      <w:lvlJc w:val="left"/>
+      <w:pPr>
+        <w:ind w:left="720" w:hanging="360"/>
+      </w:pPr>
+      <w:rPr>
+        <w:rFonts w:hint="default"/>
+      </w:rPr>
+    </w:lvl>
+    <w:lvl w:ilvl="1" w:tplc="0C090019" w:tentative="1">
+      <w:start w:val="1"/>
+      <w:numFmt w:val="lowerLetter"/>
+      <w:lvlText w:val="%2."/>
+      <w:lvlJc w:val="left"/>
+      <w:pPr>
+        <w:ind w:left="1440" w:hanging="360"/>
+      </w:pPr>
+    </w:lvl>
+    <w:lvl w:ilvl="2" w:tplc="0C09001B" w:tentative="1">
+      <w:start w:val="1"/>
+      <w:numFmt w:val="lowerRoman"/>
+      <w:lvlText w:val="%3."/>
+      <w:lvlJc w:val="right"/>
+      <w:pPr>
+        <w:ind w:left="2160" w:hanging="180"/>
+      </w:pPr>
+    </w:lvl>
+    <w:lvl w:ilvl="3" w:tplc="0C09000F" w:tentative="1">
+      <w:start w:val="1"/>
+      <w:numFmt w:val="decimal"/>
+      <w:lvlText w:val="%4."/>
+      <w:lvlJc w:val="left"/>
+      <w:pPr>
+        <w:ind w:left="2880" w:hanging="360"/>
+      </w:pPr>
+    </w:lvl>
+    <w:lvl w:ilvl="4" w:tplc="0C090019" w:tentative="1">
+      <w:start w:val="1"/>
+      <w:numFmt w:val="lowerLetter"/>
+      <w:lvlText w:val="%5."/>
+      <w:lvlJc w:val="left"/>
+      <w:pPr>
+        <w:ind w:left="3600" w:hanging="360"/>
+      </w:pPr>
+    </w:lvl>
+    <w:lvl w:ilvl="5" w:tplc="0C09001B" w:tentative="1">
+      <w:start w:val="1"/>
+      <w:numFmt w:val="lowerRoman"/>
+      <w:lvlText w:val="%6."/>
+      <w:lvlJc w:val="right"/>
+      <w:pPr>
+        <w:ind w:left="4320" w:hanging="180"/>
+      </w:pPr>
+    </w:lvl>
+    <w:lvl w:ilvl="6" w:tplc="0C09000F" w:tentative="1">
+      <w:start w:val="1"/>
+      <w:numFmt w:val="decimal"/>
+      <w:lvlText w:val="%7."/>
+      <w:lvlJc w:val="left"/>
+      <w:pPr>
+        <w:ind w:left="5040" w:hanging="360"/>
+      </w:pPr>
+    </w:lvl>
+    <w:lvl w:ilvl="7" w:tplc="0C090019" w:tentative="1">
+      <w:start w:val="1"/>
+      <w:numFmt w:val="lowerLetter"/>
+      <w:lvlText w:val="%8."/>
+      <w:lvlJc w:val="left"/>
+      <w:pPr>
+        <w:ind w:left="5760" w:hanging="360"/>
+      </w:pPr>
+    </w:lvl>
+    <w:lvl w:ilvl="8" w:tplc="0C09001B" w:tentative="1">
+      <w:start w:val="1"/>
+      <w:numFmt w:val="lowerRoman"/>
+      <w:lvlText w:val="%9."/>
+      <w:lvlJc w:val="right"/>
+      <w:pPr>
+        <w:ind w:left="6480" w:hanging="180"/>
+      </w:pPr>
+    </w:lvl>
+  </w:abstractNum>
+  <w:abstractNum w:abstractNumId="4" w15:restartNumberingAfterBreak="0">
     <w:nsid w:val="417B5FAB"/>
     <w:multiLevelType w:val="hybridMultilevel"/>
     <w:tmpl w:val="7A0465F6"/>
@@ -2749,7 +4271,7 @@
       </w:pPr>
     </w:lvl>
   </w:abstractNum>
-  <w:abstractNum w:abstractNumId="4" w15:restartNumberingAfterBreak="0">
+  <w:abstractNum w:abstractNumId="5" w15:restartNumberingAfterBreak="0">
     <w:nsid w:val="489007D2"/>
     <w:multiLevelType w:val="hybridMultilevel"/>
     <w:tmpl w:val="815ADE64"/>
@@ -2838,7 +4360,7 @@
       </w:pPr>
     </w:lvl>
   </w:abstractNum>
-  <w:abstractNum w:abstractNumId="5" w15:restartNumberingAfterBreak="0">
+  <w:abstractNum w:abstractNumId="6" w15:restartNumberingAfterBreak="0">
     <w:nsid w:val="734850CB"/>
     <w:multiLevelType w:val="hybridMultilevel"/>
     <w:tmpl w:val="6856453C"/>
@@ -2927,7 +4449,7 @@
       </w:pPr>
     </w:lvl>
   </w:abstractNum>
-  <w:abstractNum w:abstractNumId="6" w15:restartNumberingAfterBreak="0">
+  <w:abstractNum w:abstractNumId="7" w15:restartNumberingAfterBreak="0">
     <w:nsid w:val="749B3221"/>
     <w:multiLevelType w:val="hybridMultilevel"/>
     <w:tmpl w:val="9ACE4A9E"/>
@@ -3020,22 +4542,25 @@
     <w:abstractNumId w:val="0"/>
   </w:num>
   <w:num w:numId="2">
-    <w:abstractNumId w:val="5"/>
+    <w:abstractNumId w:val="6"/>
   </w:num>
   <w:num w:numId="3">
-    <w:abstractNumId w:val="3"/>
+    <w:abstractNumId w:val="4"/>
   </w:num>
   <w:num w:numId="4">
-    <w:abstractNumId w:val="6"/>
+    <w:abstractNumId w:val="7"/>
   </w:num>
   <w:num w:numId="5">
     <w:abstractNumId w:val="1"/>
   </w:num>
   <w:num w:numId="6">
-    <w:abstractNumId w:val="4"/>
+    <w:abstractNumId w:val="5"/>
   </w:num>
   <w:num w:numId="7">
     <w:abstractNumId w:val="2"/>
+  </w:num>
+  <w:num w:numId="8">
+    <w:abstractNumId w:val="3"/>
   </w:num>
 </w:numbering>
 </file>

</xml_diff>

<commit_message>
Test case 3 done
</commit_message>
<xml_diff>
--- a/HangmanReport.docx
+++ b/HangmanReport.docx
@@ -623,21 +623,7 @@
         <w:rPr>
           <w:lang w:val="en-US"/>
         </w:rPr>
-        <w:t xml:space="preserve">construct a blank </w:t>
-      </w:r>
-      <w:proofErr w:type="spellStart"/>
-      <w:r>
-        <w:rPr>
-          <w:lang w:val="en-US"/>
-        </w:rPr>
-        <w:t>Tkinter</w:t>
-      </w:r>
-      <w:proofErr w:type="spellEnd"/>
-      <w:r>
-        <w:rPr>
-          <w:lang w:val="en-US"/>
-        </w:rPr>
-        <w:t xml:space="preserve"> window.</w:t>
+        <w:t>construct a blank Tkinter window.</w:t>
       </w:r>
     </w:p>
     <w:p>
@@ -932,19 +918,11 @@
         </w:rPr>
         <w:t xml:space="preserve">the </w:t>
       </w:r>
-      <w:proofErr w:type="spellStart"/>
-      <w:r>
-        <w:rPr>
-          <w:lang w:val="en-US"/>
-        </w:rPr>
-        <w:t>Tkinter</w:t>
-      </w:r>
-      <w:proofErr w:type="spellEnd"/>
-      <w:r>
-        <w:rPr>
-          <w:lang w:val="en-US"/>
-        </w:rPr>
-        <w:t xml:space="preserve"> window.</w:t>
+      <w:r>
+        <w:rPr>
+          <w:lang w:val="en-US"/>
+        </w:rPr>
+        <w:t>Tkinter window.</w:t>
       </w:r>
     </w:p>
     <w:p>
@@ -1074,19 +1052,11 @@
         </w:rPr>
         <w:t xml:space="preserve">displayed to </w:t>
       </w:r>
-      <w:proofErr w:type="spellStart"/>
-      <w:r>
-        <w:rPr>
-          <w:lang w:val="en-US"/>
-        </w:rPr>
-        <w:t>Tkinter</w:t>
-      </w:r>
-      <w:proofErr w:type="spellEnd"/>
-      <w:r>
-        <w:rPr>
-          <w:lang w:val="en-US"/>
-        </w:rPr>
-        <w:t xml:space="preserve"> window</w:t>
+      <w:r>
+        <w:rPr>
+          <w:lang w:val="en-US"/>
+        </w:rPr>
+        <w:t>Tkinter window</w:t>
       </w:r>
       <w:r>
         <w:rPr>
@@ -1142,6 +1112,9 @@
         </w:drawing>
       </w:r>
       <w:r>
+        <w:rPr>
+          <w:noProof/>
+        </w:rPr>
         <w:drawing>
           <wp:inline distT="0" distB="0" distL="0" distR="0" wp14:anchorId="1211E110" wp14:editId="24889221">
             <wp:extent cx="4400550" cy="1592999"/>
@@ -1229,35 +1202,7 @@
         <w:rPr>
           <w:lang w:val="en-US"/>
         </w:rPr>
-        <w:t xml:space="preserve">Figures 1. and 2. In the code images above, it shows that the random word is being generated from a python library and I am selecting 1 of these words. I am then printing the word to the console and also creating a </w:t>
-      </w:r>
-      <w:proofErr w:type="spellStart"/>
-      <w:r>
-        <w:rPr>
-          <w:lang w:val="en-US"/>
-        </w:rPr>
-        <w:t>wordlabel</w:t>
-      </w:r>
-      <w:proofErr w:type="spellEnd"/>
-      <w:r>
-        <w:rPr>
-          <w:lang w:val="en-US"/>
-        </w:rPr>
-        <w:t xml:space="preserve"> to hold the random word.. Figure 3. Shows the random word generated in the </w:t>
-      </w:r>
-      <w:proofErr w:type="spellStart"/>
-      <w:r>
-        <w:rPr>
-          <w:lang w:val="en-US"/>
-        </w:rPr>
-        <w:t>Tkinter</w:t>
-      </w:r>
-      <w:proofErr w:type="spellEnd"/>
-      <w:r>
-        <w:rPr>
-          <w:lang w:val="en-US"/>
-        </w:rPr>
-        <w:t xml:space="preserve"> window and in console.</w:t>
+        <w:t>Figures 1. and 2. In the code images above, it shows that the random word is being generated from a python library and I am selecting 1 of these words. I am then printing the word to the console and also creating a wordlabel to hold the random word.. Figure 3. Shows the random word generated in the Tkinter window and in console.</w:t>
       </w:r>
     </w:p>
     <w:p>
@@ -1286,21 +1231,7 @@
         <w:rPr>
           <w:lang w:val="en-US"/>
         </w:rPr>
-        <w:t xml:space="preserve">The word is displayed in lowercase in the </w:t>
-      </w:r>
-      <w:proofErr w:type="spellStart"/>
-      <w:r>
-        <w:rPr>
-          <w:lang w:val="en-US"/>
-        </w:rPr>
-        <w:t>Tkinter</w:t>
-      </w:r>
-      <w:proofErr w:type="spellEnd"/>
-      <w:r>
-        <w:rPr>
-          <w:lang w:val="en-US"/>
-        </w:rPr>
-        <w:t xml:space="preserve"> window and printed to the console.</w:t>
+        <w:t>The word is displayed in lowercase in the Tkinter window and printed to the console.</w:t>
       </w:r>
     </w:p>
     <w:p>
@@ -2099,33 +2030,7 @@
           <w:szCs w:val="24"/>
           <w:lang w:val="en-US"/>
         </w:rPr>
-        <w:t xml:space="preserve"> </w:t>
-      </w:r>
-      <w:r>
-        <w:rPr>
-          <w:sz w:val="24"/>
-          <w:szCs w:val="24"/>
-          <w:lang w:val="en-US"/>
-        </w:rPr>
-        <w:t xml:space="preserve">The </w:t>
-      </w:r>
-      <w:proofErr w:type="spellStart"/>
-      <w:r>
-        <w:rPr>
-          <w:sz w:val="24"/>
-          <w:szCs w:val="24"/>
-          <w:lang w:val="en-US"/>
-        </w:rPr>
-        <w:t>hiddenword</w:t>
-      </w:r>
-      <w:proofErr w:type="spellEnd"/>
-      <w:r>
-        <w:rPr>
-          <w:sz w:val="24"/>
-          <w:szCs w:val="24"/>
-          <w:lang w:val="en-US"/>
-        </w:rPr>
-        <w:t xml:space="preserve"> code for this test case should also be encapsulated.</w:t>
+        <w:t xml:space="preserve"> The hiddenword code for this test case should also be encapsulated.</w:t>
       </w:r>
     </w:p>
     <w:p>
@@ -2233,21 +2138,7 @@
         <w:rPr>
           <w:lang w:val="en-US"/>
         </w:rPr>
-        <w:t xml:space="preserve">The </w:t>
-      </w:r>
-      <w:proofErr w:type="spellStart"/>
-      <w:r>
-        <w:rPr>
-          <w:lang w:val="en-US"/>
-        </w:rPr>
-        <w:t>hiddenword</w:t>
-      </w:r>
-      <w:proofErr w:type="spellEnd"/>
-      <w:r>
-        <w:rPr>
-          <w:lang w:val="en-US"/>
-        </w:rPr>
-        <w:t xml:space="preserve"> code is now encapsulated</w:t>
+        <w:t>The hiddenword code is now encapsulated</w:t>
       </w:r>
       <w:r>
         <w:rPr>
@@ -2471,18 +2362,91 @@
           <w:lang w:val="en-US"/>
         </w:rPr>
       </w:pPr>
-    </w:p>
-    <w:p>
-      <w:pPr>
+      <w:r>
         <w:rPr>
           <w:noProof/>
         </w:rPr>
-      </w:pPr>
+        <w:drawing>
+          <wp:inline distT="0" distB="0" distL="0" distR="0" wp14:anchorId="7EEA2120" wp14:editId="7705CCB8">
+            <wp:extent cx="3124200" cy="742950"/>
+            <wp:effectExtent l="0" t="0" r="0" b="0"/>
+            <wp:docPr id="15" name="Picture 15"/>
+            <wp:cNvGraphicFramePr>
+              <a:graphicFrameLocks xmlns:a="http://schemas.openxmlformats.org/drawingml/2006/main" noChangeAspect="1"/>
+            </wp:cNvGraphicFramePr>
+            <a:graphic xmlns:a="http://schemas.openxmlformats.org/drawingml/2006/main">
+              <a:graphicData uri="http://schemas.openxmlformats.org/drawingml/2006/picture">
+                <pic:pic xmlns:pic="http://schemas.openxmlformats.org/drawingml/2006/picture">
+                  <pic:nvPicPr>
+                    <pic:cNvPr id="1" name=""/>
+                    <pic:cNvPicPr/>
+                  </pic:nvPicPr>
+                  <pic:blipFill>
+                    <a:blip r:embed="rId16"/>
+                    <a:stretch>
+                      <a:fillRect/>
+                    </a:stretch>
+                  </pic:blipFill>
+                  <pic:spPr>
+                    <a:xfrm>
+                      <a:off x="0" y="0"/>
+                      <a:ext cx="3124200" cy="742950"/>
+                    </a:xfrm>
+                    <a:prstGeom prst="rect">
+                      <a:avLst/>
+                    </a:prstGeom>
+                  </pic:spPr>
+                </pic:pic>
+              </a:graphicData>
+            </a:graphic>
+          </wp:inline>
+        </w:drawing>
+      </w:r>
       <w:r>
         <w:rPr>
           <w:noProof/>
         </w:rPr>
-        <w:t>(images)</w:t>
+        <w:t xml:space="preserve"> </w:t>
+      </w:r>
+      <w:r>
+        <w:rPr>
+          <w:noProof/>
+        </w:rPr>
+        <w:drawing>
+          <wp:inline distT="0" distB="0" distL="0" distR="0" wp14:anchorId="5FF31814" wp14:editId="0BEF8F76">
+            <wp:extent cx="2028825" cy="1685925"/>
+            <wp:effectExtent l="0" t="0" r="9525" b="9525"/>
+            <wp:docPr id="19" name="Picture 19"/>
+            <wp:cNvGraphicFramePr>
+              <a:graphicFrameLocks xmlns:a="http://schemas.openxmlformats.org/drawingml/2006/main" noChangeAspect="1"/>
+            </wp:cNvGraphicFramePr>
+            <a:graphic xmlns:a="http://schemas.openxmlformats.org/drawingml/2006/main">
+              <a:graphicData uri="http://schemas.openxmlformats.org/drawingml/2006/picture">
+                <pic:pic xmlns:pic="http://schemas.openxmlformats.org/drawingml/2006/picture">
+                  <pic:nvPicPr>
+                    <pic:cNvPr id="1" name=""/>
+                    <pic:cNvPicPr/>
+                  </pic:nvPicPr>
+                  <pic:blipFill>
+                    <a:blip r:embed="rId17"/>
+                    <a:stretch>
+                      <a:fillRect/>
+                    </a:stretch>
+                  </pic:blipFill>
+                  <pic:spPr>
+                    <a:xfrm>
+                      <a:off x="0" y="0"/>
+                      <a:ext cx="2028825" cy="1685925"/>
+                    </a:xfrm>
+                    <a:prstGeom prst="rect">
+                      <a:avLst/>
+                    </a:prstGeom>
+                  </pic:spPr>
+                </pic:pic>
+              </a:graphicData>
+            </a:graphic>
+          </wp:inline>
+        </w:drawing>
       </w:r>
     </w:p>
     <w:p>
@@ -2501,7 +2465,13 @@
         <w:rPr>
           <w:lang w:val="en-US"/>
         </w:rPr>
-        <w:t xml:space="preserve">1. And </w:t>
+        <w:t xml:space="preserve">1. </w:t>
+      </w:r>
+      <w:r>
+        <w:rPr>
+          <w:lang w:val="en-US"/>
+        </w:rPr>
+        <w:t>Shows the code for function get_entry. When the confirm button is pressed, the code grabs the input from the user from the entry box (text box) and converts it to upper then sets the text of guess to equal the input. Figure 2. Shows the entered letter T on screen.</w:t>
       </w:r>
     </w:p>
     <w:p>
@@ -2530,21 +2500,7 @@
         <w:rPr>
           <w:lang w:val="en-US"/>
         </w:rPr>
-        <w:t xml:space="preserve">The word is displayed in lowercase in the </w:t>
-      </w:r>
-      <w:proofErr w:type="spellStart"/>
-      <w:r>
-        <w:rPr>
-          <w:lang w:val="en-US"/>
-        </w:rPr>
-        <w:t>Tkinter</w:t>
-      </w:r>
-      <w:proofErr w:type="spellEnd"/>
-      <w:r>
-        <w:rPr>
-          <w:lang w:val="en-US"/>
-        </w:rPr>
-        <w:t xml:space="preserve"> window and printed to the console.</w:t>
+        <w:t>The entered letter is shown to the screen as uppercase.</w:t>
       </w:r>
     </w:p>
     <w:p>
@@ -2633,7 +2589,107 @@
           <w:szCs w:val="24"/>
           <w:lang w:val="en-US"/>
         </w:rPr>
-        <w:t xml:space="preserve"> The random generation of the word should be within a defined function so that it is encapsulated and may be expanded on later, also I realized it would be better if the word was uppercase.</w:t>
+        <w:t xml:space="preserve"> </w:t>
+      </w:r>
+      <w:r>
+        <w:rPr>
+          <w:sz w:val="24"/>
+          <w:szCs w:val="24"/>
+          <w:lang w:val="en-US"/>
+        </w:rPr>
+        <w:t>The code allows for the complete input to be displayed but we only want 1 letter, also it doesn’t check if the entry is a letter</w:t>
+      </w:r>
+      <w:r>
+        <w:rPr>
+          <w:sz w:val="24"/>
+          <w:szCs w:val="24"/>
+          <w:lang w:val="en-US"/>
+        </w:rPr>
+        <w:t>.</w:t>
+      </w:r>
+    </w:p>
+    <w:p>
+      <w:pPr>
+        <w:rPr>
+          <w:sz w:val="24"/>
+          <w:szCs w:val="24"/>
+          <w:lang w:val="en-US"/>
+        </w:rPr>
+      </w:pPr>
+      <w:r>
+        <w:rPr>
+          <w:noProof/>
+        </w:rPr>
+        <w:drawing>
+          <wp:inline distT="0" distB="0" distL="0" distR="0" wp14:anchorId="48333C9E" wp14:editId="70A960F2">
+            <wp:extent cx="3124200" cy="742950"/>
+            <wp:effectExtent l="0" t="0" r="0" b="0"/>
+            <wp:docPr id="18" name="Picture 18"/>
+            <wp:cNvGraphicFramePr>
+              <a:graphicFrameLocks xmlns:a="http://schemas.openxmlformats.org/drawingml/2006/main" noChangeAspect="1"/>
+            </wp:cNvGraphicFramePr>
+            <a:graphic xmlns:a="http://schemas.openxmlformats.org/drawingml/2006/main">
+              <a:graphicData uri="http://schemas.openxmlformats.org/drawingml/2006/picture">
+                <pic:pic xmlns:pic="http://schemas.openxmlformats.org/drawingml/2006/picture">
+                  <pic:nvPicPr>
+                    <pic:cNvPr id="1" name=""/>
+                    <pic:cNvPicPr/>
+                  </pic:nvPicPr>
+                  <pic:blipFill>
+                    <a:blip r:embed="rId16"/>
+                    <a:stretch>
+                      <a:fillRect/>
+                    </a:stretch>
+                  </pic:blipFill>
+                  <pic:spPr>
+                    <a:xfrm>
+                      <a:off x="0" y="0"/>
+                      <a:ext cx="3124200" cy="742950"/>
+                    </a:xfrm>
+                    <a:prstGeom prst="rect">
+                      <a:avLst/>
+                    </a:prstGeom>
+                  </pic:spPr>
+                </pic:pic>
+              </a:graphicData>
+            </a:graphic>
+          </wp:inline>
+        </w:drawing>
+      </w:r>
+    </w:p>
+    <w:p>
+      <w:pPr>
+        <w:rPr>
+          <w:sz w:val="24"/>
+          <w:szCs w:val="24"/>
+          <w:lang w:val="en-US"/>
+        </w:rPr>
+      </w:pPr>
+      <w:r>
+        <w:rPr>
+          <w:b/>
+          <w:bCs/>
+          <w:sz w:val="24"/>
+          <w:szCs w:val="24"/>
+          <w:lang w:val="en-US"/>
+        </w:rPr>
+        <w:t>Before / After:</w:t>
+      </w:r>
+      <w:r>
+        <w:rPr>
+          <w:sz w:val="24"/>
+          <w:szCs w:val="24"/>
+          <w:lang w:val="en-US"/>
+        </w:rPr>
+        <w:t xml:space="preserve"> </w:t>
+      </w:r>
+      <w:r>
+        <w:rPr>
+          <w:sz w:val="24"/>
+          <w:szCs w:val="24"/>
+          <w:lang w:val="en-US"/>
+        </w:rPr>
+        <w:t>The code has been refactored to accept only the first character of the input and only update if the character is a letter.</w:t>
       </w:r>
     </w:p>
     <w:p>
@@ -3145,75 +3201,11 @@
         </w:rPr>
         <w:t xml:space="preserve">Code Smell reason: </w:t>
       </w:r>
-      <w:proofErr w:type="spellStart"/>
-      <w:r>
-        <w:rPr>
-          <w:lang w:val="en-US"/>
-        </w:rPr>
-        <w:t>Hiddenword</w:t>
-      </w:r>
-      <w:proofErr w:type="spellEnd"/>
-      <w:r>
-        <w:rPr>
-          <w:lang w:val="en-US"/>
-        </w:rPr>
-        <w:t xml:space="preserve"> is a string and is immutable in python, therefore when it comes to revealing the </w:t>
-      </w:r>
-      <w:proofErr w:type="spellStart"/>
-      <w:r>
-        <w:rPr>
-          <w:lang w:val="en-US"/>
-        </w:rPr>
-        <w:t>hiddenword</w:t>
-      </w:r>
-      <w:proofErr w:type="spellEnd"/>
-      <w:r>
-        <w:rPr>
-          <w:lang w:val="en-US"/>
-        </w:rPr>
-        <w:t xml:space="preserve"> string, the letters cannot be altered. Therefore </w:t>
-      </w:r>
-      <w:proofErr w:type="spellStart"/>
-      <w:r>
-        <w:rPr>
-          <w:lang w:val="en-US"/>
-        </w:rPr>
-        <w:t>hiddenword</w:t>
-      </w:r>
-      <w:proofErr w:type="spellEnd"/>
-      <w:r>
-        <w:rPr>
-          <w:lang w:val="en-US"/>
-        </w:rPr>
-        <w:t xml:space="preserve"> must become a list but </w:t>
-      </w:r>
-      <w:proofErr w:type="spellStart"/>
-      <w:r>
-        <w:rPr>
-          <w:lang w:val="en-US"/>
-        </w:rPr>
-        <w:t>tkinter</w:t>
-      </w:r>
-      <w:proofErr w:type="spellEnd"/>
-      <w:r>
-        <w:rPr>
-          <w:lang w:val="en-US"/>
-        </w:rPr>
-        <w:t xml:space="preserve"> can only display string variables, therefore we must convert the string to a list to allow for modifying, then back to a string to display it on </w:t>
-      </w:r>
-      <w:proofErr w:type="spellStart"/>
-      <w:r>
-        <w:rPr>
-          <w:lang w:val="en-US"/>
-        </w:rPr>
-        <w:t>Tkinter</w:t>
-      </w:r>
-      <w:proofErr w:type="spellEnd"/>
-      <w:r>
-        <w:rPr>
-          <w:lang w:val="en-US"/>
-        </w:rPr>
-        <w:t>.</w:t>
+      <w:r>
+        <w:rPr>
+          <w:lang w:val="en-US"/>
+        </w:rPr>
+        <w:t>Hiddenword is a string and is immutable in python, therefore when it comes to revealing the hiddenword string, the letters cannot be altered. Therefore hiddenword must become a list but tkinter can only display string variables, therefore we must convert the string to a list to allow for modifying, then back to a string to display it on Tkinter.</w:t>
       </w:r>
     </w:p>
     <w:p>
@@ -3244,188 +3236,6 @@
             <wp:extent cx="1838325" cy="865094"/>
             <wp:effectExtent l="0" t="0" r="0" b="0"/>
             <wp:docPr id="21" name="Picture 21"/>
-            <wp:cNvGraphicFramePr>
-              <a:graphicFrameLocks xmlns:a="http://schemas.openxmlformats.org/drawingml/2006/main" noChangeAspect="1"/>
-            </wp:cNvGraphicFramePr>
-            <a:graphic xmlns:a="http://schemas.openxmlformats.org/drawingml/2006/main">
-              <a:graphicData uri="http://schemas.openxmlformats.org/drawingml/2006/picture">
-                <pic:pic xmlns:pic="http://schemas.openxmlformats.org/drawingml/2006/picture">
-                  <pic:nvPicPr>
-                    <pic:cNvPr id="1" name=""/>
-                    <pic:cNvPicPr/>
-                  </pic:nvPicPr>
-                  <pic:blipFill>
-                    <a:blip r:embed="rId16"/>
-                    <a:stretch>
-                      <a:fillRect/>
-                    </a:stretch>
-                  </pic:blipFill>
-                  <pic:spPr>
-                    <a:xfrm>
-                      <a:off x="0" y="0"/>
-                      <a:ext cx="1845743" cy="868585"/>
-                    </a:xfrm>
-                    <a:prstGeom prst="rect">
-                      <a:avLst/>
-                    </a:prstGeom>
-                  </pic:spPr>
-                </pic:pic>
-              </a:graphicData>
-            </a:graphic>
-          </wp:inline>
-        </w:drawing>
-      </w:r>
-    </w:p>
-    <w:p>
-      <w:pPr>
-        <w:rPr>
-          <w:lang w:val="en-US"/>
-        </w:rPr>
-      </w:pPr>
-      <w:r>
-        <w:rPr>
-          <w:lang w:val="en-US"/>
-        </w:rPr>
-        <w:t xml:space="preserve">The </w:t>
-      </w:r>
-      <w:proofErr w:type="spellStart"/>
-      <w:r>
-        <w:rPr>
-          <w:lang w:val="en-US"/>
-        </w:rPr>
-        <w:t>hideword</w:t>
-      </w:r>
-      <w:proofErr w:type="spellEnd"/>
-      <w:r>
-        <w:rPr>
-          <w:lang w:val="en-US"/>
-        </w:rPr>
-        <w:t xml:space="preserve"> function must altered to make </w:t>
-      </w:r>
-      <w:proofErr w:type="spellStart"/>
-      <w:r>
-        <w:rPr>
-          <w:lang w:val="en-US"/>
-        </w:rPr>
-        <w:t>hiddenword</w:t>
-      </w:r>
-      <w:proofErr w:type="spellEnd"/>
-      <w:r>
-        <w:rPr>
-          <w:lang w:val="en-US"/>
-        </w:rPr>
-        <w:t xml:space="preserve"> a list.</w:t>
-      </w:r>
-    </w:p>
-    <w:p>
-      <w:pPr>
-        <w:rPr>
-          <w:lang w:val="en-US"/>
-        </w:rPr>
-      </w:pPr>
-      <w:r>
-        <w:rPr>
-          <w:lang w:val="en-US"/>
-        </w:rPr>
-        <w:t>Refactoring Before / After:</w:t>
-      </w:r>
-    </w:p>
-    <w:p>
-      <w:pPr>
-        <w:rPr>
-          <w:lang w:val="en-US"/>
-        </w:rPr>
-      </w:pPr>
-    </w:p>
-    <w:p>
-      <w:pPr>
-        <w:rPr>
-          <w:lang w:val="en-US"/>
-        </w:rPr>
-      </w:pPr>
-      <w:r>
-        <w:rPr>
-          <w:lang w:val="en-US"/>
-        </w:rPr>
-        <w:t>This was wrong</w:t>
-      </w:r>
-    </w:p>
-    <w:p>
-      <w:pPr>
-        <w:rPr>
-          <w:lang w:val="en-US"/>
-        </w:rPr>
-      </w:pPr>
-      <w:r>
-        <w:rPr>
-          <w:noProof/>
-        </w:rPr>
-        <w:drawing>
-          <wp:inline distT="0" distB="0" distL="0" distR="0" wp14:anchorId="460376FA" wp14:editId="69FB9E44">
-            <wp:extent cx="4710672" cy="2171700"/>
-            <wp:effectExtent l="0" t="0" r="0" b="0"/>
-            <wp:docPr id="1" name="Picture 1"/>
-            <wp:cNvGraphicFramePr>
-              <a:graphicFrameLocks xmlns:a="http://schemas.openxmlformats.org/drawingml/2006/main" noChangeAspect="1"/>
-            </wp:cNvGraphicFramePr>
-            <a:graphic xmlns:a="http://schemas.openxmlformats.org/drawingml/2006/main">
-              <a:graphicData uri="http://schemas.openxmlformats.org/drawingml/2006/picture">
-                <pic:pic xmlns:pic="http://schemas.openxmlformats.org/drawingml/2006/picture">
-                  <pic:nvPicPr>
-                    <pic:cNvPr id="1" name=""/>
-                    <pic:cNvPicPr/>
-                  </pic:nvPicPr>
-                  <pic:blipFill>
-                    <a:blip r:embed="rId17"/>
-                    <a:stretch>
-                      <a:fillRect/>
-                    </a:stretch>
-                  </pic:blipFill>
-                  <pic:spPr>
-                    <a:xfrm>
-                      <a:off x="0" y="0"/>
-                      <a:ext cx="4724916" cy="2178267"/>
-                    </a:xfrm>
-                    <a:prstGeom prst="rect">
-                      <a:avLst/>
-                    </a:prstGeom>
-                  </pic:spPr>
-                </pic:pic>
-              </a:graphicData>
-            </a:graphic>
-          </wp:inline>
-        </w:drawing>
-      </w:r>
-    </w:p>
-    <w:p>
-      <w:pPr>
-        <w:rPr>
-          <w:lang w:val="en-US"/>
-        </w:rPr>
-      </w:pPr>
-      <w:r>
-        <w:rPr>
-          <w:lang w:val="en-US"/>
-        </w:rPr>
-        <w:lastRenderedPageBreak/>
-        <w:t>This is fixed</w:t>
-      </w:r>
-    </w:p>
-    <w:p>
-      <w:pPr>
-        <w:rPr>
-          <w:lang w:val="en-US"/>
-        </w:rPr>
-      </w:pPr>
-      <w:r>
-        <w:rPr>
-          <w:noProof/>
-        </w:rPr>
-        <w:drawing>
-          <wp:inline distT="0" distB="0" distL="0" distR="0" wp14:anchorId="7AFE0BB9" wp14:editId="070A8CA0">
-            <wp:extent cx="4724400" cy="2614008"/>
-            <wp:effectExtent l="0" t="0" r="0" b="0"/>
-            <wp:docPr id="7" name="Picture 7"/>
             <wp:cNvGraphicFramePr>
               <a:graphicFrameLocks xmlns:a="http://schemas.openxmlformats.org/drawingml/2006/main" noChangeAspect="1"/>
             </wp:cNvGraphicFramePr>
@@ -3445,7 +3255,7 @@
                   <pic:spPr>
                     <a:xfrm>
                       <a:off x="0" y="0"/>
-                      <a:ext cx="4738998" cy="2622085"/>
+                      <a:ext cx="1845743" cy="868585"/>
                     </a:xfrm>
                     <a:prstGeom prst="rect">
                       <a:avLst/>
@@ -3464,31 +3274,44 @@
           <w:lang w:val="en-US"/>
         </w:rPr>
       </w:pPr>
-    </w:p>
-    <w:p>
-      <w:pPr>
-        <w:rPr>
-          <w:lang w:val="en-US"/>
-        </w:rPr>
-      </w:pPr>
-    </w:p>
-    <w:p>
-      <w:pPr>
-        <w:rPr>
-          <w:lang w:val="en-US"/>
-        </w:rPr>
-      </w:pPr>
-      <w:r>
-        <w:rPr>
-          <w:lang w:val="en-US"/>
-        </w:rPr>
-        <w:t>String was immutabl</w:t>
-      </w:r>
-      <w:r>
-        <w:rPr>
-          <w:lang w:val="en-US"/>
-        </w:rPr>
-        <w:t>e so therefore I had to convert to string where needed.</w:t>
+      <w:r>
+        <w:rPr>
+          <w:lang w:val="en-US"/>
+        </w:rPr>
+        <w:t>The hideword function must altered to make hiddenword a list.</w:t>
+      </w:r>
+    </w:p>
+    <w:p>
+      <w:pPr>
+        <w:rPr>
+          <w:lang w:val="en-US"/>
+        </w:rPr>
+      </w:pPr>
+      <w:r>
+        <w:rPr>
+          <w:lang w:val="en-US"/>
+        </w:rPr>
+        <w:t>Refactoring Before / After:</w:t>
+      </w:r>
+    </w:p>
+    <w:p>
+      <w:pPr>
+        <w:rPr>
+          <w:lang w:val="en-US"/>
+        </w:rPr>
+      </w:pPr>
+    </w:p>
+    <w:p>
+      <w:pPr>
+        <w:rPr>
+          <w:lang w:val="en-US"/>
+        </w:rPr>
+      </w:pPr>
+      <w:r>
+        <w:rPr>
+          <w:lang w:val="en-US"/>
+        </w:rPr>
+        <w:t>This was wrong</w:t>
       </w:r>
     </w:p>
     <w:p>
@@ -3502,10 +3325,10 @@
           <w:noProof/>
         </w:rPr>
         <w:drawing>
-          <wp:inline distT="0" distB="0" distL="0" distR="0" wp14:anchorId="07045FAE" wp14:editId="4DD756E0">
-            <wp:extent cx="2743200" cy="600075"/>
-            <wp:effectExtent l="0" t="0" r="0" b="9525"/>
-            <wp:docPr id="2" name="Picture 2"/>
+          <wp:inline distT="0" distB="0" distL="0" distR="0" wp14:anchorId="460376FA" wp14:editId="69FB9E44">
+            <wp:extent cx="4710672" cy="2171700"/>
+            <wp:effectExtent l="0" t="0" r="0" b="0"/>
+            <wp:docPr id="1" name="Picture 1"/>
             <wp:cNvGraphicFramePr>
               <a:graphicFrameLocks xmlns:a="http://schemas.openxmlformats.org/drawingml/2006/main" noChangeAspect="1"/>
             </wp:cNvGraphicFramePr>
@@ -3525,7 +3348,7 @@
                   <pic:spPr>
                     <a:xfrm>
                       <a:off x="0" y="0"/>
-                      <a:ext cx="2743200" cy="600075"/>
+                      <a:ext cx="4724916" cy="2178267"/>
                     </a:xfrm>
                     <a:prstGeom prst="rect">
                       <a:avLst/>
@@ -3544,46 +3367,12 @@
           <w:lang w:val="en-US"/>
         </w:rPr>
       </w:pPr>
-    </w:p>
-    <w:p>
-      <w:pPr>
-        <w:rPr>
-          <w:lang w:val="en-US"/>
-        </w:rPr>
-      </w:pPr>
-    </w:p>
-    <w:p>
-      <w:pPr>
-        <w:rPr>
-          <w:lang w:val="en-US"/>
-        </w:rPr>
-      </w:pPr>
-    </w:p>
-    <w:p>
-      <w:pPr>
-        <w:rPr>
-          <w:lang w:val="en-US"/>
-        </w:rPr>
-      </w:pPr>
-    </w:p>
-    <w:p>
-      <w:pPr>
-        <w:rPr>
-          <w:lang w:val="en-US"/>
-        </w:rPr>
-      </w:pPr>
-    </w:p>
-    <w:p>
-      <w:pPr>
-        <w:rPr>
-          <w:lang w:val="en-US"/>
-        </w:rPr>
-      </w:pPr>
-      <w:r>
-        <w:rPr>
-          <w:lang w:val="en-US"/>
-        </w:rPr>
-        <w:t>Spaced out the word</w:t>
+      <w:r>
+        <w:rPr>
+          <w:lang w:val="en-US"/>
+        </w:rPr>
+        <w:lastRenderedPageBreak/>
+        <w:t>This is fixed</w:t>
       </w:r>
     </w:p>
     <w:p>
@@ -3596,12 +3385,11 @@
         <w:rPr>
           <w:noProof/>
         </w:rPr>
-        <w:lastRenderedPageBreak/>
         <w:drawing>
-          <wp:inline distT="0" distB="0" distL="0" distR="0" wp14:anchorId="07F98F45" wp14:editId="0BFA06B0">
-            <wp:extent cx="2571750" cy="1914525"/>
-            <wp:effectExtent l="0" t="0" r="0" b="9525"/>
-            <wp:docPr id="5" name="Picture 5"/>
+          <wp:inline distT="0" distB="0" distL="0" distR="0" wp14:anchorId="7AFE0BB9" wp14:editId="070A8CA0">
+            <wp:extent cx="4724400" cy="2614008"/>
+            <wp:effectExtent l="0" t="0" r="0" b="0"/>
+            <wp:docPr id="7" name="Picture 7"/>
             <wp:cNvGraphicFramePr>
               <a:graphicFrameLocks xmlns:a="http://schemas.openxmlformats.org/drawingml/2006/main" noChangeAspect="1"/>
             </wp:cNvGraphicFramePr>
@@ -3621,7 +3409,7 @@
                   <pic:spPr>
                     <a:xfrm>
                       <a:off x="0" y="0"/>
-                      <a:ext cx="2571750" cy="1914525"/>
+                      <a:ext cx="4738998" cy="2622085"/>
                     </a:xfrm>
                     <a:prstGeom prst="rect">
                       <a:avLst/>
@@ -3633,15 +3421,55 @@
           </wp:inline>
         </w:drawing>
       </w:r>
+    </w:p>
+    <w:p>
+      <w:pPr>
+        <w:rPr>
+          <w:lang w:val="en-US"/>
+        </w:rPr>
+      </w:pPr>
+    </w:p>
+    <w:p>
+      <w:pPr>
+        <w:rPr>
+          <w:lang w:val="en-US"/>
+        </w:rPr>
+      </w:pPr>
+    </w:p>
+    <w:p>
+      <w:pPr>
+        <w:rPr>
+          <w:lang w:val="en-US"/>
+        </w:rPr>
+      </w:pPr>
+      <w:r>
+        <w:rPr>
+          <w:lang w:val="en-US"/>
+        </w:rPr>
+        <w:t>String was immutabl</w:t>
+      </w:r>
+      <w:r>
+        <w:rPr>
+          <w:lang w:val="en-US"/>
+        </w:rPr>
+        <w:t>e so therefore I had to convert to string where needed.</w:t>
+      </w:r>
+    </w:p>
+    <w:p>
+      <w:pPr>
+        <w:rPr>
+          <w:lang w:val="en-US"/>
+        </w:rPr>
+      </w:pPr>
       <w:r>
         <w:rPr>
           <w:noProof/>
         </w:rPr>
         <w:drawing>
-          <wp:inline distT="0" distB="0" distL="0" distR="0" wp14:anchorId="695309CC" wp14:editId="31ABB36C">
-            <wp:extent cx="2486025" cy="2981325"/>
-            <wp:effectExtent l="0" t="0" r="9525" b="9525"/>
-            <wp:docPr id="4" name="Picture 4"/>
+          <wp:inline distT="0" distB="0" distL="0" distR="0" wp14:anchorId="07045FAE" wp14:editId="4DD756E0">
+            <wp:extent cx="2743200" cy="600075"/>
+            <wp:effectExtent l="0" t="0" r="0" b="9525"/>
+            <wp:docPr id="2" name="Picture 2"/>
             <wp:cNvGraphicFramePr>
               <a:graphicFrameLocks xmlns:a="http://schemas.openxmlformats.org/drawingml/2006/main" noChangeAspect="1"/>
             </wp:cNvGraphicFramePr>
@@ -3661,6 +3489,142 @@
                   <pic:spPr>
                     <a:xfrm>
                       <a:off x="0" y="0"/>
+                      <a:ext cx="2743200" cy="600075"/>
+                    </a:xfrm>
+                    <a:prstGeom prst="rect">
+                      <a:avLst/>
+                    </a:prstGeom>
+                  </pic:spPr>
+                </pic:pic>
+              </a:graphicData>
+            </a:graphic>
+          </wp:inline>
+        </w:drawing>
+      </w:r>
+    </w:p>
+    <w:p>
+      <w:pPr>
+        <w:rPr>
+          <w:lang w:val="en-US"/>
+        </w:rPr>
+      </w:pPr>
+    </w:p>
+    <w:p>
+      <w:pPr>
+        <w:rPr>
+          <w:lang w:val="en-US"/>
+        </w:rPr>
+      </w:pPr>
+    </w:p>
+    <w:p>
+      <w:pPr>
+        <w:rPr>
+          <w:lang w:val="en-US"/>
+        </w:rPr>
+      </w:pPr>
+    </w:p>
+    <w:p>
+      <w:pPr>
+        <w:rPr>
+          <w:lang w:val="en-US"/>
+        </w:rPr>
+      </w:pPr>
+    </w:p>
+    <w:p>
+      <w:pPr>
+        <w:rPr>
+          <w:lang w:val="en-US"/>
+        </w:rPr>
+      </w:pPr>
+    </w:p>
+    <w:p>
+      <w:pPr>
+        <w:rPr>
+          <w:lang w:val="en-US"/>
+        </w:rPr>
+      </w:pPr>
+      <w:r>
+        <w:rPr>
+          <w:lang w:val="en-US"/>
+        </w:rPr>
+        <w:t>Spaced out the word</w:t>
+      </w:r>
+    </w:p>
+    <w:p>
+      <w:pPr>
+        <w:rPr>
+          <w:lang w:val="en-US"/>
+        </w:rPr>
+      </w:pPr>
+      <w:r>
+        <w:rPr>
+          <w:noProof/>
+        </w:rPr>
+        <w:lastRenderedPageBreak/>
+        <w:drawing>
+          <wp:inline distT="0" distB="0" distL="0" distR="0" wp14:anchorId="07F98F45" wp14:editId="0BFA06B0">
+            <wp:extent cx="2571750" cy="1914525"/>
+            <wp:effectExtent l="0" t="0" r="0" b="9525"/>
+            <wp:docPr id="5" name="Picture 5"/>
+            <wp:cNvGraphicFramePr>
+              <a:graphicFrameLocks xmlns:a="http://schemas.openxmlformats.org/drawingml/2006/main" noChangeAspect="1"/>
+            </wp:cNvGraphicFramePr>
+            <a:graphic xmlns:a="http://schemas.openxmlformats.org/drawingml/2006/main">
+              <a:graphicData uri="http://schemas.openxmlformats.org/drawingml/2006/picture">
+                <pic:pic xmlns:pic="http://schemas.openxmlformats.org/drawingml/2006/picture">
+                  <pic:nvPicPr>
+                    <pic:cNvPr id="1" name=""/>
+                    <pic:cNvPicPr/>
+                  </pic:nvPicPr>
+                  <pic:blipFill>
+                    <a:blip r:embed="rId22"/>
+                    <a:stretch>
+                      <a:fillRect/>
+                    </a:stretch>
+                  </pic:blipFill>
+                  <pic:spPr>
+                    <a:xfrm>
+                      <a:off x="0" y="0"/>
+                      <a:ext cx="2571750" cy="1914525"/>
+                    </a:xfrm>
+                    <a:prstGeom prst="rect">
+                      <a:avLst/>
+                    </a:prstGeom>
+                  </pic:spPr>
+                </pic:pic>
+              </a:graphicData>
+            </a:graphic>
+          </wp:inline>
+        </w:drawing>
+      </w:r>
+      <w:r>
+        <w:rPr>
+          <w:noProof/>
+        </w:rPr>
+        <w:drawing>
+          <wp:inline distT="0" distB="0" distL="0" distR="0" wp14:anchorId="695309CC" wp14:editId="31ABB36C">
+            <wp:extent cx="2486025" cy="2981325"/>
+            <wp:effectExtent l="0" t="0" r="9525" b="9525"/>
+            <wp:docPr id="4" name="Picture 4"/>
+            <wp:cNvGraphicFramePr>
+              <a:graphicFrameLocks xmlns:a="http://schemas.openxmlformats.org/drawingml/2006/main" noChangeAspect="1"/>
+            </wp:cNvGraphicFramePr>
+            <a:graphic xmlns:a="http://schemas.openxmlformats.org/drawingml/2006/main">
+              <a:graphicData uri="http://schemas.openxmlformats.org/drawingml/2006/picture">
+                <pic:pic xmlns:pic="http://schemas.openxmlformats.org/drawingml/2006/picture">
+                  <pic:nvPicPr>
+                    <pic:cNvPr id="1" name=""/>
+                    <pic:cNvPicPr/>
+                  </pic:nvPicPr>
+                  <pic:blipFill>
+                    <a:blip r:embed="rId23"/>
+                    <a:stretch>
+                      <a:fillRect/>
+                    </a:stretch>
+                  </pic:blipFill>
+                  <pic:spPr>
+                    <a:xfrm>
+                      <a:off x="0" y="0"/>
                       <a:ext cx="2486025" cy="2981325"/>
                     </a:xfrm>
                     <a:prstGeom prst="rect">
@@ -3675,8 +3639,8 @@
       </w:r>
     </w:p>
     <w:sectPr>
-      <w:headerReference w:type="default" r:id="rId22"/>
-      <w:footerReference w:type="default" r:id="rId23"/>
+      <w:headerReference w:type="default" r:id="rId24"/>
+      <w:footerReference w:type="default" r:id="rId25"/>
       <w:pgSz w:w="11906" w:h="16838"/>
       <w:pgMar w:top="720" w:right="720" w:bottom="720" w:left="720" w:header="708" w:footer="708" w:gutter="0"/>
       <w:cols w:space="708"/>

</xml_diff>

<commit_message>
More Test Case 3 work
</commit_message>
<xml_diff>
--- a/HangmanReport.docx
+++ b/HangmanReport.docx
@@ -69,7 +69,7 @@
           <w:r>
             <w:fldChar w:fldCharType="separate"/>
           </w:r>
-          <w:hyperlink w:anchor="_Toc49440374" w:history="1">
+          <w:hyperlink w:anchor="_Toc49613617" w:history="1">
             <w:r>
               <w:rPr>
                 <w:rStyle w:val="Hyperlink"/>
@@ -97,7 +97,7 @@
                 <w:noProof/>
                 <w:webHidden/>
               </w:rPr>
-              <w:instrText xml:space="preserve"> PAGEREF _Toc49440374 \h </w:instrText>
+              <w:instrText xml:space="preserve"> PAGEREF _Toc49613617 \h </w:instrText>
             </w:r>
             <w:r>
               <w:rPr>
@@ -140,7 +140,7 @@
               <w:lang w:eastAsia="en-AU"/>
             </w:rPr>
           </w:pPr>
-          <w:hyperlink w:anchor="_Toc49440375" w:history="1">
+          <w:hyperlink w:anchor="_Toc49613618" w:history="1">
             <w:r>
               <w:rPr>
                 <w:rStyle w:val="Hyperlink"/>
@@ -168,7 +168,7 @@
                 <w:noProof/>
                 <w:webHidden/>
               </w:rPr>
-              <w:instrText xml:space="preserve"> PAGEREF _Toc49440375 \h </w:instrText>
+              <w:instrText xml:space="preserve"> PAGEREF _Toc49613618 \h </w:instrText>
             </w:r>
             <w:r>
               <w:rPr>
@@ -211,7 +211,7 @@
               <w:lang w:eastAsia="en-AU"/>
             </w:rPr>
           </w:pPr>
-          <w:hyperlink w:anchor="_Toc49440376" w:history="1">
+          <w:hyperlink w:anchor="_Toc49613619" w:history="1">
             <w:r>
               <w:rPr>
                 <w:rStyle w:val="Hyperlink"/>
@@ -239,7 +239,7 @@
                 <w:noProof/>
                 <w:webHidden/>
               </w:rPr>
-              <w:instrText xml:space="preserve"> PAGEREF _Toc49440376 \h </w:instrText>
+              <w:instrText xml:space="preserve"> PAGEREF _Toc49613619 \h </w:instrText>
             </w:r>
             <w:r>
               <w:rPr>
@@ -282,7 +282,7 @@
               <w:lang w:eastAsia="en-AU"/>
             </w:rPr>
           </w:pPr>
-          <w:hyperlink w:anchor="_Toc49440377" w:history="1">
+          <w:hyperlink w:anchor="_Toc49613620" w:history="1">
             <w:r>
               <w:rPr>
                 <w:rStyle w:val="Hyperlink"/>
@@ -310,7 +310,7 @@
                 <w:noProof/>
                 <w:webHidden/>
               </w:rPr>
-              <w:instrText xml:space="preserve"> PAGEREF _Toc49440377 \h </w:instrText>
+              <w:instrText xml:space="preserve"> PAGEREF _Toc49613620 \h </w:instrText>
             </w:r>
             <w:r>
               <w:rPr>
@@ -353,14 +353,30 @@
               <w:lang w:eastAsia="en-AU"/>
             </w:rPr>
           </w:pPr>
-          <w:hyperlink w:anchor="_Toc49440378" w:history="1">
+          <w:hyperlink w:anchor="_Toc49613621" w:history="1">
             <w:r>
               <w:rPr>
                 <w:rStyle w:val="Hyperlink"/>
                 <w:noProof/>
                 <w:lang w:val="en-US"/>
               </w:rPr>
-              <w:t>Refactoring</w:t>
+              <w:t>Refactori</w:t>
+            </w:r>
+            <w:r>
+              <w:rPr>
+                <w:rStyle w:val="Hyperlink"/>
+                <w:noProof/>
+                <w:lang w:val="en-US"/>
+              </w:rPr>
+              <w:t>n</w:t>
+            </w:r>
+            <w:r>
+              <w:rPr>
+                <w:rStyle w:val="Hyperlink"/>
+                <w:noProof/>
+                <w:lang w:val="en-US"/>
+              </w:rPr>
+              <w:t>g</w:t>
             </w:r>
             <w:r>
               <w:rPr>
@@ -381,7 +397,7 @@
                 <w:noProof/>
                 <w:webHidden/>
               </w:rPr>
-              <w:instrText xml:space="preserve"> PAGEREF _Toc49440378 \h </w:instrText>
+              <w:instrText xml:space="preserve"> PAGEREF _Toc49613621 \h </w:instrText>
             </w:r>
             <w:r>
               <w:rPr>
@@ -401,7 +417,7 @@
                 <w:noProof/>
                 <w:webHidden/>
               </w:rPr>
-              <w:t>3</w:t>
+              <w:t>5</w:t>
             </w:r>
             <w:r>
               <w:rPr>
@@ -424,7 +440,7 @@
               <w:lang w:eastAsia="en-AU"/>
             </w:rPr>
           </w:pPr>
-          <w:hyperlink w:anchor="_Toc49440379" w:history="1">
+          <w:hyperlink w:anchor="_Toc49613622" w:history="1">
             <w:r>
               <w:rPr>
                 <w:rStyle w:val="Hyperlink"/>
@@ -452,7 +468,7 @@
                 <w:noProof/>
                 <w:webHidden/>
               </w:rPr>
-              <w:instrText xml:space="preserve"> PAGEREF _Toc49440379 \h </w:instrText>
+              <w:instrText xml:space="preserve"> PAGEREF _Toc49613622 \h </w:instrText>
             </w:r>
             <w:r>
               <w:rPr>
@@ -472,7 +488,7 @@
                 <w:noProof/>
                 <w:webHidden/>
               </w:rPr>
-              <w:t>3</w:t>
+              <w:t>5</w:t>
             </w:r>
             <w:r>
               <w:rPr>
@@ -503,7 +519,7 @@
           <w:lang w:val="en-US"/>
         </w:rPr>
       </w:pPr>
-      <w:bookmarkStart w:id="0" w:name="_Toc49440374"/>
+      <w:bookmarkStart w:id="0" w:name="_Toc49613617"/>
       <w:r>
         <w:rPr>
           <w:lang w:val="en-US"/>
@@ -598,7 +614,7 @@
           <w:lang w:val="en-US"/>
         </w:rPr>
       </w:pPr>
-      <w:bookmarkStart w:id="1" w:name="_Toc49440375"/>
+      <w:bookmarkStart w:id="1" w:name="_Toc49613618"/>
       <w:r>
         <w:rPr>
           <w:lang w:val="en-US"/>
@@ -623,7 +639,21 @@
         <w:rPr>
           <w:lang w:val="en-US"/>
         </w:rPr>
-        <w:t>construct a blank Tkinter window.</w:t>
+        <w:t xml:space="preserve">construct a blank </w:t>
+      </w:r>
+      <w:proofErr w:type="spellStart"/>
+      <w:r>
+        <w:rPr>
+          <w:lang w:val="en-US"/>
+        </w:rPr>
+        <w:t>Tkinter</w:t>
+      </w:r>
+      <w:proofErr w:type="spellEnd"/>
+      <w:r>
+        <w:rPr>
+          <w:lang w:val="en-US"/>
+        </w:rPr>
+        <w:t xml:space="preserve"> window.</w:t>
       </w:r>
     </w:p>
     <w:p>
@@ -633,7 +663,7 @@
           <w:lang w:val="en-US"/>
         </w:rPr>
       </w:pPr>
-      <w:bookmarkStart w:id="2" w:name="_Toc49440376"/>
+      <w:bookmarkStart w:id="2" w:name="_Toc49613619"/>
       <w:r>
         <w:rPr>
           <w:lang w:val="en-US"/>
@@ -681,7 +711,15 @@
         <w:t xml:space="preserve">Player </w:t>
       </w:r>
       <w:r>
-        <w:t xml:space="preserve">will be presented with a number of blank spaces representing the missing letters </w:t>
+        <w:t xml:space="preserve">will be presented with </w:t>
+      </w:r>
+      <w:proofErr w:type="gramStart"/>
+      <w:r>
+        <w:t>a number of</w:t>
+      </w:r>
+      <w:proofErr w:type="gramEnd"/>
+      <w:r>
+        <w:t xml:space="preserve"> blank spaces representing the missing letters </w:t>
       </w:r>
       <w:r>
         <w:t xml:space="preserve">the player </w:t>
@@ -760,7 +798,7 @@
           <w:lang w:val="en-US"/>
         </w:rPr>
       </w:pPr>
-      <w:bookmarkStart w:id="3" w:name="_Toc49440377"/>
+      <w:bookmarkStart w:id="3" w:name="_Toc49613620"/>
       <w:r>
         <w:rPr>
           <w:lang w:val="en-US"/>
@@ -918,11 +956,19 @@
         </w:rPr>
         <w:t xml:space="preserve">the </w:t>
       </w:r>
-      <w:r>
-        <w:rPr>
-          <w:lang w:val="en-US"/>
-        </w:rPr>
-        <w:t>Tkinter window.</w:t>
+      <w:proofErr w:type="spellStart"/>
+      <w:r>
+        <w:rPr>
+          <w:lang w:val="en-US"/>
+        </w:rPr>
+        <w:t>Tkinter</w:t>
+      </w:r>
+      <w:proofErr w:type="spellEnd"/>
+      <w:r>
+        <w:rPr>
+          <w:lang w:val="en-US"/>
+        </w:rPr>
+        <w:t xml:space="preserve"> window.</w:t>
       </w:r>
     </w:p>
     <w:p>
@@ -1005,7 +1051,21 @@
         <w:rPr>
           <w:lang w:val="en-US"/>
         </w:rPr>
-        <w:t>Word is displayed in Tkinter window</w:t>
+        <w:t xml:space="preserve">Word is displayed in </w:t>
+      </w:r>
+      <w:proofErr w:type="spellStart"/>
+      <w:r>
+        <w:rPr>
+          <w:lang w:val="en-US"/>
+        </w:rPr>
+        <w:t>Tkinter</w:t>
+      </w:r>
+      <w:proofErr w:type="spellEnd"/>
+      <w:r>
+        <w:rPr>
+          <w:lang w:val="en-US"/>
+        </w:rPr>
+        <w:t xml:space="preserve"> window</w:t>
       </w:r>
     </w:p>
     <w:p>
@@ -1052,11 +1112,19 @@
         </w:rPr>
         <w:t xml:space="preserve">displayed to </w:t>
       </w:r>
-      <w:r>
-        <w:rPr>
-          <w:lang w:val="en-US"/>
-        </w:rPr>
-        <w:t>Tkinter window</w:t>
+      <w:proofErr w:type="spellStart"/>
+      <w:r>
+        <w:rPr>
+          <w:lang w:val="en-US"/>
+        </w:rPr>
+        <w:t>Tkinter</w:t>
+      </w:r>
+      <w:proofErr w:type="spellEnd"/>
+      <w:r>
+        <w:rPr>
+          <w:lang w:val="en-US"/>
+        </w:rPr>
+        <w:t xml:space="preserve"> window</w:t>
       </w:r>
       <w:r>
         <w:rPr>
@@ -1202,7 +1270,49 @@
         <w:rPr>
           <w:lang w:val="en-US"/>
         </w:rPr>
-        <w:t>Figures 1. and 2. In the code images above, it shows that the random word is being generated from a python library and I am selecting 1 of these words. I am then printing the word to the console and also creating a wordlabel to hold the random word.. Figure 3. Shows the random word generated in the Tkinter window and in console.</w:t>
+        <w:t xml:space="preserve">Figures 1. and 2. In the code images above, it shows that the random word is being generated from a python library and I am selecting 1 of these words. I am then printing the word to the console and also creating a </w:t>
+      </w:r>
+      <w:proofErr w:type="spellStart"/>
+      <w:r>
+        <w:rPr>
+          <w:lang w:val="en-US"/>
+        </w:rPr>
+        <w:t>wordlabel</w:t>
+      </w:r>
+      <w:proofErr w:type="spellEnd"/>
+      <w:r>
+        <w:rPr>
+          <w:lang w:val="en-US"/>
+        </w:rPr>
+        <w:t xml:space="preserve"> to hold the random </w:t>
+      </w:r>
+      <w:proofErr w:type="gramStart"/>
+      <w:r>
+        <w:rPr>
+          <w:lang w:val="en-US"/>
+        </w:rPr>
+        <w:t>word..</w:t>
+      </w:r>
+      <w:proofErr w:type="gramEnd"/>
+      <w:r>
+        <w:rPr>
+          <w:lang w:val="en-US"/>
+        </w:rPr>
+        <w:t xml:space="preserve"> Figure 3. Shows the random word generated in the </w:t>
+      </w:r>
+      <w:proofErr w:type="spellStart"/>
+      <w:r>
+        <w:rPr>
+          <w:lang w:val="en-US"/>
+        </w:rPr>
+        <w:t>Tkinter</w:t>
+      </w:r>
+      <w:proofErr w:type="spellEnd"/>
+      <w:r>
+        <w:rPr>
+          <w:lang w:val="en-US"/>
+        </w:rPr>
+        <w:t xml:space="preserve"> window and in console.</w:t>
       </w:r>
     </w:p>
     <w:p>
@@ -1231,7 +1341,21 @@
         <w:rPr>
           <w:lang w:val="en-US"/>
         </w:rPr>
-        <w:t>The word is displayed in lowercase in the Tkinter window and printed to the console.</w:t>
+        <w:t xml:space="preserve">The word is displayed in lowercase in the </w:t>
+      </w:r>
+      <w:proofErr w:type="spellStart"/>
+      <w:r>
+        <w:rPr>
+          <w:lang w:val="en-US"/>
+        </w:rPr>
+        <w:t>Tkinter</w:t>
+      </w:r>
+      <w:proofErr w:type="spellEnd"/>
+      <w:r>
+        <w:rPr>
+          <w:lang w:val="en-US"/>
+        </w:rPr>
+        <w:t xml:space="preserve"> window and printed to the console.</w:t>
       </w:r>
     </w:p>
     <w:p>
@@ -1263,16 +1387,16 @@
     </w:p>
     <w:p>
       <w:pPr>
+        <w:jc w:val="center"/>
         <w:rPr>
           <w:b/>
           <w:bCs/>
-          <w:lang w:val="en-US"/>
-        </w:rPr>
-      </w:pPr>
-    </w:p>
-    <w:p>
-      <w:pPr>
-        <w:jc w:val="center"/>
+          <w:sz w:val="24"/>
+          <w:szCs w:val="24"/>
+          <w:lang w:val="en-US"/>
+        </w:rPr>
+      </w:pPr>
+      <w:r>
         <w:rPr>
           <w:b/>
           <w:bCs/>
@@ -1280,6 +1404,16 @@
           <w:szCs w:val="24"/>
           <w:lang w:val="en-US"/>
         </w:rPr>
+        <w:t>Refactoring Test Case 1</w:t>
+      </w:r>
+    </w:p>
+    <w:p>
+      <w:pPr>
+        <w:rPr>
+          <w:sz w:val="24"/>
+          <w:szCs w:val="24"/>
+          <w:lang w:val="en-US"/>
+        </w:rPr>
       </w:pPr>
       <w:r>
         <w:rPr>
@@ -1289,17 +1423,8 @@
           <w:szCs w:val="24"/>
           <w:lang w:val="en-US"/>
         </w:rPr>
-        <w:t>Refactoring Test Case 1</w:t>
-      </w:r>
-    </w:p>
-    <w:p>
-      <w:pPr>
-        <w:rPr>
-          <w:sz w:val="24"/>
-          <w:szCs w:val="24"/>
-          <w:lang w:val="en-US"/>
-        </w:rPr>
-      </w:pPr>
+        <w:t xml:space="preserve">Refactor </w:t>
+      </w:r>
       <w:r>
         <w:rPr>
           <w:b/>
@@ -1308,7 +1433,7 @@
           <w:szCs w:val="24"/>
           <w:lang w:val="en-US"/>
         </w:rPr>
-        <w:t xml:space="preserve">Refactor </w:t>
+        <w:t>R</w:t>
       </w:r>
       <w:r>
         <w:rPr>
@@ -1318,16 +1443,6 @@
           <w:szCs w:val="24"/>
           <w:lang w:val="en-US"/>
         </w:rPr>
-        <w:t>R</w:t>
-      </w:r>
-      <w:r>
-        <w:rPr>
-          <w:b/>
-          <w:bCs/>
-          <w:sz w:val="24"/>
-          <w:szCs w:val="24"/>
-          <w:lang w:val="en-US"/>
-        </w:rPr>
         <w:t>eason:</w:t>
       </w:r>
       <w:r>
@@ -1384,7 +1499,25 @@
           <w:szCs w:val="24"/>
           <w:lang w:val="en-US"/>
         </w:rPr>
-        <w:t xml:space="preserve"> I realized it would be better if the word was uppercase</w:t>
+        <w:t xml:space="preserve"> I realized it would be better if the word </w:t>
+      </w:r>
+      <w:proofErr w:type="gramStart"/>
+      <w:r>
+        <w:rPr>
+          <w:sz w:val="24"/>
+          <w:szCs w:val="24"/>
+          <w:lang w:val="en-US"/>
+        </w:rPr>
+        <w:t>was</w:t>
+      </w:r>
+      <w:proofErr w:type="gramEnd"/>
+      <w:r>
+        <w:rPr>
+          <w:sz w:val="24"/>
+          <w:szCs w:val="24"/>
+          <w:lang w:val="en-US"/>
+        </w:rPr>
+        <w:t xml:space="preserve"> uppercase</w:t>
       </w:r>
       <w:r>
         <w:rPr>
@@ -1555,7 +1688,6 @@
           <w:szCs w:val="24"/>
           <w:lang w:val="en-US"/>
         </w:rPr>
-        <w:lastRenderedPageBreak/>
         <w:t xml:space="preserve">Test </w:t>
       </w:r>
       <w:r>
@@ -1601,6 +1733,7 @@
           <w:bCs/>
           <w:lang w:val="en-US"/>
         </w:rPr>
+        <w:lastRenderedPageBreak/>
         <w:t xml:space="preserve">Description: </w:t>
       </w:r>
       <w:r>
@@ -1954,6 +2087,12 @@
         </w:rPr>
         <w:t>The word displayed</w:t>
       </w:r>
+      <w:r>
+        <w:rPr>
+          <w:lang w:val="en-US"/>
+        </w:rPr>
+        <w:t xml:space="preserve"> as underscores.</w:t>
+      </w:r>
     </w:p>
     <w:p>
       <w:pPr>
@@ -1973,7 +2112,7 @@
         <w:rPr>
           <w:lang w:val="en-US"/>
         </w:rPr>
-        <w:t>Fail</w:t>
+        <w:t>Pass – Although this passes for now, in the future it will need to be majorly refactored</w:t>
       </w:r>
     </w:p>
     <w:p>
@@ -2030,7 +2169,25 @@
           <w:szCs w:val="24"/>
           <w:lang w:val="en-US"/>
         </w:rPr>
-        <w:t xml:space="preserve"> The hiddenword code for this test case should also be encapsulated.</w:t>
+        <w:t xml:space="preserve"> The </w:t>
+      </w:r>
+      <w:proofErr w:type="spellStart"/>
+      <w:r>
+        <w:rPr>
+          <w:sz w:val="24"/>
+          <w:szCs w:val="24"/>
+          <w:lang w:val="en-US"/>
+        </w:rPr>
+        <w:t>hiddenword</w:t>
+      </w:r>
+      <w:proofErr w:type="spellEnd"/>
+      <w:r>
+        <w:rPr>
+          <w:sz w:val="24"/>
+          <w:szCs w:val="24"/>
+          <w:lang w:val="en-US"/>
+        </w:rPr>
+        <w:t xml:space="preserve"> code for this test case should also be encapsulated.</w:t>
       </w:r>
     </w:p>
     <w:p>
@@ -2138,7 +2295,21 @@
         <w:rPr>
           <w:lang w:val="en-US"/>
         </w:rPr>
-        <w:t>The hiddenword code is now encapsulated</w:t>
+        <w:t xml:space="preserve">The </w:t>
+      </w:r>
+      <w:proofErr w:type="spellStart"/>
+      <w:r>
+        <w:rPr>
+          <w:lang w:val="en-US"/>
+        </w:rPr>
+        <w:t>hiddenword</w:t>
+      </w:r>
+      <w:proofErr w:type="spellEnd"/>
+      <w:r>
+        <w:rPr>
+          <w:lang w:val="en-US"/>
+        </w:rPr>
+        <w:t xml:space="preserve"> code is now encapsulated</w:t>
       </w:r>
       <w:r>
         <w:rPr>
@@ -2597,7 +2768,71 @@
           <w:szCs w:val="24"/>
           <w:lang w:val="en-US"/>
         </w:rPr>
-        <w:t>The code allows for the complete input to be displayed but we only want 1 letter, also it doesn’t check if the entry is a letter</w:t>
+        <w:t>C</w:t>
+      </w:r>
+      <w:r>
+        <w:rPr>
+          <w:sz w:val="24"/>
+          <w:szCs w:val="24"/>
+          <w:lang w:val="en-US"/>
+        </w:rPr>
+        <w:t xml:space="preserve">urrently the </w:t>
+      </w:r>
+      <w:r>
+        <w:rPr>
+          <w:sz w:val="24"/>
+          <w:szCs w:val="24"/>
+          <w:lang w:val="en-US"/>
+        </w:rPr>
+        <w:t xml:space="preserve">user’s </w:t>
+      </w:r>
+      <w:r>
+        <w:rPr>
+          <w:sz w:val="24"/>
+          <w:szCs w:val="24"/>
+          <w:lang w:val="en-US"/>
+        </w:rPr>
+        <w:t>full input is taken rather than 1 letter</w:t>
+      </w:r>
+      <w:r>
+        <w:rPr>
+          <w:sz w:val="24"/>
+          <w:szCs w:val="24"/>
+          <w:lang w:val="en-US"/>
+        </w:rPr>
+        <w:t xml:space="preserve">, also it </w:t>
+      </w:r>
+      <w:r>
+        <w:rPr>
+          <w:sz w:val="24"/>
+          <w:szCs w:val="24"/>
+          <w:lang w:val="en-US"/>
+        </w:rPr>
+        <w:t>does not</w:t>
+      </w:r>
+      <w:r>
+        <w:rPr>
+          <w:sz w:val="24"/>
+          <w:szCs w:val="24"/>
+          <w:lang w:val="en-US"/>
+        </w:rPr>
+        <w:t xml:space="preserve"> check if the entry </w:t>
+      </w:r>
+      <w:r>
+        <w:rPr>
+          <w:sz w:val="24"/>
+          <w:szCs w:val="24"/>
+          <w:lang w:val="en-US"/>
+        </w:rPr>
+        <w:t xml:space="preserve">exists or if it </w:t>
+      </w:r>
+      <w:r>
+        <w:rPr>
+          <w:sz w:val="24"/>
+          <w:szCs w:val="24"/>
+          <w:lang w:val="en-US"/>
+        </w:rPr>
+        <w:t>is a letter</w:t>
       </w:r>
       <w:r>
         <w:rPr>
@@ -2607,6 +2842,46 @@
         </w:rPr>
         <w:t>.</w:t>
       </w:r>
+      <w:r>
+        <w:rPr>
+          <w:sz w:val="24"/>
+          <w:szCs w:val="24"/>
+          <w:lang w:val="en-US"/>
+        </w:rPr>
+        <w:t xml:space="preserve"> </w:t>
+      </w:r>
+      <w:r>
+        <w:rPr>
+          <w:sz w:val="24"/>
+          <w:szCs w:val="24"/>
+          <w:lang w:val="en-US"/>
+        </w:rPr>
+        <w:t>Also,</w:t>
+      </w:r>
+      <w:r>
+        <w:rPr>
+          <w:sz w:val="24"/>
+          <w:szCs w:val="24"/>
+          <w:lang w:val="en-US"/>
+        </w:rPr>
+        <w:t xml:space="preserve"> for better usability </w:t>
+      </w:r>
+      <w:r>
+        <w:rPr>
+          <w:sz w:val="24"/>
+          <w:szCs w:val="24"/>
+          <w:lang w:val="en-US"/>
+        </w:rPr>
+        <w:t>I</w:t>
+      </w:r>
+      <w:r>
+        <w:rPr>
+          <w:sz w:val="24"/>
+          <w:szCs w:val="24"/>
+          <w:lang w:val="en-US"/>
+        </w:rPr>
+        <w:t xml:space="preserve"> want to remove the previous text from the box on confirm.</w:t>
+      </w:r>
     </w:p>
     <w:p>
       <w:pPr>
@@ -2621,9 +2896,9 @@
           <w:noProof/>
         </w:rPr>
         <w:drawing>
-          <wp:inline distT="0" distB="0" distL="0" distR="0" wp14:anchorId="48333C9E" wp14:editId="70A960F2">
-            <wp:extent cx="3124200" cy="742950"/>
-            <wp:effectExtent l="0" t="0" r="0" b="0"/>
+          <wp:inline distT="0" distB="0" distL="0" distR="0" wp14:anchorId="48333C9E" wp14:editId="20325286">
+            <wp:extent cx="2714625" cy="645551"/>
+            <wp:effectExtent l="0" t="0" r="0" b="2540"/>
             <wp:docPr id="18" name="Picture 18"/>
             <wp:cNvGraphicFramePr>
               <a:graphicFrameLocks xmlns:a="http://schemas.openxmlformats.org/drawingml/2006/main" noChangeAspect="1"/>
@@ -2644,7 +2919,7 @@
                   <pic:spPr>
                     <a:xfrm>
                       <a:off x="0" y="0"/>
-                      <a:ext cx="3124200" cy="742950"/>
+                      <a:ext cx="2736303" cy="650706"/>
                     </a:xfrm>
                     <a:prstGeom prst="rect">
                       <a:avLst/>
@@ -2656,6 +2931,151 @@
           </wp:inline>
         </w:drawing>
       </w:r>
+      <w:r>
+        <w:rPr>
+          <w:noProof/>
+        </w:rPr>
+        <w:drawing>
+          <wp:inline distT="0" distB="0" distL="0" distR="0" wp14:anchorId="4A34E5A2" wp14:editId="28C0D1A2">
+            <wp:extent cx="2400300" cy="1036100"/>
+            <wp:effectExtent l="0" t="0" r="0" b="0"/>
+            <wp:docPr id="22" name="Picture 22"/>
+            <wp:cNvGraphicFramePr>
+              <a:graphicFrameLocks xmlns:a="http://schemas.openxmlformats.org/drawingml/2006/main" noChangeAspect="1"/>
+            </wp:cNvGraphicFramePr>
+            <a:graphic xmlns:a="http://schemas.openxmlformats.org/drawingml/2006/main">
+              <a:graphicData uri="http://schemas.openxmlformats.org/drawingml/2006/picture">
+                <pic:pic xmlns:pic="http://schemas.openxmlformats.org/drawingml/2006/picture">
+                  <pic:nvPicPr>
+                    <pic:cNvPr id="1" name=""/>
+                    <pic:cNvPicPr/>
+                  </pic:nvPicPr>
+                  <pic:blipFill>
+                    <a:blip r:embed="rId18"/>
+                    <a:stretch>
+                      <a:fillRect/>
+                    </a:stretch>
+                  </pic:blipFill>
+                  <pic:spPr>
+                    <a:xfrm>
+                      <a:off x="0" y="0"/>
+                      <a:ext cx="2422510" cy="1045687"/>
+                    </a:xfrm>
+                    <a:prstGeom prst="rect">
+                      <a:avLst/>
+                    </a:prstGeom>
+                  </pic:spPr>
+                </pic:pic>
+              </a:graphicData>
+            </a:graphic>
+          </wp:inline>
+        </w:drawing>
+      </w:r>
+      <w:r>
+        <w:rPr>
+          <w:sz w:val="24"/>
+          <w:szCs w:val="24"/>
+          <w:lang w:val="en-US"/>
+        </w:rPr>
+        <w:t>First refactoring</w:t>
+      </w:r>
+    </w:p>
+    <w:p>
+      <w:pPr>
+        <w:rPr>
+          <w:sz w:val="24"/>
+          <w:szCs w:val="24"/>
+          <w:lang w:val="en-US"/>
+        </w:rPr>
+      </w:pPr>
+      <w:r>
+        <w:rPr>
+          <w:noProof/>
+        </w:rPr>
+        <w:drawing>
+          <wp:inline distT="0" distB="0" distL="0" distR="0" wp14:anchorId="2CE13153" wp14:editId="1B22958B">
+            <wp:extent cx="2790825" cy="904612"/>
+            <wp:effectExtent l="0" t="0" r="0" b="0"/>
+            <wp:docPr id="23" name="Picture 23"/>
+            <wp:cNvGraphicFramePr>
+              <a:graphicFrameLocks xmlns:a="http://schemas.openxmlformats.org/drawingml/2006/main" noChangeAspect="1"/>
+            </wp:cNvGraphicFramePr>
+            <a:graphic xmlns:a="http://schemas.openxmlformats.org/drawingml/2006/main">
+              <a:graphicData uri="http://schemas.openxmlformats.org/drawingml/2006/picture">
+                <pic:pic xmlns:pic="http://schemas.openxmlformats.org/drawingml/2006/picture">
+                  <pic:nvPicPr>
+                    <pic:cNvPr id="1" name=""/>
+                    <pic:cNvPicPr/>
+                  </pic:nvPicPr>
+                  <pic:blipFill>
+                    <a:blip r:embed="rId19"/>
+                    <a:stretch>
+                      <a:fillRect/>
+                    </a:stretch>
+                  </pic:blipFill>
+                  <pic:spPr>
+                    <a:xfrm>
+                      <a:off x="0" y="0"/>
+                      <a:ext cx="2814374" cy="912245"/>
+                    </a:xfrm>
+                    <a:prstGeom prst="rect">
+                      <a:avLst/>
+                    </a:prstGeom>
+                  </pic:spPr>
+                </pic:pic>
+              </a:graphicData>
+            </a:graphic>
+          </wp:inline>
+        </w:drawing>
+      </w:r>
+      <w:r>
+        <w:rPr>
+          <w:sz w:val="24"/>
+          <w:szCs w:val="24"/>
+          <w:lang w:val="en-US"/>
+        </w:rPr>
+        <w:t>Second refactoring</w:t>
+      </w:r>
+      <w:r>
+        <w:rPr>
+          <w:noProof/>
+        </w:rPr>
+        <w:drawing>
+          <wp:inline distT="0" distB="0" distL="0" distR="0" wp14:anchorId="41E55508" wp14:editId="79E20C71">
+            <wp:extent cx="1657350" cy="1044190"/>
+            <wp:effectExtent l="0" t="0" r="0" b="3810"/>
+            <wp:docPr id="24" name="Picture 24"/>
+            <wp:cNvGraphicFramePr>
+              <a:graphicFrameLocks xmlns:a="http://schemas.openxmlformats.org/drawingml/2006/main" noChangeAspect="1"/>
+            </wp:cNvGraphicFramePr>
+            <a:graphic xmlns:a="http://schemas.openxmlformats.org/drawingml/2006/main">
+              <a:graphicData uri="http://schemas.openxmlformats.org/drawingml/2006/picture">
+                <pic:pic xmlns:pic="http://schemas.openxmlformats.org/drawingml/2006/picture">
+                  <pic:nvPicPr>
+                    <pic:cNvPr id="1" name=""/>
+                    <pic:cNvPicPr/>
+                  </pic:nvPicPr>
+                  <pic:blipFill>
+                    <a:blip r:embed="rId20"/>
+                    <a:stretch>
+                      <a:fillRect/>
+                    </a:stretch>
+                  </pic:blipFill>
+                  <pic:spPr>
+                    <a:xfrm>
+                      <a:off x="0" y="0"/>
+                      <a:ext cx="1678575" cy="1057562"/>
+                    </a:xfrm>
+                    <a:prstGeom prst="rect">
+                      <a:avLst/>
+                    </a:prstGeom>
+                  </pic:spPr>
+                </pic:pic>
+              </a:graphicData>
+            </a:graphic>
+          </wp:inline>
+        </w:drawing>
+      </w:r>
     </w:p>
     <w:p>
       <w:pPr>
@@ -2690,6 +3110,32 @@
           <w:lang w:val="en-US"/>
         </w:rPr>
         <w:t>The code has been refactored to accept only the first character of the input and only update if the character is a letter.</w:t>
+      </w:r>
+      <w:r>
+        <w:rPr>
+          <w:sz w:val="24"/>
+          <w:szCs w:val="24"/>
+          <w:lang w:val="en-US"/>
+        </w:rPr>
+        <w:t xml:space="preserve"> </w:t>
+      </w:r>
+      <w:proofErr w:type="gramStart"/>
+      <w:r>
+        <w:rPr>
+          <w:sz w:val="24"/>
+          <w:szCs w:val="24"/>
+          <w:lang w:val="en-US"/>
+        </w:rPr>
+        <w:t>Also</w:t>
+      </w:r>
+      <w:proofErr w:type="gramEnd"/>
+      <w:r>
+        <w:rPr>
+          <w:sz w:val="24"/>
+          <w:szCs w:val="24"/>
+          <w:lang w:val="en-US"/>
+        </w:rPr>
+        <w:t xml:space="preserve"> it now removes the old text in the entry.</w:t>
       </w:r>
     </w:p>
     <w:p>
@@ -2714,6 +3160,7 @@
         <w:rPr>
           <w:lang w:val="en-US"/>
         </w:rPr>
+        <w:lastRenderedPageBreak/>
         <w:t>Make words invisible and display as underlines</w:t>
       </w:r>
       <w:r>
@@ -2738,7 +3185,21 @@
         <w:rPr>
           <w:lang w:val="en-US"/>
         </w:rPr>
-        <w:t>An underscore is shown for each and every letter</w:t>
+        <w:t xml:space="preserve">An underscore is shown for </w:t>
+      </w:r>
+      <w:proofErr w:type="gramStart"/>
+      <w:r>
+        <w:rPr>
+          <w:lang w:val="en-US"/>
+        </w:rPr>
+        <w:t>each and every</w:t>
+      </w:r>
+      <w:proofErr w:type="gramEnd"/>
+      <w:r>
+        <w:rPr>
+          <w:lang w:val="en-US"/>
+        </w:rPr>
+        <w:t xml:space="preserve"> letter</w:t>
       </w:r>
     </w:p>
     <w:p>
@@ -3131,7 +3592,7 @@
           <w:lang w:val="en-US"/>
         </w:rPr>
       </w:pPr>
-      <w:bookmarkStart w:id="4" w:name="_Toc49440378"/>
+      <w:bookmarkStart w:id="4" w:name="_Toc49613621"/>
       <w:r>
         <w:rPr>
           <w:lang w:val="en-US"/>
@@ -3147,7 +3608,7 @@
           <w:lang w:val="en-US"/>
         </w:rPr>
       </w:pPr>
-      <w:bookmarkStart w:id="5" w:name="_Toc49440379"/>
+      <w:bookmarkStart w:id="5" w:name="_Toc49613622"/>
       <w:r>
         <w:rPr>
           <w:lang w:val="en-US"/>
@@ -3201,11 +3662,89 @@
         </w:rPr>
         <w:t xml:space="preserve">Code Smell reason: </w:t>
       </w:r>
-      <w:r>
-        <w:rPr>
-          <w:lang w:val="en-US"/>
-        </w:rPr>
-        <w:t>Hiddenword is a string and is immutable in python, therefore when it comes to revealing the hiddenword string, the letters cannot be altered. Therefore hiddenword must become a list but tkinter can only display string variables, therefore we must convert the string to a list to allow for modifying, then back to a string to display it on Tkinter.</w:t>
+      <w:proofErr w:type="spellStart"/>
+      <w:r>
+        <w:rPr>
+          <w:lang w:val="en-US"/>
+        </w:rPr>
+        <w:t>Hiddenword</w:t>
+      </w:r>
+      <w:proofErr w:type="spellEnd"/>
+      <w:r>
+        <w:rPr>
+          <w:lang w:val="en-US"/>
+        </w:rPr>
+        <w:t xml:space="preserve"> is a string and is immutable in python, therefore when it comes to revealing the </w:t>
+      </w:r>
+      <w:proofErr w:type="spellStart"/>
+      <w:r>
+        <w:rPr>
+          <w:lang w:val="en-US"/>
+        </w:rPr>
+        <w:t>hiddenword</w:t>
+      </w:r>
+      <w:proofErr w:type="spellEnd"/>
+      <w:r>
+        <w:rPr>
+          <w:lang w:val="en-US"/>
+        </w:rPr>
+        <w:t xml:space="preserve"> string, the letters cannot be altered. </w:t>
+      </w:r>
+      <w:proofErr w:type="gramStart"/>
+      <w:r>
+        <w:rPr>
+          <w:lang w:val="en-US"/>
+        </w:rPr>
+        <w:t>Therefore</w:t>
+      </w:r>
+      <w:proofErr w:type="gramEnd"/>
+      <w:r>
+        <w:rPr>
+          <w:lang w:val="en-US"/>
+        </w:rPr>
+        <w:t xml:space="preserve"> </w:t>
+      </w:r>
+      <w:proofErr w:type="spellStart"/>
+      <w:r>
+        <w:rPr>
+          <w:lang w:val="en-US"/>
+        </w:rPr>
+        <w:t>hiddenword</w:t>
+      </w:r>
+      <w:proofErr w:type="spellEnd"/>
+      <w:r>
+        <w:rPr>
+          <w:lang w:val="en-US"/>
+        </w:rPr>
+        <w:t xml:space="preserve"> must become a list but </w:t>
+      </w:r>
+      <w:proofErr w:type="spellStart"/>
+      <w:r>
+        <w:rPr>
+          <w:lang w:val="en-US"/>
+        </w:rPr>
+        <w:t>tkinter</w:t>
+      </w:r>
+      <w:proofErr w:type="spellEnd"/>
+      <w:r>
+        <w:rPr>
+          <w:lang w:val="en-US"/>
+        </w:rPr>
+        <w:t xml:space="preserve"> can only display string variables, therefore we must convert the string to a list to allow for modifying, then back to a string to display it on </w:t>
+      </w:r>
+      <w:proofErr w:type="spellStart"/>
+      <w:r>
+        <w:rPr>
+          <w:lang w:val="en-US"/>
+        </w:rPr>
+        <w:t>Tkinter</w:t>
+      </w:r>
+      <w:proofErr w:type="spellEnd"/>
+      <w:r>
+        <w:rPr>
+          <w:lang w:val="en-US"/>
+        </w:rPr>
+        <w:t>.</w:t>
       </w:r>
     </w:p>
     <w:p>
@@ -3236,240 +3775,6 @@
             <wp:extent cx="1838325" cy="865094"/>
             <wp:effectExtent l="0" t="0" r="0" b="0"/>
             <wp:docPr id="21" name="Picture 21"/>
-            <wp:cNvGraphicFramePr>
-              <a:graphicFrameLocks xmlns:a="http://schemas.openxmlformats.org/drawingml/2006/main" noChangeAspect="1"/>
-            </wp:cNvGraphicFramePr>
-            <a:graphic xmlns:a="http://schemas.openxmlformats.org/drawingml/2006/main">
-              <a:graphicData uri="http://schemas.openxmlformats.org/drawingml/2006/picture">
-                <pic:pic xmlns:pic="http://schemas.openxmlformats.org/drawingml/2006/picture">
-                  <pic:nvPicPr>
-                    <pic:cNvPr id="1" name=""/>
-                    <pic:cNvPicPr/>
-                  </pic:nvPicPr>
-                  <pic:blipFill>
-                    <a:blip r:embed="rId18"/>
-                    <a:stretch>
-                      <a:fillRect/>
-                    </a:stretch>
-                  </pic:blipFill>
-                  <pic:spPr>
-                    <a:xfrm>
-                      <a:off x="0" y="0"/>
-                      <a:ext cx="1845743" cy="868585"/>
-                    </a:xfrm>
-                    <a:prstGeom prst="rect">
-                      <a:avLst/>
-                    </a:prstGeom>
-                  </pic:spPr>
-                </pic:pic>
-              </a:graphicData>
-            </a:graphic>
-          </wp:inline>
-        </w:drawing>
-      </w:r>
-    </w:p>
-    <w:p>
-      <w:pPr>
-        <w:rPr>
-          <w:lang w:val="en-US"/>
-        </w:rPr>
-      </w:pPr>
-      <w:r>
-        <w:rPr>
-          <w:lang w:val="en-US"/>
-        </w:rPr>
-        <w:t>The hideword function must altered to make hiddenword a list.</w:t>
-      </w:r>
-    </w:p>
-    <w:p>
-      <w:pPr>
-        <w:rPr>
-          <w:lang w:val="en-US"/>
-        </w:rPr>
-      </w:pPr>
-      <w:r>
-        <w:rPr>
-          <w:lang w:val="en-US"/>
-        </w:rPr>
-        <w:t>Refactoring Before / After:</w:t>
-      </w:r>
-    </w:p>
-    <w:p>
-      <w:pPr>
-        <w:rPr>
-          <w:lang w:val="en-US"/>
-        </w:rPr>
-      </w:pPr>
-    </w:p>
-    <w:p>
-      <w:pPr>
-        <w:rPr>
-          <w:lang w:val="en-US"/>
-        </w:rPr>
-      </w:pPr>
-      <w:r>
-        <w:rPr>
-          <w:lang w:val="en-US"/>
-        </w:rPr>
-        <w:t>This was wrong</w:t>
-      </w:r>
-    </w:p>
-    <w:p>
-      <w:pPr>
-        <w:rPr>
-          <w:lang w:val="en-US"/>
-        </w:rPr>
-      </w:pPr>
-      <w:r>
-        <w:rPr>
-          <w:noProof/>
-        </w:rPr>
-        <w:drawing>
-          <wp:inline distT="0" distB="0" distL="0" distR="0" wp14:anchorId="460376FA" wp14:editId="69FB9E44">
-            <wp:extent cx="4710672" cy="2171700"/>
-            <wp:effectExtent l="0" t="0" r="0" b="0"/>
-            <wp:docPr id="1" name="Picture 1"/>
-            <wp:cNvGraphicFramePr>
-              <a:graphicFrameLocks xmlns:a="http://schemas.openxmlformats.org/drawingml/2006/main" noChangeAspect="1"/>
-            </wp:cNvGraphicFramePr>
-            <a:graphic xmlns:a="http://schemas.openxmlformats.org/drawingml/2006/main">
-              <a:graphicData uri="http://schemas.openxmlformats.org/drawingml/2006/picture">
-                <pic:pic xmlns:pic="http://schemas.openxmlformats.org/drawingml/2006/picture">
-                  <pic:nvPicPr>
-                    <pic:cNvPr id="1" name=""/>
-                    <pic:cNvPicPr/>
-                  </pic:nvPicPr>
-                  <pic:blipFill>
-                    <a:blip r:embed="rId19"/>
-                    <a:stretch>
-                      <a:fillRect/>
-                    </a:stretch>
-                  </pic:blipFill>
-                  <pic:spPr>
-                    <a:xfrm>
-                      <a:off x="0" y="0"/>
-                      <a:ext cx="4724916" cy="2178267"/>
-                    </a:xfrm>
-                    <a:prstGeom prst="rect">
-                      <a:avLst/>
-                    </a:prstGeom>
-                  </pic:spPr>
-                </pic:pic>
-              </a:graphicData>
-            </a:graphic>
-          </wp:inline>
-        </w:drawing>
-      </w:r>
-    </w:p>
-    <w:p>
-      <w:pPr>
-        <w:rPr>
-          <w:lang w:val="en-US"/>
-        </w:rPr>
-      </w:pPr>
-      <w:r>
-        <w:rPr>
-          <w:lang w:val="en-US"/>
-        </w:rPr>
-        <w:lastRenderedPageBreak/>
-        <w:t>This is fixed</w:t>
-      </w:r>
-    </w:p>
-    <w:p>
-      <w:pPr>
-        <w:rPr>
-          <w:lang w:val="en-US"/>
-        </w:rPr>
-      </w:pPr>
-      <w:r>
-        <w:rPr>
-          <w:noProof/>
-        </w:rPr>
-        <w:drawing>
-          <wp:inline distT="0" distB="0" distL="0" distR="0" wp14:anchorId="7AFE0BB9" wp14:editId="070A8CA0">
-            <wp:extent cx="4724400" cy="2614008"/>
-            <wp:effectExtent l="0" t="0" r="0" b="0"/>
-            <wp:docPr id="7" name="Picture 7"/>
-            <wp:cNvGraphicFramePr>
-              <a:graphicFrameLocks xmlns:a="http://schemas.openxmlformats.org/drawingml/2006/main" noChangeAspect="1"/>
-            </wp:cNvGraphicFramePr>
-            <a:graphic xmlns:a="http://schemas.openxmlformats.org/drawingml/2006/main">
-              <a:graphicData uri="http://schemas.openxmlformats.org/drawingml/2006/picture">
-                <pic:pic xmlns:pic="http://schemas.openxmlformats.org/drawingml/2006/picture">
-                  <pic:nvPicPr>
-                    <pic:cNvPr id="1" name=""/>
-                    <pic:cNvPicPr/>
-                  </pic:nvPicPr>
-                  <pic:blipFill>
-                    <a:blip r:embed="rId20"/>
-                    <a:stretch>
-                      <a:fillRect/>
-                    </a:stretch>
-                  </pic:blipFill>
-                  <pic:spPr>
-                    <a:xfrm>
-                      <a:off x="0" y="0"/>
-                      <a:ext cx="4738998" cy="2622085"/>
-                    </a:xfrm>
-                    <a:prstGeom prst="rect">
-                      <a:avLst/>
-                    </a:prstGeom>
-                  </pic:spPr>
-                </pic:pic>
-              </a:graphicData>
-            </a:graphic>
-          </wp:inline>
-        </w:drawing>
-      </w:r>
-    </w:p>
-    <w:p>
-      <w:pPr>
-        <w:rPr>
-          <w:lang w:val="en-US"/>
-        </w:rPr>
-      </w:pPr>
-    </w:p>
-    <w:p>
-      <w:pPr>
-        <w:rPr>
-          <w:lang w:val="en-US"/>
-        </w:rPr>
-      </w:pPr>
-    </w:p>
-    <w:p>
-      <w:pPr>
-        <w:rPr>
-          <w:lang w:val="en-US"/>
-        </w:rPr>
-      </w:pPr>
-      <w:r>
-        <w:rPr>
-          <w:lang w:val="en-US"/>
-        </w:rPr>
-        <w:t>String was immutabl</w:t>
-      </w:r>
-      <w:r>
-        <w:rPr>
-          <w:lang w:val="en-US"/>
-        </w:rPr>
-        <w:t>e so therefore I had to convert to string where needed.</w:t>
-      </w:r>
-    </w:p>
-    <w:p>
-      <w:pPr>
-        <w:rPr>
-          <w:lang w:val="en-US"/>
-        </w:rPr>
-      </w:pPr>
-      <w:r>
-        <w:rPr>
-          <w:noProof/>
-        </w:rPr>
-        <w:drawing>
-          <wp:inline distT="0" distB="0" distL="0" distR="0" wp14:anchorId="07045FAE" wp14:editId="4DD756E0">
-            <wp:extent cx="2743200" cy="600075"/>
-            <wp:effectExtent l="0" t="0" r="0" b="9525"/>
-            <wp:docPr id="2" name="Picture 2"/>
             <wp:cNvGraphicFramePr>
               <a:graphicFrameLocks xmlns:a="http://schemas.openxmlformats.org/drawingml/2006/main" noChangeAspect="1"/>
             </wp:cNvGraphicFramePr>
@@ -3489,7 +3794,7 @@
                   <pic:spPr>
                     <a:xfrm>
                       <a:off x="0" y="0"/>
-                      <a:ext cx="2743200" cy="600075"/>
+                      <a:ext cx="1845743" cy="868585"/>
                     </a:xfrm>
                     <a:prstGeom prst="rect">
                       <a:avLst/>
@@ -3508,46 +3813,72 @@
           <w:lang w:val="en-US"/>
         </w:rPr>
       </w:pPr>
-    </w:p>
-    <w:p>
-      <w:pPr>
-        <w:rPr>
-          <w:lang w:val="en-US"/>
-        </w:rPr>
-      </w:pPr>
-    </w:p>
-    <w:p>
-      <w:pPr>
-        <w:rPr>
-          <w:lang w:val="en-US"/>
-        </w:rPr>
-      </w:pPr>
-    </w:p>
-    <w:p>
-      <w:pPr>
-        <w:rPr>
-          <w:lang w:val="en-US"/>
-        </w:rPr>
-      </w:pPr>
-    </w:p>
-    <w:p>
-      <w:pPr>
-        <w:rPr>
-          <w:lang w:val="en-US"/>
-        </w:rPr>
-      </w:pPr>
-    </w:p>
-    <w:p>
-      <w:pPr>
-        <w:rPr>
-          <w:lang w:val="en-US"/>
-        </w:rPr>
-      </w:pPr>
-      <w:r>
-        <w:rPr>
-          <w:lang w:val="en-US"/>
-        </w:rPr>
-        <w:t>Spaced out the word</w:t>
+      <w:r>
+        <w:rPr>
+          <w:lang w:val="en-US"/>
+        </w:rPr>
+        <w:t xml:space="preserve">The </w:t>
+      </w:r>
+      <w:proofErr w:type="spellStart"/>
+      <w:r>
+        <w:rPr>
+          <w:lang w:val="en-US"/>
+        </w:rPr>
+        <w:t>hideword</w:t>
+      </w:r>
+      <w:proofErr w:type="spellEnd"/>
+      <w:r>
+        <w:rPr>
+          <w:lang w:val="en-US"/>
+        </w:rPr>
+        <w:t xml:space="preserve"> function must altered to make </w:t>
+      </w:r>
+      <w:proofErr w:type="spellStart"/>
+      <w:r>
+        <w:rPr>
+          <w:lang w:val="en-US"/>
+        </w:rPr>
+        <w:t>hiddenword</w:t>
+      </w:r>
+      <w:proofErr w:type="spellEnd"/>
+      <w:r>
+        <w:rPr>
+          <w:lang w:val="en-US"/>
+        </w:rPr>
+        <w:t xml:space="preserve"> a list.</w:t>
+      </w:r>
+    </w:p>
+    <w:p>
+      <w:pPr>
+        <w:rPr>
+          <w:lang w:val="en-US"/>
+        </w:rPr>
+      </w:pPr>
+      <w:r>
+        <w:rPr>
+          <w:lang w:val="en-US"/>
+        </w:rPr>
+        <w:t>Refactoring Before / After:</w:t>
+      </w:r>
+    </w:p>
+    <w:p>
+      <w:pPr>
+        <w:rPr>
+          <w:lang w:val="en-US"/>
+        </w:rPr>
+      </w:pPr>
+    </w:p>
+    <w:p>
+      <w:pPr>
+        <w:rPr>
+          <w:lang w:val="en-US"/>
+        </w:rPr>
+      </w:pPr>
+      <w:r>
+        <w:rPr>
+          <w:lang w:val="en-US"/>
+        </w:rPr>
+        <w:t>This was wrong</w:t>
       </w:r>
     </w:p>
     <w:p>
@@ -3560,12 +3891,11 @@
         <w:rPr>
           <w:noProof/>
         </w:rPr>
-        <w:lastRenderedPageBreak/>
         <w:drawing>
-          <wp:inline distT="0" distB="0" distL="0" distR="0" wp14:anchorId="07F98F45" wp14:editId="0BFA06B0">
-            <wp:extent cx="2571750" cy="1914525"/>
-            <wp:effectExtent l="0" t="0" r="0" b="9525"/>
-            <wp:docPr id="5" name="Picture 5"/>
+          <wp:inline distT="0" distB="0" distL="0" distR="0" wp14:anchorId="460376FA" wp14:editId="69FB9E44">
+            <wp:extent cx="4710672" cy="2171700"/>
+            <wp:effectExtent l="0" t="0" r="0" b="0"/>
+            <wp:docPr id="1" name="Picture 1"/>
             <wp:cNvGraphicFramePr>
               <a:graphicFrameLocks xmlns:a="http://schemas.openxmlformats.org/drawingml/2006/main" noChangeAspect="1"/>
             </wp:cNvGraphicFramePr>
@@ -3585,7 +3915,7 @@
                   <pic:spPr>
                     <a:xfrm>
                       <a:off x="0" y="0"/>
-                      <a:ext cx="2571750" cy="1914525"/>
+                      <a:ext cx="4724916" cy="2178267"/>
                     </a:xfrm>
                     <a:prstGeom prst="rect">
                       <a:avLst/>
@@ -3597,15 +3927,36 @@
           </wp:inline>
         </w:drawing>
       </w:r>
+    </w:p>
+    <w:p>
+      <w:pPr>
+        <w:rPr>
+          <w:lang w:val="en-US"/>
+        </w:rPr>
+      </w:pPr>
+      <w:r>
+        <w:rPr>
+          <w:lang w:val="en-US"/>
+        </w:rPr>
+        <w:lastRenderedPageBreak/>
+        <w:t>This is fixed</w:t>
+      </w:r>
+    </w:p>
+    <w:p>
+      <w:pPr>
+        <w:rPr>
+          <w:lang w:val="en-US"/>
+        </w:rPr>
+      </w:pPr>
       <w:r>
         <w:rPr>
           <w:noProof/>
         </w:rPr>
         <w:drawing>
-          <wp:inline distT="0" distB="0" distL="0" distR="0" wp14:anchorId="695309CC" wp14:editId="31ABB36C">
-            <wp:extent cx="2486025" cy="2981325"/>
-            <wp:effectExtent l="0" t="0" r="9525" b="9525"/>
-            <wp:docPr id="4" name="Picture 4"/>
+          <wp:inline distT="0" distB="0" distL="0" distR="0" wp14:anchorId="7AFE0BB9" wp14:editId="070A8CA0">
+            <wp:extent cx="4724400" cy="2614008"/>
+            <wp:effectExtent l="0" t="0" r="0" b="0"/>
+            <wp:docPr id="7" name="Picture 7"/>
             <wp:cNvGraphicFramePr>
               <a:graphicFrameLocks xmlns:a="http://schemas.openxmlformats.org/drawingml/2006/main" noChangeAspect="1"/>
             </wp:cNvGraphicFramePr>
@@ -3625,6 +3976,222 @@
                   <pic:spPr>
                     <a:xfrm>
                       <a:off x="0" y="0"/>
+                      <a:ext cx="4738998" cy="2622085"/>
+                    </a:xfrm>
+                    <a:prstGeom prst="rect">
+                      <a:avLst/>
+                    </a:prstGeom>
+                  </pic:spPr>
+                </pic:pic>
+              </a:graphicData>
+            </a:graphic>
+          </wp:inline>
+        </w:drawing>
+      </w:r>
+    </w:p>
+    <w:p>
+      <w:pPr>
+        <w:rPr>
+          <w:lang w:val="en-US"/>
+        </w:rPr>
+      </w:pPr>
+    </w:p>
+    <w:p>
+      <w:pPr>
+        <w:rPr>
+          <w:lang w:val="en-US"/>
+        </w:rPr>
+      </w:pPr>
+    </w:p>
+    <w:p>
+      <w:pPr>
+        <w:rPr>
+          <w:lang w:val="en-US"/>
+        </w:rPr>
+      </w:pPr>
+      <w:r>
+        <w:rPr>
+          <w:lang w:val="en-US"/>
+        </w:rPr>
+        <w:t>String was immutabl</w:t>
+      </w:r>
+      <w:r>
+        <w:rPr>
+          <w:lang w:val="en-US"/>
+        </w:rPr>
+        <w:t>e so therefore I had to convert to string where needed.</w:t>
+      </w:r>
+    </w:p>
+    <w:p>
+      <w:pPr>
+        <w:rPr>
+          <w:lang w:val="en-US"/>
+        </w:rPr>
+      </w:pPr>
+      <w:r>
+        <w:rPr>
+          <w:noProof/>
+        </w:rPr>
+        <w:drawing>
+          <wp:inline distT="0" distB="0" distL="0" distR="0" wp14:anchorId="07045FAE" wp14:editId="4DD756E0">
+            <wp:extent cx="2743200" cy="600075"/>
+            <wp:effectExtent l="0" t="0" r="0" b="9525"/>
+            <wp:docPr id="2" name="Picture 2"/>
+            <wp:cNvGraphicFramePr>
+              <a:graphicFrameLocks xmlns:a="http://schemas.openxmlformats.org/drawingml/2006/main" noChangeAspect="1"/>
+            </wp:cNvGraphicFramePr>
+            <a:graphic xmlns:a="http://schemas.openxmlformats.org/drawingml/2006/main">
+              <a:graphicData uri="http://schemas.openxmlformats.org/drawingml/2006/picture">
+                <pic:pic xmlns:pic="http://schemas.openxmlformats.org/drawingml/2006/picture">
+                  <pic:nvPicPr>
+                    <pic:cNvPr id="1" name=""/>
+                    <pic:cNvPicPr/>
+                  </pic:nvPicPr>
+                  <pic:blipFill>
+                    <a:blip r:embed="rId24"/>
+                    <a:stretch>
+                      <a:fillRect/>
+                    </a:stretch>
+                  </pic:blipFill>
+                  <pic:spPr>
+                    <a:xfrm>
+                      <a:off x="0" y="0"/>
+                      <a:ext cx="2743200" cy="600075"/>
+                    </a:xfrm>
+                    <a:prstGeom prst="rect">
+                      <a:avLst/>
+                    </a:prstGeom>
+                  </pic:spPr>
+                </pic:pic>
+              </a:graphicData>
+            </a:graphic>
+          </wp:inline>
+        </w:drawing>
+      </w:r>
+    </w:p>
+    <w:p>
+      <w:pPr>
+        <w:rPr>
+          <w:lang w:val="en-US"/>
+        </w:rPr>
+      </w:pPr>
+    </w:p>
+    <w:p>
+      <w:pPr>
+        <w:rPr>
+          <w:lang w:val="en-US"/>
+        </w:rPr>
+      </w:pPr>
+    </w:p>
+    <w:p>
+      <w:pPr>
+        <w:rPr>
+          <w:lang w:val="en-US"/>
+        </w:rPr>
+      </w:pPr>
+    </w:p>
+    <w:p>
+      <w:pPr>
+        <w:rPr>
+          <w:lang w:val="en-US"/>
+        </w:rPr>
+      </w:pPr>
+    </w:p>
+    <w:p>
+      <w:pPr>
+        <w:rPr>
+          <w:lang w:val="en-US"/>
+        </w:rPr>
+      </w:pPr>
+    </w:p>
+    <w:p>
+      <w:pPr>
+        <w:rPr>
+          <w:lang w:val="en-US"/>
+        </w:rPr>
+      </w:pPr>
+      <w:r>
+        <w:rPr>
+          <w:lang w:val="en-US"/>
+        </w:rPr>
+        <w:t>Spaced out the word</w:t>
+      </w:r>
+    </w:p>
+    <w:p>
+      <w:pPr>
+        <w:rPr>
+          <w:lang w:val="en-US"/>
+        </w:rPr>
+      </w:pPr>
+      <w:r>
+        <w:rPr>
+          <w:noProof/>
+        </w:rPr>
+        <w:lastRenderedPageBreak/>
+        <w:drawing>
+          <wp:inline distT="0" distB="0" distL="0" distR="0" wp14:anchorId="07F98F45" wp14:editId="0BFA06B0">
+            <wp:extent cx="2571750" cy="1914525"/>
+            <wp:effectExtent l="0" t="0" r="0" b="9525"/>
+            <wp:docPr id="5" name="Picture 5"/>
+            <wp:cNvGraphicFramePr>
+              <a:graphicFrameLocks xmlns:a="http://schemas.openxmlformats.org/drawingml/2006/main" noChangeAspect="1"/>
+            </wp:cNvGraphicFramePr>
+            <a:graphic xmlns:a="http://schemas.openxmlformats.org/drawingml/2006/main">
+              <a:graphicData uri="http://schemas.openxmlformats.org/drawingml/2006/picture">
+                <pic:pic xmlns:pic="http://schemas.openxmlformats.org/drawingml/2006/picture">
+                  <pic:nvPicPr>
+                    <pic:cNvPr id="1" name=""/>
+                    <pic:cNvPicPr/>
+                  </pic:nvPicPr>
+                  <pic:blipFill>
+                    <a:blip r:embed="rId25"/>
+                    <a:stretch>
+                      <a:fillRect/>
+                    </a:stretch>
+                  </pic:blipFill>
+                  <pic:spPr>
+                    <a:xfrm>
+                      <a:off x="0" y="0"/>
+                      <a:ext cx="2571750" cy="1914525"/>
+                    </a:xfrm>
+                    <a:prstGeom prst="rect">
+                      <a:avLst/>
+                    </a:prstGeom>
+                  </pic:spPr>
+                </pic:pic>
+              </a:graphicData>
+            </a:graphic>
+          </wp:inline>
+        </w:drawing>
+      </w:r>
+      <w:r>
+        <w:rPr>
+          <w:noProof/>
+        </w:rPr>
+        <w:drawing>
+          <wp:inline distT="0" distB="0" distL="0" distR="0" wp14:anchorId="695309CC" wp14:editId="31ABB36C">
+            <wp:extent cx="2486025" cy="2981325"/>
+            <wp:effectExtent l="0" t="0" r="9525" b="9525"/>
+            <wp:docPr id="4" name="Picture 4"/>
+            <wp:cNvGraphicFramePr>
+              <a:graphicFrameLocks xmlns:a="http://schemas.openxmlformats.org/drawingml/2006/main" noChangeAspect="1"/>
+            </wp:cNvGraphicFramePr>
+            <a:graphic xmlns:a="http://schemas.openxmlformats.org/drawingml/2006/main">
+              <a:graphicData uri="http://schemas.openxmlformats.org/drawingml/2006/picture">
+                <pic:pic xmlns:pic="http://schemas.openxmlformats.org/drawingml/2006/picture">
+                  <pic:nvPicPr>
+                    <pic:cNvPr id="1" name=""/>
+                    <pic:cNvPicPr/>
+                  </pic:nvPicPr>
+                  <pic:blipFill>
+                    <a:blip r:embed="rId26"/>
+                    <a:stretch>
+                      <a:fillRect/>
+                    </a:stretch>
+                  </pic:blipFill>
+                  <pic:spPr>
+                    <a:xfrm>
+                      <a:off x="0" y="0"/>
                       <a:ext cx="2486025" cy="2981325"/>
                     </a:xfrm>
                     <a:prstGeom prst="rect">
@@ -3639,8 +4206,8 @@
       </w:r>
     </w:p>
     <w:sectPr>
-      <w:headerReference w:type="default" r:id="rId24"/>
-      <w:footerReference w:type="default" r:id="rId25"/>
+      <w:headerReference w:type="default" r:id="rId27"/>
+      <w:footerReference w:type="default" r:id="rId28"/>
       <w:pgSz w:w="11906" w:h="16838"/>
       <w:pgMar w:top="720" w:right="720" w:bottom="720" w:left="720" w:header="708" w:footer="708" w:gutter="0"/>
       <w:cols w:space="708"/>

</xml_diff>

<commit_message>
Completed test case 5
</commit_message>
<xml_diff>
--- a/HangmanReport.docx
+++ b/HangmanReport.docx
@@ -360,23 +360,7 @@
                 <w:noProof/>
                 <w:lang w:val="en-US"/>
               </w:rPr>
-              <w:t>Refactori</w:t>
-            </w:r>
-            <w:r>
-              <w:rPr>
-                <w:rStyle w:val="Hyperlink"/>
-                <w:noProof/>
-                <w:lang w:val="en-US"/>
-              </w:rPr>
-              <w:t>n</w:t>
-            </w:r>
-            <w:r>
-              <w:rPr>
-                <w:rStyle w:val="Hyperlink"/>
-                <w:noProof/>
-                <w:lang w:val="en-US"/>
-              </w:rPr>
-              <w:t>g</w:t>
+              <w:t>Refactoring</w:t>
             </w:r>
             <w:r>
               <w:rPr>
@@ -639,21 +623,7 @@
         <w:rPr>
           <w:lang w:val="en-US"/>
         </w:rPr>
-        <w:t xml:space="preserve">construct a blank </w:t>
-      </w:r>
-      <w:proofErr w:type="spellStart"/>
-      <w:r>
-        <w:rPr>
-          <w:lang w:val="en-US"/>
-        </w:rPr>
-        <w:t>Tkinter</w:t>
-      </w:r>
-      <w:proofErr w:type="spellEnd"/>
-      <w:r>
-        <w:rPr>
-          <w:lang w:val="en-US"/>
-        </w:rPr>
-        <w:t xml:space="preserve"> window.</w:t>
+        <w:t>construct a blank Tkinter window.</w:t>
       </w:r>
     </w:p>
     <w:p>
@@ -711,15 +681,7 @@
         <w:t xml:space="preserve">Player </w:t>
       </w:r>
       <w:r>
-        <w:t xml:space="preserve">will be presented with </w:t>
-      </w:r>
-      <w:proofErr w:type="gramStart"/>
-      <w:r>
-        <w:t>a number of</w:t>
-      </w:r>
-      <w:proofErr w:type="gramEnd"/>
-      <w:r>
-        <w:t xml:space="preserve"> blank spaces representing the missing letters </w:t>
+        <w:t xml:space="preserve">will be presented with a number of blank spaces representing the missing letters </w:t>
       </w:r>
       <w:r>
         <w:t xml:space="preserve">the player </w:t>
@@ -956,19 +918,11 @@
         </w:rPr>
         <w:t xml:space="preserve">the </w:t>
       </w:r>
-      <w:proofErr w:type="spellStart"/>
-      <w:r>
-        <w:rPr>
-          <w:lang w:val="en-US"/>
-        </w:rPr>
-        <w:t>Tkinter</w:t>
-      </w:r>
-      <w:proofErr w:type="spellEnd"/>
-      <w:r>
-        <w:rPr>
-          <w:lang w:val="en-US"/>
-        </w:rPr>
-        <w:t xml:space="preserve"> window.</w:t>
+      <w:r>
+        <w:rPr>
+          <w:lang w:val="en-US"/>
+        </w:rPr>
+        <w:t>Tkinter window.</w:t>
       </w:r>
     </w:p>
     <w:p>
@@ -1051,21 +1005,7 @@
         <w:rPr>
           <w:lang w:val="en-US"/>
         </w:rPr>
-        <w:t xml:space="preserve">Word is displayed in </w:t>
-      </w:r>
-      <w:proofErr w:type="spellStart"/>
-      <w:r>
-        <w:rPr>
-          <w:lang w:val="en-US"/>
-        </w:rPr>
-        <w:t>Tkinter</w:t>
-      </w:r>
-      <w:proofErr w:type="spellEnd"/>
-      <w:r>
-        <w:rPr>
-          <w:lang w:val="en-US"/>
-        </w:rPr>
-        <w:t xml:space="preserve"> window</w:t>
+        <w:t>Word is displayed in Tkinter window</w:t>
       </w:r>
     </w:p>
     <w:p>
@@ -1112,19 +1052,11 @@
         </w:rPr>
         <w:t xml:space="preserve">displayed to </w:t>
       </w:r>
-      <w:proofErr w:type="spellStart"/>
-      <w:r>
-        <w:rPr>
-          <w:lang w:val="en-US"/>
-        </w:rPr>
-        <w:t>Tkinter</w:t>
-      </w:r>
-      <w:proofErr w:type="spellEnd"/>
-      <w:r>
-        <w:rPr>
-          <w:lang w:val="en-US"/>
-        </w:rPr>
-        <w:t xml:space="preserve"> window</w:t>
+      <w:r>
+        <w:rPr>
+          <w:lang w:val="en-US"/>
+        </w:rPr>
+        <w:t>Tkinter window</w:t>
       </w:r>
       <w:r>
         <w:rPr>
@@ -1270,49 +1202,7 @@
         <w:rPr>
           <w:lang w:val="en-US"/>
         </w:rPr>
-        <w:t xml:space="preserve">Figures 1. and 2. In the code images above, it shows that the random word is being generated from a python library and I am selecting 1 of these words. I am then printing the word to the console and also creating a </w:t>
-      </w:r>
-      <w:proofErr w:type="spellStart"/>
-      <w:r>
-        <w:rPr>
-          <w:lang w:val="en-US"/>
-        </w:rPr>
-        <w:t>wordlabel</w:t>
-      </w:r>
-      <w:proofErr w:type="spellEnd"/>
-      <w:r>
-        <w:rPr>
-          <w:lang w:val="en-US"/>
-        </w:rPr>
-        <w:t xml:space="preserve"> to hold the random </w:t>
-      </w:r>
-      <w:proofErr w:type="gramStart"/>
-      <w:r>
-        <w:rPr>
-          <w:lang w:val="en-US"/>
-        </w:rPr>
-        <w:t>word..</w:t>
-      </w:r>
-      <w:proofErr w:type="gramEnd"/>
-      <w:r>
-        <w:rPr>
-          <w:lang w:val="en-US"/>
-        </w:rPr>
-        <w:t xml:space="preserve"> Figure 3. Shows the random word generated in the </w:t>
-      </w:r>
-      <w:proofErr w:type="spellStart"/>
-      <w:r>
-        <w:rPr>
-          <w:lang w:val="en-US"/>
-        </w:rPr>
-        <w:t>Tkinter</w:t>
-      </w:r>
-      <w:proofErr w:type="spellEnd"/>
-      <w:r>
-        <w:rPr>
-          <w:lang w:val="en-US"/>
-        </w:rPr>
-        <w:t xml:space="preserve"> window and in console.</w:t>
+        <w:t>Figures 1. and 2. In the code images above, it shows that the random word is being generated from a python library and I am selecting 1 of these words. I am then printing the word to the console and also creating a wordlabel to hold the random word.. Figure 3. Shows the random word generated in the Tkinter window and in console.</w:t>
       </w:r>
     </w:p>
     <w:p>
@@ -1341,21 +1231,7 @@
         <w:rPr>
           <w:lang w:val="en-US"/>
         </w:rPr>
-        <w:t xml:space="preserve">The word is displayed in lowercase in the </w:t>
-      </w:r>
-      <w:proofErr w:type="spellStart"/>
-      <w:r>
-        <w:rPr>
-          <w:lang w:val="en-US"/>
-        </w:rPr>
-        <w:t>Tkinter</w:t>
-      </w:r>
-      <w:proofErr w:type="spellEnd"/>
-      <w:r>
-        <w:rPr>
-          <w:lang w:val="en-US"/>
-        </w:rPr>
-        <w:t xml:space="preserve"> window and printed to the console.</w:t>
+        <w:t>The word is displayed in lowercase in the Tkinter window and printed to the console.</w:t>
       </w:r>
     </w:p>
     <w:p>
@@ -1499,25 +1375,7 @@
           <w:szCs w:val="24"/>
           <w:lang w:val="en-US"/>
         </w:rPr>
-        <w:t xml:space="preserve"> I realized it would be better if the word </w:t>
-      </w:r>
-      <w:proofErr w:type="gramStart"/>
-      <w:r>
-        <w:rPr>
-          <w:sz w:val="24"/>
-          <w:szCs w:val="24"/>
-          <w:lang w:val="en-US"/>
-        </w:rPr>
-        <w:t>was</w:t>
-      </w:r>
-      <w:proofErr w:type="gramEnd"/>
-      <w:r>
-        <w:rPr>
-          <w:sz w:val="24"/>
-          <w:szCs w:val="24"/>
-          <w:lang w:val="en-US"/>
-        </w:rPr>
-        <w:t xml:space="preserve"> uppercase</w:t>
+        <w:t xml:space="preserve"> I realized it would be better if the word was uppercase</w:t>
       </w:r>
       <w:r>
         <w:rPr>
@@ -1671,6 +1529,15 @@
     </w:p>
     <w:p>
       <w:pPr>
+        <w:rPr>
+          <w:sz w:val="24"/>
+          <w:szCs w:val="24"/>
+          <w:lang w:val="en-US"/>
+        </w:rPr>
+      </w:pPr>
+    </w:p>
+    <w:p>
+      <w:pPr>
         <w:jc w:val="center"/>
         <w:rPr>
           <w:b/>
@@ -1688,6 +1555,7 @@
           <w:szCs w:val="24"/>
           <w:lang w:val="en-US"/>
         </w:rPr>
+        <w:lastRenderedPageBreak/>
         <w:t xml:space="preserve">Test </w:t>
       </w:r>
       <w:r>
@@ -1733,7 +1601,6 @@
           <w:bCs/>
           <w:lang w:val="en-US"/>
         </w:rPr>
-        <w:lastRenderedPageBreak/>
         <w:t xml:space="preserve">Description: </w:t>
       </w:r>
       <w:r>
@@ -2169,25 +2036,7 @@
           <w:szCs w:val="24"/>
           <w:lang w:val="en-US"/>
         </w:rPr>
-        <w:t xml:space="preserve"> The </w:t>
-      </w:r>
-      <w:proofErr w:type="spellStart"/>
-      <w:r>
-        <w:rPr>
-          <w:sz w:val="24"/>
-          <w:szCs w:val="24"/>
-          <w:lang w:val="en-US"/>
-        </w:rPr>
-        <w:t>hiddenword</w:t>
-      </w:r>
-      <w:proofErr w:type="spellEnd"/>
-      <w:r>
-        <w:rPr>
-          <w:sz w:val="24"/>
-          <w:szCs w:val="24"/>
-          <w:lang w:val="en-US"/>
-        </w:rPr>
-        <w:t xml:space="preserve"> code for this test case should also be encapsulated.</w:t>
+        <w:t xml:space="preserve"> The hiddenword code for this test case should also be encapsulated.</w:t>
       </w:r>
     </w:p>
     <w:p>
@@ -2295,21 +2144,7 @@
         <w:rPr>
           <w:lang w:val="en-US"/>
         </w:rPr>
-        <w:t xml:space="preserve">The </w:t>
-      </w:r>
-      <w:proofErr w:type="spellStart"/>
-      <w:r>
-        <w:rPr>
-          <w:lang w:val="en-US"/>
-        </w:rPr>
-        <w:t>hiddenword</w:t>
-      </w:r>
-      <w:proofErr w:type="spellEnd"/>
-      <w:r>
-        <w:rPr>
-          <w:lang w:val="en-US"/>
-        </w:rPr>
-        <w:t xml:space="preserve"> code is now encapsulated</w:t>
+        <w:t>The hiddenword code is now encapsulated</w:t>
       </w:r>
       <w:r>
         <w:rPr>
@@ -2800,7 +2635,15 @@
           <w:szCs w:val="24"/>
           <w:lang w:val="en-US"/>
         </w:rPr>
-        <w:t xml:space="preserve">, also it </w:t>
+        <w:t xml:space="preserve"> and </w:t>
+      </w:r>
+      <w:r>
+        <w:rPr>
+          <w:sz w:val="24"/>
+          <w:szCs w:val="24"/>
+          <w:lang w:val="en-US"/>
+        </w:rPr>
+        <w:t xml:space="preserve">it </w:t>
       </w:r>
       <w:r>
         <w:rPr>
@@ -2880,7 +2723,31 @@
           <w:szCs w:val="24"/>
           <w:lang w:val="en-US"/>
         </w:rPr>
-        <w:t xml:space="preserve"> want to remove the previous text from the box on confirm.</w:t>
+        <w:t xml:space="preserve"> want to remove the previous text from the box on confirm</w:t>
+      </w:r>
+      <w:r>
+        <w:rPr>
+          <w:sz w:val="24"/>
+          <w:szCs w:val="24"/>
+          <w:lang w:val="en-US"/>
+        </w:rPr>
+        <w:t>ation</w:t>
+      </w:r>
+      <w:r>
+        <w:rPr>
+          <w:sz w:val="24"/>
+          <w:szCs w:val="24"/>
+          <w:lang w:val="en-US"/>
+        </w:rPr>
+        <w:t xml:space="preserve"> and show error checking for wrong input</w:t>
+      </w:r>
+      <w:r>
+        <w:rPr>
+          <w:sz w:val="24"/>
+          <w:szCs w:val="24"/>
+          <w:lang w:val="en-US"/>
+        </w:rPr>
+        <w:t>.</w:t>
       </w:r>
     </w:p>
     <w:p>
@@ -3030,11 +2897,9 @@
       </w:r>
       <w:r>
         <w:rPr>
-          <w:sz w:val="24"/>
-          <w:szCs w:val="24"/>
-          <w:lang w:val="en-US"/>
-        </w:rPr>
-        <w:t>Second refactoring</w:t>
+          <w:noProof/>
+        </w:rPr>
+        <w:t xml:space="preserve"> </w:t>
       </w:r>
       <w:r>
         <w:rPr>
@@ -3076,6 +2941,22 @@
           </wp:inline>
         </w:drawing>
       </w:r>
+      <w:r>
+        <w:rPr>
+          <w:sz w:val="24"/>
+          <w:szCs w:val="24"/>
+          <w:lang w:val="en-US"/>
+        </w:rPr>
+        <w:t xml:space="preserve"> </w:t>
+      </w:r>
+      <w:r>
+        <w:rPr>
+          <w:sz w:val="24"/>
+          <w:szCs w:val="24"/>
+          <w:lang w:val="en-US"/>
+        </w:rPr>
+        <w:t>Second refactoring</w:t>
+      </w:r>
     </w:p>
     <w:p>
       <w:pPr>
@@ -3109,48 +2990,163 @@
           <w:szCs w:val="24"/>
           <w:lang w:val="en-US"/>
         </w:rPr>
-        <w:t>The code has been refactored to accept only the first character of the input and only update if the character is a letter.</w:t>
-      </w:r>
-      <w:r>
-        <w:rPr>
-          <w:sz w:val="24"/>
-          <w:szCs w:val="24"/>
+        <w:t>The code has been refactored</w:t>
+      </w:r>
+      <w:r>
+        <w:rPr>
+          <w:sz w:val="24"/>
+          <w:szCs w:val="24"/>
+          <w:lang w:val="en-US"/>
+        </w:rPr>
+        <w:t xml:space="preserve"> twice, the code after refactor 1 had an additional if condition so I combined them, now refactor 2 includes all the features mentioned above.</w:t>
+      </w:r>
+    </w:p>
+    <w:p>
+      <w:pPr>
+        <w:rPr>
+          <w:lang w:val="en-US"/>
+        </w:rPr>
+      </w:pPr>
+      <w:r>
+        <w:rPr>
+          <w:lang w:val="en-US"/>
+        </w:rPr>
+        <w:br w:type="page"/>
+      </w:r>
+    </w:p>
+    <w:p>
+      <w:pPr>
+        <w:jc w:val="center"/>
+        <w:rPr>
+          <w:b/>
+          <w:bCs/>
+          <w:sz w:val="24"/>
+          <w:szCs w:val="24"/>
+          <w:lang w:val="en-US"/>
+        </w:rPr>
+      </w:pPr>
+      <w:r>
+        <w:rPr>
+          <w:b/>
+          <w:bCs/>
+          <w:sz w:val="24"/>
+          <w:szCs w:val="24"/>
+          <w:lang w:val="en-US"/>
+        </w:rPr>
+        <w:lastRenderedPageBreak/>
+        <w:t xml:space="preserve">Test </w:t>
+      </w:r>
+      <w:r>
+        <w:rPr>
+          <w:b/>
+          <w:bCs/>
+          <w:sz w:val="24"/>
+          <w:szCs w:val="24"/>
+          <w:lang w:val="en-US"/>
+        </w:rPr>
+        <w:t>Case</w:t>
+      </w:r>
+      <w:r>
+        <w:rPr>
+          <w:b/>
+          <w:bCs/>
+          <w:sz w:val="24"/>
+          <w:szCs w:val="24"/>
+          <w:lang w:val="en-US"/>
+        </w:rPr>
+        <w:t xml:space="preserve">: </w:t>
+      </w:r>
+      <w:r>
+        <w:rPr>
+          <w:b/>
+          <w:bCs/>
+          <w:sz w:val="24"/>
+          <w:szCs w:val="24"/>
+          <w:lang w:val="en-US"/>
+        </w:rPr>
+        <w:t>4</w:t>
+      </w:r>
+    </w:p>
+    <w:p>
+      <w:pPr>
+        <w:rPr>
+          <w:lang w:val="en-US"/>
+        </w:rPr>
+      </w:pPr>
+      <w:r>
+        <w:rPr>
+          <w:b/>
+          <w:bCs/>
+          <w:lang w:val="en-US"/>
+        </w:rPr>
+        <w:t>Description:</w:t>
+      </w:r>
+      <w:r>
+        <w:rPr>
           <w:lang w:val="en-US"/>
         </w:rPr>
         <w:t xml:space="preserve"> </w:t>
       </w:r>
-      <w:proofErr w:type="gramStart"/>
-      <w:r>
-        <w:rPr>
-          <w:sz w:val="24"/>
-          <w:szCs w:val="24"/>
-          <w:lang w:val="en-US"/>
-        </w:rPr>
-        <w:t>Also</w:t>
-      </w:r>
-      <w:proofErr w:type="gramEnd"/>
-      <w:r>
-        <w:rPr>
-          <w:sz w:val="24"/>
-          <w:szCs w:val="24"/>
-          <w:lang w:val="en-US"/>
-        </w:rPr>
-        <w:t xml:space="preserve"> it now removes the old text in the entry.</w:t>
-      </w:r>
-    </w:p>
-    <w:p>
-      <w:pPr>
-        <w:rPr>
-          <w:lang w:val="en-US"/>
-        </w:rPr>
-      </w:pPr>
+      <w:r>
+        <w:rPr>
+          <w:lang w:val="en-US"/>
+        </w:rPr>
+        <w:t>If user’s guess</w:t>
+      </w:r>
+      <w:r>
+        <w:rPr>
+          <w:lang w:val="en-US"/>
+        </w:rPr>
+        <w:t>ed letter</w:t>
+      </w:r>
+      <w:r>
+        <w:rPr>
+          <w:lang w:val="en-US"/>
+        </w:rPr>
+        <w:t xml:space="preserve"> is in </w:t>
+      </w:r>
+      <w:r>
+        <w:rPr>
+          <w:lang w:val="en-US"/>
+        </w:rPr>
+        <w:t>the word it will reveal all instances of that letter</w:t>
+      </w:r>
+      <w:r>
+        <w:rPr>
+          <w:lang w:val="en-US"/>
+        </w:rPr>
+        <w:t xml:space="preserve"> in the word</w:t>
+      </w:r>
+      <w:r>
+        <w:rPr>
+          <w:lang w:val="en-US"/>
+        </w:rPr>
+        <w:t>.</w:t>
+      </w:r>
+    </w:p>
+    <w:p>
+      <w:pPr>
+        <w:rPr>
+          <w:b/>
+          <w:bCs/>
+          <w:lang w:val="en-US"/>
+        </w:rPr>
+      </w:pPr>
+      <w:r>
+        <w:rPr>
+          <w:b/>
+          <w:bCs/>
+          <w:lang w:val="en-US"/>
+        </w:rPr>
+        <w:t>Test Steps:</w:t>
+      </w:r>
     </w:p>
     <w:p>
       <w:pPr>
         <w:pStyle w:val="ListParagraph"/>
         <w:numPr>
           <w:ilvl w:val="0"/>
-          <w:numId w:val="1"/>
+          <w:numId w:val="9"/>
         </w:numPr>
         <w:rPr>
           <w:lang w:val="en-US"/>
@@ -3160,46 +3156,13 @@
         <w:rPr>
           <w:lang w:val="en-US"/>
         </w:rPr>
-        <w:lastRenderedPageBreak/>
-        <w:t>Make words invisible and display as underlines</w:t>
-      </w:r>
-      <w:r>
-        <w:rPr>
-          <w:lang w:val="en-US"/>
-        </w:rPr>
-        <w:t xml:space="preserve"> to the screen</w:t>
-      </w:r>
-    </w:p>
-    <w:p>
-      <w:pPr>
-        <w:pStyle w:val="ListParagraph"/>
-        <w:numPr>
-          <w:ilvl w:val="1"/>
-          <w:numId w:val="1"/>
-        </w:numPr>
-        <w:rPr>
-          <w:lang w:val="en-US"/>
-        </w:rPr>
-      </w:pPr>
-      <w:r>
-        <w:rPr>
-          <w:lang w:val="en-US"/>
-        </w:rPr>
-        <w:t xml:space="preserve">An underscore is shown for </w:t>
-      </w:r>
-      <w:proofErr w:type="gramStart"/>
-      <w:r>
-        <w:rPr>
-          <w:lang w:val="en-US"/>
-        </w:rPr>
-        <w:t>each and every</w:t>
-      </w:r>
-      <w:proofErr w:type="gramEnd"/>
-      <w:r>
-        <w:rPr>
-          <w:lang w:val="en-US"/>
-        </w:rPr>
-        <w:t xml:space="preserve"> letter</w:t>
+        <w:t>User types in their letter</w:t>
+      </w:r>
+      <w:r>
+        <w:rPr>
+          <w:lang w:val="en-US"/>
+        </w:rPr>
+        <w:t xml:space="preserve"> and confirms</w:t>
       </w:r>
     </w:p>
     <w:p>
@@ -3207,7 +3170,7 @@
         <w:pStyle w:val="ListParagraph"/>
         <w:numPr>
           <w:ilvl w:val="0"/>
-          <w:numId w:val="1"/>
+          <w:numId w:val="9"/>
         </w:numPr>
         <w:rPr>
           <w:lang w:val="en-US"/>
@@ -3217,60 +3180,583 @@
         <w:rPr>
           <w:lang w:val="en-US"/>
         </w:rPr>
-        <w:t>User can input letters 1 at a time to display</w:t>
-      </w:r>
-    </w:p>
-    <w:p>
-      <w:pPr>
-        <w:rPr>
-          <w:lang w:val="en-US"/>
-        </w:rPr>
-      </w:pPr>
-    </w:p>
-    <w:p>
-      <w:pPr>
-        <w:rPr>
-          <w:lang w:val="en-US"/>
-        </w:rPr>
-      </w:pPr>
-      <w:r>
-        <w:rPr>
-          <w:lang w:val="en-US"/>
-        </w:rPr>
-        <w:t>Only allow letters</w:t>
-      </w:r>
+        <w:t>Check if hidden word is in word</w:t>
+      </w:r>
+    </w:p>
+    <w:p>
+      <w:pPr>
+        <w:pStyle w:val="ListParagraph"/>
+        <w:numPr>
+          <w:ilvl w:val="0"/>
+          <w:numId w:val="9"/>
+        </w:numPr>
+        <w:rPr>
+          <w:lang w:val="en-US"/>
+        </w:rPr>
+      </w:pPr>
+      <w:r>
+        <w:rPr>
+          <w:lang w:val="en-US"/>
+        </w:rPr>
+        <w:t xml:space="preserve">If letter in </w:t>
+      </w:r>
+      <w:r>
+        <w:rPr>
+          <w:lang w:val="en-US"/>
+        </w:rPr>
+        <w:t xml:space="preserve">hidden word </w:t>
+      </w:r>
+      <w:r>
+        <w:rPr>
+          <w:lang w:val="en-US"/>
+        </w:rPr>
+        <w:t xml:space="preserve">update display </w:t>
+      </w:r>
+      <w:r>
+        <w:rPr>
+          <w:lang w:val="en-US"/>
+        </w:rPr>
+        <w:t>with revealed letters</w:t>
+      </w:r>
+    </w:p>
+    <w:p>
+      <w:pPr>
+        <w:pStyle w:val="ListParagraph"/>
+        <w:numPr>
+          <w:ilvl w:val="0"/>
+          <w:numId w:val="9"/>
+        </w:numPr>
+        <w:rPr>
+          <w:lang w:val="en-US"/>
+        </w:rPr>
+      </w:pPr>
+      <w:r>
+        <w:rPr>
+          <w:lang w:val="en-US"/>
+        </w:rPr>
+        <w:t>Otherwise do nothing, wrong guess will be handled in next test case</w:t>
+      </w:r>
+    </w:p>
+    <w:p>
+      <w:pPr>
+        <w:rPr>
+          <w:lang w:val="en-US"/>
+        </w:rPr>
+      </w:pPr>
+      <w:r>
+        <w:rPr>
+          <w:b/>
+          <w:bCs/>
+          <w:lang w:val="en-US"/>
+        </w:rPr>
+        <w:t>Expected Result:</w:t>
+      </w:r>
+      <w:r>
+        <w:rPr>
+          <w:lang w:val="en-US"/>
+        </w:rPr>
+        <w:t xml:space="preserve"> After the user confirms their letter entry</w:t>
+      </w:r>
+      <w:r>
+        <w:rPr>
+          <w:lang w:val="en-US"/>
+        </w:rPr>
+        <w:t xml:space="preserve">, </w:t>
+      </w:r>
+      <w:r>
+        <w:rPr>
+          <w:lang w:val="en-US"/>
+        </w:rPr>
+        <w:t xml:space="preserve">if letter in hidden word, the display </w:t>
+      </w:r>
+      <w:r>
+        <w:rPr>
+          <w:lang w:val="en-US"/>
+        </w:rPr>
+        <w:t>will be updated with the revealed letters</w:t>
+      </w:r>
+      <w:r>
+        <w:rPr>
+          <w:lang w:val="en-US"/>
+        </w:rPr>
+        <w:t>.</w:t>
+      </w:r>
+    </w:p>
+    <w:p>
+      <w:pPr>
+        <w:rPr>
+          <w:b/>
+          <w:bCs/>
+          <w:noProof/>
+        </w:rPr>
+      </w:pPr>
+      <w:r>
+        <w:rPr>
+          <w:b/>
+          <w:bCs/>
+          <w:noProof/>
+        </w:rPr>
+        <w:t>**In order to complete this test case I had to refactor</w:t>
+      </w:r>
+      <w:r>
+        <w:rPr>
+          <w:b/>
+          <w:bCs/>
+          <w:noProof/>
+        </w:rPr>
+        <w:t xml:space="preserve"> how the hidden word works – See </w:t>
+      </w:r>
+      <w:hyperlink w:anchor="codesmell1" w:history="1">
+        <w:r>
+          <w:rPr>
+            <w:rStyle w:val="Hyperlink"/>
+            <w:b/>
+            <w:bCs/>
+            <w:noProof/>
+          </w:rPr>
+          <w:t>code sm</w:t>
+        </w:r>
+        <w:r>
+          <w:rPr>
+            <w:rStyle w:val="Hyperlink"/>
+            <w:b/>
+            <w:bCs/>
+            <w:noProof/>
+          </w:rPr>
+          <w:t>e</w:t>
+        </w:r>
+        <w:r>
+          <w:rPr>
+            <w:rStyle w:val="Hyperlink"/>
+            <w:b/>
+            <w:bCs/>
+            <w:noProof/>
+          </w:rPr>
+          <w:t>ll 1</w:t>
+        </w:r>
+      </w:hyperlink>
+      <w:r>
+        <w:rPr>
+          <w:b/>
+          <w:bCs/>
+          <w:noProof/>
+        </w:rPr>
+        <w:t>.</w:t>
+      </w:r>
+    </w:p>
+    <w:p>
+      <w:pPr>
+        <w:rPr>
+          <w:b/>
+          <w:bCs/>
+          <w:noProof/>
+        </w:rPr>
+      </w:pPr>
+      <w:r>
+        <w:rPr>
+          <w:noProof/>
+        </w:rPr>
+        <mc:AlternateContent>
+          <mc:Choice Requires="wps">
+            <w:drawing>
+              <wp:anchor distT="0" distB="0" distL="114300" distR="114300" simplePos="0" relativeHeight="251659264" behindDoc="0" locked="0" layoutInCell="1" allowOverlap="1" wp14:anchorId="6D7531B9" wp14:editId="017CC2F1">
+                <wp:simplePos x="0" y="0"/>
+                <wp:positionH relativeFrom="column">
+                  <wp:posOffset>476250</wp:posOffset>
+                </wp:positionH>
+                <wp:positionV relativeFrom="paragraph">
+                  <wp:posOffset>608965</wp:posOffset>
+                </wp:positionV>
+                <wp:extent cx="4181475" cy="2638425"/>
+                <wp:effectExtent l="19050" t="19050" r="28575" b="28575"/>
+                <wp:wrapNone/>
+                <wp:docPr id="33" name="Rectangle 33"/>
+                <wp:cNvGraphicFramePr/>
+                <a:graphic xmlns:a="http://schemas.openxmlformats.org/drawingml/2006/main">
+                  <a:graphicData uri="http://schemas.microsoft.com/office/word/2010/wordprocessingShape">
+                    <wps:wsp>
+                      <wps:cNvSpPr/>
+                      <wps:spPr>
+                        <a:xfrm>
+                          <a:off x="0" y="0"/>
+                          <a:ext cx="4181475" cy="2638425"/>
+                        </a:xfrm>
+                        <a:prstGeom prst="rect">
+                          <a:avLst/>
+                        </a:prstGeom>
+                        <a:noFill/>
+                        <a:ln w="28575">
+                          <a:solidFill>
+                            <a:srgbClr val="FF0000"/>
+                          </a:solidFill>
+                        </a:ln>
+                      </wps:spPr>
+                      <wps:style>
+                        <a:lnRef idx="2">
+                          <a:schemeClr val="accent1">
+                            <a:shade val="50000"/>
+                          </a:schemeClr>
+                        </a:lnRef>
+                        <a:fillRef idx="1">
+                          <a:schemeClr val="accent1"/>
+                        </a:fillRef>
+                        <a:effectRef idx="0">
+                          <a:schemeClr val="accent1"/>
+                        </a:effectRef>
+                        <a:fontRef idx="minor">
+                          <a:schemeClr val="lt1"/>
+                        </a:fontRef>
+                      </wps:style>
+                      <wps:bodyPr rot="0" spcFirstLastPara="0" vertOverflow="overflow" horzOverflow="overflow" vert="horz" wrap="square" lIns="91440" tIns="45720" rIns="91440" bIns="45720" numCol="1" spcCol="0" rtlCol="0" fromWordArt="0" anchor="ctr" anchorCtr="0" forceAA="0" compatLnSpc="1">
+                        <a:prstTxWarp prst="textNoShape">
+                          <a:avLst/>
+                        </a:prstTxWarp>
+                        <a:noAutofit/>
+                      </wps:bodyPr>
+                    </wps:wsp>
+                  </a:graphicData>
+                </a:graphic>
+                <wp14:sizeRelH relativeFrom="margin">
+                  <wp14:pctWidth>0</wp14:pctWidth>
+                </wp14:sizeRelH>
+                <wp14:sizeRelV relativeFrom="margin">
+                  <wp14:pctHeight>0</wp14:pctHeight>
+                </wp14:sizeRelV>
+              </wp:anchor>
+            </w:drawing>
+          </mc:Choice>
+          <mc:Fallback>
+            <w:pict>
+              <v:rect w14:anchorId="68FA6826" id="Rectangle 33" o:spid="_x0000_s1026" style="position:absolute;margin-left:37.5pt;margin-top:47.95pt;width:329.25pt;height:207.75pt;z-index:251659264;visibility:visible;mso-wrap-style:square;mso-width-percent:0;mso-height-percent:0;mso-wrap-distance-left:9pt;mso-wrap-distance-top:0;mso-wrap-distance-right:9pt;mso-wrap-distance-bottom:0;mso-position-horizontal:absolute;mso-position-horizontal-relative:text;mso-position-vertical:absolute;mso-position-vertical-relative:text;mso-width-percent:0;mso-height-percent:0;mso-width-relative:margin;mso-height-relative:margin;v-text-anchor:middle" o:gfxdata="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" filled="f" strokecolor="red" strokeweight="2.25pt"/>
+            </w:pict>
+          </mc:Fallback>
+        </mc:AlternateContent>
+      </w:r>
+      <w:r>
+        <w:rPr>
+          <w:noProof/>
+        </w:rPr>
+        <w:drawing>
+          <wp:inline distT="0" distB="0" distL="0" distR="0" wp14:anchorId="3A99493A" wp14:editId="781FED9E">
+            <wp:extent cx="4685926" cy="3714750"/>
+            <wp:effectExtent l="0" t="0" r="635" b="0"/>
+            <wp:docPr id="32" name="Picture 32"/>
+            <wp:cNvGraphicFramePr>
+              <a:graphicFrameLocks xmlns:a="http://schemas.openxmlformats.org/drawingml/2006/main" noChangeAspect="1"/>
+            </wp:cNvGraphicFramePr>
+            <a:graphic xmlns:a="http://schemas.openxmlformats.org/drawingml/2006/main">
+              <a:graphicData uri="http://schemas.openxmlformats.org/drawingml/2006/picture">
+                <pic:pic xmlns:pic="http://schemas.openxmlformats.org/drawingml/2006/picture">
+                  <pic:nvPicPr>
+                    <pic:cNvPr id="1" name=""/>
+                    <pic:cNvPicPr/>
+                  </pic:nvPicPr>
+                  <pic:blipFill>
+                    <a:blip r:embed="rId21"/>
+                    <a:stretch>
+                      <a:fillRect/>
+                    </a:stretch>
+                  </pic:blipFill>
+                  <pic:spPr>
+                    <a:xfrm>
+                      <a:off x="0" y="0"/>
+                      <a:ext cx="4693020" cy="3720374"/>
+                    </a:xfrm>
+                    <a:prstGeom prst="rect">
+                      <a:avLst/>
+                    </a:prstGeom>
+                  </pic:spPr>
+                </pic:pic>
+              </a:graphicData>
+            </a:graphic>
+          </wp:inline>
+        </w:drawing>
+      </w:r>
+      <w:r>
+        <w:rPr>
+          <w:noProof/>
+        </w:rPr>
+        <w:drawing>
+          <wp:inline distT="0" distB="0" distL="0" distR="0" wp14:anchorId="1C41A80A" wp14:editId="6B918D68">
+            <wp:extent cx="1819275" cy="1676400"/>
+            <wp:effectExtent l="0" t="0" r="9525" b="0"/>
+            <wp:docPr id="31" name="Picture 31"/>
+            <wp:cNvGraphicFramePr>
+              <a:graphicFrameLocks xmlns:a="http://schemas.openxmlformats.org/drawingml/2006/main" noChangeAspect="1"/>
+            </wp:cNvGraphicFramePr>
+            <a:graphic xmlns:a="http://schemas.openxmlformats.org/drawingml/2006/main">
+              <a:graphicData uri="http://schemas.openxmlformats.org/drawingml/2006/picture">
+                <pic:pic xmlns:pic="http://schemas.openxmlformats.org/drawingml/2006/picture">
+                  <pic:nvPicPr>
+                    <pic:cNvPr id="1" name=""/>
+                    <pic:cNvPicPr/>
+                  </pic:nvPicPr>
+                  <pic:blipFill>
+                    <a:blip r:embed="rId22"/>
+                    <a:stretch>
+                      <a:fillRect/>
+                    </a:stretch>
+                  </pic:blipFill>
+                  <pic:spPr>
+                    <a:xfrm>
+                      <a:off x="0" y="0"/>
+                      <a:ext cx="1819275" cy="1676400"/>
+                    </a:xfrm>
+                    <a:prstGeom prst="rect">
+                      <a:avLst/>
+                    </a:prstGeom>
+                  </pic:spPr>
+                </pic:pic>
+              </a:graphicData>
+            </a:graphic>
+          </wp:inline>
+        </w:drawing>
+      </w:r>
+    </w:p>
+    <w:p>
+      <w:pPr>
+        <w:rPr>
+          <w:lang w:val="en-US"/>
+        </w:rPr>
+      </w:pPr>
+      <w:r>
+        <w:rPr>
+          <w:lang w:val="en-US"/>
+        </w:rPr>
+        <w:t xml:space="preserve">Figures 1. </w:t>
+      </w:r>
+      <w:r>
+        <w:rPr>
+          <w:lang w:val="en-US"/>
+        </w:rPr>
+        <w:t>Shows the newly developed code that takes the user’s input and if the guessed letter is in the word and not in a list of correct letters then it performs the following: Appends letter to rightlist, converts the displayed word from string to list, a for loop that adds the current letter to the list for each position it appears, then converts the list back to string then lastly updates the hidden word with the new revealed letters.</w:t>
+      </w:r>
+      <w:r>
+        <w:rPr>
+          <w:lang w:val="en-US"/>
+        </w:rPr>
+        <w:t xml:space="preserve"> Figure 2. Shows that by enter E, the hidden word has been reveled with all occurrences of </w:t>
+      </w:r>
+      <w:r>
+        <w:rPr>
+          <w:lang w:val="en-US"/>
+        </w:rPr>
+        <w:t>E</w:t>
+      </w:r>
+      <w:r>
+        <w:rPr>
+          <w:lang w:val="en-US"/>
+        </w:rPr>
+        <w:t>.</w:t>
+      </w:r>
+    </w:p>
+    <w:p>
+      <w:pPr>
+        <w:rPr>
+          <w:lang w:val="en-US"/>
+        </w:rPr>
+      </w:pPr>
+      <w:r>
+        <w:rPr>
+          <w:b/>
+          <w:bCs/>
+          <w:lang w:val="en-US"/>
+        </w:rPr>
+        <w:t>Actual Result:</w:t>
+      </w:r>
+      <w:r>
+        <w:rPr>
+          <w:b/>
+          <w:bCs/>
+          <w:lang w:val="en-US"/>
+        </w:rPr>
+        <w:t xml:space="preserve"> </w:t>
+      </w:r>
+      <w:r>
+        <w:rPr>
+          <w:lang w:val="en-US"/>
+        </w:rPr>
+        <w:t xml:space="preserve">The </w:t>
+      </w:r>
+    </w:p>
+    <w:p>
+      <w:pPr>
+        <w:rPr>
+          <w:lang w:val="en-US"/>
+        </w:rPr>
+      </w:pPr>
+      <w:r>
+        <w:rPr>
+          <w:b/>
+          <w:bCs/>
+          <w:lang w:val="en-US"/>
+        </w:rPr>
+        <w:t xml:space="preserve">Pass / Fail: </w:t>
+      </w:r>
+      <w:r>
+        <w:rPr>
+          <w:lang w:val="en-US"/>
+        </w:rPr>
+        <w:t>Pass – While the code passed on the first attempt, there is still refactoring to be done.</w:t>
+      </w:r>
+    </w:p>
+    <w:p>
+      <w:pPr>
+        <w:rPr>
+          <w:b/>
+          <w:bCs/>
+          <w:lang w:val="en-US"/>
+        </w:rPr>
+      </w:pPr>
+    </w:p>
+    <w:p>
+      <w:pPr>
+        <w:jc w:val="center"/>
+        <w:rPr>
+          <w:b/>
+          <w:bCs/>
+          <w:sz w:val="24"/>
+          <w:szCs w:val="24"/>
+          <w:lang w:val="en-US"/>
+        </w:rPr>
+      </w:pPr>
+      <w:r>
+        <w:rPr>
+          <w:b/>
+          <w:bCs/>
+          <w:sz w:val="24"/>
+          <w:szCs w:val="24"/>
+          <w:lang w:val="en-US"/>
+        </w:rPr>
+        <w:t xml:space="preserve">Refactoring Test Case </w:t>
+      </w:r>
+      <w:r>
+        <w:rPr>
+          <w:b/>
+          <w:bCs/>
+          <w:sz w:val="24"/>
+          <w:szCs w:val="24"/>
+          <w:lang w:val="en-US"/>
+        </w:rPr>
+        <w:t>4</w:t>
+      </w:r>
+    </w:p>
+    <w:p>
+      <w:pPr>
+        <w:rPr>
+          <w:sz w:val="24"/>
+          <w:szCs w:val="24"/>
+          <w:lang w:val="en-US"/>
+        </w:rPr>
+      </w:pPr>
+      <w:r>
+        <w:rPr>
+          <w:b/>
+          <w:bCs/>
+          <w:sz w:val="24"/>
+          <w:szCs w:val="24"/>
+          <w:lang w:val="en-US"/>
+        </w:rPr>
+        <w:t>Refactor Reason:</w:t>
+      </w:r>
+      <w:r>
+        <w:rPr>
+          <w:sz w:val="24"/>
+          <w:szCs w:val="24"/>
+          <w:lang w:val="en-US"/>
+        </w:rPr>
+        <w:t xml:space="preserve"> Currently the user’s full input is taken rather than 1 letter and it does not check if the entry exists or if it is a letter. Also, for better usability I want to remove the previous text from the box on confirmation and show error checking for wrong input.</w:t>
+      </w:r>
+    </w:p>
+    <w:p>
+      <w:pPr>
+        <w:rPr>
+          <w:sz w:val="24"/>
+          <w:szCs w:val="24"/>
+          <w:lang w:val="en-US"/>
+        </w:rPr>
+      </w:pPr>
+      <w:r>
+        <w:rPr>
+          <w:sz w:val="24"/>
+          <w:szCs w:val="24"/>
+          <w:lang w:val="en-US"/>
+        </w:rPr>
+        <w:lastRenderedPageBreak/>
+        <w:t>Image here</w:t>
+      </w:r>
+    </w:p>
+    <w:p>
+      <w:pPr>
+        <w:rPr>
+          <w:sz w:val="24"/>
+          <w:szCs w:val="24"/>
+          <w:lang w:val="en-US"/>
+        </w:rPr>
+      </w:pPr>
+      <w:r>
+        <w:rPr>
+          <w:b/>
+          <w:bCs/>
+          <w:sz w:val="24"/>
+          <w:szCs w:val="24"/>
+          <w:lang w:val="en-US"/>
+        </w:rPr>
+        <w:t>Before / After:</w:t>
+      </w:r>
+      <w:r>
+        <w:rPr>
+          <w:sz w:val="24"/>
+          <w:szCs w:val="24"/>
+          <w:lang w:val="en-US"/>
+        </w:rPr>
+        <w:t xml:space="preserve"> The code has been refactored twice, the code after refactor 1 had an additional if condition so I combined them, now refactor 2 includes all the features mentioned above.</w:t>
+      </w:r>
+    </w:p>
+    <w:p>
+      <w:pPr>
+        <w:rPr>
+          <w:lang w:val="en-US"/>
+        </w:rPr>
+      </w:pPr>
+    </w:p>
+    <w:p>
+      <w:pPr>
+        <w:rPr>
+          <w:lang w:val="en-US"/>
+        </w:rPr>
+      </w:pPr>
+      <w:r>
+        <w:rPr>
+          <w:lang w:val="en-US"/>
+        </w:rPr>
+        <w:t>Future work:</w:t>
+      </w:r>
+    </w:p>
+    <w:p>
+      <w:pPr>
+        <w:rPr>
+          <w:lang w:val="en-US"/>
+        </w:rPr>
+      </w:pPr>
+      <w:r>
+        <w:rPr>
+          <w:lang w:val="en-US"/>
+        </w:rPr>
+        <w:t>Base word length on difficulty</w:t>
+      </w:r>
+    </w:p>
+    <w:p>
+      <w:pPr>
+        <w:rPr>
+          <w:lang w:val="en-US"/>
+        </w:rPr>
+      </w:pPr>
       <w:r>
         <w:rPr>
           <w:lang w:val="en-US"/>
         </w:rPr>
         <w:br w:type="page"/>
-      </w:r>
-    </w:p>
-    <w:p>
-      <w:pPr>
-        <w:rPr>
-          <w:lang w:val="en-US"/>
-        </w:rPr>
-      </w:pPr>
-      <w:r>
-        <w:rPr>
-          <w:lang w:val="en-US"/>
-        </w:rPr>
-        <w:lastRenderedPageBreak/>
-        <w:t>Future work:</w:t>
-      </w:r>
-    </w:p>
-    <w:p>
-      <w:pPr>
-        <w:rPr>
-          <w:lang w:val="en-US"/>
-        </w:rPr>
-      </w:pPr>
-      <w:r>
-        <w:rPr>
-          <w:lang w:val="en-US"/>
-        </w:rPr>
-        <w:t>Base word length on difficulty</w:t>
       </w:r>
     </w:p>
     <w:p>
@@ -3639,6 +4125,7 @@
           <w:lang w:val="en-US"/>
         </w:rPr>
       </w:pPr>
+      <w:bookmarkStart w:id="6" w:name="codesmell1"/>
       <w:r>
         <w:rPr>
           <w:b/>
@@ -3648,6 +4135,7 @@
         <w:t>Code Smell 1</w:t>
       </w:r>
     </w:p>
+    <w:bookmarkEnd w:id="6"/>
     <w:p>
       <w:pPr>
         <w:rPr>
@@ -3662,106 +4150,42 @@
         </w:rPr>
         <w:t xml:space="preserve">Code Smell reason: </w:t>
       </w:r>
-      <w:proofErr w:type="spellStart"/>
-      <w:r>
-        <w:rPr>
-          <w:lang w:val="en-US"/>
-        </w:rPr>
-        <w:t>Hiddenword</w:t>
-      </w:r>
-      <w:proofErr w:type="spellEnd"/>
-      <w:r>
-        <w:rPr>
-          <w:lang w:val="en-US"/>
-        </w:rPr>
-        <w:t xml:space="preserve"> is a string and is immutable in python, therefore when it comes to revealing the </w:t>
-      </w:r>
-      <w:proofErr w:type="spellStart"/>
-      <w:r>
-        <w:rPr>
-          <w:lang w:val="en-US"/>
-        </w:rPr>
-        <w:t>hiddenword</w:t>
-      </w:r>
-      <w:proofErr w:type="spellEnd"/>
-      <w:r>
-        <w:rPr>
-          <w:lang w:val="en-US"/>
-        </w:rPr>
-        <w:t xml:space="preserve"> string, the letters cannot be altered. </w:t>
-      </w:r>
-      <w:proofErr w:type="gramStart"/>
-      <w:r>
-        <w:rPr>
-          <w:lang w:val="en-US"/>
-        </w:rPr>
-        <w:t>Therefore</w:t>
-      </w:r>
-      <w:proofErr w:type="gramEnd"/>
-      <w:r>
-        <w:rPr>
-          <w:lang w:val="en-US"/>
-        </w:rPr>
-        <w:t xml:space="preserve"> </w:t>
-      </w:r>
-      <w:proofErr w:type="spellStart"/>
-      <w:r>
-        <w:rPr>
-          <w:lang w:val="en-US"/>
-        </w:rPr>
-        <w:t>hiddenword</w:t>
-      </w:r>
-      <w:proofErr w:type="spellEnd"/>
-      <w:r>
-        <w:rPr>
-          <w:lang w:val="en-US"/>
-        </w:rPr>
-        <w:t xml:space="preserve"> must become a list but </w:t>
-      </w:r>
-      <w:proofErr w:type="spellStart"/>
-      <w:r>
-        <w:rPr>
-          <w:lang w:val="en-US"/>
-        </w:rPr>
-        <w:t>tkinter</w:t>
-      </w:r>
-      <w:proofErr w:type="spellEnd"/>
-      <w:r>
-        <w:rPr>
-          <w:lang w:val="en-US"/>
-        </w:rPr>
-        <w:t xml:space="preserve"> can only display string variables, therefore we must convert the string to a list to allow for modifying, then back to a string to display it on </w:t>
-      </w:r>
-      <w:proofErr w:type="spellStart"/>
-      <w:r>
-        <w:rPr>
-          <w:lang w:val="en-US"/>
-        </w:rPr>
-        <w:t>Tkinter</w:t>
-      </w:r>
-      <w:proofErr w:type="spellEnd"/>
-      <w:r>
-        <w:rPr>
-          <w:lang w:val="en-US"/>
-        </w:rPr>
-        <w:t>.</w:t>
-      </w:r>
-    </w:p>
-    <w:p>
-      <w:pPr>
-        <w:rPr>
-          <w:lang w:val="en-US"/>
-        </w:rPr>
-      </w:pPr>
-      <w:r>
-        <w:rPr>
-          <w:lang w:val="en-US"/>
-        </w:rPr>
-        <w:t>Code affected:</w:t>
-      </w:r>
-    </w:p>
-    <w:p>
-      <w:pPr>
+      <w:r>
+        <w:rPr>
+          <w:lang w:val="en-US"/>
+        </w:rPr>
+        <w:t xml:space="preserve">Hiddenword is a string and is immutable in python, </w:t>
+      </w:r>
+      <w:r>
+        <w:rPr>
+          <w:lang w:val="en-US"/>
+        </w:rPr>
+        <w:t xml:space="preserve">so </w:t>
+      </w:r>
+      <w:r>
+        <w:rPr>
+          <w:lang w:val="en-US"/>
+        </w:rPr>
+        <w:t>when it comes to revealing the hiddenword string, the letters cannot be altered. Therefore</w:t>
+      </w:r>
+      <w:r>
+        <w:rPr>
+          <w:lang w:val="en-US"/>
+        </w:rPr>
+        <w:t>,</w:t>
+      </w:r>
+      <w:r>
+        <w:rPr>
+          <w:lang w:val="en-US"/>
+        </w:rPr>
+        <w:t xml:space="preserve"> hiddenword must become a list but tkinter can only display string variables, therefore we must convert the string to a list to allow for modifying, then back to a string to display it on Tkinter.</w:t>
+      </w:r>
+    </w:p>
+    <w:p>
+      <w:pPr>
+        <w:tabs>
+          <w:tab w:val="left" w:pos="1995"/>
+        </w:tabs>
         <w:rPr>
           <w:lang w:val="en-US"/>
         </w:rPr>
@@ -3771,192 +4195,10 @@
           <w:noProof/>
         </w:rPr>
         <w:drawing>
-          <wp:inline distT="0" distB="0" distL="0" distR="0" wp14:anchorId="6C1931A2" wp14:editId="5E904CB0">
-            <wp:extent cx="1838325" cy="865094"/>
-            <wp:effectExtent l="0" t="0" r="0" b="0"/>
+          <wp:inline distT="0" distB="0" distL="0" distR="0" wp14:anchorId="2BE95F10" wp14:editId="5A565FA8">
+            <wp:extent cx="2009775" cy="945776"/>
+            <wp:effectExtent l="0" t="0" r="0" b="6985"/>
             <wp:docPr id="21" name="Picture 21"/>
-            <wp:cNvGraphicFramePr>
-              <a:graphicFrameLocks xmlns:a="http://schemas.openxmlformats.org/drawingml/2006/main" noChangeAspect="1"/>
-            </wp:cNvGraphicFramePr>
-            <a:graphic xmlns:a="http://schemas.openxmlformats.org/drawingml/2006/main">
-              <a:graphicData uri="http://schemas.openxmlformats.org/drawingml/2006/picture">
-                <pic:pic xmlns:pic="http://schemas.openxmlformats.org/drawingml/2006/picture">
-                  <pic:nvPicPr>
-                    <pic:cNvPr id="1" name=""/>
-                    <pic:cNvPicPr/>
-                  </pic:nvPicPr>
-                  <pic:blipFill>
-                    <a:blip r:embed="rId21"/>
-                    <a:stretch>
-                      <a:fillRect/>
-                    </a:stretch>
-                  </pic:blipFill>
-                  <pic:spPr>
-                    <a:xfrm>
-                      <a:off x="0" y="0"/>
-                      <a:ext cx="1845743" cy="868585"/>
-                    </a:xfrm>
-                    <a:prstGeom prst="rect">
-                      <a:avLst/>
-                    </a:prstGeom>
-                  </pic:spPr>
-                </pic:pic>
-              </a:graphicData>
-            </a:graphic>
-          </wp:inline>
-        </w:drawing>
-      </w:r>
-    </w:p>
-    <w:p>
-      <w:pPr>
-        <w:rPr>
-          <w:lang w:val="en-US"/>
-        </w:rPr>
-      </w:pPr>
-      <w:r>
-        <w:rPr>
-          <w:lang w:val="en-US"/>
-        </w:rPr>
-        <w:t xml:space="preserve">The </w:t>
-      </w:r>
-      <w:proofErr w:type="spellStart"/>
-      <w:r>
-        <w:rPr>
-          <w:lang w:val="en-US"/>
-        </w:rPr>
-        <w:t>hideword</w:t>
-      </w:r>
-      <w:proofErr w:type="spellEnd"/>
-      <w:r>
-        <w:rPr>
-          <w:lang w:val="en-US"/>
-        </w:rPr>
-        <w:t xml:space="preserve"> function must altered to make </w:t>
-      </w:r>
-      <w:proofErr w:type="spellStart"/>
-      <w:r>
-        <w:rPr>
-          <w:lang w:val="en-US"/>
-        </w:rPr>
-        <w:t>hiddenword</w:t>
-      </w:r>
-      <w:proofErr w:type="spellEnd"/>
-      <w:r>
-        <w:rPr>
-          <w:lang w:val="en-US"/>
-        </w:rPr>
-        <w:t xml:space="preserve"> a list.</w:t>
-      </w:r>
-    </w:p>
-    <w:p>
-      <w:pPr>
-        <w:rPr>
-          <w:lang w:val="en-US"/>
-        </w:rPr>
-      </w:pPr>
-      <w:r>
-        <w:rPr>
-          <w:lang w:val="en-US"/>
-        </w:rPr>
-        <w:t>Refactoring Before / After:</w:t>
-      </w:r>
-    </w:p>
-    <w:p>
-      <w:pPr>
-        <w:rPr>
-          <w:lang w:val="en-US"/>
-        </w:rPr>
-      </w:pPr>
-    </w:p>
-    <w:p>
-      <w:pPr>
-        <w:rPr>
-          <w:lang w:val="en-US"/>
-        </w:rPr>
-      </w:pPr>
-      <w:r>
-        <w:rPr>
-          <w:lang w:val="en-US"/>
-        </w:rPr>
-        <w:t>This was wrong</w:t>
-      </w:r>
-    </w:p>
-    <w:p>
-      <w:pPr>
-        <w:rPr>
-          <w:lang w:val="en-US"/>
-        </w:rPr>
-      </w:pPr>
-      <w:r>
-        <w:rPr>
-          <w:noProof/>
-        </w:rPr>
-        <w:drawing>
-          <wp:inline distT="0" distB="0" distL="0" distR="0" wp14:anchorId="460376FA" wp14:editId="69FB9E44">
-            <wp:extent cx="4710672" cy="2171700"/>
-            <wp:effectExtent l="0" t="0" r="0" b="0"/>
-            <wp:docPr id="1" name="Picture 1"/>
-            <wp:cNvGraphicFramePr>
-              <a:graphicFrameLocks xmlns:a="http://schemas.openxmlformats.org/drawingml/2006/main" noChangeAspect="1"/>
-            </wp:cNvGraphicFramePr>
-            <a:graphic xmlns:a="http://schemas.openxmlformats.org/drawingml/2006/main">
-              <a:graphicData uri="http://schemas.openxmlformats.org/drawingml/2006/picture">
-                <pic:pic xmlns:pic="http://schemas.openxmlformats.org/drawingml/2006/picture">
-                  <pic:nvPicPr>
-                    <pic:cNvPr id="1" name=""/>
-                    <pic:cNvPicPr/>
-                  </pic:nvPicPr>
-                  <pic:blipFill>
-                    <a:blip r:embed="rId22"/>
-                    <a:stretch>
-                      <a:fillRect/>
-                    </a:stretch>
-                  </pic:blipFill>
-                  <pic:spPr>
-                    <a:xfrm>
-                      <a:off x="0" y="0"/>
-                      <a:ext cx="4724916" cy="2178267"/>
-                    </a:xfrm>
-                    <a:prstGeom prst="rect">
-                      <a:avLst/>
-                    </a:prstGeom>
-                  </pic:spPr>
-                </pic:pic>
-              </a:graphicData>
-            </a:graphic>
-          </wp:inline>
-        </w:drawing>
-      </w:r>
-    </w:p>
-    <w:p>
-      <w:pPr>
-        <w:rPr>
-          <w:lang w:val="en-US"/>
-        </w:rPr>
-      </w:pPr>
-      <w:r>
-        <w:rPr>
-          <w:lang w:val="en-US"/>
-        </w:rPr>
-        <w:lastRenderedPageBreak/>
-        <w:t>This is fixed</w:t>
-      </w:r>
-    </w:p>
-    <w:p>
-      <w:pPr>
-        <w:rPr>
-          <w:lang w:val="en-US"/>
-        </w:rPr>
-      </w:pPr>
-      <w:r>
-        <w:rPr>
-          <w:noProof/>
-        </w:rPr>
-        <w:drawing>
-          <wp:inline distT="0" distB="0" distL="0" distR="0" wp14:anchorId="7AFE0BB9" wp14:editId="070A8CA0">
-            <wp:extent cx="4724400" cy="2614008"/>
-            <wp:effectExtent l="0" t="0" r="0" b="0"/>
-            <wp:docPr id="7" name="Picture 7"/>
             <wp:cNvGraphicFramePr>
               <a:graphicFrameLocks xmlns:a="http://schemas.openxmlformats.org/drawingml/2006/main" noChangeAspect="1"/>
             </wp:cNvGraphicFramePr>
@@ -3976,7 +4218,7 @@
                   <pic:spPr>
                     <a:xfrm>
                       <a:off x="0" y="0"/>
-                      <a:ext cx="4738998" cy="2622085"/>
+                      <a:ext cx="2020703" cy="950918"/>
                     </a:xfrm>
                     <a:prstGeom prst="rect">
                       <a:avLst/>
@@ -3988,55 +4230,15 @@
           </wp:inline>
         </w:drawing>
       </w:r>
-    </w:p>
-    <w:p>
-      <w:pPr>
-        <w:rPr>
-          <w:lang w:val="en-US"/>
-        </w:rPr>
-      </w:pPr>
-    </w:p>
-    <w:p>
-      <w:pPr>
-        <w:rPr>
-          <w:lang w:val="en-US"/>
-        </w:rPr>
-      </w:pPr>
-    </w:p>
-    <w:p>
-      <w:pPr>
-        <w:rPr>
-          <w:lang w:val="en-US"/>
-        </w:rPr>
-      </w:pPr>
-      <w:r>
-        <w:rPr>
-          <w:lang w:val="en-US"/>
-        </w:rPr>
-        <w:t>String was immutabl</w:t>
-      </w:r>
-      <w:r>
-        <w:rPr>
-          <w:lang w:val="en-US"/>
-        </w:rPr>
-        <w:t>e so therefore I had to convert to string where needed.</w:t>
-      </w:r>
-    </w:p>
-    <w:p>
-      <w:pPr>
-        <w:rPr>
-          <w:lang w:val="en-US"/>
-        </w:rPr>
-      </w:pPr>
       <w:r>
         <w:rPr>
           <w:noProof/>
         </w:rPr>
         <w:drawing>
-          <wp:inline distT="0" distB="0" distL="0" distR="0" wp14:anchorId="07045FAE" wp14:editId="4DD756E0">
-            <wp:extent cx="2743200" cy="600075"/>
-            <wp:effectExtent l="0" t="0" r="0" b="9525"/>
-            <wp:docPr id="2" name="Picture 2"/>
+          <wp:inline distT="0" distB="0" distL="0" distR="0" wp14:anchorId="0325933A" wp14:editId="6D9E545A">
+            <wp:extent cx="2664911" cy="3838575"/>
+            <wp:effectExtent l="0" t="0" r="2540" b="0"/>
+            <wp:docPr id="29" name="Picture 29"/>
             <wp:cNvGraphicFramePr>
               <a:graphicFrameLocks xmlns:a="http://schemas.openxmlformats.org/drawingml/2006/main" noChangeAspect="1"/>
             </wp:cNvGraphicFramePr>
@@ -4056,7 +4258,7 @@
                   <pic:spPr>
                     <a:xfrm>
                       <a:off x="0" y="0"/>
-                      <a:ext cx="2743200" cy="600075"/>
+                      <a:ext cx="2669046" cy="3844531"/>
                     </a:xfrm>
                     <a:prstGeom prst="rect">
                       <a:avLst/>
@@ -4075,46 +4277,65 @@
           <w:lang w:val="en-US"/>
         </w:rPr>
       </w:pPr>
-    </w:p>
-    <w:p>
-      <w:pPr>
-        <w:rPr>
-          <w:lang w:val="en-US"/>
-        </w:rPr>
-      </w:pPr>
-    </w:p>
-    <w:p>
-      <w:pPr>
-        <w:rPr>
-          <w:lang w:val="en-US"/>
-        </w:rPr>
-      </w:pPr>
-    </w:p>
-    <w:p>
-      <w:pPr>
-        <w:rPr>
-          <w:lang w:val="en-US"/>
-        </w:rPr>
-      </w:pPr>
-    </w:p>
-    <w:p>
-      <w:pPr>
-        <w:rPr>
-          <w:lang w:val="en-US"/>
-        </w:rPr>
-      </w:pPr>
-    </w:p>
-    <w:p>
-      <w:pPr>
-        <w:rPr>
-          <w:lang w:val="en-US"/>
-        </w:rPr>
-      </w:pPr>
-      <w:r>
-        <w:rPr>
-          <w:lang w:val="en-US"/>
-        </w:rPr>
-        <w:t>Spaced out the word</w:t>
+      <w:r>
+        <w:rPr>
+          <w:b/>
+          <w:bCs/>
+          <w:lang w:val="en-US"/>
+        </w:rPr>
+        <w:t>Refactoring Before / After:</w:t>
+      </w:r>
+      <w:r>
+        <w:rPr>
+          <w:lang w:val="en-US"/>
+        </w:rPr>
+        <w:t xml:space="preserve"> The refactor now allows for the random word to be generated and spaced. A list of the word is generated then lastly, the hiddenword is </w:t>
+      </w:r>
+      <w:r>
+        <w:rPr>
+          <w:lang w:val="en-US"/>
+        </w:rPr>
+        <w:t>created</w:t>
+      </w:r>
+      <w:r>
+        <w:rPr>
+          <w:lang w:val="en-US"/>
+        </w:rPr>
+        <w:t xml:space="preserve"> the same way as the list.</w:t>
+      </w:r>
+      <w:r>
+        <w:rPr>
+          <w:lang w:val="en-US"/>
+        </w:rPr>
+        <w:t xml:space="preserve"> With these three in place, the program can now modify the list which will then be converted to the hidden word.</w:t>
+      </w:r>
+    </w:p>
+    <w:p>
+      <w:pPr>
+        <w:rPr>
+          <w:lang w:val="en-US"/>
+        </w:rPr>
+      </w:pPr>
+    </w:p>
+    <w:p>
+      <w:pPr>
+        <w:rPr>
+          <w:lang w:val="en-US"/>
+        </w:rPr>
+      </w:pPr>
+    </w:p>
+    <w:p>
+      <w:pPr>
+        <w:rPr>
+          <w:lang w:val="en-US"/>
+        </w:rPr>
+      </w:pPr>
+      <w:r>
+        <w:rPr>
+          <w:lang w:val="en-US"/>
+        </w:rPr>
+        <w:lastRenderedPageBreak/>
+        <w:t>This was wrong</w:t>
       </w:r>
     </w:p>
     <w:p>
@@ -4127,12 +4348,11 @@
         <w:rPr>
           <w:noProof/>
         </w:rPr>
-        <w:lastRenderedPageBreak/>
         <w:drawing>
-          <wp:inline distT="0" distB="0" distL="0" distR="0" wp14:anchorId="07F98F45" wp14:editId="0BFA06B0">
-            <wp:extent cx="2571750" cy="1914525"/>
-            <wp:effectExtent l="0" t="0" r="0" b="9525"/>
-            <wp:docPr id="5" name="Picture 5"/>
+          <wp:inline distT="0" distB="0" distL="0" distR="0" wp14:anchorId="460376FA" wp14:editId="69FB9E44">
+            <wp:extent cx="4710672" cy="2171700"/>
+            <wp:effectExtent l="0" t="0" r="0" b="0"/>
+            <wp:docPr id="1" name="Picture 1"/>
             <wp:cNvGraphicFramePr>
               <a:graphicFrameLocks xmlns:a="http://schemas.openxmlformats.org/drawingml/2006/main" noChangeAspect="1"/>
             </wp:cNvGraphicFramePr>
@@ -4152,7 +4372,7 @@
                   <pic:spPr>
                     <a:xfrm>
                       <a:off x="0" y="0"/>
-                      <a:ext cx="2571750" cy="1914525"/>
+                      <a:ext cx="4724916" cy="2178267"/>
                     </a:xfrm>
                     <a:prstGeom prst="rect">
                       <a:avLst/>
@@ -4164,15 +4384,35 @@
           </wp:inline>
         </w:drawing>
       </w:r>
+    </w:p>
+    <w:p>
+      <w:pPr>
+        <w:rPr>
+          <w:lang w:val="en-US"/>
+        </w:rPr>
+      </w:pPr>
+      <w:r>
+        <w:rPr>
+          <w:lang w:val="en-US"/>
+        </w:rPr>
+        <w:t>This is fixed</w:t>
+      </w:r>
+    </w:p>
+    <w:p>
+      <w:pPr>
+        <w:rPr>
+          <w:lang w:val="en-US"/>
+        </w:rPr>
+      </w:pPr>
       <w:r>
         <w:rPr>
           <w:noProof/>
         </w:rPr>
         <w:drawing>
-          <wp:inline distT="0" distB="0" distL="0" distR="0" wp14:anchorId="695309CC" wp14:editId="31ABB36C">
-            <wp:extent cx="2486025" cy="2981325"/>
-            <wp:effectExtent l="0" t="0" r="9525" b="9525"/>
-            <wp:docPr id="4" name="Picture 4"/>
+          <wp:inline distT="0" distB="0" distL="0" distR="0" wp14:anchorId="7AFE0BB9" wp14:editId="070A8CA0">
+            <wp:extent cx="4724400" cy="2614008"/>
+            <wp:effectExtent l="0" t="0" r="0" b="0"/>
+            <wp:docPr id="7" name="Picture 7"/>
             <wp:cNvGraphicFramePr>
               <a:graphicFrameLocks xmlns:a="http://schemas.openxmlformats.org/drawingml/2006/main" noChangeAspect="1"/>
             </wp:cNvGraphicFramePr>
@@ -4192,6 +4432,222 @@
                   <pic:spPr>
                     <a:xfrm>
                       <a:off x="0" y="0"/>
+                      <a:ext cx="4738998" cy="2622085"/>
+                    </a:xfrm>
+                    <a:prstGeom prst="rect">
+                      <a:avLst/>
+                    </a:prstGeom>
+                  </pic:spPr>
+                </pic:pic>
+              </a:graphicData>
+            </a:graphic>
+          </wp:inline>
+        </w:drawing>
+      </w:r>
+    </w:p>
+    <w:p>
+      <w:pPr>
+        <w:rPr>
+          <w:lang w:val="en-US"/>
+        </w:rPr>
+      </w:pPr>
+    </w:p>
+    <w:p>
+      <w:pPr>
+        <w:rPr>
+          <w:lang w:val="en-US"/>
+        </w:rPr>
+      </w:pPr>
+    </w:p>
+    <w:p>
+      <w:pPr>
+        <w:rPr>
+          <w:lang w:val="en-US"/>
+        </w:rPr>
+      </w:pPr>
+      <w:r>
+        <w:rPr>
+          <w:lang w:val="en-US"/>
+        </w:rPr>
+        <w:t>String was immutabl</w:t>
+      </w:r>
+      <w:r>
+        <w:rPr>
+          <w:lang w:val="en-US"/>
+        </w:rPr>
+        <w:t>e so therefore I had to convert to string where needed.</w:t>
+      </w:r>
+    </w:p>
+    <w:p>
+      <w:pPr>
+        <w:rPr>
+          <w:lang w:val="en-US"/>
+        </w:rPr>
+      </w:pPr>
+      <w:r>
+        <w:rPr>
+          <w:noProof/>
+        </w:rPr>
+        <w:drawing>
+          <wp:inline distT="0" distB="0" distL="0" distR="0" wp14:anchorId="07045FAE" wp14:editId="4DD756E0">
+            <wp:extent cx="2743200" cy="600075"/>
+            <wp:effectExtent l="0" t="0" r="0" b="9525"/>
+            <wp:docPr id="2" name="Picture 2"/>
+            <wp:cNvGraphicFramePr>
+              <a:graphicFrameLocks xmlns:a="http://schemas.openxmlformats.org/drawingml/2006/main" noChangeAspect="1"/>
+            </wp:cNvGraphicFramePr>
+            <a:graphic xmlns:a="http://schemas.openxmlformats.org/drawingml/2006/main">
+              <a:graphicData uri="http://schemas.openxmlformats.org/drawingml/2006/picture">
+                <pic:pic xmlns:pic="http://schemas.openxmlformats.org/drawingml/2006/picture">
+                  <pic:nvPicPr>
+                    <pic:cNvPr id="1" name=""/>
+                    <pic:cNvPicPr/>
+                  </pic:nvPicPr>
+                  <pic:blipFill>
+                    <a:blip r:embed="rId27"/>
+                    <a:stretch>
+                      <a:fillRect/>
+                    </a:stretch>
+                  </pic:blipFill>
+                  <pic:spPr>
+                    <a:xfrm>
+                      <a:off x="0" y="0"/>
+                      <a:ext cx="2743200" cy="600075"/>
+                    </a:xfrm>
+                    <a:prstGeom prst="rect">
+                      <a:avLst/>
+                    </a:prstGeom>
+                  </pic:spPr>
+                </pic:pic>
+              </a:graphicData>
+            </a:graphic>
+          </wp:inline>
+        </w:drawing>
+      </w:r>
+    </w:p>
+    <w:p>
+      <w:pPr>
+        <w:rPr>
+          <w:lang w:val="en-US"/>
+        </w:rPr>
+      </w:pPr>
+    </w:p>
+    <w:p>
+      <w:pPr>
+        <w:rPr>
+          <w:lang w:val="en-US"/>
+        </w:rPr>
+      </w:pPr>
+    </w:p>
+    <w:p>
+      <w:pPr>
+        <w:rPr>
+          <w:lang w:val="en-US"/>
+        </w:rPr>
+      </w:pPr>
+    </w:p>
+    <w:p>
+      <w:pPr>
+        <w:rPr>
+          <w:lang w:val="en-US"/>
+        </w:rPr>
+      </w:pPr>
+    </w:p>
+    <w:p>
+      <w:pPr>
+        <w:rPr>
+          <w:lang w:val="en-US"/>
+        </w:rPr>
+      </w:pPr>
+    </w:p>
+    <w:p>
+      <w:pPr>
+        <w:rPr>
+          <w:lang w:val="en-US"/>
+        </w:rPr>
+      </w:pPr>
+      <w:r>
+        <w:rPr>
+          <w:lang w:val="en-US"/>
+        </w:rPr>
+        <w:t>Spaced out the word</w:t>
+      </w:r>
+    </w:p>
+    <w:p>
+      <w:pPr>
+        <w:rPr>
+          <w:lang w:val="en-US"/>
+        </w:rPr>
+      </w:pPr>
+      <w:r>
+        <w:rPr>
+          <w:noProof/>
+        </w:rPr>
+        <w:lastRenderedPageBreak/>
+        <w:drawing>
+          <wp:inline distT="0" distB="0" distL="0" distR="0" wp14:anchorId="07F98F45" wp14:editId="0BFA06B0">
+            <wp:extent cx="2571750" cy="1914525"/>
+            <wp:effectExtent l="0" t="0" r="0" b="9525"/>
+            <wp:docPr id="5" name="Picture 5"/>
+            <wp:cNvGraphicFramePr>
+              <a:graphicFrameLocks xmlns:a="http://schemas.openxmlformats.org/drawingml/2006/main" noChangeAspect="1"/>
+            </wp:cNvGraphicFramePr>
+            <a:graphic xmlns:a="http://schemas.openxmlformats.org/drawingml/2006/main">
+              <a:graphicData uri="http://schemas.openxmlformats.org/drawingml/2006/picture">
+                <pic:pic xmlns:pic="http://schemas.openxmlformats.org/drawingml/2006/picture">
+                  <pic:nvPicPr>
+                    <pic:cNvPr id="1" name=""/>
+                    <pic:cNvPicPr/>
+                  </pic:nvPicPr>
+                  <pic:blipFill>
+                    <a:blip r:embed="rId28"/>
+                    <a:stretch>
+                      <a:fillRect/>
+                    </a:stretch>
+                  </pic:blipFill>
+                  <pic:spPr>
+                    <a:xfrm>
+                      <a:off x="0" y="0"/>
+                      <a:ext cx="2571750" cy="1914525"/>
+                    </a:xfrm>
+                    <a:prstGeom prst="rect">
+                      <a:avLst/>
+                    </a:prstGeom>
+                  </pic:spPr>
+                </pic:pic>
+              </a:graphicData>
+            </a:graphic>
+          </wp:inline>
+        </w:drawing>
+      </w:r>
+      <w:r>
+        <w:rPr>
+          <w:noProof/>
+        </w:rPr>
+        <w:drawing>
+          <wp:inline distT="0" distB="0" distL="0" distR="0" wp14:anchorId="695309CC" wp14:editId="31ABB36C">
+            <wp:extent cx="2486025" cy="2981325"/>
+            <wp:effectExtent l="0" t="0" r="9525" b="9525"/>
+            <wp:docPr id="4" name="Picture 4"/>
+            <wp:cNvGraphicFramePr>
+              <a:graphicFrameLocks xmlns:a="http://schemas.openxmlformats.org/drawingml/2006/main" noChangeAspect="1"/>
+            </wp:cNvGraphicFramePr>
+            <a:graphic xmlns:a="http://schemas.openxmlformats.org/drawingml/2006/main">
+              <a:graphicData uri="http://schemas.openxmlformats.org/drawingml/2006/picture">
+                <pic:pic xmlns:pic="http://schemas.openxmlformats.org/drawingml/2006/picture">
+                  <pic:nvPicPr>
+                    <pic:cNvPr id="1" name=""/>
+                    <pic:cNvPicPr/>
+                  </pic:nvPicPr>
+                  <pic:blipFill>
+                    <a:blip r:embed="rId29"/>
+                    <a:stretch>
+                      <a:fillRect/>
+                    </a:stretch>
+                  </pic:blipFill>
+                  <pic:spPr>
+                    <a:xfrm>
+                      <a:off x="0" y="0"/>
                       <a:ext cx="2486025" cy="2981325"/>
                     </a:xfrm>
                     <a:prstGeom prst="rect">
@@ -4206,8 +4662,8 @@
       </w:r>
     </w:p>
     <w:sectPr>
-      <w:headerReference w:type="default" r:id="rId27"/>
-      <w:footerReference w:type="default" r:id="rId28"/>
+      <w:headerReference w:type="default" r:id="rId30"/>
+      <w:footerReference w:type="default" r:id="rId31"/>
       <w:pgSz w:w="11906" w:h="16838"/>
       <w:pgMar w:top="720" w:right="720" w:bottom="720" w:left="720" w:header="708" w:footer="708" w:gutter="0"/>
       <w:cols w:space="708"/>
@@ -4892,6 +5348,95 @@
     </w:lvl>
   </w:abstractNum>
   <w:abstractNum w:abstractNumId="6" w15:restartNumberingAfterBreak="0">
+    <w:nsid w:val="51BF657C"/>
+    <w:multiLevelType w:val="hybridMultilevel"/>
+    <w:tmpl w:val="815ADE64"/>
+    <w:lvl w:ilvl="0" w:tplc="0C09000F">
+      <w:start w:val="1"/>
+      <w:numFmt w:val="decimal"/>
+      <w:lvlText w:val="%1."/>
+      <w:lvlJc w:val="left"/>
+      <w:pPr>
+        <w:ind w:left="720" w:hanging="360"/>
+      </w:pPr>
+      <w:rPr>
+        <w:rFonts w:hint="default"/>
+      </w:rPr>
+    </w:lvl>
+    <w:lvl w:ilvl="1" w:tplc="0C090019" w:tentative="1">
+      <w:start w:val="1"/>
+      <w:numFmt w:val="lowerLetter"/>
+      <w:lvlText w:val="%2."/>
+      <w:lvlJc w:val="left"/>
+      <w:pPr>
+        <w:ind w:left="1440" w:hanging="360"/>
+      </w:pPr>
+    </w:lvl>
+    <w:lvl w:ilvl="2" w:tplc="0C09001B" w:tentative="1">
+      <w:start w:val="1"/>
+      <w:numFmt w:val="lowerRoman"/>
+      <w:lvlText w:val="%3."/>
+      <w:lvlJc w:val="right"/>
+      <w:pPr>
+        <w:ind w:left="2160" w:hanging="180"/>
+      </w:pPr>
+    </w:lvl>
+    <w:lvl w:ilvl="3" w:tplc="0C09000F" w:tentative="1">
+      <w:start w:val="1"/>
+      <w:numFmt w:val="decimal"/>
+      <w:lvlText w:val="%4."/>
+      <w:lvlJc w:val="left"/>
+      <w:pPr>
+        <w:ind w:left="2880" w:hanging="360"/>
+      </w:pPr>
+    </w:lvl>
+    <w:lvl w:ilvl="4" w:tplc="0C090019" w:tentative="1">
+      <w:start w:val="1"/>
+      <w:numFmt w:val="lowerLetter"/>
+      <w:lvlText w:val="%5."/>
+      <w:lvlJc w:val="left"/>
+      <w:pPr>
+        <w:ind w:left="3600" w:hanging="360"/>
+      </w:pPr>
+    </w:lvl>
+    <w:lvl w:ilvl="5" w:tplc="0C09001B" w:tentative="1">
+      <w:start w:val="1"/>
+      <w:numFmt w:val="lowerRoman"/>
+      <w:lvlText w:val="%6."/>
+      <w:lvlJc w:val="right"/>
+      <w:pPr>
+        <w:ind w:left="4320" w:hanging="180"/>
+      </w:pPr>
+    </w:lvl>
+    <w:lvl w:ilvl="6" w:tplc="0C09000F" w:tentative="1">
+      <w:start w:val="1"/>
+      <w:numFmt w:val="decimal"/>
+      <w:lvlText w:val="%7."/>
+      <w:lvlJc w:val="left"/>
+      <w:pPr>
+        <w:ind w:left="5040" w:hanging="360"/>
+      </w:pPr>
+    </w:lvl>
+    <w:lvl w:ilvl="7" w:tplc="0C090019" w:tentative="1">
+      <w:start w:val="1"/>
+      <w:numFmt w:val="lowerLetter"/>
+      <w:lvlText w:val="%8."/>
+      <w:lvlJc w:val="left"/>
+      <w:pPr>
+        <w:ind w:left="5760" w:hanging="360"/>
+      </w:pPr>
+    </w:lvl>
+    <w:lvl w:ilvl="8" w:tplc="0C09001B" w:tentative="1">
+      <w:start w:val="1"/>
+      <w:numFmt w:val="lowerRoman"/>
+      <w:lvlText w:val="%9."/>
+      <w:lvlJc w:val="right"/>
+      <w:pPr>
+        <w:ind w:left="6480" w:hanging="180"/>
+      </w:pPr>
+    </w:lvl>
+  </w:abstractNum>
+  <w:abstractNum w:abstractNumId="7" w15:restartNumberingAfterBreak="0">
     <w:nsid w:val="734850CB"/>
     <w:multiLevelType w:val="hybridMultilevel"/>
     <w:tmpl w:val="6856453C"/>
@@ -4980,7 +5525,7 @@
       </w:pPr>
     </w:lvl>
   </w:abstractNum>
-  <w:abstractNum w:abstractNumId="7" w15:restartNumberingAfterBreak="0">
+  <w:abstractNum w:abstractNumId="8" w15:restartNumberingAfterBreak="0">
     <w:nsid w:val="749B3221"/>
     <w:multiLevelType w:val="hybridMultilevel"/>
     <w:tmpl w:val="9ACE4A9E"/>
@@ -5073,13 +5618,13 @@
     <w:abstractNumId w:val="0"/>
   </w:num>
   <w:num w:numId="2">
-    <w:abstractNumId w:val="6"/>
+    <w:abstractNumId w:val="7"/>
   </w:num>
   <w:num w:numId="3">
     <w:abstractNumId w:val="4"/>
   </w:num>
   <w:num w:numId="4">
-    <w:abstractNumId w:val="7"/>
+    <w:abstractNumId w:val="8"/>
   </w:num>
   <w:num w:numId="5">
     <w:abstractNumId w:val="1"/>
@@ -5092,6 +5637,9 @@
   </w:num>
   <w:num w:numId="8">
     <w:abstractNumId w:val="3"/>
+  </w:num>
+  <w:num w:numId="9">
+    <w:abstractNumId w:val="6"/>
   </w:num>
 </w:numbering>
 </file>
@@ -5541,7 +6089,6 @@
   <w:style w:type="character" w:default="1" w:styleId="DefaultParagraphFont">
     <w:name w:val="Default Paragraph Font"/>
     <w:uiPriority w:val="1"/>
-    <w:semiHidden/>
     <w:unhideWhenUsed/>
   </w:style>
   <w:style w:type="table" w:default="1" w:styleId="TableNormal">
@@ -5749,6 +6296,30 @@
     <w:link w:val="Footer"/>
     <w:uiPriority w:val="99"/>
     <w:rsid w:val="00E04FD2"/>
+  </w:style>
+  <w:style w:type="character" w:styleId="UnresolvedMention">
+    <w:name w:val="Unresolved Mention"/>
+    <w:basedOn w:val="DefaultParagraphFont"/>
+    <w:uiPriority w:val="99"/>
+    <w:semiHidden/>
+    <w:unhideWhenUsed/>
+    <w:rsid w:val="006248A5"/>
+    <w:rPr>
+      <w:color w:val="605E5C"/>
+      <w:shd w:val="clear" w:color="auto" w:fill="E1DFDD"/>
+    </w:rPr>
+  </w:style>
+  <w:style w:type="character" w:styleId="FollowedHyperlink">
+    <w:name w:val="FollowedHyperlink"/>
+    <w:basedOn w:val="DefaultParagraphFont"/>
+    <w:uiPriority w:val="99"/>
+    <w:semiHidden/>
+    <w:unhideWhenUsed/>
+    <w:rsid w:val="006248A5"/>
+    <w:rPr>
+      <w:color w:val="954F72" w:themeColor="followedHyperlink"/>
+      <w:u w:val="single"/>
+    </w:rPr>
   </w:style>
 </w:styles>
 </file>

</xml_diff>

<commit_message>
Completion of all test cases and completed application
</commit_message>
<xml_diff>
--- a/HangmanReport.docx
+++ b/HangmanReport.docx
@@ -623,7 +623,21 @@
         <w:rPr>
           <w:lang w:val="en-US"/>
         </w:rPr>
-        <w:t>construct a blank Tkinter window.</w:t>
+        <w:t xml:space="preserve">construct a blank </w:t>
+      </w:r>
+      <w:proofErr w:type="spellStart"/>
+      <w:r>
+        <w:rPr>
+          <w:lang w:val="en-US"/>
+        </w:rPr>
+        <w:t>Tkinter</w:t>
+      </w:r>
+      <w:proofErr w:type="spellEnd"/>
+      <w:r>
+        <w:rPr>
+          <w:lang w:val="en-US"/>
+        </w:rPr>
+        <w:t xml:space="preserve"> window.</w:t>
       </w:r>
     </w:p>
     <w:p>
@@ -681,7 +695,15 @@
         <w:t xml:space="preserve">Player </w:t>
       </w:r>
       <w:r>
-        <w:t xml:space="preserve">will be presented with a number of blank spaces representing the missing letters </w:t>
+        <w:t xml:space="preserve">will be presented with </w:t>
+      </w:r>
+      <w:proofErr w:type="gramStart"/>
+      <w:r>
+        <w:t>a number of</w:t>
+      </w:r>
+      <w:proofErr w:type="gramEnd"/>
+      <w:r>
+        <w:t xml:space="preserve"> blank spaces representing the missing letters </w:t>
       </w:r>
       <w:r>
         <w:t xml:space="preserve">the player </w:t>
@@ -918,11 +940,19 @@
         </w:rPr>
         <w:t xml:space="preserve">the </w:t>
       </w:r>
-      <w:r>
-        <w:rPr>
-          <w:lang w:val="en-US"/>
-        </w:rPr>
-        <w:t>Tkinter window.</w:t>
+      <w:proofErr w:type="spellStart"/>
+      <w:r>
+        <w:rPr>
+          <w:lang w:val="en-US"/>
+        </w:rPr>
+        <w:t>Tkinter</w:t>
+      </w:r>
+      <w:proofErr w:type="spellEnd"/>
+      <w:r>
+        <w:rPr>
+          <w:lang w:val="en-US"/>
+        </w:rPr>
+        <w:t xml:space="preserve"> window.</w:t>
       </w:r>
     </w:p>
     <w:p>
@@ -1005,7 +1035,21 @@
         <w:rPr>
           <w:lang w:val="en-US"/>
         </w:rPr>
-        <w:t>Word is displayed in Tkinter window</w:t>
+        <w:t xml:space="preserve">Word is displayed in </w:t>
+      </w:r>
+      <w:proofErr w:type="spellStart"/>
+      <w:r>
+        <w:rPr>
+          <w:lang w:val="en-US"/>
+        </w:rPr>
+        <w:t>Tkinter</w:t>
+      </w:r>
+      <w:proofErr w:type="spellEnd"/>
+      <w:r>
+        <w:rPr>
+          <w:lang w:val="en-US"/>
+        </w:rPr>
+        <w:t xml:space="preserve"> window</w:t>
       </w:r>
     </w:p>
     <w:p>
@@ -1052,11 +1096,19 @@
         </w:rPr>
         <w:t xml:space="preserve">displayed to </w:t>
       </w:r>
-      <w:r>
-        <w:rPr>
-          <w:lang w:val="en-US"/>
-        </w:rPr>
-        <w:t>Tkinter window</w:t>
+      <w:proofErr w:type="spellStart"/>
+      <w:r>
+        <w:rPr>
+          <w:lang w:val="en-US"/>
+        </w:rPr>
+        <w:t>Tkinter</w:t>
+      </w:r>
+      <w:proofErr w:type="spellEnd"/>
+      <w:r>
+        <w:rPr>
+          <w:lang w:val="en-US"/>
+        </w:rPr>
+        <w:t xml:space="preserve"> window</w:t>
       </w:r>
       <w:r>
         <w:rPr>
@@ -1202,7 +1254,49 @@
         <w:rPr>
           <w:lang w:val="en-US"/>
         </w:rPr>
-        <w:t>Figures 1. and 2. In the code images above, it shows that the random word is being generated from a python library and I am selecting 1 of these words. I am then printing the word to the console and also creating a wordlabel to hold the random word.. Figure 3. Shows the random word generated in the Tkinter window and in console.</w:t>
+        <w:t xml:space="preserve">Figures 1. and 2. In the code images above, it shows that the random word is being generated from a python library and I am selecting 1 of these words. I am then printing the word to the console and also creating a </w:t>
+      </w:r>
+      <w:proofErr w:type="spellStart"/>
+      <w:r>
+        <w:rPr>
+          <w:lang w:val="en-US"/>
+        </w:rPr>
+        <w:t>wordlabel</w:t>
+      </w:r>
+      <w:proofErr w:type="spellEnd"/>
+      <w:r>
+        <w:rPr>
+          <w:lang w:val="en-US"/>
+        </w:rPr>
+        <w:t xml:space="preserve"> to hold the random </w:t>
+      </w:r>
+      <w:proofErr w:type="gramStart"/>
+      <w:r>
+        <w:rPr>
+          <w:lang w:val="en-US"/>
+        </w:rPr>
+        <w:t>word..</w:t>
+      </w:r>
+      <w:proofErr w:type="gramEnd"/>
+      <w:r>
+        <w:rPr>
+          <w:lang w:val="en-US"/>
+        </w:rPr>
+        <w:t xml:space="preserve"> Figure 3. Shows the random word generated in the </w:t>
+      </w:r>
+      <w:proofErr w:type="spellStart"/>
+      <w:r>
+        <w:rPr>
+          <w:lang w:val="en-US"/>
+        </w:rPr>
+        <w:t>Tkinter</w:t>
+      </w:r>
+      <w:proofErr w:type="spellEnd"/>
+      <w:r>
+        <w:rPr>
+          <w:lang w:val="en-US"/>
+        </w:rPr>
+        <w:t xml:space="preserve"> window and in console.</w:t>
       </w:r>
     </w:p>
     <w:p>
@@ -1231,7 +1325,21 @@
         <w:rPr>
           <w:lang w:val="en-US"/>
         </w:rPr>
-        <w:t>The word is displayed in lowercase in the Tkinter window and printed to the console.</w:t>
+        <w:t xml:space="preserve">The word is displayed in lowercase in the </w:t>
+      </w:r>
+      <w:proofErr w:type="spellStart"/>
+      <w:r>
+        <w:rPr>
+          <w:lang w:val="en-US"/>
+        </w:rPr>
+        <w:t>Tkinter</w:t>
+      </w:r>
+      <w:proofErr w:type="spellEnd"/>
+      <w:r>
+        <w:rPr>
+          <w:lang w:val="en-US"/>
+        </w:rPr>
+        <w:t xml:space="preserve"> window and printed to the console.</w:t>
       </w:r>
     </w:p>
     <w:p>
@@ -1375,7 +1483,23 @@
           <w:szCs w:val="24"/>
           <w:lang w:val="en-US"/>
         </w:rPr>
-        <w:t xml:space="preserve"> I realized it would be better if the word was uppercase</w:t>
+        <w:t xml:space="preserve"> I realized it would be better if the word </w:t>
+      </w:r>
+      <w:r>
+        <w:rPr>
+          <w:sz w:val="24"/>
+          <w:szCs w:val="24"/>
+          <w:lang w:val="en-US"/>
+        </w:rPr>
+        <w:t>were</w:t>
+      </w:r>
+      <w:r>
+        <w:rPr>
+          <w:sz w:val="24"/>
+          <w:szCs w:val="24"/>
+          <w:lang w:val="en-US"/>
+        </w:rPr>
+        <w:t xml:space="preserve"> uppercase</w:t>
       </w:r>
       <w:r>
         <w:rPr>
@@ -1952,13 +2076,51 @@
         <w:rPr>
           <w:lang w:val="en-US"/>
         </w:rPr>
-        <w:t>The word displayed</w:t>
-      </w:r>
-      <w:r>
-        <w:rPr>
-          <w:lang w:val="en-US"/>
-        </w:rPr>
-        <w:t xml:space="preserve"> as underscores.</w:t>
+        <w:t xml:space="preserve">The word </w:t>
+      </w:r>
+      <w:r>
+        <w:rPr>
+          <w:lang w:val="en-US"/>
+        </w:rPr>
+        <w:t xml:space="preserve">is </w:t>
+      </w:r>
+      <w:r>
+        <w:rPr>
+          <w:lang w:val="en-US"/>
+        </w:rPr>
+        <w:t>displayed</w:t>
+      </w:r>
+      <w:r>
+        <w:rPr>
+          <w:lang w:val="en-US"/>
+        </w:rPr>
+        <w:t xml:space="preserve"> as underscores</w:t>
+      </w:r>
+      <w:r>
+        <w:rPr>
+          <w:lang w:val="en-US"/>
+        </w:rPr>
+        <w:t xml:space="preserve"> to the </w:t>
+      </w:r>
+      <w:proofErr w:type="spellStart"/>
+      <w:r>
+        <w:rPr>
+          <w:lang w:val="en-US"/>
+        </w:rPr>
+        <w:t>Tkinter</w:t>
+      </w:r>
+      <w:proofErr w:type="spellEnd"/>
+      <w:r>
+        <w:rPr>
+          <w:lang w:val="en-US"/>
+        </w:rPr>
+        <w:t xml:space="preserve"> window</w:t>
+      </w:r>
+      <w:r>
+        <w:rPr>
+          <w:lang w:val="en-US"/>
+        </w:rPr>
+        <w:t>.</w:t>
       </w:r>
     </w:p>
     <w:p>
@@ -2036,7 +2198,25 @@
           <w:szCs w:val="24"/>
           <w:lang w:val="en-US"/>
         </w:rPr>
-        <w:t xml:space="preserve"> The hiddenword code for this test case should also be encapsulated.</w:t>
+        <w:t xml:space="preserve"> The </w:t>
+      </w:r>
+      <w:proofErr w:type="spellStart"/>
+      <w:r>
+        <w:rPr>
+          <w:sz w:val="24"/>
+          <w:szCs w:val="24"/>
+          <w:lang w:val="en-US"/>
+        </w:rPr>
+        <w:t>hiddenword</w:t>
+      </w:r>
+      <w:proofErr w:type="spellEnd"/>
+      <w:r>
+        <w:rPr>
+          <w:sz w:val="24"/>
+          <w:szCs w:val="24"/>
+          <w:lang w:val="en-US"/>
+        </w:rPr>
+        <w:t xml:space="preserve"> code for this test case should also be encapsulated.</w:t>
       </w:r>
     </w:p>
     <w:p>
@@ -2144,7 +2324,21 @@
         <w:rPr>
           <w:lang w:val="en-US"/>
         </w:rPr>
-        <w:t>The hiddenword code is now encapsulated</w:t>
+        <w:t xml:space="preserve">The </w:t>
+      </w:r>
+      <w:proofErr w:type="spellStart"/>
+      <w:r>
+        <w:rPr>
+          <w:lang w:val="en-US"/>
+        </w:rPr>
+        <w:t>hiddenword</w:t>
+      </w:r>
+      <w:proofErr w:type="spellEnd"/>
+      <w:r>
+        <w:rPr>
+          <w:lang w:val="en-US"/>
+        </w:rPr>
+        <w:t xml:space="preserve"> code is now encapsulated</w:t>
       </w:r>
       <w:r>
         <w:rPr>
@@ -2998,7 +3192,25 @@
           <w:szCs w:val="24"/>
           <w:lang w:val="en-US"/>
         </w:rPr>
-        <w:t xml:space="preserve"> twice, the code after refactor 1 had an additional if condition so I combined them, now refactor 2 includes all the features mentioned above.</w:t>
+        <w:t xml:space="preserve"> twice, the code after </w:t>
+      </w:r>
+      <w:proofErr w:type="gramStart"/>
+      <w:r>
+        <w:rPr>
+          <w:sz w:val="24"/>
+          <w:szCs w:val="24"/>
+          <w:lang w:val="en-US"/>
+        </w:rPr>
+        <w:t>refactor</w:t>
+      </w:r>
+      <w:proofErr w:type="gramEnd"/>
+      <w:r>
+        <w:rPr>
+          <w:sz w:val="24"/>
+          <w:szCs w:val="24"/>
+          <w:lang w:val="en-US"/>
+        </w:rPr>
+        <w:t xml:space="preserve"> 1 had an additional if condition so I combined them, now refactor 2 includes all the features mentioned above.</w:t>
       </w:r>
     </w:p>
     <w:p>
@@ -3314,25 +3526,7 @@
             <w:bCs/>
             <w:noProof/>
           </w:rPr>
-          <w:t>code sm</w:t>
-        </w:r>
-        <w:r>
-          <w:rPr>
-            <w:rStyle w:val="Hyperlink"/>
-            <w:b/>
-            <w:bCs/>
-            <w:noProof/>
-          </w:rPr>
-          <w:t>e</w:t>
-        </w:r>
-        <w:r>
-          <w:rPr>
-            <w:rStyle w:val="Hyperlink"/>
-            <w:b/>
-            <w:bCs/>
-            <w:noProof/>
-          </w:rPr>
-          <w:t>ll 1</w:t>
+          <w:t>code smell 1</w:t>
         </w:r>
       </w:hyperlink>
       <w:r>
@@ -3359,16 +3553,16 @@
         <mc:AlternateContent>
           <mc:Choice Requires="wps">
             <w:drawing>
-              <wp:anchor distT="0" distB="0" distL="114300" distR="114300" simplePos="0" relativeHeight="251659264" behindDoc="0" locked="0" layoutInCell="1" allowOverlap="1" wp14:anchorId="6D7531B9" wp14:editId="017CC2F1">
+              <wp:anchor distT="0" distB="0" distL="114300" distR="114300" simplePos="0" relativeHeight="251659264" behindDoc="0" locked="0" layoutInCell="1" allowOverlap="1" wp14:anchorId="6D7531B9" wp14:editId="7008F8AC">
                 <wp:simplePos x="0" y="0"/>
                 <wp:positionH relativeFrom="column">
-                  <wp:posOffset>476250</wp:posOffset>
+                  <wp:posOffset>428625</wp:posOffset>
                 </wp:positionH>
                 <wp:positionV relativeFrom="paragraph">
-                  <wp:posOffset>608965</wp:posOffset>
+                  <wp:posOffset>3456940</wp:posOffset>
                 </wp:positionV>
-                <wp:extent cx="4181475" cy="2638425"/>
-                <wp:effectExtent l="19050" t="19050" r="28575" b="28575"/>
+                <wp:extent cx="3552825" cy="2266950"/>
+                <wp:effectExtent l="19050" t="19050" r="28575" b="19050"/>
                 <wp:wrapNone/>
                 <wp:docPr id="33" name="Rectangle 33"/>
                 <wp:cNvGraphicFramePr/>
@@ -3379,7 +3573,7 @@
                       <wps:spPr>
                         <a:xfrm>
                           <a:off x="0" y="0"/>
-                          <a:ext cx="4181475" cy="2638425"/>
+                          <a:ext cx="3552825" cy="2266950"/>
                         </a:xfrm>
                         <a:prstGeom prst="rect">
                           <a:avLst/>
@@ -3427,7 +3621,7 @@
           </mc:Choice>
           <mc:Fallback>
             <w:pict>
-              <v:rect w14:anchorId="68FA6826" id="Rectangle 33" o:spid="_x0000_s1026" style="position:absolute;margin-left:37.5pt;margin-top:47.95pt;width:329.25pt;height:207.75pt;z-index:251659264;visibility:visible;mso-wrap-style:square;mso-width-percent:0;mso-height-percent:0;mso-wrap-distance-left:9pt;mso-wrap-distance-top:0;mso-wrap-distance-right:9pt;mso-wrap-distance-bottom:0;mso-position-horizontal:absolute;mso-position-horizontal-relative:text;mso-position-vertical:absolute;mso-position-vertical-relative:text;mso-width-percent:0;mso-height-percent:0;mso-width-relative:margin;mso-height-relative:margin;v-text-anchor:middle" o:gfxdata="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" filled="f" strokecolor="red" strokeweight="2.25pt"/>
+              <v:rect w14:anchorId="4CF4CAD6" id="Rectangle 33" o:spid="_x0000_s1026" style="position:absolute;margin-left:33.75pt;margin-top:272.2pt;width:279.75pt;height:178.5pt;z-index:251659264;visibility:visible;mso-wrap-style:square;mso-width-percent:0;mso-height-percent:0;mso-wrap-distance-left:9pt;mso-wrap-distance-top:0;mso-wrap-distance-right:9pt;mso-wrap-distance-bottom:0;mso-position-horizontal:absolute;mso-position-horizontal-relative:text;mso-position-vertical:absolute;mso-position-vertical-relative:text;mso-width-percent:0;mso-height-percent:0;mso-width-relative:margin;mso-height-relative:margin;v-text-anchor:middle" o:gfxdata="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" filled="f" strokecolor="red" strokeweight="2.25pt"/>
             </w:pict>
           </mc:Fallback>
         </mc:AlternateContent>
@@ -3437,10 +3631,10 @@
           <w:noProof/>
         </w:rPr>
         <w:drawing>
-          <wp:inline distT="0" distB="0" distL="0" distR="0" wp14:anchorId="3A99493A" wp14:editId="781FED9E">
-            <wp:extent cx="4685926" cy="3714750"/>
-            <wp:effectExtent l="0" t="0" r="635" b="0"/>
-            <wp:docPr id="32" name="Picture 32"/>
+          <wp:inline distT="0" distB="0" distL="0" distR="0" wp14:anchorId="7DEA1570" wp14:editId="60B80605">
+            <wp:extent cx="2010254" cy="2895600"/>
+            <wp:effectExtent l="0" t="0" r="9525" b="0"/>
+            <wp:docPr id="14" name="Picture 14"/>
             <wp:cNvGraphicFramePr>
               <a:graphicFrameLocks xmlns:a="http://schemas.openxmlformats.org/drawingml/2006/main" noChangeAspect="1"/>
             </wp:cNvGraphicFramePr>
@@ -3460,7 +3654,7 @@
                   <pic:spPr>
                     <a:xfrm>
                       <a:off x="0" y="0"/>
-                      <a:ext cx="4693020" cy="3720374"/>
+                      <a:ext cx="2010254" cy="2895600"/>
                     </a:xfrm>
                     <a:prstGeom prst="rect">
                       <a:avLst/>
@@ -3474,13 +3668,21 @@
       </w:r>
       <w:r>
         <w:rPr>
+          <w:b/>
+          <w:bCs/>
           <w:noProof/>
         </w:rPr>
+        <w:t xml:space="preserve"> - Code refactored in code smell 1 now allows the following code to work.</w:t>
+      </w:r>
+      <w:r>
+        <w:rPr>
+          <w:noProof/>
+        </w:rPr>
         <w:drawing>
-          <wp:inline distT="0" distB="0" distL="0" distR="0" wp14:anchorId="1C41A80A" wp14:editId="6B918D68">
-            <wp:extent cx="1819275" cy="1676400"/>
-            <wp:effectExtent l="0" t="0" r="9525" b="0"/>
-            <wp:docPr id="31" name="Picture 31"/>
+          <wp:inline distT="0" distB="0" distL="0" distR="0" wp14:anchorId="3A99493A" wp14:editId="3605491E">
+            <wp:extent cx="4019550" cy="3186483"/>
+            <wp:effectExtent l="0" t="0" r="0" b="0"/>
+            <wp:docPr id="32" name="Picture 32"/>
             <wp:cNvGraphicFramePr>
               <a:graphicFrameLocks xmlns:a="http://schemas.openxmlformats.org/drawingml/2006/main" noChangeAspect="1"/>
             </wp:cNvGraphicFramePr>
@@ -3500,7 +3702,7 @@
                   <pic:spPr>
                     <a:xfrm>
                       <a:off x="0" y="0"/>
-                      <a:ext cx="1819275" cy="1676400"/>
+                      <a:ext cx="4037036" cy="3200345"/>
                     </a:xfrm>
                     <a:prstGeom prst="rect">
                       <a:avLst/>
@@ -3512,693 +3714,15 @@
           </wp:inline>
         </w:drawing>
       </w:r>
-    </w:p>
-    <w:p>
-      <w:pPr>
-        <w:rPr>
-          <w:lang w:val="en-US"/>
-        </w:rPr>
-      </w:pPr>
-      <w:r>
-        <w:rPr>
-          <w:lang w:val="en-US"/>
-        </w:rPr>
-        <w:t xml:space="preserve">Figures 1. </w:t>
-      </w:r>
-      <w:r>
-        <w:rPr>
-          <w:lang w:val="en-US"/>
-        </w:rPr>
-        <w:t>Shows the newly developed code that takes the user’s input and if the guessed letter is in the word and not in a list of correct letters then it performs the following: Appends letter to rightlist, converts the displayed word from string to list, a for loop that adds the current letter to the list for each position it appears, then converts the list back to string then lastly updates the hidden word with the new revealed letters.</w:t>
-      </w:r>
-      <w:r>
-        <w:rPr>
-          <w:lang w:val="en-US"/>
-        </w:rPr>
-        <w:t xml:space="preserve"> Figure 2. Shows that by enter E, the hidden word has been reveled with all occurrences of </w:t>
-      </w:r>
-      <w:r>
-        <w:rPr>
-          <w:lang w:val="en-US"/>
-        </w:rPr>
-        <w:t>E</w:t>
-      </w:r>
-      <w:r>
-        <w:rPr>
-          <w:lang w:val="en-US"/>
-        </w:rPr>
-        <w:t>.</w:t>
-      </w:r>
-    </w:p>
-    <w:p>
-      <w:pPr>
-        <w:rPr>
-          <w:lang w:val="en-US"/>
-        </w:rPr>
-      </w:pPr>
-      <w:r>
-        <w:rPr>
-          <w:b/>
-          <w:bCs/>
-          <w:lang w:val="en-US"/>
-        </w:rPr>
-        <w:t>Actual Result:</w:t>
-      </w:r>
-      <w:r>
-        <w:rPr>
-          <w:b/>
-          <w:bCs/>
-          <w:lang w:val="en-US"/>
-        </w:rPr>
-        <w:t xml:space="preserve"> </w:t>
-      </w:r>
-      <w:r>
-        <w:rPr>
-          <w:lang w:val="en-US"/>
-        </w:rPr>
-        <w:t xml:space="preserve">The </w:t>
-      </w:r>
-    </w:p>
-    <w:p>
-      <w:pPr>
-        <w:rPr>
-          <w:lang w:val="en-US"/>
-        </w:rPr>
-      </w:pPr>
-      <w:r>
-        <w:rPr>
-          <w:b/>
-          <w:bCs/>
-          <w:lang w:val="en-US"/>
-        </w:rPr>
-        <w:t xml:space="preserve">Pass / Fail: </w:t>
-      </w:r>
-      <w:r>
-        <w:rPr>
-          <w:lang w:val="en-US"/>
-        </w:rPr>
-        <w:t>Pass – While the code passed on the first attempt, there is still refactoring to be done.</w:t>
-      </w:r>
-    </w:p>
-    <w:p>
-      <w:pPr>
-        <w:rPr>
-          <w:b/>
-          <w:bCs/>
-          <w:lang w:val="en-US"/>
-        </w:rPr>
-      </w:pPr>
-    </w:p>
-    <w:p>
-      <w:pPr>
-        <w:jc w:val="center"/>
-        <w:rPr>
-          <w:b/>
-          <w:bCs/>
-          <w:sz w:val="24"/>
-          <w:szCs w:val="24"/>
-          <w:lang w:val="en-US"/>
-        </w:rPr>
-      </w:pPr>
-      <w:r>
-        <w:rPr>
-          <w:b/>
-          <w:bCs/>
-          <w:sz w:val="24"/>
-          <w:szCs w:val="24"/>
-          <w:lang w:val="en-US"/>
-        </w:rPr>
-        <w:t xml:space="preserve">Refactoring Test Case </w:t>
-      </w:r>
-      <w:r>
-        <w:rPr>
-          <w:b/>
-          <w:bCs/>
-          <w:sz w:val="24"/>
-          <w:szCs w:val="24"/>
-          <w:lang w:val="en-US"/>
-        </w:rPr>
-        <w:t>4</w:t>
-      </w:r>
-    </w:p>
-    <w:p>
-      <w:pPr>
-        <w:rPr>
-          <w:sz w:val="24"/>
-          <w:szCs w:val="24"/>
-          <w:lang w:val="en-US"/>
-        </w:rPr>
-      </w:pPr>
-      <w:r>
-        <w:rPr>
-          <w:b/>
-          <w:bCs/>
-          <w:sz w:val="24"/>
-          <w:szCs w:val="24"/>
-          <w:lang w:val="en-US"/>
-        </w:rPr>
-        <w:t>Refactor Reason:</w:t>
-      </w:r>
-      <w:r>
-        <w:rPr>
-          <w:sz w:val="24"/>
-          <w:szCs w:val="24"/>
-          <w:lang w:val="en-US"/>
-        </w:rPr>
-        <w:t xml:space="preserve"> Currently the user’s full input is taken rather than 1 letter and it does not check if the entry exists or if it is a letter. Also, for better usability I want to remove the previous text from the box on confirmation and show error checking for wrong input.</w:t>
-      </w:r>
-    </w:p>
-    <w:p>
-      <w:pPr>
-        <w:rPr>
-          <w:sz w:val="24"/>
-          <w:szCs w:val="24"/>
-          <w:lang w:val="en-US"/>
-        </w:rPr>
-      </w:pPr>
-      <w:r>
-        <w:rPr>
-          <w:sz w:val="24"/>
-          <w:szCs w:val="24"/>
-          <w:lang w:val="en-US"/>
-        </w:rPr>
-        <w:lastRenderedPageBreak/>
-        <w:t>Image here</w:t>
-      </w:r>
-    </w:p>
-    <w:p>
-      <w:pPr>
-        <w:rPr>
-          <w:sz w:val="24"/>
-          <w:szCs w:val="24"/>
-          <w:lang w:val="en-US"/>
-        </w:rPr>
-      </w:pPr>
-      <w:r>
-        <w:rPr>
-          <w:b/>
-          <w:bCs/>
-          <w:sz w:val="24"/>
-          <w:szCs w:val="24"/>
-          <w:lang w:val="en-US"/>
-        </w:rPr>
-        <w:t>Before / After:</w:t>
-      </w:r>
-      <w:r>
-        <w:rPr>
-          <w:sz w:val="24"/>
-          <w:szCs w:val="24"/>
-          <w:lang w:val="en-US"/>
-        </w:rPr>
-        <w:t xml:space="preserve"> The code has been refactored twice, the code after refactor 1 had an additional if condition so I combined them, now refactor 2 includes all the features mentioned above.</w:t>
-      </w:r>
-    </w:p>
-    <w:p>
-      <w:pPr>
-        <w:rPr>
-          <w:lang w:val="en-US"/>
-        </w:rPr>
-      </w:pPr>
-    </w:p>
-    <w:p>
-      <w:pPr>
-        <w:rPr>
-          <w:lang w:val="en-US"/>
-        </w:rPr>
-      </w:pPr>
-      <w:r>
-        <w:rPr>
-          <w:lang w:val="en-US"/>
-        </w:rPr>
-        <w:t>Future work:</w:t>
-      </w:r>
-    </w:p>
-    <w:p>
-      <w:pPr>
-        <w:rPr>
-          <w:lang w:val="en-US"/>
-        </w:rPr>
-      </w:pPr>
-      <w:r>
-        <w:rPr>
-          <w:lang w:val="en-US"/>
-        </w:rPr>
-        <w:t>Base word length on difficulty</w:t>
-      </w:r>
-    </w:p>
-    <w:p>
-      <w:pPr>
-        <w:rPr>
-          <w:lang w:val="en-US"/>
-        </w:rPr>
-      </w:pPr>
-      <w:r>
-        <w:rPr>
-          <w:lang w:val="en-US"/>
-        </w:rPr>
-        <w:br w:type="page"/>
-      </w:r>
-    </w:p>
-    <w:p>
-      <w:pPr>
-        <w:rPr>
-          <w:lang w:val="en-US"/>
-        </w:rPr>
-      </w:pPr>
-    </w:p>
-    <w:tbl>
-      <w:tblPr>
-        <w:tblStyle w:val="TableGrid"/>
-        <w:tblW w:w="0" w:type="auto"/>
-        <w:tblLook w:val="04A0" w:firstRow="1" w:lastRow="0" w:firstColumn="1" w:lastColumn="0" w:noHBand="0" w:noVBand="1"/>
-      </w:tblPr>
-      <w:tblGrid>
-        <w:gridCol w:w="438"/>
-        <w:gridCol w:w="1716"/>
-        <w:gridCol w:w="1820"/>
-        <w:gridCol w:w="1754"/>
-        <w:gridCol w:w="1709"/>
-        <w:gridCol w:w="1846"/>
-      </w:tblGrid>
-      <w:tr>
-        <w:tc>
-          <w:tcPr>
-            <w:tcW w:w="438" w:type="dxa"/>
-          </w:tcPr>
-          <w:p>
-            <w:pPr>
-              <w:rPr>
-                <w:lang w:val="en-US"/>
-              </w:rPr>
-            </w:pPr>
-            <w:r>
-              <w:rPr>
-                <w:lang w:val="en-US"/>
-              </w:rPr>
-              <w:t>#</w:t>
-            </w:r>
-          </w:p>
-        </w:tc>
-        <w:tc>
-          <w:tcPr>
-            <w:tcW w:w="1716" w:type="dxa"/>
-          </w:tcPr>
-          <w:p>
-            <w:pPr>
-              <w:rPr>
-                <w:lang w:val="en-US"/>
-              </w:rPr>
-            </w:pPr>
-            <w:r>
-              <w:rPr>
-                <w:lang w:val="en-US"/>
-              </w:rPr>
-              <w:t>Test Case</w:t>
-            </w:r>
-          </w:p>
-        </w:tc>
-        <w:tc>
-          <w:tcPr>
-            <w:tcW w:w="1820" w:type="dxa"/>
-          </w:tcPr>
-          <w:p>
-            <w:pPr>
-              <w:rPr>
-                <w:lang w:val="en-US"/>
-              </w:rPr>
-            </w:pPr>
-            <w:r>
-              <w:rPr>
-                <w:lang w:val="en-US"/>
-              </w:rPr>
-              <w:t>Expected Result</w:t>
-            </w:r>
-          </w:p>
-        </w:tc>
-        <w:tc>
-          <w:tcPr>
-            <w:tcW w:w="1754" w:type="dxa"/>
-          </w:tcPr>
-          <w:p>
-            <w:pPr>
-              <w:rPr>
-                <w:lang w:val="en-US"/>
-              </w:rPr>
-            </w:pPr>
-            <w:r>
-              <w:rPr>
-                <w:lang w:val="en-US"/>
-              </w:rPr>
-              <w:t>Actual Result</w:t>
-            </w:r>
-          </w:p>
-        </w:tc>
-        <w:tc>
-          <w:tcPr>
-            <w:tcW w:w="1709" w:type="dxa"/>
-          </w:tcPr>
-          <w:p>
-            <w:pPr>
-              <w:rPr>
-                <w:lang w:val="en-US"/>
-              </w:rPr>
-            </w:pPr>
-            <w:r>
-              <w:rPr>
-                <w:lang w:val="en-US"/>
-              </w:rPr>
-              <w:t>Pass / Fail</w:t>
-            </w:r>
-          </w:p>
-        </w:tc>
-        <w:tc>
-          <w:tcPr>
-            <w:tcW w:w="1846" w:type="dxa"/>
-          </w:tcPr>
-          <w:p>
-            <w:pPr>
-              <w:rPr>
-                <w:lang w:val="en-US"/>
-              </w:rPr>
-            </w:pPr>
-            <w:r>
-              <w:rPr>
-                <w:lang w:val="en-US"/>
-              </w:rPr>
-              <w:t>Additional Notes</w:t>
-            </w:r>
-          </w:p>
-        </w:tc>
-      </w:tr>
-      <w:tr>
-        <w:tc>
-          <w:tcPr>
-            <w:tcW w:w="438" w:type="dxa"/>
-          </w:tcPr>
-          <w:p>
-            <w:pPr>
-              <w:rPr>
-                <w:lang w:val="en-US"/>
-              </w:rPr>
-            </w:pPr>
-            <w:r>
-              <w:rPr>
-                <w:lang w:val="en-US"/>
-              </w:rPr>
-              <w:t>1</w:t>
-            </w:r>
-          </w:p>
-        </w:tc>
-        <w:tc>
-          <w:tcPr>
-            <w:tcW w:w="1716" w:type="dxa"/>
-          </w:tcPr>
-          <w:p>
-            <w:pPr>
-              <w:rPr>
-                <w:lang w:val="en-US"/>
-              </w:rPr>
-            </w:pPr>
-            <w:r>
-              <w:rPr>
-                <w:lang w:val="en-US"/>
-              </w:rPr>
-              <w:t>Generate a random word</w:t>
-            </w:r>
-          </w:p>
-        </w:tc>
-        <w:tc>
-          <w:tcPr>
-            <w:tcW w:w="1820" w:type="dxa"/>
-          </w:tcPr>
-          <w:p>
-            <w:pPr>
-              <w:rPr>
-                <w:lang w:val="en-US"/>
-              </w:rPr>
-            </w:pPr>
-            <w:r>
-              <w:rPr>
-                <w:lang w:val="en-US"/>
-              </w:rPr>
-              <w:t>Correct word is generated and displayed correctly</w:t>
-            </w:r>
-          </w:p>
-        </w:tc>
-        <w:tc>
-          <w:tcPr>
-            <w:tcW w:w="1754" w:type="dxa"/>
-          </w:tcPr>
-          <w:p>
-            <w:pPr>
-              <w:rPr>
-                <w:lang w:val="en-US"/>
-              </w:rPr>
-            </w:pPr>
-          </w:p>
-        </w:tc>
-        <w:tc>
-          <w:tcPr>
-            <w:tcW w:w="1709" w:type="dxa"/>
-          </w:tcPr>
-          <w:p>
-            <w:pPr>
-              <w:rPr>
-                <w:lang w:val="en-US"/>
-              </w:rPr>
-            </w:pPr>
-          </w:p>
-        </w:tc>
-        <w:tc>
-          <w:tcPr>
-            <w:tcW w:w="1846" w:type="dxa"/>
-          </w:tcPr>
-          <w:p>
-            <w:pPr>
-              <w:rPr>
-                <w:lang w:val="en-US"/>
-              </w:rPr>
-            </w:pPr>
-          </w:p>
-        </w:tc>
-      </w:tr>
-      <w:tr>
-        <w:tc>
-          <w:tcPr>
-            <w:tcW w:w="438" w:type="dxa"/>
-          </w:tcPr>
-          <w:p>
-            <w:pPr>
-              <w:rPr>
-                <w:lang w:val="en-US"/>
-              </w:rPr>
-            </w:pPr>
-          </w:p>
-        </w:tc>
-        <w:tc>
-          <w:tcPr>
-            <w:tcW w:w="1716" w:type="dxa"/>
-          </w:tcPr>
-          <w:p>
-            <w:pPr>
-              <w:rPr>
-                <w:lang w:val="en-US"/>
-              </w:rPr>
-            </w:pPr>
-          </w:p>
-        </w:tc>
-        <w:tc>
-          <w:tcPr>
-            <w:tcW w:w="1820" w:type="dxa"/>
-          </w:tcPr>
-          <w:p>
-            <w:pPr>
-              <w:rPr>
-                <w:lang w:val="en-US"/>
-              </w:rPr>
-            </w:pPr>
-          </w:p>
-        </w:tc>
-        <w:tc>
-          <w:tcPr>
-            <w:tcW w:w="1754" w:type="dxa"/>
-          </w:tcPr>
-          <w:p>
-            <w:pPr>
-              <w:rPr>
-                <w:lang w:val="en-US"/>
-              </w:rPr>
-            </w:pPr>
-          </w:p>
-        </w:tc>
-        <w:tc>
-          <w:tcPr>
-            <w:tcW w:w="1709" w:type="dxa"/>
-          </w:tcPr>
-          <w:p>
-            <w:pPr>
-              <w:rPr>
-                <w:lang w:val="en-US"/>
-              </w:rPr>
-            </w:pPr>
-          </w:p>
-        </w:tc>
-        <w:tc>
-          <w:tcPr>
-            <w:tcW w:w="1846" w:type="dxa"/>
-          </w:tcPr>
-          <w:p>
-            <w:pPr>
-              <w:rPr>
-                <w:lang w:val="en-US"/>
-              </w:rPr>
-            </w:pPr>
-          </w:p>
-        </w:tc>
-      </w:tr>
-    </w:tbl>
-    <w:p>
-      <w:pPr>
-        <w:rPr>
-          <w:lang w:val="en-US"/>
-        </w:rPr>
-      </w:pPr>
-    </w:p>
-    <w:p>
-      <w:pPr>
-        <w:rPr>
-          <w:lang w:val="en-US"/>
-        </w:rPr>
-      </w:pPr>
-    </w:p>
-    <w:p>
-      <w:pPr>
-        <w:pStyle w:val="Heading1"/>
-        <w:rPr>
-          <w:lang w:val="en-US"/>
-        </w:rPr>
-      </w:pPr>
-      <w:bookmarkStart w:id="4" w:name="_Toc49613621"/>
-      <w:r>
-        <w:rPr>
-          <w:lang w:val="en-US"/>
-        </w:rPr>
-        <w:t>Refactoring</w:t>
-      </w:r>
-      <w:bookmarkEnd w:id="4"/>
-    </w:p>
-    <w:p>
-      <w:pPr>
-        <w:pStyle w:val="Heading2"/>
-        <w:rPr>
-          <w:lang w:val="en-US"/>
-        </w:rPr>
-      </w:pPr>
-      <w:bookmarkStart w:id="5" w:name="_Toc49613622"/>
-      <w:r>
-        <w:rPr>
-          <w:lang w:val="en-US"/>
-        </w:rPr>
-        <w:t>Code Smells</w:t>
-      </w:r>
-      <w:bookmarkEnd w:id="5"/>
-    </w:p>
-    <w:p>
-      <w:pPr>
-        <w:rPr>
-          <w:lang w:val="en-US"/>
-        </w:rPr>
-      </w:pPr>
-      <w:r>
-        <w:rPr>
-          <w:lang w:val="en-US"/>
-        </w:rPr>
-        <w:t>A code smell is a front-end / surface indication that usually corresponds to a deeper problem in the system. This section will clearly detail found code smells and the implementation of their fix.</w:t>
-      </w:r>
-    </w:p>
-    <w:p>
-      <w:pPr>
-        <w:jc w:val="center"/>
-        <w:rPr>
-          <w:b/>
-          <w:bCs/>
-          <w:lang w:val="en-US"/>
-        </w:rPr>
-      </w:pPr>
-      <w:bookmarkStart w:id="6" w:name="codesmell1"/>
-      <w:r>
-        <w:rPr>
-          <w:b/>
-          <w:bCs/>
-          <w:lang w:val="en-US"/>
-        </w:rPr>
-        <w:t>Code Smell 1</w:t>
-      </w:r>
-    </w:p>
-    <w:bookmarkEnd w:id="6"/>
-    <w:p>
-      <w:pPr>
-        <w:rPr>
-          <w:lang w:val="en-US"/>
-        </w:rPr>
-      </w:pPr>
-      <w:r>
-        <w:rPr>
-          <w:b/>
-          <w:bCs/>
-          <w:lang w:val="en-US"/>
-        </w:rPr>
-        <w:t xml:space="preserve">Code Smell reason: </w:t>
-      </w:r>
-      <w:r>
-        <w:rPr>
-          <w:lang w:val="en-US"/>
-        </w:rPr>
-        <w:t xml:space="preserve">Hiddenword is a string and is immutable in python, </w:t>
-      </w:r>
-      <w:r>
-        <w:rPr>
-          <w:lang w:val="en-US"/>
-        </w:rPr>
-        <w:t xml:space="preserve">so </w:t>
-      </w:r>
-      <w:r>
-        <w:rPr>
-          <w:lang w:val="en-US"/>
-        </w:rPr>
-        <w:t>when it comes to revealing the hiddenword string, the letters cannot be altered. Therefore</w:t>
-      </w:r>
-      <w:r>
-        <w:rPr>
-          <w:lang w:val="en-US"/>
-        </w:rPr>
-        <w:t>,</w:t>
-      </w:r>
-      <w:r>
-        <w:rPr>
-          <w:lang w:val="en-US"/>
-        </w:rPr>
-        <w:t xml:space="preserve"> hiddenword must become a list but tkinter can only display string variables, therefore we must convert the string to a list to allow for modifying, then back to a string to display it on Tkinter.</w:t>
-      </w:r>
-    </w:p>
-    <w:p>
-      <w:pPr>
-        <w:tabs>
-          <w:tab w:val="left" w:pos="1995"/>
-        </w:tabs>
-        <w:rPr>
-          <w:lang w:val="en-US"/>
-        </w:rPr>
-      </w:pPr>
       <w:r>
         <w:rPr>
           <w:noProof/>
         </w:rPr>
         <w:drawing>
-          <wp:inline distT="0" distB="0" distL="0" distR="0" wp14:anchorId="2BE95F10" wp14:editId="5A565FA8">
-            <wp:extent cx="2009775" cy="945776"/>
-            <wp:effectExtent l="0" t="0" r="0" b="6985"/>
-            <wp:docPr id="21" name="Picture 21"/>
+          <wp:inline distT="0" distB="0" distL="0" distR="0" wp14:anchorId="1C41A80A" wp14:editId="6B918D68">
+            <wp:extent cx="1819275" cy="1676400"/>
+            <wp:effectExtent l="0" t="0" r="9525" b="0"/>
+            <wp:docPr id="31" name="Picture 31"/>
             <wp:cNvGraphicFramePr>
               <a:graphicFrameLocks xmlns:a="http://schemas.openxmlformats.org/drawingml/2006/main" noChangeAspect="1"/>
             </wp:cNvGraphicFramePr>
@@ -4218,7 +3742,7 @@
                   <pic:spPr>
                     <a:xfrm>
                       <a:off x="0" y="0"/>
-                      <a:ext cx="2020703" cy="950918"/>
+                      <a:ext cx="1819275" cy="1676400"/>
                     </a:xfrm>
                     <a:prstGeom prst="rect">
                       <a:avLst/>
@@ -4230,15 +3754,236 @@
           </wp:inline>
         </w:drawing>
       </w:r>
+    </w:p>
+    <w:p>
+      <w:pPr>
+        <w:rPr>
+          <w:lang w:val="en-US"/>
+        </w:rPr>
+      </w:pPr>
+      <w:r>
+        <w:rPr>
+          <w:lang w:val="en-US"/>
+        </w:rPr>
+        <w:t xml:space="preserve">Figures 1. </w:t>
+      </w:r>
+      <w:r>
+        <w:rPr>
+          <w:lang w:val="en-US"/>
+        </w:rPr>
+        <w:t xml:space="preserve">Shows the newly developed code that takes the user’s input and if the guessed letter is in the word and not in a list of correct letters then it performs the following: Appends letter to </w:t>
+      </w:r>
+      <w:proofErr w:type="spellStart"/>
+      <w:r>
+        <w:rPr>
+          <w:lang w:val="en-US"/>
+        </w:rPr>
+        <w:t>rightlist</w:t>
+      </w:r>
+      <w:proofErr w:type="spellEnd"/>
+      <w:r>
+        <w:rPr>
+          <w:lang w:val="en-US"/>
+        </w:rPr>
+        <w:t xml:space="preserve">, converts the displayed word from string to list, a for loop that adds the current letter to the list for each position it appears, then converts the list </w:t>
+      </w:r>
+      <w:r>
+        <w:rPr>
+          <w:lang w:val="en-US"/>
+        </w:rPr>
+        <w:lastRenderedPageBreak/>
+        <w:t>back to string then lastly updates the hidden word with the new revealed letters.</w:t>
+      </w:r>
+      <w:r>
+        <w:rPr>
+          <w:lang w:val="en-US"/>
+        </w:rPr>
+        <w:t xml:space="preserve"> Figure 2. Shows that by enter</w:t>
+      </w:r>
+      <w:r>
+        <w:rPr>
+          <w:lang w:val="en-US"/>
+        </w:rPr>
+        <w:t>ing</w:t>
+      </w:r>
+      <w:r>
+        <w:rPr>
+          <w:lang w:val="en-US"/>
+        </w:rPr>
+        <w:t xml:space="preserve"> E</w:t>
+      </w:r>
+      <w:r>
+        <w:rPr>
+          <w:lang w:val="en-US"/>
+        </w:rPr>
+        <w:t xml:space="preserve"> </w:t>
+      </w:r>
+      <w:r>
+        <w:rPr>
+          <w:lang w:val="en-US"/>
+        </w:rPr>
+        <w:t xml:space="preserve">the hidden word has been reveled with all occurrences of </w:t>
+      </w:r>
+      <w:r>
+        <w:rPr>
+          <w:lang w:val="en-US"/>
+        </w:rPr>
+        <w:t>E</w:t>
+      </w:r>
+      <w:r>
+        <w:rPr>
+          <w:lang w:val="en-US"/>
+        </w:rPr>
+        <w:t>.</w:t>
+      </w:r>
+    </w:p>
+    <w:p>
+      <w:pPr>
+        <w:rPr>
+          <w:lang w:val="en-US"/>
+        </w:rPr>
+      </w:pPr>
+      <w:r>
+        <w:rPr>
+          <w:b/>
+          <w:bCs/>
+          <w:lang w:val="en-US"/>
+        </w:rPr>
+        <w:t>Actual Result:</w:t>
+      </w:r>
+      <w:r>
+        <w:rPr>
+          <w:b/>
+          <w:bCs/>
+          <w:lang w:val="en-US"/>
+        </w:rPr>
+        <w:t xml:space="preserve"> </w:t>
+      </w:r>
+      <w:r>
+        <w:rPr>
+          <w:lang w:val="en-US"/>
+        </w:rPr>
+        <w:t>The</w:t>
+      </w:r>
+      <w:r>
+        <w:rPr>
+          <w:lang w:val="en-US"/>
+        </w:rPr>
+        <w:t xml:space="preserve"> program reveals all occurrences of correct letters in the hidden word.</w:t>
+      </w:r>
+    </w:p>
+    <w:p>
+      <w:pPr>
+        <w:rPr>
+          <w:lang w:val="en-US"/>
+        </w:rPr>
+      </w:pPr>
+      <w:r>
+        <w:rPr>
+          <w:b/>
+          <w:bCs/>
+          <w:lang w:val="en-US"/>
+        </w:rPr>
+        <w:t xml:space="preserve">Pass / Fail: </w:t>
+      </w:r>
+      <w:r>
+        <w:rPr>
+          <w:lang w:val="en-US"/>
+        </w:rPr>
+        <w:t>Pass</w:t>
+      </w:r>
+    </w:p>
+    <w:p>
+      <w:pPr>
+        <w:rPr>
+          <w:b/>
+          <w:bCs/>
+          <w:lang w:val="en-US"/>
+        </w:rPr>
+      </w:pPr>
+    </w:p>
+    <w:p>
+      <w:pPr>
+        <w:jc w:val="center"/>
+        <w:rPr>
+          <w:b/>
+          <w:bCs/>
+          <w:sz w:val="24"/>
+          <w:szCs w:val="24"/>
+          <w:lang w:val="en-US"/>
+        </w:rPr>
+      </w:pPr>
+      <w:r>
+        <w:rPr>
+          <w:b/>
+          <w:bCs/>
+          <w:sz w:val="24"/>
+          <w:szCs w:val="24"/>
+          <w:lang w:val="en-US"/>
+        </w:rPr>
+        <w:t xml:space="preserve">Refactoring Test Case </w:t>
+      </w:r>
+      <w:r>
+        <w:rPr>
+          <w:b/>
+          <w:bCs/>
+          <w:sz w:val="24"/>
+          <w:szCs w:val="24"/>
+          <w:lang w:val="en-US"/>
+        </w:rPr>
+        <w:t>4</w:t>
+      </w:r>
+    </w:p>
+    <w:p>
+      <w:pPr>
+        <w:rPr>
+          <w:lang w:val="en-US"/>
+        </w:rPr>
+      </w:pPr>
+      <w:r>
+        <w:rPr>
+          <w:b/>
+          <w:bCs/>
+          <w:lang w:val="en-US"/>
+        </w:rPr>
+        <w:t>Refactor Reason:</w:t>
+      </w:r>
+      <w:r>
+        <w:rPr>
+          <w:lang w:val="en-US"/>
+        </w:rPr>
+        <w:t xml:space="preserve"> </w:t>
+      </w:r>
+      <w:r>
+        <w:rPr>
+          <w:lang w:val="en-US"/>
+        </w:rPr>
+        <w:t>The function for updating the hidden word was cluttering the get_entry function so I extracted the code into a new function</w:t>
+      </w:r>
+      <w:r>
+        <w:rPr>
+          <w:lang w:val="en-US"/>
+        </w:rPr>
+        <w:t>.</w:t>
+      </w:r>
+    </w:p>
+    <w:p>
+      <w:pPr>
+        <w:rPr>
+          <w:sz w:val="24"/>
+          <w:szCs w:val="24"/>
+          <w:lang w:val="en-US"/>
+        </w:rPr>
+      </w:pPr>
       <w:r>
         <w:rPr>
           <w:noProof/>
         </w:rPr>
         <w:drawing>
-          <wp:inline distT="0" distB="0" distL="0" distR="0" wp14:anchorId="0325933A" wp14:editId="6D9E545A">
-            <wp:extent cx="2664911" cy="3838575"/>
-            <wp:effectExtent l="0" t="0" r="2540" b="0"/>
-            <wp:docPr id="29" name="Picture 29"/>
+          <wp:inline distT="0" distB="0" distL="0" distR="0" wp14:anchorId="0DE95109" wp14:editId="3DB3DB54">
+            <wp:extent cx="4038600" cy="1051949"/>
+            <wp:effectExtent l="0" t="0" r="0" b="0"/>
+            <wp:docPr id="20" name="Picture 20"/>
             <wp:cNvGraphicFramePr>
               <a:graphicFrameLocks xmlns:a="http://schemas.openxmlformats.org/drawingml/2006/main" noChangeAspect="1"/>
             </wp:cNvGraphicFramePr>
@@ -4258,7 +4003,7 @@
                   <pic:spPr>
                     <a:xfrm>
                       <a:off x="0" y="0"/>
-                      <a:ext cx="2669046" cy="3844531"/>
+                      <a:ext cx="4053932" cy="1055942"/>
                     </a:xfrm>
                     <a:prstGeom prst="rect">
                       <a:avLst/>
@@ -4270,89 +4015,15 @@
           </wp:inline>
         </w:drawing>
       </w:r>
-    </w:p>
-    <w:p>
-      <w:pPr>
-        <w:rPr>
-          <w:lang w:val="en-US"/>
-        </w:rPr>
-      </w:pPr>
-      <w:r>
-        <w:rPr>
-          <w:b/>
-          <w:bCs/>
-          <w:lang w:val="en-US"/>
-        </w:rPr>
-        <w:t>Refactoring Before / After:</w:t>
-      </w:r>
-      <w:r>
-        <w:rPr>
-          <w:lang w:val="en-US"/>
-        </w:rPr>
-        <w:t xml:space="preserve"> The refactor now allows for the random word to be generated and spaced. A list of the word is generated then lastly, the hiddenword is </w:t>
-      </w:r>
-      <w:r>
-        <w:rPr>
-          <w:lang w:val="en-US"/>
-        </w:rPr>
-        <w:t>created</w:t>
-      </w:r>
-      <w:r>
-        <w:rPr>
-          <w:lang w:val="en-US"/>
-        </w:rPr>
-        <w:t xml:space="preserve"> the same way as the list.</w:t>
-      </w:r>
-      <w:r>
-        <w:rPr>
-          <w:lang w:val="en-US"/>
-        </w:rPr>
-        <w:t xml:space="preserve"> With these three in place, the program can now modify the list which will then be converted to the hidden word.</w:t>
-      </w:r>
-    </w:p>
-    <w:p>
-      <w:pPr>
-        <w:rPr>
-          <w:lang w:val="en-US"/>
-        </w:rPr>
-      </w:pPr>
-    </w:p>
-    <w:p>
-      <w:pPr>
-        <w:rPr>
-          <w:lang w:val="en-US"/>
-        </w:rPr>
-      </w:pPr>
-    </w:p>
-    <w:p>
-      <w:pPr>
-        <w:rPr>
-          <w:lang w:val="en-US"/>
-        </w:rPr>
-      </w:pPr>
-      <w:r>
-        <w:rPr>
-          <w:lang w:val="en-US"/>
-        </w:rPr>
-        <w:lastRenderedPageBreak/>
-        <w:t>This was wrong</w:t>
-      </w:r>
-    </w:p>
-    <w:p>
-      <w:pPr>
-        <w:rPr>
-          <w:lang w:val="en-US"/>
-        </w:rPr>
-      </w:pPr>
       <w:r>
         <w:rPr>
           <w:noProof/>
         </w:rPr>
         <w:drawing>
-          <wp:inline distT="0" distB="0" distL="0" distR="0" wp14:anchorId="460376FA" wp14:editId="69FB9E44">
-            <wp:extent cx="4710672" cy="2171700"/>
-            <wp:effectExtent l="0" t="0" r="0" b="0"/>
-            <wp:docPr id="1" name="Picture 1"/>
+          <wp:inline distT="0" distB="0" distL="0" distR="0" wp14:anchorId="7AC137A0" wp14:editId="40F5B4B1">
+            <wp:extent cx="4320589" cy="2552700"/>
+            <wp:effectExtent l="0" t="0" r="3810" b="0"/>
+            <wp:docPr id="25" name="Picture 25"/>
             <wp:cNvGraphicFramePr>
               <a:graphicFrameLocks xmlns:a="http://schemas.openxmlformats.org/drawingml/2006/main" noChangeAspect="1"/>
             </wp:cNvGraphicFramePr>
@@ -4372,7 +4043,7 @@
                   <pic:spPr>
                     <a:xfrm>
                       <a:off x="0" y="0"/>
-                      <a:ext cx="4724916" cy="2178267"/>
+                      <a:ext cx="4328823" cy="2557565"/>
                     </a:xfrm>
                     <a:prstGeom prst="rect">
                       <a:avLst/>
@@ -4393,13 +4064,287 @@
       </w:pPr>
       <w:r>
         <w:rPr>
-          <w:lang w:val="en-US"/>
-        </w:rPr>
-        <w:t>This is fixed</w:t>
-      </w:r>
-    </w:p>
-    <w:p>
-      <w:pPr>
+          <w:b/>
+          <w:bCs/>
+          <w:lang w:val="en-US"/>
+        </w:rPr>
+        <w:t>Before / After:</w:t>
+      </w:r>
+      <w:r>
+        <w:rPr>
+          <w:lang w:val="en-US"/>
+        </w:rPr>
+        <w:t xml:space="preserve"> </w:t>
+      </w:r>
+      <w:r>
+        <w:rPr>
+          <w:lang w:val="en-US"/>
+        </w:rPr>
+        <w:t xml:space="preserve">(“Before” image is the code in the red box above) </w:t>
+      </w:r>
+      <w:r>
+        <w:rPr>
+          <w:lang w:val="en-US"/>
+        </w:rPr>
+        <w:t>T</w:t>
+      </w:r>
+      <w:r>
+        <w:rPr>
+          <w:lang w:val="en-US"/>
+        </w:rPr>
+        <w:t xml:space="preserve">he code has now been extracted into the function </w:t>
+      </w:r>
+      <w:r>
+        <w:rPr>
+          <w:lang w:val="en-US"/>
+        </w:rPr>
+        <w:t xml:space="preserve">thus </w:t>
+      </w:r>
+      <w:r>
+        <w:rPr>
+          <w:lang w:val="en-US"/>
+        </w:rPr>
+        <w:t>making the get_entry much cleaner.</w:t>
+      </w:r>
+    </w:p>
+    <w:p>
+      <w:pPr>
+        <w:rPr>
+          <w:lang w:val="en-US"/>
+        </w:rPr>
+      </w:pPr>
+      <w:r>
+        <w:rPr>
+          <w:lang w:val="en-US"/>
+        </w:rPr>
+        <w:br w:type="page"/>
+      </w:r>
+    </w:p>
+    <w:p>
+      <w:pPr>
+        <w:jc w:val="center"/>
+        <w:rPr>
+          <w:b/>
+          <w:bCs/>
+          <w:sz w:val="24"/>
+          <w:szCs w:val="24"/>
+          <w:lang w:val="en-US"/>
+        </w:rPr>
+      </w:pPr>
+      <w:r>
+        <w:rPr>
+          <w:b/>
+          <w:bCs/>
+          <w:sz w:val="24"/>
+          <w:szCs w:val="24"/>
+          <w:lang w:val="en-US"/>
+        </w:rPr>
+        <w:lastRenderedPageBreak/>
+        <w:t xml:space="preserve">Test </w:t>
+      </w:r>
+      <w:r>
+        <w:rPr>
+          <w:b/>
+          <w:bCs/>
+          <w:sz w:val="24"/>
+          <w:szCs w:val="24"/>
+          <w:lang w:val="en-US"/>
+        </w:rPr>
+        <w:t>Case</w:t>
+      </w:r>
+      <w:r>
+        <w:rPr>
+          <w:b/>
+          <w:bCs/>
+          <w:sz w:val="24"/>
+          <w:szCs w:val="24"/>
+          <w:lang w:val="en-US"/>
+        </w:rPr>
+        <w:t xml:space="preserve">: </w:t>
+      </w:r>
+      <w:r>
+        <w:rPr>
+          <w:b/>
+          <w:bCs/>
+          <w:sz w:val="24"/>
+          <w:szCs w:val="24"/>
+          <w:lang w:val="en-US"/>
+        </w:rPr>
+        <w:t>5</w:t>
+      </w:r>
+    </w:p>
+    <w:p>
+      <w:pPr>
+        <w:rPr>
+          <w:lang w:val="en-US"/>
+        </w:rPr>
+      </w:pPr>
+      <w:r>
+        <w:rPr>
+          <w:b/>
+          <w:bCs/>
+          <w:lang w:val="en-US"/>
+        </w:rPr>
+        <w:t>Description:</w:t>
+      </w:r>
+      <w:r>
+        <w:rPr>
+          <w:lang w:val="en-US"/>
+        </w:rPr>
+        <w:t xml:space="preserve"> </w:t>
+      </w:r>
+      <w:r>
+        <w:rPr>
+          <w:lang w:val="en-US"/>
+        </w:rPr>
+        <w:t>Displays wrong guesses to the</w:t>
+      </w:r>
+      <w:r>
+        <w:rPr>
+          <w:lang w:val="en-US"/>
+        </w:rPr>
+        <w:t xml:space="preserve"> screen.</w:t>
+      </w:r>
+    </w:p>
+    <w:p>
+      <w:pPr>
+        <w:rPr>
+          <w:b/>
+          <w:bCs/>
+          <w:lang w:val="en-US"/>
+        </w:rPr>
+      </w:pPr>
+      <w:r>
+        <w:rPr>
+          <w:b/>
+          <w:bCs/>
+          <w:lang w:val="en-US"/>
+        </w:rPr>
+        <w:t>Test Steps:</w:t>
+      </w:r>
+    </w:p>
+    <w:p>
+      <w:pPr>
+        <w:pStyle w:val="ListParagraph"/>
+        <w:numPr>
+          <w:ilvl w:val="0"/>
+          <w:numId w:val="10"/>
+        </w:numPr>
+        <w:rPr>
+          <w:lang w:val="en-US"/>
+        </w:rPr>
+      </w:pPr>
+      <w:r>
+        <w:rPr>
+          <w:lang w:val="en-US"/>
+        </w:rPr>
+        <w:t>User enters a letter</w:t>
+      </w:r>
+    </w:p>
+    <w:p>
+      <w:pPr>
+        <w:pStyle w:val="ListParagraph"/>
+        <w:numPr>
+          <w:ilvl w:val="0"/>
+          <w:numId w:val="10"/>
+        </w:numPr>
+        <w:rPr>
+          <w:lang w:val="en-US"/>
+        </w:rPr>
+      </w:pPr>
+      <w:r>
+        <w:rPr>
+          <w:lang w:val="en-US"/>
+        </w:rPr>
+        <w:t>Check if letter is in word and is already guessed</w:t>
+      </w:r>
+      <w:r>
+        <w:rPr>
+          <w:lang w:val="en-US"/>
+        </w:rPr>
+        <w:t xml:space="preserve">, </w:t>
+      </w:r>
+    </w:p>
+    <w:p>
+      <w:pPr>
+        <w:pStyle w:val="ListParagraph"/>
+        <w:numPr>
+          <w:ilvl w:val="0"/>
+          <w:numId w:val="10"/>
+        </w:numPr>
+        <w:rPr>
+          <w:lang w:val="en-US"/>
+        </w:rPr>
+      </w:pPr>
+      <w:r>
+        <w:rPr>
+          <w:lang w:val="en-US"/>
+        </w:rPr>
+        <w:t>I</w:t>
+      </w:r>
+      <w:r>
+        <w:rPr>
+          <w:lang w:val="en-US"/>
+        </w:rPr>
+        <w:t>f not in word and not guessed</w:t>
+      </w:r>
+      <w:r>
+        <w:rPr>
+          <w:lang w:val="en-US"/>
+        </w:rPr>
+        <w:t>, then add it to the wrong guesses list</w:t>
+      </w:r>
+    </w:p>
+    <w:p>
+      <w:pPr>
+        <w:pStyle w:val="ListParagraph"/>
+        <w:numPr>
+          <w:ilvl w:val="0"/>
+          <w:numId w:val="10"/>
+        </w:numPr>
+        <w:rPr>
+          <w:lang w:val="en-US"/>
+        </w:rPr>
+      </w:pPr>
+      <w:r>
+        <w:rPr>
+          <w:lang w:val="en-US"/>
+        </w:rPr>
+        <w:t>display wrong guesses list on screen</w:t>
+      </w:r>
+    </w:p>
+    <w:p>
+      <w:pPr>
+        <w:rPr>
+          <w:lang w:val="en-US"/>
+        </w:rPr>
+      </w:pPr>
+      <w:r>
+        <w:rPr>
+          <w:b/>
+          <w:bCs/>
+          <w:lang w:val="en-US"/>
+        </w:rPr>
+        <w:t>Expected Result:</w:t>
+      </w:r>
+      <w:r>
+        <w:rPr>
+          <w:lang w:val="en-US"/>
+        </w:rPr>
+        <w:t xml:space="preserve"> </w:t>
+      </w:r>
+      <w:r>
+        <w:rPr>
+          <w:lang w:val="en-US"/>
+        </w:rPr>
+        <w:t>The wrong guesses are displayed to the screen.</w:t>
+      </w:r>
+    </w:p>
+    <w:p>
+      <w:pPr>
+        <w:tabs>
+          <w:tab w:val="left" w:pos="8355"/>
+        </w:tabs>
         <w:rPr>
           <w:lang w:val="en-US"/>
         </w:rPr>
@@ -4409,10 +4354,10 @@
           <w:noProof/>
         </w:rPr>
         <w:drawing>
-          <wp:inline distT="0" distB="0" distL="0" distR="0" wp14:anchorId="7AFE0BB9" wp14:editId="070A8CA0">
-            <wp:extent cx="4724400" cy="2614008"/>
+          <wp:inline distT="0" distB="0" distL="0" distR="0" wp14:anchorId="01F419E2" wp14:editId="0C91A5E8">
+            <wp:extent cx="3505200" cy="1333500"/>
             <wp:effectExtent l="0" t="0" r="0" b="0"/>
-            <wp:docPr id="7" name="Picture 7"/>
+            <wp:docPr id="35" name="Picture 35"/>
             <wp:cNvGraphicFramePr>
               <a:graphicFrameLocks xmlns:a="http://schemas.openxmlformats.org/drawingml/2006/main" noChangeAspect="1"/>
             </wp:cNvGraphicFramePr>
@@ -4432,7 +4377,7 @@
                   <pic:spPr>
                     <a:xfrm>
                       <a:off x="0" y="0"/>
-                      <a:ext cx="4738998" cy="2622085"/>
+                      <a:ext cx="3505200" cy="1333500"/>
                     </a:xfrm>
                     <a:prstGeom prst="rect">
                       <a:avLst/>
@@ -4444,55 +4389,21 @@
           </wp:inline>
         </w:drawing>
       </w:r>
-    </w:p>
-    <w:p>
-      <w:pPr>
-        <w:rPr>
-          <w:lang w:val="en-US"/>
-        </w:rPr>
-      </w:pPr>
-    </w:p>
-    <w:p>
-      <w:pPr>
-        <w:rPr>
-          <w:lang w:val="en-US"/>
-        </w:rPr>
-      </w:pPr>
-    </w:p>
-    <w:p>
-      <w:pPr>
-        <w:rPr>
-          <w:lang w:val="en-US"/>
-        </w:rPr>
-      </w:pPr>
-      <w:r>
-        <w:rPr>
-          <w:lang w:val="en-US"/>
-        </w:rPr>
-        <w:t>String was immutabl</w:t>
-      </w:r>
-      <w:r>
-        <w:rPr>
-          <w:lang w:val="en-US"/>
-        </w:rPr>
-        <w:t>e so therefore I had to convert to string where needed.</w:t>
-      </w:r>
-    </w:p>
-    <w:p>
-      <w:pPr>
-        <w:rPr>
-          <w:lang w:val="en-US"/>
-        </w:rPr>
-      </w:pPr>
       <w:r>
         <w:rPr>
           <w:noProof/>
         </w:rPr>
+        <w:t xml:space="preserve"> </w:t>
+      </w:r>
+      <w:r>
+        <w:rPr>
+          <w:noProof/>
+        </w:rPr>
         <w:drawing>
-          <wp:inline distT="0" distB="0" distL="0" distR="0" wp14:anchorId="07045FAE" wp14:editId="4DD756E0">
-            <wp:extent cx="2743200" cy="600075"/>
-            <wp:effectExtent l="0" t="0" r="0" b="9525"/>
-            <wp:docPr id="2" name="Picture 2"/>
+          <wp:inline distT="0" distB="0" distL="0" distR="0" wp14:anchorId="77A6426B" wp14:editId="404F00E7">
+            <wp:extent cx="1866900" cy="1581150"/>
+            <wp:effectExtent l="0" t="0" r="0" b="0"/>
+            <wp:docPr id="37" name="Picture 37"/>
             <wp:cNvGraphicFramePr>
               <a:graphicFrameLocks xmlns:a="http://schemas.openxmlformats.org/drawingml/2006/main" noChangeAspect="1"/>
             </wp:cNvGraphicFramePr>
@@ -4512,7 +4423,7 @@
                   <pic:spPr>
                     <a:xfrm>
                       <a:off x="0" y="0"/>
-                      <a:ext cx="2743200" cy="600075"/>
+                      <a:ext cx="1866900" cy="1581150"/>
                     </a:xfrm>
                     <a:prstGeom prst="rect">
                       <a:avLst/>
@@ -4524,53 +4435,163 @@
           </wp:inline>
         </w:drawing>
       </w:r>
-    </w:p>
-    <w:p>
-      <w:pPr>
-        <w:rPr>
-          <w:lang w:val="en-US"/>
-        </w:rPr>
-      </w:pPr>
-    </w:p>
-    <w:p>
-      <w:pPr>
-        <w:rPr>
-          <w:lang w:val="en-US"/>
-        </w:rPr>
-      </w:pPr>
-    </w:p>
-    <w:p>
-      <w:pPr>
-        <w:rPr>
-          <w:lang w:val="en-US"/>
-        </w:rPr>
-      </w:pPr>
-    </w:p>
-    <w:p>
-      <w:pPr>
-        <w:rPr>
-          <w:lang w:val="en-US"/>
-        </w:rPr>
-      </w:pPr>
-    </w:p>
-    <w:p>
-      <w:pPr>
-        <w:rPr>
-          <w:lang w:val="en-US"/>
-        </w:rPr>
-      </w:pPr>
-    </w:p>
-    <w:p>
-      <w:pPr>
-        <w:rPr>
-          <w:lang w:val="en-US"/>
-        </w:rPr>
-      </w:pPr>
-      <w:r>
-        <w:rPr>
-          <w:lang w:val="en-US"/>
-        </w:rPr>
-        <w:t>Spaced out the word</w:t>
+      <w:r>
+        <w:rPr>
+          <w:lang w:val="en-US"/>
+        </w:rPr>
+        <w:tab/>
+      </w:r>
+    </w:p>
+    <w:p>
+      <w:pPr>
+        <w:rPr>
+          <w:lang w:val="en-US"/>
+        </w:rPr>
+      </w:pPr>
+      <w:r>
+        <w:rPr>
+          <w:lang w:val="en-US"/>
+        </w:rPr>
+        <w:t xml:space="preserve">Figures 1. and 2. </w:t>
+      </w:r>
+      <w:r>
+        <w:rPr>
+          <w:lang w:val="en-US"/>
+        </w:rPr>
+        <w:t>Show how the wrong guesses are being added to a list which is displayed to the screen.</w:t>
+      </w:r>
+    </w:p>
+    <w:p>
+      <w:pPr>
+        <w:rPr>
+          <w:lang w:val="en-US"/>
+        </w:rPr>
+      </w:pPr>
+      <w:r>
+        <w:rPr>
+          <w:b/>
+          <w:bCs/>
+          <w:lang w:val="en-US"/>
+        </w:rPr>
+        <w:t>Actual Result:</w:t>
+      </w:r>
+      <w:r>
+        <w:rPr>
+          <w:b/>
+          <w:bCs/>
+          <w:lang w:val="en-US"/>
+        </w:rPr>
+        <w:t xml:space="preserve"> </w:t>
+      </w:r>
+      <w:r>
+        <w:rPr>
+          <w:lang w:val="en-US"/>
+        </w:rPr>
+        <w:t>The wrong guesses are displayed to the screen.</w:t>
+      </w:r>
+    </w:p>
+    <w:p>
+      <w:pPr>
+        <w:rPr>
+          <w:lang w:val="en-US"/>
+        </w:rPr>
+      </w:pPr>
+      <w:r>
+        <w:rPr>
+          <w:b/>
+          <w:bCs/>
+          <w:lang w:val="en-US"/>
+        </w:rPr>
+        <w:t xml:space="preserve">Pass / Fail: </w:t>
+      </w:r>
+      <w:r>
+        <w:rPr>
+          <w:lang w:val="en-US"/>
+        </w:rPr>
+        <w:t>Pass</w:t>
+      </w:r>
+    </w:p>
+    <w:p>
+      <w:pPr>
+        <w:jc w:val="center"/>
+        <w:rPr>
+          <w:b/>
+          <w:bCs/>
+          <w:sz w:val="24"/>
+          <w:szCs w:val="24"/>
+          <w:lang w:val="en-US"/>
+        </w:rPr>
+      </w:pPr>
+      <w:r>
+        <w:rPr>
+          <w:b/>
+          <w:bCs/>
+          <w:sz w:val="24"/>
+          <w:szCs w:val="24"/>
+          <w:lang w:val="en-US"/>
+        </w:rPr>
+        <w:t xml:space="preserve">Refactoring Test Case </w:t>
+      </w:r>
+      <w:r>
+        <w:rPr>
+          <w:b/>
+          <w:bCs/>
+          <w:sz w:val="24"/>
+          <w:szCs w:val="24"/>
+          <w:lang w:val="en-US"/>
+        </w:rPr>
+        <w:t>5</w:t>
+      </w:r>
+    </w:p>
+    <w:p>
+      <w:pPr>
+        <w:rPr>
+          <w:lang w:val="en-US"/>
+        </w:rPr>
+      </w:pPr>
+      <w:r>
+        <w:rPr>
+          <w:b/>
+          <w:bCs/>
+          <w:lang w:val="en-US"/>
+        </w:rPr>
+        <w:t>Refactor Reason:</w:t>
+      </w:r>
+      <w:r>
+        <w:rPr>
+          <w:lang w:val="en-US"/>
+        </w:rPr>
+        <w:t xml:space="preserve"> </w:t>
+      </w:r>
+      <w:r>
+        <w:rPr>
+          <w:lang w:val="en-US"/>
+        </w:rPr>
+        <w:t xml:space="preserve">The function for </w:t>
+      </w:r>
+      <w:r>
+        <w:rPr>
+          <w:lang w:val="en-US"/>
+        </w:rPr>
+        <w:t xml:space="preserve">displaying wrong guesses </w:t>
+      </w:r>
+      <w:r>
+        <w:rPr>
+          <w:lang w:val="en-US"/>
+        </w:rPr>
+        <w:t>was</w:t>
+      </w:r>
+      <w:r>
+        <w:rPr>
+          <w:lang w:val="en-US"/>
+        </w:rPr>
+        <w:t xml:space="preserve"> also</w:t>
+      </w:r>
+      <w:r>
+        <w:rPr>
+          <w:lang w:val="en-US"/>
+        </w:rPr>
+        <w:t xml:space="preserve"> cluttering the get_entry function so I extracted the code into a new function.</w:t>
       </w:r>
     </w:p>
     <w:p>
@@ -4583,12 +4604,11 @@
         <w:rPr>
           <w:noProof/>
         </w:rPr>
-        <w:lastRenderedPageBreak/>
         <w:drawing>
-          <wp:inline distT="0" distB="0" distL="0" distR="0" wp14:anchorId="07F98F45" wp14:editId="0BFA06B0">
-            <wp:extent cx="2571750" cy="1914525"/>
-            <wp:effectExtent l="0" t="0" r="0" b="9525"/>
-            <wp:docPr id="5" name="Picture 5"/>
+          <wp:inline distT="0" distB="0" distL="0" distR="0" wp14:anchorId="20A702BC" wp14:editId="0DDC3140">
+            <wp:extent cx="3543300" cy="1078738"/>
+            <wp:effectExtent l="0" t="0" r="0" b="7620"/>
+            <wp:docPr id="39" name="Picture 39"/>
             <wp:cNvGraphicFramePr>
               <a:graphicFrameLocks xmlns:a="http://schemas.openxmlformats.org/drawingml/2006/main" noChangeAspect="1"/>
             </wp:cNvGraphicFramePr>
@@ -4608,7 +4628,7 @@
                   <pic:spPr>
                     <a:xfrm>
                       <a:off x="0" y="0"/>
-                      <a:ext cx="2571750" cy="1914525"/>
+                      <a:ext cx="3558939" cy="1083499"/>
                     </a:xfrm>
                     <a:prstGeom prst="rect">
                       <a:avLst/>
@@ -4624,11 +4644,17 @@
         <w:rPr>
           <w:noProof/>
         </w:rPr>
+        <w:t xml:space="preserve"> </w:t>
+      </w:r>
+      <w:r>
+        <w:rPr>
+          <w:noProof/>
+        </w:rPr>
         <w:drawing>
-          <wp:inline distT="0" distB="0" distL="0" distR="0" wp14:anchorId="695309CC" wp14:editId="31ABB36C">
-            <wp:extent cx="2486025" cy="2981325"/>
-            <wp:effectExtent l="0" t="0" r="9525" b="9525"/>
-            <wp:docPr id="4" name="Picture 4"/>
+          <wp:inline distT="0" distB="0" distL="0" distR="0" wp14:anchorId="10C83DF0" wp14:editId="73B86C94">
+            <wp:extent cx="2933700" cy="1163646"/>
+            <wp:effectExtent l="0" t="0" r="0" b="0"/>
+            <wp:docPr id="40" name="Picture 40"/>
             <wp:cNvGraphicFramePr>
               <a:graphicFrameLocks xmlns:a="http://schemas.openxmlformats.org/drawingml/2006/main" noChangeAspect="1"/>
             </wp:cNvGraphicFramePr>
@@ -4648,7 +4674,7 @@
                   <pic:spPr>
                     <a:xfrm>
                       <a:off x="0" y="0"/>
-                      <a:ext cx="2486025" cy="2981325"/>
+                      <a:ext cx="2940789" cy="1166458"/>
                     </a:xfrm>
                     <a:prstGeom prst="rect">
                       <a:avLst/>
@@ -4661,9 +4687,1905 @@
         </w:drawing>
       </w:r>
     </w:p>
+    <w:p>
+      <w:pPr>
+        <w:rPr>
+          <w:lang w:val="en-US"/>
+        </w:rPr>
+      </w:pPr>
+      <w:r>
+        <w:rPr>
+          <w:lang w:val="en-US"/>
+        </w:rPr>
+        <w:t xml:space="preserve">Before / After: We can see the code is now within a defined function which </w:t>
+      </w:r>
+      <w:r>
+        <w:rPr>
+          <w:lang w:val="en-US"/>
+        </w:rPr>
+        <w:t>displays wrong guesses</w:t>
+      </w:r>
+      <w:r>
+        <w:rPr>
+          <w:lang w:val="en-US"/>
+        </w:rPr>
+        <w:t>.</w:t>
+      </w:r>
+    </w:p>
+    <w:p>
+      <w:pPr>
+        <w:rPr>
+          <w:lang w:val="en-US"/>
+        </w:rPr>
+      </w:pPr>
+      <w:r>
+        <w:rPr>
+          <w:lang w:val="en-US"/>
+        </w:rPr>
+        <w:br w:type="page"/>
+      </w:r>
+    </w:p>
+    <w:p>
+      <w:pPr>
+        <w:jc w:val="center"/>
+        <w:rPr>
+          <w:b/>
+          <w:bCs/>
+          <w:sz w:val="24"/>
+          <w:szCs w:val="24"/>
+          <w:lang w:val="en-US"/>
+        </w:rPr>
+      </w:pPr>
+      <w:r>
+        <w:rPr>
+          <w:b/>
+          <w:bCs/>
+          <w:sz w:val="24"/>
+          <w:szCs w:val="24"/>
+          <w:lang w:val="en-US"/>
+        </w:rPr>
+        <w:lastRenderedPageBreak/>
+        <w:t xml:space="preserve">Test </w:t>
+      </w:r>
+      <w:r>
+        <w:rPr>
+          <w:b/>
+          <w:bCs/>
+          <w:sz w:val="24"/>
+          <w:szCs w:val="24"/>
+          <w:lang w:val="en-US"/>
+        </w:rPr>
+        <w:t>Case</w:t>
+      </w:r>
+      <w:r>
+        <w:rPr>
+          <w:b/>
+          <w:bCs/>
+          <w:sz w:val="24"/>
+          <w:szCs w:val="24"/>
+          <w:lang w:val="en-US"/>
+        </w:rPr>
+        <w:t xml:space="preserve">: </w:t>
+      </w:r>
+      <w:r>
+        <w:rPr>
+          <w:b/>
+          <w:bCs/>
+          <w:sz w:val="24"/>
+          <w:szCs w:val="24"/>
+          <w:lang w:val="en-US"/>
+        </w:rPr>
+        <w:t>6</w:t>
+      </w:r>
+    </w:p>
+    <w:p>
+      <w:pPr>
+        <w:rPr>
+          <w:lang w:val="en-US"/>
+        </w:rPr>
+      </w:pPr>
+      <w:r>
+        <w:rPr>
+          <w:b/>
+          <w:bCs/>
+          <w:lang w:val="en-US"/>
+        </w:rPr>
+        <w:t>Description:</w:t>
+      </w:r>
+      <w:r>
+        <w:rPr>
+          <w:lang w:val="en-US"/>
+        </w:rPr>
+        <w:t xml:space="preserve"> </w:t>
+      </w:r>
+      <w:r>
+        <w:rPr>
+          <w:lang w:val="en-US"/>
+        </w:rPr>
+        <w:t>Windows shows life count and lives reduced by 1 for each wrong guess</w:t>
+      </w:r>
+      <w:r>
+        <w:rPr>
+          <w:lang w:val="en-US"/>
+        </w:rPr>
+        <w:t>.</w:t>
+      </w:r>
+    </w:p>
+    <w:p>
+      <w:pPr>
+        <w:rPr>
+          <w:b/>
+          <w:bCs/>
+          <w:lang w:val="en-US"/>
+        </w:rPr>
+      </w:pPr>
+      <w:r>
+        <w:rPr>
+          <w:b/>
+          <w:bCs/>
+          <w:lang w:val="en-US"/>
+        </w:rPr>
+        <w:t>Test Steps:</w:t>
+      </w:r>
+    </w:p>
+    <w:p>
+      <w:pPr>
+        <w:pStyle w:val="ListParagraph"/>
+        <w:numPr>
+          <w:ilvl w:val="0"/>
+          <w:numId w:val="12"/>
+        </w:numPr>
+        <w:rPr>
+          <w:lang w:val="en-US"/>
+        </w:rPr>
+      </w:pPr>
+      <w:r>
+        <w:rPr>
+          <w:lang w:val="en-US"/>
+        </w:rPr>
+        <w:t>User enters a letter</w:t>
+      </w:r>
+    </w:p>
+    <w:p>
+      <w:pPr>
+        <w:pStyle w:val="ListParagraph"/>
+        <w:numPr>
+          <w:ilvl w:val="0"/>
+          <w:numId w:val="12"/>
+        </w:numPr>
+        <w:rPr>
+          <w:lang w:val="en-US"/>
+        </w:rPr>
+      </w:pPr>
+      <w:r>
+        <w:rPr>
+          <w:lang w:val="en-US"/>
+        </w:rPr>
+        <w:t>Check if letter is in word and is already guessed</w:t>
+      </w:r>
+    </w:p>
+    <w:p>
+      <w:pPr>
+        <w:pStyle w:val="ListParagraph"/>
+        <w:numPr>
+          <w:ilvl w:val="0"/>
+          <w:numId w:val="12"/>
+        </w:numPr>
+        <w:rPr>
+          <w:lang w:val="en-US"/>
+        </w:rPr>
+      </w:pPr>
+      <w:r>
+        <w:rPr>
+          <w:lang w:val="en-US"/>
+        </w:rPr>
+        <w:t>If not, then reduces the total life by 1</w:t>
+      </w:r>
+    </w:p>
+    <w:p>
+      <w:pPr>
+        <w:pStyle w:val="ListParagraph"/>
+        <w:numPr>
+          <w:ilvl w:val="0"/>
+          <w:numId w:val="12"/>
+        </w:numPr>
+        <w:rPr>
+          <w:lang w:val="en-US"/>
+        </w:rPr>
+      </w:pPr>
+      <w:r>
+        <w:rPr>
+          <w:lang w:val="en-US"/>
+        </w:rPr>
+        <w:t>If zero is reached, replace with defeat text</w:t>
+      </w:r>
+    </w:p>
+    <w:p>
+      <w:pPr>
+        <w:rPr>
+          <w:lang w:val="en-US"/>
+        </w:rPr>
+      </w:pPr>
+      <w:r>
+        <w:rPr>
+          <w:b/>
+          <w:bCs/>
+          <w:lang w:val="en-US"/>
+        </w:rPr>
+        <w:t>Expected Result:</w:t>
+      </w:r>
+      <w:r>
+        <w:rPr>
+          <w:lang w:val="en-US"/>
+        </w:rPr>
+        <w:t xml:space="preserve"> The lives will be reduced by 1 per wrong letter entered and printing</w:t>
+      </w:r>
+      <w:r>
+        <w:rPr>
+          <w:lang w:val="en-US"/>
+        </w:rPr>
+        <w:t xml:space="preserve"> life count</w:t>
+      </w:r>
+      <w:r>
+        <w:rPr>
+          <w:lang w:val="en-US"/>
+        </w:rPr>
+        <w:t xml:space="preserve"> to the screen. When lives reach zero, the game shows defeat.</w:t>
+      </w:r>
+    </w:p>
+    <w:p>
+      <w:pPr>
+        <w:tabs>
+          <w:tab w:val="left" w:pos="8355"/>
+        </w:tabs>
+        <w:rPr>
+          <w:lang w:val="en-US"/>
+        </w:rPr>
+      </w:pPr>
+      <w:r>
+        <w:rPr>
+          <w:noProof/>
+        </w:rPr>
+        <w:drawing>
+          <wp:inline distT="0" distB="0" distL="0" distR="0" wp14:anchorId="4313BF7C" wp14:editId="674613E7">
+            <wp:extent cx="2419350" cy="391962"/>
+            <wp:effectExtent l="0" t="0" r="0" b="8255"/>
+            <wp:docPr id="44" name="Picture 44"/>
+            <wp:cNvGraphicFramePr>
+              <a:graphicFrameLocks xmlns:a="http://schemas.openxmlformats.org/drawingml/2006/main" noChangeAspect="1"/>
+            </wp:cNvGraphicFramePr>
+            <a:graphic xmlns:a="http://schemas.openxmlformats.org/drawingml/2006/main">
+              <a:graphicData uri="http://schemas.openxmlformats.org/drawingml/2006/picture">
+                <pic:pic xmlns:pic="http://schemas.openxmlformats.org/drawingml/2006/picture">
+                  <pic:nvPicPr>
+                    <pic:cNvPr id="1" name=""/>
+                    <pic:cNvPicPr/>
+                  </pic:nvPicPr>
+                  <pic:blipFill>
+                    <a:blip r:embed="rId30"/>
+                    <a:stretch>
+                      <a:fillRect/>
+                    </a:stretch>
+                  </pic:blipFill>
+                  <pic:spPr>
+                    <a:xfrm>
+                      <a:off x="0" y="0"/>
+                      <a:ext cx="2491604" cy="403668"/>
+                    </a:xfrm>
+                    <a:prstGeom prst="rect">
+                      <a:avLst/>
+                    </a:prstGeom>
+                  </pic:spPr>
+                </pic:pic>
+              </a:graphicData>
+            </a:graphic>
+          </wp:inline>
+        </w:drawing>
+      </w:r>
+      <w:r>
+        <w:rPr>
+          <w:noProof/>
+        </w:rPr>
+        <w:t xml:space="preserve"> </w:t>
+      </w:r>
+      <w:r>
+        <w:rPr>
+          <w:noProof/>
+        </w:rPr>
+        <w:drawing>
+          <wp:inline distT="0" distB="0" distL="0" distR="0" wp14:anchorId="5C7A578F" wp14:editId="2E86CF1C">
+            <wp:extent cx="2527943" cy="1657350"/>
+            <wp:effectExtent l="0" t="0" r="5715" b="0"/>
+            <wp:docPr id="42" name="Picture 42"/>
+            <wp:cNvGraphicFramePr>
+              <a:graphicFrameLocks xmlns:a="http://schemas.openxmlformats.org/drawingml/2006/main" noChangeAspect="1"/>
+            </wp:cNvGraphicFramePr>
+            <a:graphic xmlns:a="http://schemas.openxmlformats.org/drawingml/2006/main">
+              <a:graphicData uri="http://schemas.openxmlformats.org/drawingml/2006/picture">
+                <pic:pic xmlns:pic="http://schemas.openxmlformats.org/drawingml/2006/picture">
+                  <pic:nvPicPr>
+                    <pic:cNvPr id="1" name=""/>
+                    <pic:cNvPicPr/>
+                  </pic:nvPicPr>
+                  <pic:blipFill>
+                    <a:blip r:embed="rId31"/>
+                    <a:stretch>
+                      <a:fillRect/>
+                    </a:stretch>
+                  </pic:blipFill>
+                  <pic:spPr>
+                    <a:xfrm>
+                      <a:off x="0" y="0"/>
+                      <a:ext cx="2535256" cy="1662145"/>
+                    </a:xfrm>
+                    <a:prstGeom prst="rect">
+                      <a:avLst/>
+                    </a:prstGeom>
+                  </pic:spPr>
+                </pic:pic>
+              </a:graphicData>
+            </a:graphic>
+          </wp:inline>
+        </w:drawing>
+      </w:r>
+      <w:r>
+        <w:rPr>
+          <w:noProof/>
+        </w:rPr>
+        <w:drawing>
+          <wp:inline distT="0" distB="0" distL="0" distR="0" wp14:anchorId="3425992D" wp14:editId="217232BC">
+            <wp:extent cx="1552575" cy="1552575"/>
+            <wp:effectExtent l="0" t="0" r="9525" b="9525"/>
+            <wp:docPr id="43" name="Picture 43"/>
+            <wp:cNvGraphicFramePr>
+              <a:graphicFrameLocks xmlns:a="http://schemas.openxmlformats.org/drawingml/2006/main" noChangeAspect="1"/>
+            </wp:cNvGraphicFramePr>
+            <a:graphic xmlns:a="http://schemas.openxmlformats.org/drawingml/2006/main">
+              <a:graphicData uri="http://schemas.openxmlformats.org/drawingml/2006/picture">
+                <pic:pic xmlns:pic="http://schemas.openxmlformats.org/drawingml/2006/picture">
+                  <pic:nvPicPr>
+                    <pic:cNvPr id="1" name=""/>
+                    <pic:cNvPicPr/>
+                  </pic:nvPicPr>
+                  <pic:blipFill>
+                    <a:blip r:embed="rId32"/>
+                    <a:stretch>
+                      <a:fillRect/>
+                    </a:stretch>
+                  </pic:blipFill>
+                  <pic:spPr>
+                    <a:xfrm>
+                      <a:off x="0" y="0"/>
+                      <a:ext cx="1552575" cy="1552575"/>
+                    </a:xfrm>
+                    <a:prstGeom prst="rect">
+                      <a:avLst/>
+                    </a:prstGeom>
+                  </pic:spPr>
+                </pic:pic>
+              </a:graphicData>
+            </a:graphic>
+          </wp:inline>
+        </w:drawing>
+      </w:r>
+      <w:r>
+        <w:rPr>
+          <w:lang w:val="en-US"/>
+        </w:rPr>
+        <w:tab/>
+      </w:r>
+    </w:p>
+    <w:p>
+      <w:pPr>
+        <w:rPr>
+          <w:lang w:val="en-US"/>
+        </w:rPr>
+      </w:pPr>
+      <w:r>
+        <w:rPr>
+          <w:lang w:val="en-US"/>
+        </w:rPr>
+        <w:t xml:space="preserve">Figures 1. and 2. </w:t>
+      </w:r>
+      <w:r>
+        <w:rPr>
+          <w:lang w:val="en-US"/>
+        </w:rPr>
+        <w:t>Shows the code for setting</w:t>
+      </w:r>
+      <w:r>
+        <w:rPr>
+          <w:lang w:val="en-US"/>
+        </w:rPr>
+        <w:t xml:space="preserve"> and removing lives. Figure 3. Shows the game reaching a defeat state when lives reach zero.</w:t>
+      </w:r>
+    </w:p>
+    <w:p>
+      <w:pPr>
+        <w:rPr>
+          <w:lang w:val="en-US"/>
+        </w:rPr>
+      </w:pPr>
+      <w:r>
+        <w:rPr>
+          <w:b/>
+          <w:bCs/>
+          <w:lang w:val="en-US"/>
+        </w:rPr>
+        <w:t>Actual Result:</w:t>
+      </w:r>
+      <w:r>
+        <w:rPr>
+          <w:b/>
+          <w:bCs/>
+          <w:lang w:val="en-US"/>
+        </w:rPr>
+        <w:t xml:space="preserve"> </w:t>
+      </w:r>
+      <w:r>
+        <w:rPr>
+          <w:lang w:val="en-US"/>
+        </w:rPr>
+        <w:t>When the player enters the wrong letter, the lives reduce by one and when they reach 0 the</w:t>
+      </w:r>
+      <w:r>
+        <w:rPr>
+          <w:lang w:val="en-US"/>
+        </w:rPr>
+        <w:t xml:space="preserve"> window displays defeat.</w:t>
+      </w:r>
+    </w:p>
+    <w:p>
+      <w:pPr>
+        <w:rPr>
+          <w:lang w:val="en-US"/>
+        </w:rPr>
+      </w:pPr>
+      <w:r>
+        <w:rPr>
+          <w:b/>
+          <w:bCs/>
+          <w:lang w:val="en-US"/>
+        </w:rPr>
+        <w:t xml:space="preserve">Pass / Fail: </w:t>
+      </w:r>
+      <w:r>
+        <w:rPr>
+          <w:lang w:val="en-US"/>
+        </w:rPr>
+        <w:t>Pass</w:t>
+      </w:r>
+      <w:r>
+        <w:rPr>
+          <w:lang w:val="en-US"/>
+        </w:rPr>
+        <w:t xml:space="preserve"> – No refactoring was required as I placed the code inside of the already defined </w:t>
+      </w:r>
+      <w:proofErr w:type="spellStart"/>
+      <w:r>
+        <w:rPr>
+          <w:lang w:val="en-US"/>
+        </w:rPr>
+        <w:t>wrongguess</w:t>
+      </w:r>
+      <w:proofErr w:type="spellEnd"/>
+      <w:r>
+        <w:rPr>
+          <w:lang w:val="en-US"/>
+        </w:rPr>
+        <w:t xml:space="preserve"> function.</w:t>
+      </w:r>
+    </w:p>
+    <w:p>
+      <w:pPr>
+        <w:rPr>
+          <w:lang w:val="en-US"/>
+        </w:rPr>
+      </w:pPr>
+      <w:r>
+        <w:rPr>
+          <w:lang w:val="en-US"/>
+        </w:rPr>
+        <w:br w:type="page"/>
+      </w:r>
+    </w:p>
+    <w:p>
+      <w:pPr>
+        <w:rPr>
+          <w:lang w:val="en-US"/>
+        </w:rPr>
+      </w:pPr>
+    </w:p>
+    <w:p>
+      <w:pPr>
+        <w:jc w:val="center"/>
+        <w:rPr>
+          <w:b/>
+          <w:bCs/>
+          <w:sz w:val="24"/>
+          <w:szCs w:val="24"/>
+          <w:lang w:val="en-US"/>
+        </w:rPr>
+      </w:pPr>
+      <w:r>
+        <w:rPr>
+          <w:b/>
+          <w:bCs/>
+          <w:sz w:val="24"/>
+          <w:szCs w:val="24"/>
+          <w:lang w:val="en-US"/>
+        </w:rPr>
+        <w:t xml:space="preserve">Test </w:t>
+      </w:r>
+      <w:r>
+        <w:rPr>
+          <w:b/>
+          <w:bCs/>
+          <w:sz w:val="24"/>
+          <w:szCs w:val="24"/>
+          <w:lang w:val="en-US"/>
+        </w:rPr>
+        <w:t>Case</w:t>
+      </w:r>
+      <w:r>
+        <w:rPr>
+          <w:b/>
+          <w:bCs/>
+          <w:sz w:val="24"/>
+          <w:szCs w:val="24"/>
+          <w:lang w:val="en-US"/>
+        </w:rPr>
+        <w:t xml:space="preserve">: </w:t>
+      </w:r>
+      <w:r>
+        <w:rPr>
+          <w:b/>
+          <w:bCs/>
+          <w:sz w:val="24"/>
+          <w:szCs w:val="24"/>
+          <w:lang w:val="en-US"/>
+        </w:rPr>
+        <w:t>7</w:t>
+      </w:r>
+    </w:p>
+    <w:p>
+      <w:pPr>
+        <w:rPr>
+          <w:lang w:val="en-US"/>
+        </w:rPr>
+      </w:pPr>
+      <w:r>
+        <w:rPr>
+          <w:b/>
+          <w:bCs/>
+          <w:lang w:val="en-US"/>
+        </w:rPr>
+        <w:t>Description:</w:t>
+      </w:r>
+      <w:r>
+        <w:rPr>
+          <w:lang w:val="en-US"/>
+        </w:rPr>
+        <w:t xml:space="preserve"> </w:t>
+      </w:r>
+      <w:r>
+        <w:rPr>
+          <w:lang w:val="en-US"/>
+        </w:rPr>
+        <w:t>Displays victory when the user completely reveals the word.</w:t>
+      </w:r>
+    </w:p>
+    <w:p>
+      <w:pPr>
+        <w:rPr>
+          <w:b/>
+          <w:bCs/>
+          <w:lang w:val="en-US"/>
+        </w:rPr>
+      </w:pPr>
+      <w:r>
+        <w:rPr>
+          <w:b/>
+          <w:bCs/>
+          <w:lang w:val="en-US"/>
+        </w:rPr>
+        <w:t>Test Steps:</w:t>
+      </w:r>
+    </w:p>
+    <w:p>
+      <w:pPr>
+        <w:pStyle w:val="ListParagraph"/>
+        <w:numPr>
+          <w:ilvl w:val="0"/>
+          <w:numId w:val="13"/>
+        </w:numPr>
+        <w:rPr>
+          <w:lang w:val="en-US"/>
+        </w:rPr>
+      </w:pPr>
+      <w:r>
+        <w:rPr>
+          <w:lang w:val="en-US"/>
+        </w:rPr>
+        <w:t>User enters a letter</w:t>
+      </w:r>
+    </w:p>
+    <w:p>
+      <w:pPr>
+        <w:pStyle w:val="ListParagraph"/>
+        <w:numPr>
+          <w:ilvl w:val="0"/>
+          <w:numId w:val="13"/>
+        </w:numPr>
+        <w:rPr>
+          <w:lang w:val="en-US"/>
+        </w:rPr>
+      </w:pPr>
+      <w:r>
+        <w:rPr>
+          <w:lang w:val="en-US"/>
+        </w:rPr>
+        <w:t>Check if letter is in word</w:t>
+      </w:r>
+    </w:p>
+    <w:p>
+      <w:pPr>
+        <w:pStyle w:val="ListParagraph"/>
+        <w:numPr>
+          <w:ilvl w:val="0"/>
+          <w:numId w:val="13"/>
+        </w:numPr>
+        <w:rPr>
+          <w:lang w:val="en-US"/>
+        </w:rPr>
+      </w:pPr>
+      <w:r>
+        <w:rPr>
+          <w:lang w:val="en-US"/>
+        </w:rPr>
+        <w:t>If yes</w:t>
+      </w:r>
+      <w:r>
+        <w:rPr>
+          <w:lang w:val="en-US"/>
+        </w:rPr>
+        <w:t>,</w:t>
+      </w:r>
+      <w:r>
+        <w:rPr>
+          <w:lang w:val="en-US"/>
+        </w:rPr>
+        <w:t xml:space="preserve"> then reveals the word on screen</w:t>
+      </w:r>
+    </w:p>
+    <w:p>
+      <w:pPr>
+        <w:pStyle w:val="ListParagraph"/>
+        <w:numPr>
+          <w:ilvl w:val="0"/>
+          <w:numId w:val="13"/>
+        </w:numPr>
+        <w:rPr>
+          <w:lang w:val="en-US"/>
+        </w:rPr>
+      </w:pPr>
+      <w:r>
+        <w:rPr>
+          <w:lang w:val="en-US"/>
+        </w:rPr>
+        <w:t>When the word is completely revealed it congratulates the player for winning.</w:t>
+      </w:r>
+    </w:p>
+    <w:p>
+      <w:pPr>
+        <w:rPr>
+          <w:lang w:val="en-US"/>
+        </w:rPr>
+      </w:pPr>
+      <w:r>
+        <w:rPr>
+          <w:b/>
+          <w:bCs/>
+          <w:lang w:val="en-US"/>
+        </w:rPr>
+        <w:t>Expected Result:</w:t>
+      </w:r>
+      <w:r>
+        <w:rPr>
+          <w:lang w:val="en-US"/>
+        </w:rPr>
+        <w:t xml:space="preserve"> When the word is completely revealed the player wins.</w:t>
+      </w:r>
+    </w:p>
+    <w:p>
+      <w:pPr>
+        <w:rPr>
+          <w:lang w:val="en-US"/>
+        </w:rPr>
+      </w:pPr>
+      <w:r>
+        <w:rPr>
+          <w:noProof/>
+        </w:rPr>
+        <w:drawing>
+          <wp:inline distT="0" distB="0" distL="0" distR="0" wp14:anchorId="0C3FF933" wp14:editId="42CBAFB0">
+            <wp:extent cx="4486275" cy="459725"/>
+            <wp:effectExtent l="0" t="0" r="0" b="0"/>
+            <wp:docPr id="49" name="Picture 49"/>
+            <wp:cNvGraphicFramePr>
+              <a:graphicFrameLocks xmlns:a="http://schemas.openxmlformats.org/drawingml/2006/main" noChangeAspect="1"/>
+            </wp:cNvGraphicFramePr>
+            <a:graphic xmlns:a="http://schemas.openxmlformats.org/drawingml/2006/main">
+              <a:graphicData uri="http://schemas.openxmlformats.org/drawingml/2006/picture">
+                <pic:pic xmlns:pic="http://schemas.openxmlformats.org/drawingml/2006/picture">
+                  <pic:nvPicPr>
+                    <pic:cNvPr id="1" name=""/>
+                    <pic:cNvPicPr/>
+                  </pic:nvPicPr>
+                  <pic:blipFill>
+                    <a:blip r:embed="rId33"/>
+                    <a:stretch>
+                      <a:fillRect/>
+                    </a:stretch>
+                  </pic:blipFill>
+                  <pic:spPr>
+                    <a:xfrm>
+                      <a:off x="0" y="0"/>
+                      <a:ext cx="4618995" cy="473325"/>
+                    </a:xfrm>
+                    <a:prstGeom prst="rect">
+                      <a:avLst/>
+                    </a:prstGeom>
+                  </pic:spPr>
+                </pic:pic>
+              </a:graphicData>
+            </a:graphic>
+          </wp:inline>
+        </w:drawing>
+      </w:r>
+      <w:r>
+        <w:rPr>
+          <w:noProof/>
+        </w:rPr>
+        <w:drawing>
+          <wp:inline distT="0" distB="0" distL="0" distR="0" wp14:anchorId="7DE85A19" wp14:editId="0071D3F7">
+            <wp:extent cx="1918214" cy="1276350"/>
+            <wp:effectExtent l="0" t="0" r="6350" b="0"/>
+            <wp:docPr id="48" name="Picture 48"/>
+            <wp:cNvGraphicFramePr>
+              <a:graphicFrameLocks xmlns:a="http://schemas.openxmlformats.org/drawingml/2006/main" noChangeAspect="1"/>
+            </wp:cNvGraphicFramePr>
+            <a:graphic xmlns:a="http://schemas.openxmlformats.org/drawingml/2006/main">
+              <a:graphicData uri="http://schemas.openxmlformats.org/drawingml/2006/picture">
+                <pic:pic xmlns:pic="http://schemas.openxmlformats.org/drawingml/2006/picture">
+                  <pic:nvPicPr>
+                    <pic:cNvPr id="1" name=""/>
+                    <pic:cNvPicPr/>
+                  </pic:nvPicPr>
+                  <pic:blipFill>
+                    <a:blip r:embed="rId34"/>
+                    <a:stretch>
+                      <a:fillRect/>
+                    </a:stretch>
+                  </pic:blipFill>
+                  <pic:spPr>
+                    <a:xfrm>
+                      <a:off x="0" y="0"/>
+                      <a:ext cx="1921542" cy="1278564"/>
+                    </a:xfrm>
+                    <a:prstGeom prst="rect">
+                      <a:avLst/>
+                    </a:prstGeom>
+                  </pic:spPr>
+                </pic:pic>
+              </a:graphicData>
+            </a:graphic>
+          </wp:inline>
+        </w:drawing>
+      </w:r>
+    </w:p>
+    <w:p>
+      <w:pPr>
+        <w:rPr>
+          <w:lang w:val="en-US"/>
+        </w:rPr>
+      </w:pPr>
+      <w:r>
+        <w:rPr>
+          <w:lang w:val="en-US"/>
+        </w:rPr>
+        <w:t>Figure</w:t>
+      </w:r>
+      <w:r>
+        <w:rPr>
+          <w:lang w:val="en-US"/>
+        </w:rPr>
+        <w:t xml:space="preserve"> 1. shows that when there are no blank spaces, the player wins. The second figure shows how it displays on the screen.</w:t>
+      </w:r>
+    </w:p>
+    <w:p>
+      <w:pPr>
+        <w:rPr>
+          <w:lang w:val="en-US"/>
+        </w:rPr>
+      </w:pPr>
+      <w:r>
+        <w:rPr>
+          <w:b/>
+          <w:bCs/>
+          <w:lang w:val="en-US"/>
+        </w:rPr>
+        <w:t>Actual Result:</w:t>
+      </w:r>
+      <w:r>
+        <w:rPr>
+          <w:b/>
+          <w:bCs/>
+          <w:lang w:val="en-US"/>
+        </w:rPr>
+        <w:t xml:space="preserve"> </w:t>
+      </w:r>
+      <w:r>
+        <w:rPr>
+          <w:lang w:val="en-US"/>
+        </w:rPr>
+        <w:t>When the word is completely revealed, the player wins.</w:t>
+      </w:r>
+    </w:p>
+    <w:p>
+      <w:pPr>
+        <w:rPr>
+          <w:lang w:val="en-US"/>
+        </w:rPr>
+      </w:pPr>
+      <w:r>
+        <w:rPr>
+          <w:b/>
+          <w:bCs/>
+          <w:lang w:val="en-US"/>
+        </w:rPr>
+        <w:t xml:space="preserve">Pass / Fail: </w:t>
+      </w:r>
+      <w:r>
+        <w:rPr>
+          <w:lang w:val="en-US"/>
+        </w:rPr>
+        <w:t>Pass – No refactoring was required as I placed the code inside of the already defi</w:t>
+      </w:r>
+      <w:r>
+        <w:rPr>
+          <w:lang w:val="en-US"/>
+        </w:rPr>
+        <w:t xml:space="preserve">ned </w:t>
+      </w:r>
+      <w:proofErr w:type="spellStart"/>
+      <w:r>
+        <w:rPr>
+          <w:lang w:val="en-US"/>
+        </w:rPr>
+        <w:t>updatehidden</w:t>
+      </w:r>
+      <w:proofErr w:type="spellEnd"/>
+      <w:r>
+        <w:rPr>
+          <w:lang w:val="en-US"/>
+        </w:rPr>
+        <w:t xml:space="preserve"> function</w:t>
+      </w:r>
+      <w:r>
+        <w:rPr>
+          <w:lang w:val="en-US"/>
+        </w:rPr>
+        <w:t>.</w:t>
+      </w:r>
+    </w:p>
+    <w:p>
+      <w:pPr>
+        <w:rPr>
+          <w:lang w:val="en-US"/>
+        </w:rPr>
+      </w:pPr>
+    </w:p>
+    <w:p>
+      <w:pPr>
+        <w:rPr>
+          <w:lang w:val="en-US"/>
+        </w:rPr>
+      </w:pPr>
+      <w:r>
+        <w:rPr>
+          <w:lang w:val="en-US"/>
+        </w:rPr>
+        <w:br w:type="page"/>
+      </w:r>
+    </w:p>
+    <w:p>
+      <w:pPr>
+        <w:rPr>
+          <w:lang w:val="en-US"/>
+        </w:rPr>
+      </w:pPr>
+    </w:p>
+    <w:p>
+      <w:pPr>
+        <w:pStyle w:val="Heading1"/>
+        <w:rPr>
+          <w:lang w:val="en-US"/>
+        </w:rPr>
+      </w:pPr>
+      <w:bookmarkStart w:id="4" w:name="_Toc49613621"/>
+      <w:r>
+        <w:rPr>
+          <w:lang w:val="en-US"/>
+        </w:rPr>
+        <w:t>Refactoring</w:t>
+      </w:r>
+      <w:bookmarkEnd w:id="4"/>
+    </w:p>
+    <w:p>
+      <w:pPr>
+        <w:pStyle w:val="Heading2"/>
+        <w:rPr>
+          <w:lang w:val="en-US"/>
+        </w:rPr>
+      </w:pPr>
+      <w:bookmarkStart w:id="5" w:name="_Toc49613622"/>
+      <w:r>
+        <w:rPr>
+          <w:lang w:val="en-US"/>
+        </w:rPr>
+        <w:t>Code Smells</w:t>
+      </w:r>
+      <w:bookmarkEnd w:id="5"/>
+    </w:p>
+    <w:p>
+      <w:pPr>
+        <w:rPr>
+          <w:lang w:val="en-US"/>
+        </w:rPr>
+      </w:pPr>
+      <w:r>
+        <w:rPr>
+          <w:lang w:val="en-US"/>
+        </w:rPr>
+        <w:t>A code smell is a front-end / surface indication that usually corresponds to a deeper problem in the system. This section will clearly detail found code smells and the implementation of their fix.</w:t>
+      </w:r>
+    </w:p>
+    <w:p>
+      <w:pPr>
+        <w:jc w:val="center"/>
+        <w:rPr>
+          <w:b/>
+          <w:bCs/>
+          <w:lang w:val="en-US"/>
+        </w:rPr>
+      </w:pPr>
+      <w:bookmarkStart w:id="6" w:name="codesmell1"/>
+      <w:r>
+        <w:rPr>
+          <w:b/>
+          <w:bCs/>
+          <w:lang w:val="en-US"/>
+        </w:rPr>
+        <w:t>Code Smell 1</w:t>
+      </w:r>
+    </w:p>
+    <w:bookmarkEnd w:id="6"/>
+    <w:p>
+      <w:pPr>
+        <w:rPr>
+          <w:lang w:val="en-US"/>
+        </w:rPr>
+      </w:pPr>
+      <w:r>
+        <w:rPr>
+          <w:b/>
+          <w:bCs/>
+          <w:lang w:val="en-US"/>
+        </w:rPr>
+        <w:t xml:space="preserve">Code Smell reason: </w:t>
+      </w:r>
+      <w:proofErr w:type="spellStart"/>
+      <w:r>
+        <w:rPr>
+          <w:lang w:val="en-US"/>
+        </w:rPr>
+        <w:t>Hiddenword</w:t>
+      </w:r>
+      <w:proofErr w:type="spellEnd"/>
+      <w:r>
+        <w:rPr>
+          <w:lang w:val="en-US"/>
+        </w:rPr>
+        <w:t xml:space="preserve"> is a string and is immutable in python, </w:t>
+      </w:r>
+      <w:r>
+        <w:rPr>
+          <w:lang w:val="en-US"/>
+        </w:rPr>
+        <w:t xml:space="preserve">so </w:t>
+      </w:r>
+      <w:r>
+        <w:rPr>
+          <w:lang w:val="en-US"/>
+        </w:rPr>
+        <w:t xml:space="preserve">when it comes to revealing the </w:t>
+      </w:r>
+      <w:proofErr w:type="spellStart"/>
+      <w:r>
+        <w:rPr>
+          <w:lang w:val="en-US"/>
+        </w:rPr>
+        <w:t>hiddenword</w:t>
+      </w:r>
+      <w:proofErr w:type="spellEnd"/>
+      <w:r>
+        <w:rPr>
+          <w:lang w:val="en-US"/>
+        </w:rPr>
+        <w:t xml:space="preserve"> string, the letters cannot be altered. Therefore</w:t>
+      </w:r>
+      <w:r>
+        <w:rPr>
+          <w:lang w:val="en-US"/>
+        </w:rPr>
+        <w:t>,</w:t>
+      </w:r>
+      <w:r>
+        <w:rPr>
+          <w:lang w:val="en-US"/>
+        </w:rPr>
+        <w:t xml:space="preserve"> </w:t>
+      </w:r>
+      <w:proofErr w:type="spellStart"/>
+      <w:r>
+        <w:rPr>
+          <w:lang w:val="en-US"/>
+        </w:rPr>
+        <w:t>hiddenword</w:t>
+      </w:r>
+      <w:proofErr w:type="spellEnd"/>
+      <w:r>
+        <w:rPr>
+          <w:lang w:val="en-US"/>
+        </w:rPr>
+        <w:t xml:space="preserve"> must become a list but </w:t>
+      </w:r>
+      <w:proofErr w:type="spellStart"/>
+      <w:r>
+        <w:rPr>
+          <w:lang w:val="en-US"/>
+        </w:rPr>
+        <w:t>tkinter</w:t>
+      </w:r>
+      <w:proofErr w:type="spellEnd"/>
+      <w:r>
+        <w:rPr>
+          <w:lang w:val="en-US"/>
+        </w:rPr>
+        <w:t xml:space="preserve"> can only display string variables, therefore we must convert the string to a list to allow for modifying, then back to a string to display it on </w:t>
+      </w:r>
+      <w:proofErr w:type="spellStart"/>
+      <w:r>
+        <w:rPr>
+          <w:lang w:val="en-US"/>
+        </w:rPr>
+        <w:t>Tkinter</w:t>
+      </w:r>
+      <w:proofErr w:type="spellEnd"/>
+      <w:r>
+        <w:rPr>
+          <w:lang w:val="en-US"/>
+        </w:rPr>
+        <w:t>.</w:t>
+      </w:r>
+    </w:p>
+    <w:p>
+      <w:pPr>
+        <w:tabs>
+          <w:tab w:val="left" w:pos="1995"/>
+        </w:tabs>
+        <w:rPr>
+          <w:lang w:val="en-US"/>
+        </w:rPr>
+      </w:pPr>
+      <w:r>
+        <w:rPr>
+          <w:noProof/>
+        </w:rPr>
+        <w:drawing>
+          <wp:inline distT="0" distB="0" distL="0" distR="0" wp14:anchorId="2BE95F10" wp14:editId="256DA44D">
+            <wp:extent cx="1790700" cy="842681"/>
+            <wp:effectExtent l="0" t="0" r="0" b="0"/>
+            <wp:docPr id="21" name="Picture 21"/>
+            <wp:cNvGraphicFramePr>
+              <a:graphicFrameLocks xmlns:a="http://schemas.openxmlformats.org/drawingml/2006/main" noChangeAspect="1"/>
+            </wp:cNvGraphicFramePr>
+            <a:graphic xmlns:a="http://schemas.openxmlformats.org/drawingml/2006/main">
+              <a:graphicData uri="http://schemas.openxmlformats.org/drawingml/2006/picture">
+                <pic:pic xmlns:pic="http://schemas.openxmlformats.org/drawingml/2006/picture">
+                  <pic:nvPicPr>
+                    <pic:cNvPr id="1" name=""/>
+                    <pic:cNvPicPr/>
+                  </pic:nvPicPr>
+                  <pic:blipFill>
+                    <a:blip r:embed="rId35"/>
+                    <a:stretch>
+                      <a:fillRect/>
+                    </a:stretch>
+                  </pic:blipFill>
+                  <pic:spPr>
+                    <a:xfrm>
+                      <a:off x="0" y="0"/>
+                      <a:ext cx="1805931" cy="849848"/>
+                    </a:xfrm>
+                    <a:prstGeom prst="rect">
+                      <a:avLst/>
+                    </a:prstGeom>
+                  </pic:spPr>
+                </pic:pic>
+              </a:graphicData>
+            </a:graphic>
+          </wp:inline>
+        </w:drawing>
+      </w:r>
+      <w:r>
+        <w:rPr>
+          <w:noProof/>
+        </w:rPr>
+        <w:drawing>
+          <wp:inline distT="0" distB="0" distL="0" distR="0" wp14:anchorId="30565EEB" wp14:editId="4147CEAD">
+            <wp:extent cx="3705175" cy="1708150"/>
+            <wp:effectExtent l="0" t="0" r="0" b="6350"/>
+            <wp:docPr id="1" name="Picture 1"/>
+            <wp:cNvGraphicFramePr>
+              <a:graphicFrameLocks xmlns:a="http://schemas.openxmlformats.org/drawingml/2006/main" noChangeAspect="1"/>
+            </wp:cNvGraphicFramePr>
+            <a:graphic xmlns:a="http://schemas.openxmlformats.org/drawingml/2006/main">
+              <a:graphicData uri="http://schemas.openxmlformats.org/drawingml/2006/picture">
+                <pic:pic xmlns:pic="http://schemas.openxmlformats.org/drawingml/2006/picture">
+                  <pic:nvPicPr>
+                    <pic:cNvPr id="1" name=""/>
+                    <pic:cNvPicPr/>
+                  </pic:nvPicPr>
+                  <pic:blipFill>
+                    <a:blip r:embed="rId36"/>
+                    <a:stretch>
+                      <a:fillRect/>
+                    </a:stretch>
+                  </pic:blipFill>
+                  <pic:spPr>
+                    <a:xfrm>
+                      <a:off x="0" y="0"/>
+                      <a:ext cx="3752090" cy="1729779"/>
+                    </a:xfrm>
+                    <a:prstGeom prst="rect">
+                      <a:avLst/>
+                    </a:prstGeom>
+                  </pic:spPr>
+                </pic:pic>
+              </a:graphicData>
+            </a:graphic>
+          </wp:inline>
+        </w:drawing>
+      </w:r>
+      <w:r>
+        <w:rPr>
+          <w:lang w:val="en-US"/>
+        </w:rPr>
+        <w:t xml:space="preserve"> Attempted solution</w:t>
+      </w:r>
+      <w:r>
+        <w:rPr>
+          <w:noProof/>
+        </w:rPr>
+        <w:drawing>
+          <wp:inline distT="0" distB="0" distL="0" distR="0" wp14:anchorId="14C1EA17" wp14:editId="192AF90E">
+            <wp:extent cx="2539268" cy="3657600"/>
+            <wp:effectExtent l="0" t="0" r="0" b="0"/>
+            <wp:docPr id="29" name="Picture 29"/>
+            <wp:cNvGraphicFramePr>
+              <a:graphicFrameLocks xmlns:a="http://schemas.openxmlformats.org/drawingml/2006/main" noChangeAspect="1"/>
+            </wp:cNvGraphicFramePr>
+            <a:graphic xmlns:a="http://schemas.openxmlformats.org/drawingml/2006/main">
+              <a:graphicData uri="http://schemas.openxmlformats.org/drawingml/2006/picture">
+                <pic:pic xmlns:pic="http://schemas.openxmlformats.org/drawingml/2006/picture">
+                  <pic:nvPicPr>
+                    <pic:cNvPr id="1" name=""/>
+                    <pic:cNvPicPr/>
+                  </pic:nvPicPr>
+                  <pic:blipFill>
+                    <a:blip r:embed="rId21"/>
+                    <a:stretch>
+                      <a:fillRect/>
+                    </a:stretch>
+                  </pic:blipFill>
+                  <pic:spPr>
+                    <a:xfrm>
+                      <a:off x="0" y="0"/>
+                      <a:ext cx="2573930" cy="3707528"/>
+                    </a:xfrm>
+                    <a:prstGeom prst="rect">
+                      <a:avLst/>
+                    </a:prstGeom>
+                  </pic:spPr>
+                </pic:pic>
+              </a:graphicData>
+            </a:graphic>
+          </wp:inline>
+        </w:drawing>
+      </w:r>
+    </w:p>
+    <w:p>
+      <w:pPr>
+        <w:tabs>
+          <w:tab w:val="left" w:pos="1995"/>
+        </w:tabs>
+        <w:rPr>
+          <w:lang w:val="en-US"/>
+        </w:rPr>
+      </w:pPr>
+      <w:proofErr w:type="spellStart"/>
+      <w:r>
+        <w:rPr>
+          <w:lang w:val="en-US"/>
+        </w:rPr>
+        <w:t>Firgure</w:t>
+      </w:r>
+      <w:proofErr w:type="spellEnd"/>
+      <w:r>
+        <w:rPr>
+          <w:lang w:val="en-US"/>
+        </w:rPr>
+        <w:t xml:space="preserve"> 1. Shows the code before implementing the string to list idea. Figure 2. Shows the attempted solution at trying to update the hidden word with occurrences of the letter but following this method I was never able to successfully update the word. Therefore, I implemented the idea of converting to list then back to string.</w:t>
+      </w:r>
+      <w:r>
+        <w:rPr>
+          <w:lang w:val="en-US"/>
+        </w:rPr>
+        <w:t xml:space="preserve"> Figure 3. Shows the updated code that now allows the </w:t>
+      </w:r>
+    </w:p>
+    <w:p>
+      <w:pPr>
+        <w:rPr>
+          <w:lang w:val="en-US"/>
+        </w:rPr>
+      </w:pPr>
+      <w:r>
+        <w:rPr>
+          <w:b/>
+          <w:bCs/>
+          <w:lang w:val="en-US"/>
+        </w:rPr>
+        <w:lastRenderedPageBreak/>
+        <w:t>Refactoring Before / After:</w:t>
+      </w:r>
+      <w:r>
+        <w:rPr>
+          <w:lang w:val="en-US"/>
+        </w:rPr>
+        <w:t xml:space="preserve"> The refactor now allows for the random word to be generated and spaced. A list of the word is generated then lastly, the </w:t>
+      </w:r>
+      <w:proofErr w:type="spellStart"/>
+      <w:r>
+        <w:rPr>
+          <w:lang w:val="en-US"/>
+        </w:rPr>
+        <w:t>hiddenword</w:t>
+      </w:r>
+      <w:proofErr w:type="spellEnd"/>
+      <w:r>
+        <w:rPr>
+          <w:lang w:val="en-US"/>
+        </w:rPr>
+        <w:t xml:space="preserve"> is </w:t>
+      </w:r>
+      <w:r>
+        <w:rPr>
+          <w:lang w:val="en-US"/>
+        </w:rPr>
+        <w:t>created</w:t>
+      </w:r>
+      <w:r>
+        <w:rPr>
+          <w:lang w:val="en-US"/>
+        </w:rPr>
+        <w:t xml:space="preserve"> the same way as the list.</w:t>
+      </w:r>
+      <w:r>
+        <w:rPr>
+          <w:lang w:val="en-US"/>
+        </w:rPr>
+        <w:t xml:space="preserve"> With these three in place, the program can now modify the list which will then be converted to the hidden word.</w:t>
+      </w:r>
+    </w:p>
+    <w:p>
+      <w:pPr>
+        <w:jc w:val="center"/>
+        <w:rPr>
+          <w:b/>
+          <w:bCs/>
+          <w:lang w:val="en-US"/>
+        </w:rPr>
+      </w:pPr>
+      <w:r>
+        <w:rPr>
+          <w:b/>
+          <w:bCs/>
+          <w:lang w:val="en-US"/>
+        </w:rPr>
+        <w:t xml:space="preserve">Code Smell </w:t>
+      </w:r>
+      <w:r>
+        <w:rPr>
+          <w:b/>
+          <w:bCs/>
+          <w:lang w:val="en-US"/>
+        </w:rPr>
+        <w:t>2</w:t>
+      </w:r>
+    </w:p>
+    <w:p>
+      <w:pPr>
+        <w:tabs>
+          <w:tab w:val="left" w:pos="1995"/>
+        </w:tabs>
+        <w:rPr>
+          <w:lang w:val="en-US"/>
+        </w:rPr>
+      </w:pPr>
+      <w:r>
+        <w:rPr>
+          <w:b/>
+          <w:bCs/>
+          <w:lang w:val="en-US"/>
+        </w:rPr>
+        <w:t>Code Smell reason</w:t>
+      </w:r>
+      <w:r>
+        <w:rPr>
+          <w:b/>
+          <w:bCs/>
+          <w:lang w:val="en-US"/>
+        </w:rPr>
+        <w:t>:</w:t>
+      </w:r>
+      <w:r>
+        <w:rPr>
+          <w:lang w:val="en-US"/>
+        </w:rPr>
+        <w:t xml:space="preserve"> Error checking and usability go hand in hand in software creation therefore, I must implement advanced error handling and user feedback</w:t>
+      </w:r>
+      <w:r>
+        <w:rPr>
+          <w:lang w:val="en-US"/>
+        </w:rPr>
+        <w:t xml:space="preserve"> for cases that require it</w:t>
+      </w:r>
+      <w:r>
+        <w:rPr>
+          <w:lang w:val="en-US"/>
+        </w:rPr>
+        <w:t>.</w:t>
+      </w:r>
+    </w:p>
+    <w:p>
+      <w:pPr>
+        <w:tabs>
+          <w:tab w:val="left" w:pos="1995"/>
+        </w:tabs>
+        <w:rPr>
+          <w:noProof/>
+        </w:rPr>
+      </w:pPr>
+      <w:r>
+        <w:rPr>
+          <w:noProof/>
+        </w:rPr>
+        <mc:AlternateContent>
+          <mc:Choice Requires="wps">
+            <w:drawing>
+              <wp:anchor distT="0" distB="0" distL="114300" distR="114300" simplePos="0" relativeHeight="251664384" behindDoc="0" locked="0" layoutInCell="1" allowOverlap="1" wp14:anchorId="0755E857" wp14:editId="1E39BF82">
+                <wp:simplePos x="0" y="0"/>
+                <wp:positionH relativeFrom="column">
+                  <wp:posOffset>4314825</wp:posOffset>
+                </wp:positionH>
+                <wp:positionV relativeFrom="paragraph">
+                  <wp:posOffset>200026</wp:posOffset>
+                </wp:positionV>
+                <wp:extent cx="1743075" cy="457200"/>
+                <wp:effectExtent l="19050" t="19050" r="28575" b="19050"/>
+                <wp:wrapNone/>
+                <wp:docPr id="57" name="Rectangle 57"/>
+                <wp:cNvGraphicFramePr/>
+                <a:graphic xmlns:a="http://schemas.openxmlformats.org/drawingml/2006/main">
+                  <a:graphicData uri="http://schemas.microsoft.com/office/word/2010/wordprocessingShape">
+                    <wps:wsp>
+                      <wps:cNvSpPr/>
+                      <wps:spPr>
+                        <a:xfrm>
+                          <a:off x="0" y="0"/>
+                          <a:ext cx="1743075" cy="457200"/>
+                        </a:xfrm>
+                        <a:prstGeom prst="rect">
+                          <a:avLst/>
+                        </a:prstGeom>
+                        <a:noFill/>
+                        <a:ln w="28575">
+                          <a:solidFill>
+                            <a:srgbClr val="FF0000"/>
+                          </a:solidFill>
+                        </a:ln>
+                      </wps:spPr>
+                      <wps:style>
+                        <a:lnRef idx="2">
+                          <a:schemeClr val="accent1">
+                            <a:shade val="50000"/>
+                          </a:schemeClr>
+                        </a:lnRef>
+                        <a:fillRef idx="1">
+                          <a:schemeClr val="accent1"/>
+                        </a:fillRef>
+                        <a:effectRef idx="0">
+                          <a:schemeClr val="accent1"/>
+                        </a:effectRef>
+                        <a:fontRef idx="minor">
+                          <a:schemeClr val="lt1"/>
+                        </a:fontRef>
+                      </wps:style>
+                      <wps:bodyPr rot="0" spcFirstLastPara="0" vertOverflow="overflow" horzOverflow="overflow" vert="horz" wrap="square" lIns="91440" tIns="45720" rIns="91440" bIns="45720" numCol="1" spcCol="0" rtlCol="0" fromWordArt="0" anchor="ctr" anchorCtr="0" forceAA="0" compatLnSpc="1">
+                        <a:prstTxWarp prst="textNoShape">
+                          <a:avLst/>
+                        </a:prstTxWarp>
+                        <a:noAutofit/>
+                      </wps:bodyPr>
+                    </wps:wsp>
+                  </a:graphicData>
+                </a:graphic>
+                <wp14:sizeRelH relativeFrom="margin">
+                  <wp14:pctWidth>0</wp14:pctWidth>
+                </wp14:sizeRelH>
+                <wp14:sizeRelV relativeFrom="margin">
+                  <wp14:pctHeight>0</wp14:pctHeight>
+                </wp14:sizeRelV>
+              </wp:anchor>
+            </w:drawing>
+          </mc:Choice>
+          <mc:Fallback>
+            <w:pict>
+              <v:rect w14:anchorId="2B2F7274" id="Rectangle 57" o:spid="_x0000_s1026" style="position:absolute;margin-left:339.75pt;margin-top:15.75pt;width:137.25pt;height:36pt;z-index:251664384;visibility:visible;mso-wrap-style:square;mso-width-percent:0;mso-height-percent:0;mso-wrap-distance-left:9pt;mso-wrap-distance-top:0;mso-wrap-distance-right:9pt;mso-wrap-distance-bottom:0;mso-position-horizontal:absolute;mso-position-horizontal-relative:text;mso-position-vertical:absolute;mso-position-vertical-relative:text;mso-width-percent:0;mso-height-percent:0;mso-width-relative:margin;mso-height-relative:margin;v-text-anchor:middle" o:gfxdata="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" filled="f" strokecolor="red" strokeweight="2.25pt"/>
+            </w:pict>
+          </mc:Fallback>
+        </mc:AlternateContent>
+      </w:r>
+      <w:r>
+        <w:rPr>
+          <w:noProof/>
+        </w:rPr>
+        <w:drawing>
+          <wp:inline distT="0" distB="0" distL="0" distR="0" wp14:anchorId="4DCEBCC9" wp14:editId="225DDA1E">
+            <wp:extent cx="4264216" cy="628650"/>
+            <wp:effectExtent l="0" t="0" r="3175" b="0"/>
+            <wp:docPr id="50" name="Picture 50"/>
+            <wp:cNvGraphicFramePr>
+              <a:graphicFrameLocks xmlns:a="http://schemas.openxmlformats.org/drawingml/2006/main" noChangeAspect="1"/>
+            </wp:cNvGraphicFramePr>
+            <a:graphic xmlns:a="http://schemas.openxmlformats.org/drawingml/2006/main">
+              <a:graphicData uri="http://schemas.openxmlformats.org/drawingml/2006/picture">
+                <pic:pic xmlns:pic="http://schemas.openxmlformats.org/drawingml/2006/picture">
+                  <pic:nvPicPr>
+                    <pic:cNvPr id="1" name=""/>
+                    <pic:cNvPicPr/>
+                  </pic:nvPicPr>
+                  <pic:blipFill>
+                    <a:blip r:embed="rId37"/>
+                    <a:stretch>
+                      <a:fillRect/>
+                    </a:stretch>
+                  </pic:blipFill>
+                  <pic:spPr>
+                    <a:xfrm>
+                      <a:off x="0" y="0"/>
+                      <a:ext cx="4322780" cy="637284"/>
+                    </a:xfrm>
+                    <a:prstGeom prst="rect">
+                      <a:avLst/>
+                    </a:prstGeom>
+                  </pic:spPr>
+                </pic:pic>
+              </a:graphicData>
+            </a:graphic>
+          </wp:inline>
+        </w:drawing>
+      </w:r>
+      <w:r>
+        <w:rPr>
+          <w:noProof/>
+        </w:rPr>
+        <w:t xml:space="preserve"> </w:t>
+      </w:r>
+      <w:r>
+        <w:rPr>
+          <w:noProof/>
+        </w:rPr>
+        <w:drawing>
+          <wp:inline distT="0" distB="0" distL="0" distR="0" wp14:anchorId="5FE22E03" wp14:editId="4FC1BE6F">
+            <wp:extent cx="1843891" cy="1638300"/>
+            <wp:effectExtent l="0" t="0" r="4445" b="0"/>
+            <wp:docPr id="51" name="Picture 51"/>
+            <wp:cNvGraphicFramePr>
+              <a:graphicFrameLocks xmlns:a="http://schemas.openxmlformats.org/drawingml/2006/main" noChangeAspect="1"/>
+            </wp:cNvGraphicFramePr>
+            <a:graphic xmlns:a="http://schemas.openxmlformats.org/drawingml/2006/main">
+              <a:graphicData uri="http://schemas.openxmlformats.org/drawingml/2006/picture">
+                <pic:pic xmlns:pic="http://schemas.openxmlformats.org/drawingml/2006/picture">
+                  <pic:nvPicPr>
+                    <pic:cNvPr id="1" name=""/>
+                    <pic:cNvPicPr/>
+                  </pic:nvPicPr>
+                  <pic:blipFill>
+                    <a:blip r:embed="rId38"/>
+                    <a:stretch>
+                      <a:fillRect/>
+                    </a:stretch>
+                  </pic:blipFill>
+                  <pic:spPr>
+                    <a:xfrm>
+                      <a:off x="0" y="0"/>
+                      <a:ext cx="1854848" cy="1648035"/>
+                    </a:xfrm>
+                    <a:prstGeom prst="rect">
+                      <a:avLst/>
+                    </a:prstGeom>
+                  </pic:spPr>
+                </pic:pic>
+              </a:graphicData>
+            </a:graphic>
+          </wp:inline>
+        </w:drawing>
+      </w:r>
+    </w:p>
+    <w:p>
+      <w:pPr>
+        <w:tabs>
+          <w:tab w:val="left" w:pos="1995"/>
+        </w:tabs>
+        <w:rPr>
+          <w:noProof/>
+        </w:rPr>
+      </w:pPr>
+      <w:r>
+        <w:rPr>
+          <w:noProof/>
+        </w:rPr>
+        <w:t>The figures above show the inclusion of game instructions.</w:t>
+      </w:r>
+    </w:p>
+    <w:p>
+      <w:pPr>
+        <w:tabs>
+          <w:tab w:val="left" w:pos="1995"/>
+        </w:tabs>
+        <w:rPr>
+          <w:noProof/>
+        </w:rPr>
+      </w:pPr>
+      <w:r>
+        <w:rPr>
+          <w:noProof/>
+        </w:rPr>
+        <mc:AlternateContent>
+          <mc:Choice Requires="wps">
+            <w:drawing>
+              <wp:anchor distT="0" distB="0" distL="114300" distR="114300" simplePos="0" relativeHeight="251662336" behindDoc="0" locked="0" layoutInCell="1" allowOverlap="1" wp14:anchorId="05F6BF4F" wp14:editId="057481ED">
+                <wp:simplePos x="0" y="0"/>
+                <wp:positionH relativeFrom="column">
+                  <wp:posOffset>4067175</wp:posOffset>
+                </wp:positionH>
+                <wp:positionV relativeFrom="paragraph">
+                  <wp:posOffset>1951355</wp:posOffset>
+                </wp:positionV>
+                <wp:extent cx="1685925" cy="247650"/>
+                <wp:effectExtent l="19050" t="19050" r="28575" b="19050"/>
+                <wp:wrapNone/>
+                <wp:docPr id="56" name="Rectangle 56"/>
+                <wp:cNvGraphicFramePr/>
+                <a:graphic xmlns:a="http://schemas.openxmlformats.org/drawingml/2006/main">
+                  <a:graphicData uri="http://schemas.microsoft.com/office/word/2010/wordprocessingShape">
+                    <wps:wsp>
+                      <wps:cNvSpPr/>
+                      <wps:spPr>
+                        <a:xfrm>
+                          <a:off x="0" y="0"/>
+                          <a:ext cx="1685925" cy="247650"/>
+                        </a:xfrm>
+                        <a:prstGeom prst="rect">
+                          <a:avLst/>
+                        </a:prstGeom>
+                        <a:noFill/>
+                        <a:ln w="28575">
+                          <a:solidFill>
+                            <a:srgbClr val="FF0000"/>
+                          </a:solidFill>
+                        </a:ln>
+                      </wps:spPr>
+                      <wps:style>
+                        <a:lnRef idx="2">
+                          <a:schemeClr val="accent1">
+                            <a:shade val="50000"/>
+                          </a:schemeClr>
+                        </a:lnRef>
+                        <a:fillRef idx="1">
+                          <a:schemeClr val="accent1"/>
+                        </a:fillRef>
+                        <a:effectRef idx="0">
+                          <a:schemeClr val="accent1"/>
+                        </a:effectRef>
+                        <a:fontRef idx="minor">
+                          <a:schemeClr val="lt1"/>
+                        </a:fontRef>
+                      </wps:style>
+                      <wps:bodyPr rot="0" spcFirstLastPara="0" vertOverflow="overflow" horzOverflow="overflow" vert="horz" wrap="square" lIns="91440" tIns="45720" rIns="91440" bIns="45720" numCol="1" spcCol="0" rtlCol="0" fromWordArt="0" anchor="ctr" anchorCtr="0" forceAA="0" compatLnSpc="1">
+                        <a:prstTxWarp prst="textNoShape">
+                          <a:avLst/>
+                        </a:prstTxWarp>
+                        <a:noAutofit/>
+                      </wps:bodyPr>
+                    </wps:wsp>
+                  </a:graphicData>
+                </a:graphic>
+                <wp14:sizeRelH relativeFrom="margin">
+                  <wp14:pctWidth>0</wp14:pctWidth>
+                </wp14:sizeRelH>
+                <wp14:sizeRelV relativeFrom="margin">
+                  <wp14:pctHeight>0</wp14:pctHeight>
+                </wp14:sizeRelV>
+              </wp:anchor>
+            </w:drawing>
+          </mc:Choice>
+          <mc:Fallback>
+            <w:pict>
+              <v:rect w14:anchorId="6057FCD9" id="Rectangle 56" o:spid="_x0000_s1026" style="position:absolute;margin-left:320.25pt;margin-top:153.65pt;width:132.75pt;height:19.5pt;z-index:251662336;visibility:visible;mso-wrap-style:square;mso-width-percent:0;mso-height-percent:0;mso-wrap-distance-left:9pt;mso-wrap-distance-top:0;mso-wrap-distance-right:9pt;mso-wrap-distance-bottom:0;mso-position-horizontal:absolute;mso-position-horizontal-relative:text;mso-position-vertical:absolute;mso-position-vertical-relative:text;mso-width-percent:0;mso-height-percent:0;mso-width-relative:margin;mso-height-relative:margin;v-text-anchor:middle" o:gfxdata="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" filled="f" strokecolor="red" strokeweight="2.25pt"/>
+            </w:pict>
+          </mc:Fallback>
+        </mc:AlternateContent>
+      </w:r>
+      <w:r>
+        <w:rPr>
+          <w:noProof/>
+        </w:rPr>
+        <mc:AlternateContent>
+          <mc:Choice Requires="wps">
+            <w:drawing>
+              <wp:anchor distT="0" distB="0" distL="114300" distR="114300" simplePos="0" relativeHeight="251660288" behindDoc="0" locked="0" layoutInCell="1" allowOverlap="1" wp14:anchorId="52347DCA" wp14:editId="10C277D5">
+                <wp:simplePos x="0" y="0"/>
+                <wp:positionH relativeFrom="column">
+                  <wp:posOffset>200025</wp:posOffset>
+                </wp:positionH>
+                <wp:positionV relativeFrom="paragraph">
+                  <wp:posOffset>1960880</wp:posOffset>
+                </wp:positionV>
+                <wp:extent cx="3534410" cy="523875"/>
+                <wp:effectExtent l="19050" t="19050" r="27940" b="28575"/>
+                <wp:wrapNone/>
+                <wp:docPr id="54" name="Rectangle 54"/>
+                <wp:cNvGraphicFramePr/>
+                <a:graphic xmlns:a="http://schemas.openxmlformats.org/drawingml/2006/main">
+                  <a:graphicData uri="http://schemas.microsoft.com/office/word/2010/wordprocessingShape">
+                    <wps:wsp>
+                      <wps:cNvSpPr/>
+                      <wps:spPr>
+                        <a:xfrm>
+                          <a:off x="0" y="0"/>
+                          <a:ext cx="3534410" cy="523875"/>
+                        </a:xfrm>
+                        <a:prstGeom prst="rect">
+                          <a:avLst/>
+                        </a:prstGeom>
+                        <a:noFill/>
+                        <a:ln w="28575">
+                          <a:solidFill>
+                            <a:srgbClr val="FF0000"/>
+                          </a:solidFill>
+                        </a:ln>
+                      </wps:spPr>
+                      <wps:style>
+                        <a:lnRef idx="2">
+                          <a:schemeClr val="accent1">
+                            <a:shade val="50000"/>
+                          </a:schemeClr>
+                        </a:lnRef>
+                        <a:fillRef idx="1">
+                          <a:schemeClr val="accent1"/>
+                        </a:fillRef>
+                        <a:effectRef idx="0">
+                          <a:schemeClr val="accent1"/>
+                        </a:effectRef>
+                        <a:fontRef idx="minor">
+                          <a:schemeClr val="lt1"/>
+                        </a:fontRef>
+                      </wps:style>
+                      <wps:bodyPr rot="0" spcFirstLastPara="0" vertOverflow="overflow" horzOverflow="overflow" vert="horz" wrap="square" lIns="91440" tIns="45720" rIns="91440" bIns="45720" numCol="1" spcCol="0" rtlCol="0" fromWordArt="0" anchor="ctr" anchorCtr="0" forceAA="0" compatLnSpc="1">
+                        <a:prstTxWarp prst="textNoShape">
+                          <a:avLst/>
+                        </a:prstTxWarp>
+                        <a:noAutofit/>
+                      </wps:bodyPr>
+                    </wps:wsp>
+                  </a:graphicData>
+                </a:graphic>
+                <wp14:sizeRelH relativeFrom="margin">
+                  <wp14:pctWidth>0</wp14:pctWidth>
+                </wp14:sizeRelH>
+              </wp:anchor>
+            </w:drawing>
+          </mc:Choice>
+          <mc:Fallback>
+            <w:pict>
+              <v:rect w14:anchorId="3FEF56EB" id="Rectangle 54" o:spid="_x0000_s1026" style="position:absolute;margin-left:15.75pt;margin-top:154.4pt;width:278.3pt;height:41.25pt;z-index:251660288;visibility:visible;mso-wrap-style:square;mso-width-percent:0;mso-wrap-distance-left:9pt;mso-wrap-distance-top:0;mso-wrap-distance-right:9pt;mso-wrap-distance-bottom:0;mso-position-horizontal:absolute;mso-position-horizontal-relative:text;mso-position-vertical:absolute;mso-position-vertical-relative:text;mso-width-percent:0;mso-width-relative:margin;v-text-anchor:middle" o:gfxdata="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" filled="f" strokecolor="red" strokeweight="2.25pt"/>
+            </w:pict>
+          </mc:Fallback>
+        </mc:AlternateContent>
+      </w:r>
+      <w:r>
+        <w:rPr>
+          <w:noProof/>
+        </w:rPr>
+        <w:drawing>
+          <wp:inline distT="0" distB="0" distL="0" distR="0" wp14:anchorId="3F825B5C" wp14:editId="21D7F417">
+            <wp:extent cx="4188279" cy="361950"/>
+            <wp:effectExtent l="0" t="0" r="3175" b="0"/>
+            <wp:docPr id="52" name="Picture 52"/>
+            <wp:cNvGraphicFramePr>
+              <a:graphicFrameLocks xmlns:a="http://schemas.openxmlformats.org/drawingml/2006/main" noChangeAspect="1"/>
+            </wp:cNvGraphicFramePr>
+            <a:graphic xmlns:a="http://schemas.openxmlformats.org/drawingml/2006/main">
+              <a:graphicData uri="http://schemas.openxmlformats.org/drawingml/2006/picture">
+                <pic:pic xmlns:pic="http://schemas.openxmlformats.org/drawingml/2006/picture">
+                  <pic:nvPicPr>
+                    <pic:cNvPr id="1" name=""/>
+                    <pic:cNvPicPr/>
+                  </pic:nvPicPr>
+                  <pic:blipFill>
+                    <a:blip r:embed="rId39"/>
+                    <a:stretch>
+                      <a:fillRect/>
+                    </a:stretch>
+                  </pic:blipFill>
+                  <pic:spPr>
+                    <a:xfrm>
+                      <a:off x="0" y="0"/>
+                      <a:ext cx="4195945" cy="362612"/>
+                    </a:xfrm>
+                    <a:prstGeom prst="rect">
+                      <a:avLst/>
+                    </a:prstGeom>
+                  </pic:spPr>
+                </pic:pic>
+              </a:graphicData>
+            </a:graphic>
+          </wp:inline>
+        </w:drawing>
+      </w:r>
+      <w:r>
+        <w:rPr>
+          <w:noProof/>
+        </w:rPr>
+        <w:t xml:space="preserve"> </w:t>
+      </w:r>
+      <w:r>
+        <w:rPr>
+          <w:noProof/>
+        </w:rPr>
+        <w:drawing>
+          <wp:inline distT="0" distB="0" distL="0" distR="0" wp14:anchorId="1BC51AA6" wp14:editId="30AE4313">
+            <wp:extent cx="3735012" cy="2257425"/>
+            <wp:effectExtent l="0" t="0" r="0" b="0"/>
+            <wp:docPr id="53" name="Picture 53"/>
+            <wp:cNvGraphicFramePr>
+              <a:graphicFrameLocks xmlns:a="http://schemas.openxmlformats.org/drawingml/2006/main" noChangeAspect="1"/>
+            </wp:cNvGraphicFramePr>
+            <a:graphic xmlns:a="http://schemas.openxmlformats.org/drawingml/2006/main">
+              <a:graphicData uri="http://schemas.openxmlformats.org/drawingml/2006/picture">
+                <pic:pic xmlns:pic="http://schemas.openxmlformats.org/drawingml/2006/picture">
+                  <pic:nvPicPr>
+                    <pic:cNvPr id="1" name=""/>
+                    <pic:cNvPicPr/>
+                  </pic:nvPicPr>
+                  <pic:blipFill>
+                    <a:blip r:embed="rId40"/>
+                    <a:stretch>
+                      <a:fillRect/>
+                    </a:stretch>
+                  </pic:blipFill>
+                  <pic:spPr>
+                    <a:xfrm>
+                      <a:off x="0" y="0"/>
+                      <a:ext cx="3738556" cy="2259567"/>
+                    </a:xfrm>
+                    <a:prstGeom prst="rect">
+                      <a:avLst/>
+                    </a:prstGeom>
+                  </pic:spPr>
+                </pic:pic>
+              </a:graphicData>
+            </a:graphic>
+          </wp:inline>
+        </w:drawing>
+      </w:r>
+      <w:r>
+        <w:rPr>
+          <w:noProof/>
+        </w:rPr>
+        <w:t xml:space="preserve"> </w:t>
+      </w:r>
+      <w:r>
+        <w:rPr>
+          <w:noProof/>
+        </w:rPr>
+        <w:drawing>
+          <wp:inline distT="0" distB="0" distL="0" distR="0" wp14:anchorId="0472DBA3" wp14:editId="3102B3FE">
+            <wp:extent cx="2303699" cy="2228850"/>
+            <wp:effectExtent l="0" t="0" r="1905" b="0"/>
+            <wp:docPr id="55" name="Picture 55"/>
+            <wp:cNvGraphicFramePr>
+              <a:graphicFrameLocks xmlns:a="http://schemas.openxmlformats.org/drawingml/2006/main" noChangeAspect="1"/>
+            </wp:cNvGraphicFramePr>
+            <a:graphic xmlns:a="http://schemas.openxmlformats.org/drawingml/2006/main">
+              <a:graphicData uri="http://schemas.openxmlformats.org/drawingml/2006/picture">
+                <pic:pic xmlns:pic="http://schemas.openxmlformats.org/drawingml/2006/picture">
+                  <pic:nvPicPr>
+                    <pic:cNvPr id="1" name=""/>
+                    <pic:cNvPicPr/>
+                  </pic:nvPicPr>
+                  <pic:blipFill>
+                    <a:blip r:embed="rId41"/>
+                    <a:stretch>
+                      <a:fillRect/>
+                    </a:stretch>
+                  </pic:blipFill>
+                  <pic:spPr>
+                    <a:xfrm>
+                      <a:off x="0" y="0"/>
+                      <a:ext cx="2308035" cy="2233045"/>
+                    </a:xfrm>
+                    <a:prstGeom prst="rect">
+                      <a:avLst/>
+                    </a:prstGeom>
+                  </pic:spPr>
+                </pic:pic>
+              </a:graphicData>
+            </a:graphic>
+          </wp:inline>
+        </w:drawing>
+      </w:r>
+    </w:p>
+    <w:p>
+      <w:pPr>
+        <w:tabs>
+          <w:tab w:val="left" w:pos="1995"/>
+        </w:tabs>
+        <w:rPr>
+          <w:noProof/>
+        </w:rPr>
+      </w:pPr>
+      <w:r>
+        <w:rPr>
+          <w:noProof/>
+        </w:rPr>
+        <w:t xml:space="preserve">The </w:t>
+      </w:r>
+      <w:r>
+        <w:rPr>
+          <w:noProof/>
+        </w:rPr>
+        <w:t>figures above show intrdouced error checking and user feedback. E.g. if they enter a previously entered character.</w:t>
+      </w:r>
+    </w:p>
     <w:sectPr>
-      <w:headerReference w:type="default" r:id="rId30"/>
-      <w:footerReference w:type="default" r:id="rId31"/>
+      <w:headerReference w:type="default" r:id="rId42"/>
+      <w:footerReference w:type="default" r:id="rId43"/>
       <w:pgSz w:w="11906" w:h="16838"/>
       <w:pgMar w:top="720" w:right="720" w:bottom="720" w:left="720" w:header="708" w:footer="708" w:gutter="0"/>
       <w:cols w:space="708"/>
@@ -5081,6 +7003,95 @@
     </w:lvl>
   </w:abstractNum>
   <w:abstractNum w:abstractNumId="3" w15:restartNumberingAfterBreak="0">
+    <w:nsid w:val="2C40511C"/>
+    <w:multiLevelType w:val="hybridMultilevel"/>
+    <w:tmpl w:val="815ADE64"/>
+    <w:lvl w:ilvl="0" w:tplc="0C09000F">
+      <w:start w:val="1"/>
+      <w:numFmt w:val="decimal"/>
+      <w:lvlText w:val="%1."/>
+      <w:lvlJc w:val="left"/>
+      <w:pPr>
+        <w:ind w:left="720" w:hanging="360"/>
+      </w:pPr>
+      <w:rPr>
+        <w:rFonts w:hint="default"/>
+      </w:rPr>
+    </w:lvl>
+    <w:lvl w:ilvl="1" w:tplc="0C090019" w:tentative="1">
+      <w:start w:val="1"/>
+      <w:numFmt w:val="lowerLetter"/>
+      <w:lvlText w:val="%2."/>
+      <w:lvlJc w:val="left"/>
+      <w:pPr>
+        <w:ind w:left="1440" w:hanging="360"/>
+      </w:pPr>
+    </w:lvl>
+    <w:lvl w:ilvl="2" w:tplc="0C09001B" w:tentative="1">
+      <w:start w:val="1"/>
+      <w:numFmt w:val="lowerRoman"/>
+      <w:lvlText w:val="%3."/>
+      <w:lvlJc w:val="right"/>
+      <w:pPr>
+        <w:ind w:left="2160" w:hanging="180"/>
+      </w:pPr>
+    </w:lvl>
+    <w:lvl w:ilvl="3" w:tplc="0C09000F" w:tentative="1">
+      <w:start w:val="1"/>
+      <w:numFmt w:val="decimal"/>
+      <w:lvlText w:val="%4."/>
+      <w:lvlJc w:val="left"/>
+      <w:pPr>
+        <w:ind w:left="2880" w:hanging="360"/>
+      </w:pPr>
+    </w:lvl>
+    <w:lvl w:ilvl="4" w:tplc="0C090019" w:tentative="1">
+      <w:start w:val="1"/>
+      <w:numFmt w:val="lowerLetter"/>
+      <w:lvlText w:val="%5."/>
+      <w:lvlJc w:val="left"/>
+      <w:pPr>
+        <w:ind w:left="3600" w:hanging="360"/>
+      </w:pPr>
+    </w:lvl>
+    <w:lvl w:ilvl="5" w:tplc="0C09001B" w:tentative="1">
+      <w:start w:val="1"/>
+      <w:numFmt w:val="lowerRoman"/>
+      <w:lvlText w:val="%6."/>
+      <w:lvlJc w:val="right"/>
+      <w:pPr>
+        <w:ind w:left="4320" w:hanging="180"/>
+      </w:pPr>
+    </w:lvl>
+    <w:lvl w:ilvl="6" w:tplc="0C09000F" w:tentative="1">
+      <w:start w:val="1"/>
+      <w:numFmt w:val="decimal"/>
+      <w:lvlText w:val="%7."/>
+      <w:lvlJc w:val="left"/>
+      <w:pPr>
+        <w:ind w:left="5040" w:hanging="360"/>
+      </w:pPr>
+    </w:lvl>
+    <w:lvl w:ilvl="7" w:tplc="0C090019" w:tentative="1">
+      <w:start w:val="1"/>
+      <w:numFmt w:val="lowerLetter"/>
+      <w:lvlText w:val="%8."/>
+      <w:lvlJc w:val="left"/>
+      <w:pPr>
+        <w:ind w:left="5760" w:hanging="360"/>
+      </w:pPr>
+    </w:lvl>
+    <w:lvl w:ilvl="8" w:tplc="0C09001B" w:tentative="1">
+      <w:start w:val="1"/>
+      <w:numFmt w:val="lowerRoman"/>
+      <w:lvlText w:val="%9."/>
+      <w:lvlJc w:val="right"/>
+      <w:pPr>
+        <w:ind w:left="6480" w:hanging="180"/>
+      </w:pPr>
+    </w:lvl>
+  </w:abstractNum>
+  <w:abstractNum w:abstractNumId="4" w15:restartNumberingAfterBreak="0">
     <w:nsid w:val="389E47FB"/>
     <w:multiLevelType w:val="hybridMultilevel"/>
     <w:tmpl w:val="815ADE64"/>
@@ -5169,7 +7180,96 @@
       </w:pPr>
     </w:lvl>
   </w:abstractNum>
-  <w:abstractNum w:abstractNumId="4" w15:restartNumberingAfterBreak="0">
+  <w:abstractNum w:abstractNumId="5" w15:restartNumberingAfterBreak="0">
+    <w:nsid w:val="3E0E697D"/>
+    <w:multiLevelType w:val="hybridMultilevel"/>
+    <w:tmpl w:val="815ADE64"/>
+    <w:lvl w:ilvl="0" w:tplc="0C09000F">
+      <w:start w:val="1"/>
+      <w:numFmt w:val="decimal"/>
+      <w:lvlText w:val="%1."/>
+      <w:lvlJc w:val="left"/>
+      <w:pPr>
+        <w:ind w:left="720" w:hanging="360"/>
+      </w:pPr>
+      <w:rPr>
+        <w:rFonts w:hint="default"/>
+      </w:rPr>
+    </w:lvl>
+    <w:lvl w:ilvl="1" w:tplc="0C090019" w:tentative="1">
+      <w:start w:val="1"/>
+      <w:numFmt w:val="lowerLetter"/>
+      <w:lvlText w:val="%2."/>
+      <w:lvlJc w:val="left"/>
+      <w:pPr>
+        <w:ind w:left="1440" w:hanging="360"/>
+      </w:pPr>
+    </w:lvl>
+    <w:lvl w:ilvl="2" w:tplc="0C09001B" w:tentative="1">
+      <w:start w:val="1"/>
+      <w:numFmt w:val="lowerRoman"/>
+      <w:lvlText w:val="%3."/>
+      <w:lvlJc w:val="right"/>
+      <w:pPr>
+        <w:ind w:left="2160" w:hanging="180"/>
+      </w:pPr>
+    </w:lvl>
+    <w:lvl w:ilvl="3" w:tplc="0C09000F" w:tentative="1">
+      <w:start w:val="1"/>
+      <w:numFmt w:val="decimal"/>
+      <w:lvlText w:val="%4."/>
+      <w:lvlJc w:val="left"/>
+      <w:pPr>
+        <w:ind w:left="2880" w:hanging="360"/>
+      </w:pPr>
+    </w:lvl>
+    <w:lvl w:ilvl="4" w:tplc="0C090019" w:tentative="1">
+      <w:start w:val="1"/>
+      <w:numFmt w:val="lowerLetter"/>
+      <w:lvlText w:val="%5."/>
+      <w:lvlJc w:val="left"/>
+      <w:pPr>
+        <w:ind w:left="3600" w:hanging="360"/>
+      </w:pPr>
+    </w:lvl>
+    <w:lvl w:ilvl="5" w:tplc="0C09001B" w:tentative="1">
+      <w:start w:val="1"/>
+      <w:numFmt w:val="lowerRoman"/>
+      <w:lvlText w:val="%6."/>
+      <w:lvlJc w:val="right"/>
+      <w:pPr>
+        <w:ind w:left="4320" w:hanging="180"/>
+      </w:pPr>
+    </w:lvl>
+    <w:lvl w:ilvl="6" w:tplc="0C09000F" w:tentative="1">
+      <w:start w:val="1"/>
+      <w:numFmt w:val="decimal"/>
+      <w:lvlText w:val="%7."/>
+      <w:lvlJc w:val="left"/>
+      <w:pPr>
+        <w:ind w:left="5040" w:hanging="360"/>
+      </w:pPr>
+    </w:lvl>
+    <w:lvl w:ilvl="7" w:tplc="0C090019" w:tentative="1">
+      <w:start w:val="1"/>
+      <w:numFmt w:val="lowerLetter"/>
+      <w:lvlText w:val="%8."/>
+      <w:lvlJc w:val="left"/>
+      <w:pPr>
+        <w:ind w:left="5760" w:hanging="360"/>
+      </w:pPr>
+    </w:lvl>
+    <w:lvl w:ilvl="8" w:tplc="0C09001B" w:tentative="1">
+      <w:start w:val="1"/>
+      <w:numFmt w:val="lowerRoman"/>
+      <w:lvlText w:val="%9."/>
+      <w:lvlJc w:val="right"/>
+      <w:pPr>
+        <w:ind w:left="6480" w:hanging="180"/>
+      </w:pPr>
+    </w:lvl>
+  </w:abstractNum>
+  <w:abstractNum w:abstractNumId="6" w15:restartNumberingAfterBreak="0">
     <w:nsid w:val="417B5FAB"/>
     <w:multiLevelType w:val="hybridMultilevel"/>
     <w:tmpl w:val="7A0465F6"/>
@@ -5258,7 +7358,7 @@
       </w:pPr>
     </w:lvl>
   </w:abstractNum>
-  <w:abstractNum w:abstractNumId="5" w15:restartNumberingAfterBreak="0">
+  <w:abstractNum w:abstractNumId="7" w15:restartNumberingAfterBreak="0">
     <w:nsid w:val="489007D2"/>
     <w:multiLevelType w:val="hybridMultilevel"/>
     <w:tmpl w:val="815ADE64"/>
@@ -5347,7 +7447,96 @@
       </w:pPr>
     </w:lvl>
   </w:abstractNum>
-  <w:abstractNum w:abstractNumId="6" w15:restartNumberingAfterBreak="0">
+  <w:abstractNum w:abstractNumId="8" w15:restartNumberingAfterBreak="0">
+    <w:nsid w:val="5107477B"/>
+    <w:multiLevelType w:val="hybridMultilevel"/>
+    <w:tmpl w:val="815ADE64"/>
+    <w:lvl w:ilvl="0" w:tplc="0C09000F">
+      <w:start w:val="1"/>
+      <w:numFmt w:val="decimal"/>
+      <w:lvlText w:val="%1."/>
+      <w:lvlJc w:val="left"/>
+      <w:pPr>
+        <w:ind w:left="720" w:hanging="360"/>
+      </w:pPr>
+      <w:rPr>
+        <w:rFonts w:hint="default"/>
+      </w:rPr>
+    </w:lvl>
+    <w:lvl w:ilvl="1" w:tplc="0C090019" w:tentative="1">
+      <w:start w:val="1"/>
+      <w:numFmt w:val="lowerLetter"/>
+      <w:lvlText w:val="%2."/>
+      <w:lvlJc w:val="left"/>
+      <w:pPr>
+        <w:ind w:left="1440" w:hanging="360"/>
+      </w:pPr>
+    </w:lvl>
+    <w:lvl w:ilvl="2" w:tplc="0C09001B" w:tentative="1">
+      <w:start w:val="1"/>
+      <w:numFmt w:val="lowerRoman"/>
+      <w:lvlText w:val="%3."/>
+      <w:lvlJc w:val="right"/>
+      <w:pPr>
+        <w:ind w:left="2160" w:hanging="180"/>
+      </w:pPr>
+    </w:lvl>
+    <w:lvl w:ilvl="3" w:tplc="0C09000F" w:tentative="1">
+      <w:start w:val="1"/>
+      <w:numFmt w:val="decimal"/>
+      <w:lvlText w:val="%4."/>
+      <w:lvlJc w:val="left"/>
+      <w:pPr>
+        <w:ind w:left="2880" w:hanging="360"/>
+      </w:pPr>
+    </w:lvl>
+    <w:lvl w:ilvl="4" w:tplc="0C090019" w:tentative="1">
+      <w:start w:val="1"/>
+      <w:numFmt w:val="lowerLetter"/>
+      <w:lvlText w:val="%5."/>
+      <w:lvlJc w:val="left"/>
+      <w:pPr>
+        <w:ind w:left="3600" w:hanging="360"/>
+      </w:pPr>
+    </w:lvl>
+    <w:lvl w:ilvl="5" w:tplc="0C09001B" w:tentative="1">
+      <w:start w:val="1"/>
+      <w:numFmt w:val="lowerRoman"/>
+      <w:lvlText w:val="%6."/>
+      <w:lvlJc w:val="right"/>
+      <w:pPr>
+        <w:ind w:left="4320" w:hanging="180"/>
+      </w:pPr>
+    </w:lvl>
+    <w:lvl w:ilvl="6" w:tplc="0C09000F" w:tentative="1">
+      <w:start w:val="1"/>
+      <w:numFmt w:val="decimal"/>
+      <w:lvlText w:val="%7."/>
+      <w:lvlJc w:val="left"/>
+      <w:pPr>
+        <w:ind w:left="5040" w:hanging="360"/>
+      </w:pPr>
+    </w:lvl>
+    <w:lvl w:ilvl="7" w:tplc="0C090019" w:tentative="1">
+      <w:start w:val="1"/>
+      <w:numFmt w:val="lowerLetter"/>
+      <w:lvlText w:val="%8."/>
+      <w:lvlJc w:val="left"/>
+      <w:pPr>
+        <w:ind w:left="5760" w:hanging="360"/>
+      </w:pPr>
+    </w:lvl>
+    <w:lvl w:ilvl="8" w:tplc="0C09001B" w:tentative="1">
+      <w:start w:val="1"/>
+      <w:numFmt w:val="lowerRoman"/>
+      <w:lvlText w:val="%9."/>
+      <w:lvlJc w:val="right"/>
+      <w:pPr>
+        <w:ind w:left="6480" w:hanging="180"/>
+      </w:pPr>
+    </w:lvl>
+  </w:abstractNum>
+  <w:abstractNum w:abstractNumId="9" w15:restartNumberingAfterBreak="0">
     <w:nsid w:val="51BF657C"/>
     <w:multiLevelType w:val="hybridMultilevel"/>
     <w:tmpl w:val="815ADE64"/>
@@ -5436,7 +7625,96 @@
       </w:pPr>
     </w:lvl>
   </w:abstractNum>
-  <w:abstractNum w:abstractNumId="7" w15:restartNumberingAfterBreak="0">
+  <w:abstractNum w:abstractNumId="10" w15:restartNumberingAfterBreak="0">
+    <w:nsid w:val="6AE40D07"/>
+    <w:multiLevelType w:val="hybridMultilevel"/>
+    <w:tmpl w:val="815ADE64"/>
+    <w:lvl w:ilvl="0" w:tplc="0C09000F">
+      <w:start w:val="1"/>
+      <w:numFmt w:val="decimal"/>
+      <w:lvlText w:val="%1."/>
+      <w:lvlJc w:val="left"/>
+      <w:pPr>
+        <w:ind w:left="720" w:hanging="360"/>
+      </w:pPr>
+      <w:rPr>
+        <w:rFonts w:hint="default"/>
+      </w:rPr>
+    </w:lvl>
+    <w:lvl w:ilvl="1" w:tplc="0C090019" w:tentative="1">
+      <w:start w:val="1"/>
+      <w:numFmt w:val="lowerLetter"/>
+      <w:lvlText w:val="%2."/>
+      <w:lvlJc w:val="left"/>
+      <w:pPr>
+        <w:ind w:left="1440" w:hanging="360"/>
+      </w:pPr>
+    </w:lvl>
+    <w:lvl w:ilvl="2" w:tplc="0C09001B" w:tentative="1">
+      <w:start w:val="1"/>
+      <w:numFmt w:val="lowerRoman"/>
+      <w:lvlText w:val="%3."/>
+      <w:lvlJc w:val="right"/>
+      <w:pPr>
+        <w:ind w:left="2160" w:hanging="180"/>
+      </w:pPr>
+    </w:lvl>
+    <w:lvl w:ilvl="3" w:tplc="0C09000F" w:tentative="1">
+      <w:start w:val="1"/>
+      <w:numFmt w:val="decimal"/>
+      <w:lvlText w:val="%4."/>
+      <w:lvlJc w:val="left"/>
+      <w:pPr>
+        <w:ind w:left="2880" w:hanging="360"/>
+      </w:pPr>
+    </w:lvl>
+    <w:lvl w:ilvl="4" w:tplc="0C090019" w:tentative="1">
+      <w:start w:val="1"/>
+      <w:numFmt w:val="lowerLetter"/>
+      <w:lvlText w:val="%5."/>
+      <w:lvlJc w:val="left"/>
+      <w:pPr>
+        <w:ind w:left="3600" w:hanging="360"/>
+      </w:pPr>
+    </w:lvl>
+    <w:lvl w:ilvl="5" w:tplc="0C09001B" w:tentative="1">
+      <w:start w:val="1"/>
+      <w:numFmt w:val="lowerRoman"/>
+      <w:lvlText w:val="%6."/>
+      <w:lvlJc w:val="right"/>
+      <w:pPr>
+        <w:ind w:left="4320" w:hanging="180"/>
+      </w:pPr>
+    </w:lvl>
+    <w:lvl w:ilvl="6" w:tplc="0C09000F" w:tentative="1">
+      <w:start w:val="1"/>
+      <w:numFmt w:val="decimal"/>
+      <w:lvlText w:val="%7."/>
+      <w:lvlJc w:val="left"/>
+      <w:pPr>
+        <w:ind w:left="5040" w:hanging="360"/>
+      </w:pPr>
+    </w:lvl>
+    <w:lvl w:ilvl="7" w:tplc="0C090019" w:tentative="1">
+      <w:start w:val="1"/>
+      <w:numFmt w:val="lowerLetter"/>
+      <w:lvlText w:val="%8."/>
+      <w:lvlJc w:val="left"/>
+      <w:pPr>
+        <w:ind w:left="5760" w:hanging="360"/>
+      </w:pPr>
+    </w:lvl>
+    <w:lvl w:ilvl="8" w:tplc="0C09001B" w:tentative="1">
+      <w:start w:val="1"/>
+      <w:numFmt w:val="lowerRoman"/>
+      <w:lvlText w:val="%9."/>
+      <w:lvlJc w:val="right"/>
+      <w:pPr>
+        <w:ind w:left="6480" w:hanging="180"/>
+      </w:pPr>
+    </w:lvl>
+  </w:abstractNum>
+  <w:abstractNum w:abstractNumId="11" w15:restartNumberingAfterBreak="0">
     <w:nsid w:val="734850CB"/>
     <w:multiLevelType w:val="hybridMultilevel"/>
     <w:tmpl w:val="6856453C"/>
@@ -5525,7 +7803,7 @@
       </w:pPr>
     </w:lvl>
   </w:abstractNum>
-  <w:abstractNum w:abstractNumId="8" w15:restartNumberingAfterBreak="0">
+  <w:abstractNum w:abstractNumId="12" w15:restartNumberingAfterBreak="0">
     <w:nsid w:val="749B3221"/>
     <w:multiLevelType w:val="hybridMultilevel"/>
     <w:tmpl w:val="9ACE4A9E"/>
@@ -5618,28 +7896,40 @@
     <w:abstractNumId w:val="0"/>
   </w:num>
   <w:num w:numId="2">
-    <w:abstractNumId w:val="7"/>
+    <w:abstractNumId w:val="11"/>
   </w:num>
   <w:num w:numId="3">
-    <w:abstractNumId w:val="4"/>
+    <w:abstractNumId w:val="6"/>
   </w:num>
   <w:num w:numId="4">
-    <w:abstractNumId w:val="8"/>
+    <w:abstractNumId w:val="12"/>
   </w:num>
   <w:num w:numId="5">
     <w:abstractNumId w:val="1"/>
   </w:num>
   <w:num w:numId="6">
-    <w:abstractNumId w:val="5"/>
+    <w:abstractNumId w:val="7"/>
   </w:num>
   <w:num w:numId="7">
     <w:abstractNumId w:val="2"/>
   </w:num>
   <w:num w:numId="8">
+    <w:abstractNumId w:val="4"/>
+  </w:num>
+  <w:num w:numId="9">
+    <w:abstractNumId w:val="9"/>
+  </w:num>
+  <w:num w:numId="10">
     <w:abstractNumId w:val="3"/>
   </w:num>
-  <w:num w:numId="9">
-    <w:abstractNumId w:val="6"/>
+  <w:num w:numId="11">
+    <w:abstractNumId w:val="10"/>
+  </w:num>
+  <w:num w:numId="12">
+    <w:abstractNumId w:val="8"/>
+  </w:num>
+  <w:num w:numId="13">
+    <w:abstractNumId w:val="5"/>
   </w:num>
 </w:numbering>
 </file>
@@ -6089,6 +8379,7 @@
   <w:style w:type="character" w:default="1" w:styleId="DefaultParagraphFont">
     <w:name w:val="Default Paragraph Font"/>
     <w:uiPriority w:val="1"/>
+    <w:semiHidden/>
     <w:unhideWhenUsed/>
   </w:style>
   <w:style w:type="table" w:default="1" w:styleId="TableNormal">

</xml_diff>